<commit_message>
Actualicé secciones 1, 2 y 3 del SRS
</commit_message>
<xml_diff>
--- a/SRS_Proyecto AYDS.docx
+++ b/SRS_Proyecto AYDS.docx
@@ -1,6 +1,6 @@
 
 <file path=word/document.xml><?xml version="1.0" encoding="utf-8"?>
-<w:document xmlns:wpc="http://schemas.microsoft.com/office/word/2010/wordprocessingCanvas" xmlns:mc="http://schemas.openxmlformats.org/markup-compatibility/2006" xmlns:o="urn:schemas-microsoft-com:office:office" xmlns:r="http://schemas.openxmlformats.org/officeDocument/2006/relationships" xmlns:m="http://schemas.openxmlformats.org/officeDocument/2006/math" xmlns:v="urn:schemas-microsoft-com:vml" xmlns:wp14="http://schemas.microsoft.com/office/word/2010/wordprocessingDrawing" xmlns:wp="http://schemas.openxmlformats.org/drawingml/2006/wordprocessingDrawing" xmlns:w10="urn:schemas-microsoft-com:office:word" xmlns:w="http://schemas.openxmlformats.org/wordprocessingml/2006/main" xmlns:w14="http://schemas.microsoft.com/office/word/2010/wordml" xmlns:w15="http://schemas.microsoft.com/office/word/2012/wordml" xmlns:wpg="http://schemas.microsoft.com/office/word/2010/wordprocessingGroup" xmlns:wpi="http://schemas.microsoft.com/office/word/2010/wordprocessingInk" xmlns:wne="http://schemas.microsoft.com/office/word/2006/wordml" xmlns:wps="http://schemas.microsoft.com/office/word/2010/wordprocessingShape" mc:Ignorable="w14 w15 wp14">
+<w:document xmlns:wpc="http://schemas.microsoft.com/office/word/2010/wordprocessingCanvas" xmlns:cx="http://schemas.microsoft.com/office/drawing/2014/chartex" xmlns:cx1="http://schemas.microsoft.com/office/drawing/2015/9/8/chartex" xmlns:cx2="http://schemas.microsoft.com/office/drawing/2015/10/21/chartex" xmlns:cx3="http://schemas.microsoft.com/office/drawing/2016/5/9/chartex" xmlns:cx4="http://schemas.microsoft.com/office/drawing/2016/5/10/chartex" xmlns:cx5="http://schemas.microsoft.com/office/drawing/2016/5/11/chartex" xmlns:cx6="http://schemas.microsoft.com/office/drawing/2016/5/12/chartex" xmlns:cx7="http://schemas.microsoft.com/office/drawing/2016/5/13/chartex" xmlns:cx8="http://schemas.microsoft.com/office/drawing/2016/5/14/chartex" xmlns:mc="http://schemas.openxmlformats.org/markup-compatibility/2006" xmlns:aink="http://schemas.microsoft.com/office/drawing/2016/ink" xmlns:am3d="http://schemas.microsoft.com/office/drawing/2017/model3d" xmlns:o="urn:schemas-microsoft-com:office:office" xmlns:oel="http://schemas.microsoft.com/office/2019/extlst" xmlns:r="http://schemas.openxmlformats.org/officeDocument/2006/relationships" xmlns:m="http://schemas.openxmlformats.org/officeDocument/2006/math" xmlns:v="urn:schemas-microsoft-com:vml" xmlns:wp14="http://schemas.microsoft.com/office/word/2010/wordprocessingDrawing" xmlns:wp="http://schemas.openxmlformats.org/drawingml/2006/wordprocessingDrawing" xmlns:w10="urn:schemas-microsoft-com:office:word" xmlns:w="http://schemas.openxmlformats.org/wordprocessingml/2006/main" xmlns:w14="http://schemas.microsoft.com/office/word/2010/wordml" xmlns:w15="http://schemas.microsoft.com/office/word/2012/wordml" xmlns:w16cex="http://schemas.microsoft.com/office/word/2018/wordml/cex" xmlns:w16cid="http://schemas.microsoft.com/office/word/2016/wordml/cid" xmlns:w16="http://schemas.microsoft.com/office/word/2018/wordml" xmlns:w16sdtdh="http://schemas.microsoft.com/office/word/2020/wordml/sdtdatahash" xmlns:w16se="http://schemas.microsoft.com/office/word/2015/wordml/symex" xmlns:wpg="http://schemas.microsoft.com/office/word/2010/wordprocessingGroup" xmlns:wpi="http://schemas.microsoft.com/office/word/2010/wordprocessingInk" xmlns:wne="http://schemas.microsoft.com/office/word/2006/wordml" xmlns:wps="http://schemas.microsoft.com/office/word/2010/wordprocessingShape" mc:Ignorable="w14 w15 w16se w16cid w16 w16cex w16sdtdh wp14">
   <w:body>
     <w:p>
       <w:pPr>
@@ -39,10 +39,9 @@
           <w:position w:val="-1"/>
           <w:sz w:val="10"/>
         </w:rPr>
-        <w:pict>
-          <v:group id="_x0000_s1026" style="width:468pt;height:5pt;mso-position-horizontal-relative:char;mso-position-vertical-relative:line" coordsize="9360,100">
-            <v:line id="_x0000_s1027" style="position:absolute" from="0,50" to="9360,50" strokeweight="5pt"/>
-            <w10:wrap type="none"/>
+        <w:pict w14:anchorId="0603E8CD">
+          <v:group id="_x0000_s2050" style="width:468pt;height:5pt;mso-position-horizontal-relative:char;mso-position-vertical-relative:line" coordsize="9360,100">
+            <v:line id="_x0000_s2051" style="position:absolute" from="0,50" to="9360,50" strokeweight="5pt"/>
             <w10:anchorlock/>
           </v:group>
         </w:pict>
@@ -335,7 +334,21 @@
           <w:b/>
           <w:sz w:val="28"/>
         </w:rPr>
-        <w:t>&lt;organization&gt;</w:t>
+        <w:t>&lt;</w:t>
+      </w:r>
+      <w:r>
+        <w:rPr>
+          <w:b/>
+          <w:sz w:val="28"/>
+        </w:rPr>
+        <w:t>Universidad Nacional de Río Cuarto</w:t>
+      </w:r>
+      <w:r>
+        <w:rPr>
+          <w:b/>
+          <w:sz w:val="28"/>
+        </w:rPr>
+        <w:t>&gt;</w:t>
       </w:r>
     </w:p>
     <w:p>
@@ -373,22 +386,21 @@
           <w:b/>
           <w:sz w:val="28"/>
         </w:rPr>
-        <w:t>&lt;date</w:t>
-      </w:r>
-      <w:r>
-        <w:rPr>
-          <w:b/>
-          <w:spacing w:val="-12"/>
+        <w:t>&lt;</w:t>
+      </w:r>
+      <w:r>
+        <w:rPr>
+          <w:b/>
           <w:sz w:val="28"/>
         </w:rPr>
-        <w:t xml:space="preserve"> </w:t>
+        <w:t>03/04/2023</w:t>
       </w:r>
       <w:r>
         <w:rPr>
           <w:b/>
           <w:sz w:val="28"/>
         </w:rPr>
-        <w:t>created&gt;</w:t>
+        <w:t>&gt;</w:t>
       </w:r>
     </w:p>
     <w:p>
@@ -905,7 +917,6 @@
           <w:docPartUnique/>
         </w:docPartObj>
       </w:sdtPr>
-      <w:sdtEndPr/>
       <w:sdtContent>
         <w:p>
           <w:pPr>
@@ -2535,264 +2546,82 @@
       <w:pPr>
         <w:pStyle w:val="Textoindependiente"/>
         <w:spacing w:before="9"/>
-        <w:rPr>
-          <w:rFonts w:ascii="Times New Roman"/>
-          <w:b/>
-          <w:i w:val="0"/>
-          <w:sz w:val="26"/>
-        </w:rPr>
-      </w:pPr>
-    </w:p>
-    <w:p>
-      <w:pPr>
-        <w:pStyle w:val="Textoindependiente"/>
-        <w:ind w:left="116" w:right="374"/>
-      </w:pPr>
-      <w:r>
-        <w:t>&lt;Identify</w:t>
-      </w:r>
-      <w:r>
-        <w:rPr>
-          <w:spacing w:val="-7"/>
-        </w:rPr>
-        <w:t xml:space="preserve"> </w:t>
-      </w:r>
-      <w:r>
-        <w:t>the</w:t>
-      </w:r>
-      <w:r>
-        <w:rPr>
-          <w:spacing w:val="-6"/>
-        </w:rPr>
-        <w:t xml:space="preserve"> </w:t>
-      </w:r>
-      <w:r>
-        <w:t>product</w:t>
-      </w:r>
-      <w:r>
-        <w:rPr>
-          <w:spacing w:val="-6"/>
-        </w:rPr>
-        <w:t xml:space="preserve"> </w:t>
-      </w:r>
-      <w:r>
-        <w:t>whose</w:t>
-      </w:r>
-      <w:r>
-        <w:rPr>
-          <w:spacing w:val="-7"/>
-        </w:rPr>
-        <w:t xml:space="preserve"> </w:t>
-      </w:r>
-      <w:r>
-        <w:t>software</w:t>
-      </w:r>
-      <w:r>
-        <w:rPr>
-          <w:spacing w:val="-6"/>
-        </w:rPr>
-        <w:t xml:space="preserve"> </w:t>
-      </w:r>
-      <w:r>
-        <w:t>requirements</w:t>
-      </w:r>
-      <w:r>
-        <w:rPr>
-          <w:spacing w:val="-6"/>
-        </w:rPr>
-        <w:t xml:space="preserve"> </w:t>
-      </w:r>
-      <w:r>
-        <w:t>are</w:t>
-      </w:r>
-      <w:r>
-        <w:rPr>
-          <w:spacing w:val="-6"/>
-        </w:rPr>
-        <w:t xml:space="preserve"> </w:t>
-      </w:r>
-      <w:r>
-        <w:t>specified</w:t>
-      </w:r>
-      <w:r>
-        <w:rPr>
-          <w:spacing w:val="-7"/>
-        </w:rPr>
-        <w:t xml:space="preserve"> </w:t>
-      </w:r>
-      <w:r>
-        <w:t>in</w:t>
-      </w:r>
-      <w:r>
-        <w:rPr>
-          <w:spacing w:val="-6"/>
-        </w:rPr>
-        <w:t xml:space="preserve"> </w:t>
-      </w:r>
-      <w:r>
-        <w:t>this</w:t>
-      </w:r>
-      <w:r>
-        <w:rPr>
-          <w:spacing w:val="-6"/>
-        </w:rPr>
-        <w:t xml:space="preserve"> </w:t>
-      </w:r>
-      <w:r>
-        <w:t>document,</w:t>
-      </w:r>
-      <w:r>
-        <w:rPr>
-          <w:spacing w:val="-6"/>
-        </w:rPr>
-        <w:t xml:space="preserve"> </w:t>
-      </w:r>
-      <w:r>
-        <w:t>including</w:t>
-      </w:r>
-      <w:r>
-        <w:rPr>
-          <w:spacing w:val="-7"/>
-        </w:rPr>
-        <w:t xml:space="preserve"> </w:t>
-      </w:r>
-      <w:r>
-        <w:t>the</w:t>
-      </w:r>
-      <w:r>
-        <w:rPr>
-          <w:spacing w:val="1"/>
-        </w:rPr>
-        <w:t xml:space="preserve"> </w:t>
-      </w:r>
-      <w:r>
-        <w:t>revision or release number. Describe the scope of the product that is covered by this SRS,</w:t>
-      </w:r>
-      <w:r>
-        <w:rPr>
-          <w:spacing w:val="1"/>
-        </w:rPr>
-        <w:t xml:space="preserve"> </w:t>
-      </w:r>
-      <w:r>
-        <w:t>particularly</w:t>
-      </w:r>
-      <w:r>
-        <w:rPr>
-          <w:spacing w:val="-3"/>
-        </w:rPr>
-        <w:t xml:space="preserve"> </w:t>
-      </w:r>
-      <w:r>
-        <w:t>if</w:t>
-      </w:r>
-      <w:r>
-        <w:rPr>
-          <w:spacing w:val="-2"/>
-        </w:rPr>
-        <w:t xml:space="preserve"> </w:t>
-      </w:r>
-      <w:r>
-        <w:t>this</w:t>
-      </w:r>
-      <w:r>
-        <w:rPr>
-          <w:spacing w:val="-3"/>
-        </w:rPr>
-        <w:t xml:space="preserve"> </w:t>
-      </w:r>
-      <w:r>
-        <w:t>SRS</w:t>
-      </w:r>
-      <w:r>
-        <w:rPr>
-          <w:spacing w:val="-2"/>
-        </w:rPr>
-        <w:t xml:space="preserve"> </w:t>
-      </w:r>
-      <w:r>
-        <w:t>describes</w:t>
-      </w:r>
-      <w:r>
-        <w:rPr>
-          <w:spacing w:val="-3"/>
-        </w:rPr>
-        <w:t xml:space="preserve"> </w:t>
-      </w:r>
-      <w:r>
-        <w:t>only</w:t>
-      </w:r>
-      <w:r>
-        <w:rPr>
-          <w:spacing w:val="-2"/>
-        </w:rPr>
-        <w:t xml:space="preserve"> </w:t>
-      </w:r>
-      <w:r>
-        <w:t>part</w:t>
-      </w:r>
-      <w:r>
-        <w:rPr>
-          <w:spacing w:val="-3"/>
-        </w:rPr>
-        <w:t xml:space="preserve"> </w:t>
-      </w:r>
-      <w:r>
-        <w:t>of</w:t>
-      </w:r>
-      <w:r>
-        <w:rPr>
-          <w:spacing w:val="-2"/>
-        </w:rPr>
-        <w:t xml:space="preserve"> </w:t>
-      </w:r>
-      <w:r>
-        <w:t>the</w:t>
-      </w:r>
-      <w:r>
-        <w:rPr>
-          <w:spacing w:val="-2"/>
-        </w:rPr>
-        <w:t xml:space="preserve"> </w:t>
-      </w:r>
-      <w:r>
-        <w:t>system</w:t>
-      </w:r>
-      <w:r>
-        <w:rPr>
-          <w:spacing w:val="-3"/>
-        </w:rPr>
-        <w:t xml:space="preserve"> </w:t>
-      </w:r>
-      <w:r>
-        <w:t>or</w:t>
-      </w:r>
-      <w:r>
-        <w:rPr>
-          <w:spacing w:val="-2"/>
-        </w:rPr>
-        <w:t xml:space="preserve"> </w:t>
-      </w:r>
-      <w:r>
-        <w:t>a</w:t>
-      </w:r>
-      <w:r>
-        <w:rPr>
-          <w:spacing w:val="-3"/>
-        </w:rPr>
-        <w:t xml:space="preserve"> </w:t>
-      </w:r>
-      <w:r>
-        <w:t>single</w:t>
-      </w:r>
-      <w:r>
-        <w:rPr>
-          <w:spacing w:val="-2"/>
-        </w:rPr>
-        <w:t xml:space="preserve"> </w:t>
-      </w:r>
-      <w:r>
-        <w:t>subsystem.&gt;</w:t>
+        <w:ind w:left="116"/>
+        <w:rPr>
+          <w:bCs/>
+          <w:i w:val="0"/>
+        </w:rPr>
+      </w:pPr>
+      <w:r>
+        <w:rPr>
+          <w:bCs/>
+          <w:i w:val="0"/>
+        </w:rPr>
+        <w:t>Esta Software Requirement Specification (SRS) define con detalle la estructura, especificaciones, requerimientos funcionales</w:t>
+      </w:r>
+      <w:r>
+        <w:rPr>
+          <w:bCs/>
+          <w:i w:val="0"/>
+        </w:rPr>
+        <w:t xml:space="preserve">, </w:t>
+      </w:r>
+      <w:r>
+        <w:rPr>
+          <w:bCs/>
+          <w:i w:val="0"/>
+        </w:rPr>
+        <w:t xml:space="preserve">no funcionales </w:t>
+      </w:r>
+      <w:r>
+        <w:rPr>
+          <w:bCs/>
+          <w:i w:val="0"/>
+        </w:rPr>
+        <w:t xml:space="preserve">y de dominio </w:t>
+      </w:r>
+      <w:r>
+        <w:rPr>
+          <w:bCs/>
+          <w:i w:val="0"/>
+        </w:rPr>
+        <w:t>del proyecto &lt;Project&gt;.</w:t>
+      </w:r>
+      <w:r>
+        <w:rPr>
+          <w:bCs/>
+          <w:i w:val="0"/>
+        </w:rPr>
+        <w:t xml:space="preserve"> Este documento está centrado en orientar tanto a desarrolladores como a usuarios.</w:t>
+      </w:r>
+    </w:p>
+    <w:p>
+      <w:pPr>
+        <w:pStyle w:val="Textoindependiente"/>
+        <w:spacing w:before="9"/>
+        <w:ind w:left="116"/>
+        <w:rPr>
+          <w:bCs/>
+          <w:i w:val="0"/>
+        </w:rPr>
+      </w:pPr>
+    </w:p>
+    <w:p>
+      <w:pPr>
+        <w:pStyle w:val="Textoindependiente"/>
+        <w:spacing w:before="9"/>
+        <w:ind w:left="116"/>
+        <w:rPr>
+          <w:bCs/>
+          <w:i w:val="0"/>
+        </w:rPr>
+      </w:pPr>
+      <w:r>
+        <w:rPr>
+          <w:bCs/>
+          <w:i w:val="0"/>
+        </w:rPr>
+        <w:t>El propósito del proyecto &lt;Project&gt; es desarrollar un software de trivia basado en conceptos varios de la programación. Su público objetivo es principalmente estudiantes y entusiastas de la programación que deseen poner a pruebas sus conocimientos.</w:t>
       </w:r>
     </w:p>
     <w:p>
@@ -2833,8 +2662,122 @@
     </w:p>
     <w:p>
       <w:pPr>
+        <w:pStyle w:val="Ttulo2"/>
+        <w:tabs>
+          <w:tab w:val="left" w:pos="835"/>
+          <w:tab w:val="left" w:pos="836"/>
+        </w:tabs>
+      </w:pPr>
+    </w:p>
+    <w:tbl>
+      <w:tblPr>
+        <w:tblStyle w:val="Tablaconcuadrcula"/>
+        <w:tblW w:w="0" w:type="auto"/>
+        <w:tblInd w:w="116" w:type="dxa"/>
+        <w:tblLook w:val="04A0" w:firstRow="1" w:lastRow="0" w:firstColumn="1" w:lastColumn="0" w:noHBand="0" w:noVBand="1"/>
+      </w:tblPr>
+      <w:tblGrid>
+        <w:gridCol w:w="5139"/>
+        <w:gridCol w:w="5141"/>
+      </w:tblGrid>
+      <w:tr>
+        <w:tc>
+          <w:tcPr>
+            <w:tcW w:w="5160" w:type="dxa"/>
+          </w:tcPr>
+          <w:p>
+            <w:pPr>
+              <w:pStyle w:val="Textoindependiente"/>
+              <w:spacing w:before="9"/>
+              <w:rPr>
+                <w:b/>
+                <w:i w:val="0"/>
+              </w:rPr>
+            </w:pPr>
+            <w:r>
+              <w:rPr>
+                <w:b/>
+                <w:i w:val="0"/>
+              </w:rPr>
+              <w:t>Termino</w:t>
+            </w:r>
+          </w:p>
+        </w:tc>
+        <w:tc>
+          <w:tcPr>
+            <w:tcW w:w="5160" w:type="dxa"/>
+          </w:tcPr>
+          <w:p>
+            <w:pPr>
+              <w:pStyle w:val="Textoindependiente"/>
+              <w:spacing w:before="9"/>
+              <w:rPr>
+                <w:b/>
+                <w:i w:val="0"/>
+              </w:rPr>
+            </w:pPr>
+            <w:r>
+              <w:rPr>
+                <w:b/>
+                <w:i w:val="0"/>
+              </w:rPr>
+              <w:t>Significado</w:t>
+            </w:r>
+          </w:p>
+        </w:tc>
+      </w:tr>
+      <w:tr>
+        <w:tc>
+          <w:tcPr>
+            <w:tcW w:w="5160" w:type="dxa"/>
+          </w:tcPr>
+          <w:p>
+            <w:pPr>
+              <w:pStyle w:val="Textoindependiente"/>
+              <w:spacing w:before="9"/>
+              <w:rPr>
+                <w:bCs/>
+                <w:i w:val="0"/>
+              </w:rPr>
+            </w:pPr>
+            <w:r>
+              <w:rPr>
+                <w:bCs/>
+                <w:i w:val="0"/>
+              </w:rPr>
+              <w:t>Trivia</w:t>
+            </w:r>
+          </w:p>
+        </w:tc>
+        <w:tc>
+          <w:tcPr>
+            <w:tcW w:w="5160" w:type="dxa"/>
+          </w:tcPr>
+          <w:p>
+            <w:pPr>
+              <w:pStyle w:val="Textoindependiente"/>
+              <w:spacing w:before="9"/>
+              <w:rPr>
+                <w:bCs/>
+                <w:iCs w:val="0"/>
+              </w:rPr>
+            </w:pPr>
+            <w:r>
+              <w:rPr>
+                <w:bCs/>
+                <w:iCs w:val="0"/>
+              </w:rPr>
+              <w:t>Un sistema que emplea diversas técnicas de validación de preguntas.</w:t>
+            </w:r>
+          </w:p>
+        </w:tc>
+      </w:tr>
+    </w:tbl>
+    <w:p>
+      <w:pPr>
         <w:pStyle w:val="Textoindependiente"/>
         <w:spacing w:before="9"/>
+        <w:ind w:left="116"/>
         <w:rPr>
           <w:rFonts w:ascii="Times New Roman"/>
           <w:b/>
@@ -2975,10 +2918,7 @@
         <w:t xml:space="preserve"> </w:t>
       </w:r>
       <w:r>
-        <w:t>for higher-level requirements are assum</w:t>
-      </w:r>
-      <w:r>
-        <w:t>ed to be inherited by detailed requirements, or whether</w:t>
+        <w:t>for higher-level requirements are assumed to be inherited by detailed requirements, or whether</w:t>
       </w:r>
       <w:r>
         <w:rPr>
@@ -3129,201 +3069,47 @@
       <w:pPr>
         <w:pStyle w:val="Textoindependiente"/>
         <w:spacing w:before="9"/>
-        <w:rPr>
-          <w:rFonts w:ascii="Times New Roman"/>
-          <w:b/>
-          <w:i w:val="0"/>
-          <w:sz w:val="26"/>
-        </w:rPr>
-      </w:pPr>
-    </w:p>
-    <w:p>
-      <w:pPr>
-        <w:pStyle w:val="Textoindependiente"/>
-        <w:ind w:left="116" w:right="522"/>
-      </w:pPr>
-      <w:r>
-        <w:t>&lt;Describe the different types of reader that the document is intended for, such as developers,</w:t>
-      </w:r>
-      <w:r>
-        <w:rPr>
-          <w:spacing w:val="1"/>
-        </w:rPr>
-        <w:t xml:space="preserve"> </w:t>
-      </w:r>
-      <w:r>
-        <w:t>project managers, marketing staff, users, testers, and documentation writers. Describe what the</w:t>
-      </w:r>
-      <w:r>
-        <w:rPr>
-          <w:spacing w:val="1"/>
-        </w:rPr>
-        <w:t xml:space="preserve"> </w:t>
-      </w:r>
-      <w:r>
-        <w:t>rest of this SRS contains and how it is organized. Suggest a sequence for reading the document,</w:t>
-      </w:r>
-      <w:r>
-        <w:rPr>
-          <w:spacing w:val="-59"/>
-        </w:rPr>
-        <w:t xml:space="preserve"> </w:t>
-      </w:r>
-      <w:r>
-        <w:t>beginning</w:t>
-      </w:r>
-      <w:r>
-        <w:rPr>
-          <w:spacing w:val="-6"/>
-        </w:rPr>
-        <w:t xml:space="preserve"> </w:t>
-      </w:r>
-      <w:r>
-        <w:t>with</w:t>
-      </w:r>
-      <w:r>
-        <w:rPr>
-          <w:spacing w:val="-6"/>
-        </w:rPr>
-        <w:t xml:space="preserve"> </w:t>
-      </w:r>
-      <w:r>
-        <w:t>the</w:t>
-      </w:r>
-      <w:r>
-        <w:rPr>
-          <w:spacing w:val="-6"/>
-        </w:rPr>
-        <w:t xml:space="preserve"> </w:t>
-      </w:r>
-      <w:r>
-        <w:t>overview</w:t>
-      </w:r>
-      <w:r>
-        <w:rPr>
-          <w:spacing w:val="-6"/>
-        </w:rPr>
-        <w:t xml:space="preserve"> </w:t>
-      </w:r>
-      <w:r>
-        <w:t>sections</w:t>
-      </w:r>
-      <w:r>
-        <w:rPr>
-          <w:spacing w:val="-6"/>
-        </w:rPr>
-        <w:t xml:space="preserve"> </w:t>
-      </w:r>
-      <w:r>
-        <w:t>and</w:t>
-      </w:r>
-      <w:r>
-        <w:rPr>
-          <w:spacing w:val="-5"/>
-        </w:rPr>
-        <w:t xml:space="preserve"> </w:t>
-      </w:r>
-      <w:r>
-        <w:t>proceeding</w:t>
-      </w:r>
-      <w:r>
-        <w:rPr>
-          <w:spacing w:val="-6"/>
-        </w:rPr>
-        <w:t xml:space="preserve"> </w:t>
-      </w:r>
-      <w:r>
-        <w:t>through</w:t>
-      </w:r>
-      <w:r>
-        <w:rPr>
-          <w:spacing w:val="-6"/>
-        </w:rPr>
-        <w:t xml:space="preserve"> </w:t>
-      </w:r>
-      <w:r>
-        <w:t>the</w:t>
-      </w:r>
-      <w:r>
-        <w:rPr>
-          <w:spacing w:val="-6"/>
-        </w:rPr>
-        <w:t xml:space="preserve"> </w:t>
-      </w:r>
-      <w:r>
-        <w:t>sections</w:t>
-      </w:r>
-      <w:r>
-        <w:rPr>
-          <w:spacing w:val="-6"/>
-        </w:rPr>
-        <w:t xml:space="preserve"> </w:t>
-      </w:r>
-      <w:r>
-        <w:t>that</w:t>
-      </w:r>
-      <w:r>
-        <w:rPr>
-          <w:spacing w:val="-6"/>
-        </w:rPr>
-        <w:t xml:space="preserve"> </w:t>
-      </w:r>
-      <w:r>
-        <w:t>are</w:t>
-      </w:r>
-      <w:r>
-        <w:rPr>
-          <w:spacing w:val="-5"/>
-        </w:rPr>
-        <w:t xml:space="preserve"> </w:t>
-      </w:r>
-      <w:r>
-        <w:t>most</w:t>
-      </w:r>
-      <w:r>
-        <w:rPr>
-          <w:spacing w:val="-6"/>
-        </w:rPr>
-        <w:t xml:space="preserve"> </w:t>
-      </w:r>
-      <w:r>
-        <w:t>pertinent</w:t>
-      </w:r>
-      <w:r>
-        <w:rPr>
-          <w:spacing w:val="1"/>
-        </w:rPr>
-        <w:t xml:space="preserve"> </w:t>
-      </w:r>
-      <w:r>
-        <w:t>to</w:t>
-      </w:r>
-      <w:r>
-        <w:rPr>
-          <w:spacing w:val="-2"/>
-        </w:rPr>
-        <w:t xml:space="preserve"> </w:t>
-      </w:r>
-      <w:r>
-        <w:t>each</w:t>
-      </w:r>
-      <w:r>
-        <w:rPr>
-          <w:spacing w:val="-1"/>
-        </w:rPr>
-        <w:t xml:space="preserve"> </w:t>
-      </w:r>
-      <w:r>
-        <w:t>reader</w:t>
-      </w:r>
-      <w:r>
-        <w:rPr>
-          <w:spacing w:val="-1"/>
-        </w:rPr>
-        <w:t xml:space="preserve"> </w:t>
-      </w:r>
-      <w:r>
-        <w:t>type.&gt;</w:t>
+        <w:ind w:left="116"/>
+        <w:rPr>
+          <w:bCs/>
+          <w:i w:val="0"/>
+        </w:rPr>
+      </w:pPr>
+      <w:r>
+        <w:rPr>
+          <w:bCs/>
+          <w:i w:val="0"/>
+        </w:rPr>
+        <w:br/>
+        <w:t xml:space="preserve">Este documento está dirigido a todas las personas involucradas en la supervisión o participación en el proyecto &lt;Project&gt;. El documento </w:t>
+      </w:r>
+      <w:r>
+        <w:rPr>
+          <w:bCs/>
+          <w:i w:val="0"/>
+        </w:rPr>
+        <w:t>brinda una breve introducción al proyecto, a sus objetivos</w:t>
+      </w:r>
+      <w:r>
+        <w:rPr>
+          <w:bCs/>
+          <w:i w:val="0"/>
+        </w:rPr>
+        <w:t xml:space="preserve"> y</w:t>
+      </w:r>
+      <w:r>
+        <w:rPr>
+          <w:bCs/>
+          <w:i w:val="0"/>
+        </w:rPr>
+        <w:t xml:space="preserve"> distintos tipos de requerimientos</w:t>
+      </w:r>
+      <w:r>
+        <w:rPr>
+          <w:bCs/>
+          <w:i w:val="0"/>
+        </w:rPr>
+        <w:t>.</w:t>
       </w:r>
     </w:p>
     <w:p>
@@ -3381,31 +3167,30 @@
         <w:ind w:left="142"/>
         <w:rPr>
           <w:i w:val="0"/>
-          <w:lang w:val="es-AR"/>
-        </w:rPr>
-      </w:pPr>
-      <w:r>
-        <w:rPr>
-          <w:i w:val="0"/>
-          <w:lang w:val="es-AR"/>
-        </w:rPr>
-        <w:t>El producto final es una aplicación que provee a los usuarios un sistema de trivia enfocada en la temática de programación. La misma debe soportar conexión entre usuarios y red de internet.  El usuario debe estar habilitado a:</w:t>
-      </w:r>
-    </w:p>
-    <w:p>
-      <w:pPr>
-        <w:pStyle w:val="Textoindependiente"/>
+        </w:rPr>
+      </w:pPr>
+      <w:r>
+        <w:rPr>
+          <w:i w:val="0"/>
+        </w:rPr>
+        <w:t>El producto final es una aplicación que provee a los usuarios un sistema de trivia enfocada en la temática de programación. La misma debe soportar conexión entre usuarios y red de internet. El usuario debe estar habilitado a:</w:t>
+      </w:r>
+    </w:p>
+    <w:p>
+      <w:pPr>
+        <w:pStyle w:val="Textoindependiente"/>
+        <w:numPr>
+          <w:ilvl w:val="0"/>
+          <w:numId w:val="3"/>
+        </w:numPr>
         <w:spacing w:before="1"/>
-        <w:ind w:left="142"/>
-        <w:rPr>
-          <w:i w:val="0"/>
-          <w:lang w:val="es-AR"/>
-        </w:rPr>
-      </w:pPr>
-      <w:r>
-        <w:rPr>
-          <w:i w:val="0"/>
-          <w:lang w:val="es-AR"/>
+        <w:rPr>
+          <w:i w:val="0"/>
+        </w:rPr>
+      </w:pPr>
+      <w:r>
+        <w:rPr>
+          <w:i w:val="0"/>
         </w:rPr>
         <w:t>Responder preguntas</w:t>
       </w:r>
@@ -3413,17 +3198,18 @@
     <w:p>
       <w:pPr>
         <w:pStyle w:val="Textoindependiente"/>
+        <w:numPr>
+          <w:ilvl w:val="0"/>
+          <w:numId w:val="3"/>
+        </w:numPr>
         <w:spacing w:before="1"/>
-        <w:ind w:left="142"/>
-        <w:rPr>
-          <w:i w:val="0"/>
-          <w:lang w:val="es-AR"/>
-        </w:rPr>
-      </w:pPr>
-      <w:r>
-        <w:rPr>
-          <w:i w:val="0"/>
-          <w:lang w:val="es-AR"/>
+        <w:rPr>
+          <w:i w:val="0"/>
+        </w:rPr>
+      </w:pPr>
+      <w:r>
+        <w:rPr>
+          <w:i w:val="0"/>
         </w:rPr>
         <w:t>Conocer las respuestas correctas e incorrectas</w:t>
       </w:r>
@@ -3431,17 +3217,18 @@
     <w:p>
       <w:pPr>
         <w:pStyle w:val="Textoindependiente"/>
+        <w:numPr>
+          <w:ilvl w:val="0"/>
+          <w:numId w:val="3"/>
+        </w:numPr>
         <w:spacing w:before="1"/>
-        <w:ind w:left="142"/>
-        <w:rPr>
-          <w:i w:val="0"/>
-          <w:lang w:val="es-AR"/>
-        </w:rPr>
-      </w:pPr>
-      <w:r>
-        <w:rPr>
-          <w:i w:val="0"/>
-          <w:lang w:val="es-AR"/>
+        <w:rPr>
+          <w:i w:val="0"/>
+        </w:rPr>
+      </w:pPr>
+      <w:r>
+        <w:rPr>
+          <w:i w:val="0"/>
         </w:rPr>
         <w:t>Seguimiento del progreso y logros</w:t>
       </w:r>
@@ -3449,17 +3236,18 @@
     <w:p>
       <w:pPr>
         <w:pStyle w:val="Textoindependiente"/>
+        <w:numPr>
+          <w:ilvl w:val="0"/>
+          <w:numId w:val="3"/>
+        </w:numPr>
         <w:spacing w:before="1"/>
-        <w:ind w:left="142"/>
-        <w:rPr>
-          <w:i w:val="0"/>
-          <w:lang w:val="es-AR"/>
-        </w:rPr>
-      </w:pPr>
-      <w:r>
-        <w:rPr>
-          <w:i w:val="0"/>
-          <w:lang w:val="es-AR"/>
+        <w:rPr>
+          <w:i w:val="0"/>
+        </w:rPr>
+      </w:pPr>
+      <w:r>
+        <w:rPr>
+          <w:i w:val="0"/>
         </w:rPr>
         <w:t>Reportar errores</w:t>
       </w:r>
@@ -3467,17 +3255,18 @@
     <w:p>
       <w:pPr>
         <w:pStyle w:val="Textoindependiente"/>
+        <w:numPr>
+          <w:ilvl w:val="0"/>
+          <w:numId w:val="3"/>
+        </w:numPr>
         <w:spacing w:before="1"/>
-        <w:ind w:left="142"/>
-        <w:rPr>
-          <w:i w:val="0"/>
-          <w:lang w:val="es-AR"/>
-        </w:rPr>
-      </w:pPr>
-      <w:r>
-        <w:rPr>
-          <w:i w:val="0"/>
-          <w:lang w:val="es-AR"/>
+        <w:rPr>
+          <w:i w:val="0"/>
+        </w:rPr>
+      </w:pPr>
+      <w:r>
+        <w:rPr>
+          <w:i w:val="0"/>
         </w:rPr>
         <w:t>Ver posición en el ranking</w:t>
       </w:r>
@@ -3507,192 +3296,6 @@
       <w:bookmarkEnd w:id="7"/>
       <w:r>
         <w:t>References</w:t>
-      </w:r>
-    </w:p>
-    <w:p>
-      <w:pPr>
-        <w:pStyle w:val="Textoindependiente"/>
-        <w:spacing w:before="9"/>
-        <w:rPr>
-          <w:rFonts w:ascii="Times New Roman"/>
-          <w:b/>
-          <w:i w:val="0"/>
-          <w:sz w:val="26"/>
-        </w:rPr>
-      </w:pPr>
-    </w:p>
-    <w:p>
-      <w:pPr>
-        <w:pStyle w:val="Textoindependiente"/>
-        <w:ind w:left="116" w:right="522"/>
-      </w:pPr>
-      <w:r>
-        <w:t>&lt;List any other documents or Web addresses to which this SRS refers. These may include user</w:t>
-      </w:r>
-      <w:r>
-        <w:rPr>
-          <w:spacing w:val="1"/>
-        </w:rPr>
-        <w:t xml:space="preserve"> </w:t>
-      </w:r>
-      <w:r>
-        <w:t>interface style guides, contracts, standards, system requirements specifications, use case</w:t>
-      </w:r>
-      <w:r>
-        <w:rPr>
-          <w:spacing w:val="1"/>
-        </w:rPr>
-        <w:t xml:space="preserve"> </w:t>
-      </w:r>
-      <w:r>
-        <w:t>documents,</w:t>
-      </w:r>
-      <w:r>
-        <w:rPr>
-          <w:spacing w:val="-6"/>
-        </w:rPr>
-        <w:t xml:space="preserve"> </w:t>
-      </w:r>
-      <w:r>
-        <w:t>or</w:t>
-      </w:r>
-      <w:r>
-        <w:rPr>
-          <w:spacing w:val="-5"/>
-        </w:rPr>
-        <w:t xml:space="preserve"> </w:t>
-      </w:r>
-      <w:r>
-        <w:t>a</w:t>
-      </w:r>
-      <w:r>
-        <w:rPr>
-          <w:spacing w:val="-5"/>
-        </w:rPr>
-        <w:t xml:space="preserve"> </w:t>
-      </w:r>
-      <w:r>
-        <w:t>vision</w:t>
-      </w:r>
-      <w:r>
-        <w:rPr>
-          <w:spacing w:val="-6"/>
-        </w:rPr>
-        <w:t xml:space="preserve"> </w:t>
-      </w:r>
-      <w:r>
-        <w:t>and</w:t>
-      </w:r>
-      <w:r>
-        <w:rPr>
-          <w:spacing w:val="-5"/>
-        </w:rPr>
-        <w:t xml:space="preserve"> </w:t>
-      </w:r>
-      <w:r>
-        <w:t>scope</w:t>
-      </w:r>
-      <w:r>
-        <w:rPr>
-          <w:spacing w:val="-5"/>
-        </w:rPr>
-        <w:t xml:space="preserve"> </w:t>
-      </w:r>
-      <w:r>
-        <w:t>document.</w:t>
-      </w:r>
-      <w:r>
-        <w:rPr>
-          <w:spacing w:val="-5"/>
-        </w:rPr>
-        <w:t xml:space="preserve"> </w:t>
-      </w:r>
-      <w:r>
-        <w:t>Provide</w:t>
-      </w:r>
-      <w:r>
-        <w:rPr>
-          <w:spacing w:val="-6"/>
-        </w:rPr>
-        <w:t xml:space="preserve"> </w:t>
-      </w:r>
-      <w:r>
-        <w:t>enough</w:t>
-      </w:r>
-      <w:r>
-        <w:rPr>
-          <w:spacing w:val="-5"/>
-        </w:rPr>
-        <w:t xml:space="preserve"> </w:t>
-      </w:r>
-      <w:r>
-        <w:t>information</w:t>
-      </w:r>
-      <w:r>
-        <w:rPr>
-          <w:spacing w:val="-5"/>
-        </w:rPr>
-        <w:t xml:space="preserve"> </w:t>
-      </w:r>
-      <w:r>
-        <w:t>so</w:t>
-      </w:r>
-      <w:r>
-        <w:rPr>
-          <w:spacing w:val="-5"/>
-        </w:rPr>
-        <w:t xml:space="preserve"> </w:t>
-      </w:r>
-      <w:r>
-        <w:t>that</w:t>
-      </w:r>
-      <w:r>
-        <w:rPr>
-          <w:spacing w:val="-6"/>
-        </w:rPr>
-        <w:t xml:space="preserve"> </w:t>
-      </w:r>
-      <w:r>
-        <w:t>the</w:t>
-      </w:r>
-      <w:r>
-        <w:rPr>
-          <w:spacing w:val="-5"/>
-        </w:rPr>
-        <w:t xml:space="preserve"> </w:t>
-      </w:r>
-      <w:r>
-        <w:t>reader</w:t>
-      </w:r>
-      <w:r>
-        <w:rPr>
-          <w:spacing w:val="-5"/>
-        </w:rPr>
-        <w:t xml:space="preserve"> </w:t>
-      </w:r>
-      <w:r>
-        <w:t>could</w:t>
-      </w:r>
-      <w:r>
-        <w:rPr>
-          <w:spacing w:val="1"/>
-        </w:rPr>
-        <w:t xml:space="preserve"> </w:t>
-      </w:r>
-      <w:r>
-        <w:t>access a copy of each reference, including title, author, version numb</w:t>
-      </w:r>
-      <w:r>
-        <w:t>er, date, and source or</w:t>
-      </w:r>
-      <w:r>
-        <w:rPr>
-          <w:spacing w:val="1"/>
-        </w:rPr>
-        <w:t xml:space="preserve"> </w:t>
-      </w:r>
-      <w:r>
-        <w:t>location.&gt;</w:t>
       </w:r>
     </w:p>
     <w:p>
@@ -3764,281 +3367,30 @@
     </w:p>
     <w:p>
       <w:pPr>
-        <w:pStyle w:val="Textoindependiente"/>
-        <w:spacing w:before="9"/>
-        <w:rPr>
-          <w:rFonts w:ascii="Times New Roman"/>
-          <w:b/>
-          <w:i w:val="0"/>
-          <w:sz w:val="26"/>
-        </w:rPr>
-      </w:pPr>
-    </w:p>
-    <w:p>
-      <w:pPr>
-        <w:pStyle w:val="Textoindependiente"/>
-        <w:ind w:left="116" w:right="374"/>
-      </w:pPr>
-      <w:r>
-        <w:t>&lt;</w:t>
-      </w:r>
-      <w:r>
-        <w:t>Describe the context and origin of the product being specified in this SRS. For example, state</w:t>
-      </w:r>
-      <w:r>
-        <w:rPr>
-          <w:spacing w:val="1"/>
-        </w:rPr>
-        <w:t xml:space="preserve"> </w:t>
-      </w:r>
-      <w:r>
-        <w:t>whether</w:t>
-      </w:r>
-      <w:r>
-        <w:rPr>
-          <w:spacing w:val="-7"/>
-        </w:rPr>
-        <w:t xml:space="preserve"> </w:t>
-      </w:r>
-      <w:r>
-        <w:t>this</w:t>
-      </w:r>
-      <w:r>
-        <w:rPr>
-          <w:spacing w:val="-6"/>
-        </w:rPr>
-        <w:t xml:space="preserve"> </w:t>
-      </w:r>
-      <w:r>
-        <w:t>product</w:t>
-      </w:r>
-      <w:r>
-        <w:rPr>
-          <w:spacing w:val="-6"/>
-        </w:rPr>
-        <w:t xml:space="preserve"> </w:t>
-      </w:r>
-      <w:r>
-        <w:t>is</w:t>
-      </w:r>
-      <w:r>
-        <w:rPr>
-          <w:spacing w:val="-6"/>
-        </w:rPr>
-        <w:t xml:space="preserve"> </w:t>
-      </w:r>
-      <w:r>
-        <w:t>a</w:t>
-      </w:r>
-      <w:r>
-        <w:rPr>
-          <w:spacing w:val="-6"/>
-        </w:rPr>
-        <w:t xml:space="preserve"> </w:t>
-      </w:r>
-      <w:r>
-        <w:t>follow-on</w:t>
-      </w:r>
-      <w:r>
-        <w:rPr>
-          <w:spacing w:val="-6"/>
-        </w:rPr>
-        <w:t xml:space="preserve"> </w:t>
-      </w:r>
-      <w:r>
-        <w:t>member</w:t>
-      </w:r>
-      <w:r>
-        <w:rPr>
-          <w:spacing w:val="-6"/>
-        </w:rPr>
-        <w:t xml:space="preserve"> </w:t>
-      </w:r>
-      <w:r>
-        <w:t>of</w:t>
-      </w:r>
-      <w:r>
-        <w:rPr>
-          <w:spacing w:val="-6"/>
-        </w:rPr>
-        <w:t xml:space="preserve"> </w:t>
-      </w:r>
-      <w:r>
-        <w:t>a</w:t>
-      </w:r>
-      <w:r>
-        <w:rPr>
-          <w:spacing w:val="-6"/>
-        </w:rPr>
-        <w:t xml:space="preserve"> </w:t>
-      </w:r>
-      <w:r>
-        <w:t>product</w:t>
-      </w:r>
-      <w:r>
-        <w:rPr>
-          <w:spacing w:val="-6"/>
-        </w:rPr>
-        <w:t xml:space="preserve"> </w:t>
-      </w:r>
-      <w:r>
-        <w:t>family,</w:t>
-      </w:r>
-      <w:r>
-        <w:rPr>
-          <w:spacing w:val="-7"/>
-        </w:rPr>
-        <w:t xml:space="preserve"> </w:t>
-      </w:r>
-      <w:r>
-        <w:t>a</w:t>
-      </w:r>
-      <w:r>
-        <w:rPr>
-          <w:spacing w:val="-6"/>
-        </w:rPr>
-        <w:t xml:space="preserve"> </w:t>
-      </w:r>
-      <w:r>
-        <w:t>replacement</w:t>
-      </w:r>
-      <w:r>
-        <w:rPr>
-          <w:spacing w:val="-6"/>
-        </w:rPr>
-        <w:t xml:space="preserve"> </w:t>
-      </w:r>
-      <w:r>
-        <w:t>for</w:t>
-      </w:r>
-      <w:r>
-        <w:rPr>
-          <w:spacing w:val="-6"/>
-        </w:rPr>
-        <w:t xml:space="preserve"> </w:t>
-      </w:r>
-      <w:r>
-        <w:t>certain</w:t>
-      </w:r>
-      <w:r>
-        <w:rPr>
-          <w:spacing w:val="-6"/>
-        </w:rPr>
-        <w:t xml:space="preserve"> </w:t>
-      </w:r>
-      <w:r>
-        <w:t>existing</w:t>
-      </w:r>
-      <w:r>
-        <w:rPr>
-          <w:spacing w:val="1"/>
-        </w:rPr>
-        <w:t xml:space="preserve"> </w:t>
-      </w:r>
-      <w:r>
-        <w:t xml:space="preserve">systems, or a new, self-contained product. If the SRS defines </w:t>
-      </w:r>
-      <w:r>
-        <w:t>a component of a larger system,</w:t>
-      </w:r>
-      <w:r>
-        <w:rPr>
-          <w:spacing w:val="1"/>
-        </w:rPr>
-        <w:t xml:space="preserve"> </w:t>
-      </w:r>
-      <w:r>
-        <w:t>relate the requirements of the larger system to the functionality of this software and identify</w:t>
-      </w:r>
-      <w:r>
-        <w:rPr>
-          <w:spacing w:val="1"/>
-        </w:rPr>
-        <w:t xml:space="preserve"> </w:t>
-      </w:r>
-      <w:r>
-        <w:t>interfaces between the two. A simple diagram that shows the major components of the overall</w:t>
-      </w:r>
-      <w:r>
-        <w:rPr>
-          <w:spacing w:val="1"/>
-        </w:rPr>
-        <w:t xml:space="preserve"> </w:t>
-      </w:r>
-      <w:r>
-        <w:t>system,</w:t>
-      </w:r>
-      <w:r>
-        <w:rPr>
-          <w:spacing w:val="-3"/>
-        </w:rPr>
-        <w:t xml:space="preserve"> </w:t>
-      </w:r>
-      <w:r>
-        <w:t>subsystem</w:t>
-      </w:r>
-      <w:r>
-        <w:rPr>
-          <w:spacing w:val="-2"/>
-        </w:rPr>
-        <w:t xml:space="preserve"> </w:t>
-      </w:r>
-      <w:r>
-        <w:t>interconnections,</w:t>
-      </w:r>
-      <w:r>
-        <w:rPr>
-          <w:spacing w:val="-3"/>
-        </w:rPr>
-        <w:t xml:space="preserve"> </w:t>
-      </w:r>
-      <w:r>
-        <w:t>and</w:t>
-      </w:r>
-      <w:r>
-        <w:rPr>
-          <w:spacing w:val="-2"/>
-        </w:rPr>
-        <w:t xml:space="preserve"> </w:t>
-      </w:r>
-      <w:r>
-        <w:t>external</w:t>
-      </w:r>
-      <w:r>
-        <w:rPr>
-          <w:spacing w:val="-3"/>
-        </w:rPr>
-        <w:t xml:space="preserve"> </w:t>
-      </w:r>
-      <w:r>
-        <w:t>interfaces</w:t>
-      </w:r>
-      <w:r>
-        <w:rPr>
-          <w:spacing w:val="-2"/>
-        </w:rPr>
-        <w:t xml:space="preserve"> </w:t>
-      </w:r>
-      <w:r>
-        <w:t>can</w:t>
-      </w:r>
-      <w:r>
-        <w:rPr>
-          <w:spacing w:val="-3"/>
-        </w:rPr>
-        <w:t xml:space="preserve"> </w:t>
-      </w:r>
-      <w:r>
-        <w:t>be</w:t>
-      </w:r>
-      <w:r>
-        <w:rPr>
-          <w:spacing w:val="-2"/>
-        </w:rPr>
-        <w:t xml:space="preserve"> </w:t>
-      </w:r>
-      <w:r>
-        <w:t>helpful.&gt;</w:t>
+        <w:pStyle w:val="Ttulo2"/>
+        <w:tabs>
+          <w:tab w:val="left" w:pos="835"/>
+          <w:tab w:val="left" w:pos="836"/>
+        </w:tabs>
+        <w:spacing w:before="303"/>
+        <w:ind w:left="116" w:firstLine="0"/>
+        <w:rPr>
+          <w:rFonts w:ascii="Arial" w:hAnsi="Arial" w:cs="Arial"/>
+          <w:b w:val="0"/>
+          <w:bCs w:val="0"/>
+          <w:sz w:val="22"/>
+          <w:szCs w:val="22"/>
+        </w:rPr>
+      </w:pPr>
+      <w:r>
+        <w:rPr>
+          <w:rFonts w:ascii="Arial" w:hAnsi="Arial" w:cs="Arial"/>
+          <w:b w:val="0"/>
+          <w:bCs w:val="0"/>
+          <w:sz w:val="22"/>
+          <w:szCs w:val="22"/>
+        </w:rPr>
+        <w:t>El proyecto &lt;Project&gt; es un nuevo software auto-contenido desarrollado como una aplicación web y destinado a ofrecer a los usuarios una forma entretenida de reforzar sus conocimientos sobre conceptos de programación.</w:t>
       </w:r>
     </w:p>
     <w:p>
@@ -4112,13 +3464,11 @@
         <w:ind w:left="116" w:right="421"/>
         <w:rPr>
           <w:i w:val="0"/>
-          <w:lang w:val="es-AR"/>
-        </w:rPr>
-      </w:pPr>
-      <w:r>
-        <w:rPr>
-          <w:i w:val="0"/>
-          <w:lang w:val="es-AR"/>
+        </w:rPr>
+      </w:pPr>
+      <w:r>
+        <w:rPr>
+          <w:i w:val="0"/>
         </w:rPr>
         <w:t>Una vez se ingresa a la aplicación se mostrará el menú principal donde el usuario tendrá de iniciar sesión (mediante usuario y contraseña) o crear una nueva cuenta.</w:t>
       </w:r>
@@ -4129,7 +3479,6 @@
         <w:ind w:left="116" w:right="421"/>
         <w:rPr>
           <w:i w:val="0"/>
-          <w:lang w:val="es-AR"/>
         </w:rPr>
       </w:pPr>
     </w:p>
@@ -4140,14 +3489,12 @@
         <w:rPr>
           <w:b/>
           <w:i w:val="0"/>
-          <w:lang w:val="es-AR"/>
-        </w:rPr>
-      </w:pPr>
-      <w:r>
-        <w:rPr>
-          <w:b/>
-          <w:i w:val="0"/>
-          <w:lang w:val="es-AR"/>
+        </w:rPr>
+      </w:pPr>
+      <w:r>
+        <w:rPr>
+          <w:b/>
+          <w:i w:val="0"/>
         </w:rPr>
         <w:t>Sistema de Trivia:</w:t>
       </w:r>
@@ -4158,13 +3505,11 @@
         <w:ind w:left="116" w:right="421"/>
         <w:rPr>
           <w:i w:val="0"/>
-          <w:lang w:val="es-AR"/>
-        </w:rPr>
-      </w:pPr>
-      <w:r>
-        <w:rPr>
-          <w:i w:val="0"/>
-          <w:lang w:val="es-AR"/>
+        </w:rPr>
+      </w:pPr>
+      <w:r>
+        <w:rPr>
+          <w:i w:val="0"/>
         </w:rPr>
         <w:t xml:space="preserve">La aplicación se basa en un sistema de niveles. En cada nivel el usuario deberá responder correctamente 10 preguntas para así avanzar al siguiente. La dificultad de las preguntas se incrementa a mayor nivel alcanzado por el usuario. Las preguntas cuentan con un ID único, 4 opciones y una respuesta correcta. </w:t>
       </w:r>
@@ -4175,13 +3520,11 @@
         <w:ind w:left="116" w:right="421"/>
         <w:rPr>
           <w:i w:val="0"/>
-          <w:lang w:val="es-AR"/>
-        </w:rPr>
-      </w:pPr>
-      <w:r>
-        <w:rPr>
-          <w:i w:val="0"/>
-          <w:lang w:val="es-AR"/>
+        </w:rPr>
+      </w:pPr>
+      <w:r>
+        <w:rPr>
+          <w:i w:val="0"/>
         </w:rPr>
         <w:t xml:space="preserve">El usuario contará con 3 vidas. Al responder incorrectamente una pregunta se pierde una vida, al  perder las 3 vidas se reinicia el nivel. En caso de no tener el máximo de vidas, se le otorgará una vida cada 8 horas. </w:t>
       </w:r>
@@ -4192,13 +3535,11 @@
         <w:ind w:left="116" w:right="421"/>
         <w:rPr>
           <w:i w:val="0"/>
-          <w:lang w:val="es-AR"/>
-        </w:rPr>
-      </w:pPr>
-      <w:r>
-        <w:rPr>
-          <w:i w:val="0"/>
-          <w:lang w:val="es-AR"/>
+        </w:rPr>
+      </w:pPr>
+      <w:r>
+        <w:rPr>
+          <w:i w:val="0"/>
         </w:rPr>
         <w:t>Al finalizar un nivel (responder correctamente todas las preguntas) se realiza un examen final el cual consiste de 3 preguntas correspondientes al nivel superado incluyendo aquellas preguntas respondidas de manera incorrecta.</w:t>
       </w:r>
@@ -4209,13 +3550,11 @@
         <w:ind w:left="116" w:right="421"/>
         <w:rPr>
           <w:i w:val="0"/>
-          <w:lang w:val="es-AR"/>
-        </w:rPr>
-      </w:pPr>
-      <w:r>
-        <w:rPr>
-          <w:i w:val="0"/>
-          <w:lang w:val="es-AR"/>
+        </w:rPr>
+      </w:pPr>
+      <w:r>
+        <w:rPr>
+          <w:i w:val="0"/>
         </w:rPr>
         <w:t xml:space="preserve">El usuario podrá reportar errores a través de un apartado en la propia pregunta. </w:t>
       </w:r>
@@ -4226,7 +3565,6 @@
         <w:ind w:left="116" w:right="421"/>
         <w:rPr>
           <w:i w:val="0"/>
-          <w:lang w:val="es-AR"/>
         </w:rPr>
       </w:pPr>
     </w:p>
@@ -4237,14 +3575,12 @@
         <w:rPr>
           <w:b/>
           <w:i w:val="0"/>
-          <w:lang w:val="es-AR"/>
-        </w:rPr>
-      </w:pPr>
-      <w:r>
-        <w:rPr>
-          <w:b/>
-          <w:i w:val="0"/>
-          <w:lang w:val="es-AR"/>
+        </w:rPr>
+      </w:pPr>
+      <w:r>
+        <w:rPr>
+          <w:b/>
+          <w:i w:val="0"/>
         </w:rPr>
         <w:t>Seguimiento del progreso y logros:</w:t>
       </w:r>
@@ -4255,13 +3591,11 @@
         <w:ind w:left="116" w:right="421"/>
         <w:rPr>
           <w:i w:val="0"/>
-          <w:lang w:val="es-AR"/>
-        </w:rPr>
-      </w:pPr>
-      <w:r>
-        <w:rPr>
-          <w:i w:val="0"/>
-          <w:lang w:val="es-AR"/>
+        </w:rPr>
+      </w:pPr>
+      <w:r>
+        <w:rPr>
+          <w:i w:val="0"/>
         </w:rPr>
         <w:t>El progreso de cada usuario se registra y se mide a través del nivel alcanzado y logros obtenidos. Se le permite al usuario realizar un seguimiento de su progreso a lo largo del tiempo, incluyendo estadísticas como nivel alcanzado, número de preguntas respondidas correctamente, porcentaje de respuestas correctas y logros desbloqueados.</w:t>
       </w:r>
@@ -4272,7 +3606,6 @@
         <w:ind w:left="116" w:right="421"/>
         <w:rPr>
           <w:i w:val="0"/>
-          <w:lang w:val="es-AR"/>
         </w:rPr>
       </w:pPr>
     </w:p>
@@ -4283,14 +3616,12 @@
         <w:rPr>
           <w:b/>
           <w:i w:val="0"/>
-          <w:lang w:val="es-AR"/>
-        </w:rPr>
-      </w:pPr>
-      <w:r>
-        <w:rPr>
-          <w:b/>
-          <w:i w:val="0"/>
-          <w:lang w:val="es-AR"/>
+        </w:rPr>
+      </w:pPr>
+      <w:r>
+        <w:rPr>
+          <w:b/>
+          <w:i w:val="0"/>
         </w:rPr>
         <w:t>Ranking:</w:t>
       </w:r>
@@ -4301,13 +3632,11 @@
         <w:ind w:left="116" w:right="421"/>
         <w:rPr>
           <w:i w:val="0"/>
-          <w:lang w:val="es-AR"/>
-        </w:rPr>
-      </w:pPr>
-      <w:r>
-        <w:rPr>
-          <w:i w:val="0"/>
-          <w:lang w:val="es-AR"/>
+        </w:rPr>
+      </w:pPr>
+      <w:r>
+        <w:rPr>
+          <w:i w:val="0"/>
         </w:rPr>
         <w:t>Se crea una tabla de posiciones donde el usuario puede consultar si se encuentre entre los 50 mejores jugadores (mayor nivel alcanzado y cantidad de logros obtenidos) a nivel global.</w:t>
       </w:r>
@@ -4318,7 +3647,6 @@
         <w:spacing w:before="2"/>
         <w:rPr>
           <w:sz w:val="23"/>
-          <w:lang w:val="es-AR"/>
         </w:rPr>
       </w:pPr>
     </w:p>
@@ -4386,29 +3714,13 @@
         <w:ind w:left="142"/>
         <w:rPr>
           <w:i w:val="0"/>
-          <w:lang w:val="es-AR"/>
-        </w:rPr>
-      </w:pPr>
-      <w:r>
-        <w:rPr>
-          <w:i w:val="0"/>
-          <w:lang w:val="es-AR"/>
-        </w:rPr>
-        <w:t xml:space="preserve">El sistema está diseñado para satisfacer las necesidades de un único tipo de usuario, denominado </w:t>
-      </w:r>
-      <w:r>
-        <w:rPr>
-          <w:i w:val="0"/>
-          <w:lang w:val="es-AR"/>
-        </w:rPr>
-        <w:t>“jugadores”</w:t>
-      </w:r>
-      <w:r>
-        <w:rPr>
-          <w:i w:val="0"/>
-          <w:lang w:val="es-AR"/>
-        </w:rPr>
-        <w:t xml:space="preserve">. </w:t>
+        </w:rPr>
+      </w:pPr>
+      <w:r>
+        <w:rPr>
+          <w:i w:val="0"/>
+        </w:rPr>
+        <w:t xml:space="preserve">El sistema está diseñado para satisfacer las necesidades de un único tipo de usuario, denominado “jugadores”. </w:t>
       </w:r>
     </w:p>
     <w:p>
@@ -4418,13 +3730,11 @@
         <w:ind w:left="142"/>
         <w:rPr>
           <w:i w:val="0"/>
-          <w:lang w:val="es-AR"/>
-        </w:rPr>
-      </w:pPr>
-      <w:r>
-        <w:rPr>
-          <w:i w:val="0"/>
-          <w:lang w:val="es-AR"/>
+        </w:rPr>
+      </w:pPr>
+      <w:r>
+        <w:rPr>
+          <w:i w:val="0"/>
         </w:rPr>
         <w:t>Los usuarios podrán registrarse, responder las preguntas, reportar errores y realizar un seguimiento de su progreso.</w:t>
       </w:r>
@@ -4435,7 +3745,6 @@
         <w:spacing w:before="1"/>
         <w:rPr>
           <w:sz w:val="23"/>
-          <w:lang w:val="es-AR"/>
         </w:rPr>
       </w:pPr>
     </w:p>
@@ -4713,6 +4022,7 @@
         <w:ind w:left="116" w:right="725"/>
       </w:pPr>
       <w:r>
+        <w:lastRenderedPageBreak/>
         <w:t>&lt;Describe</w:t>
       </w:r>
       <w:r>
@@ -4866,10 +4176,7 @@
         <w:t xml:space="preserve"> </w:t>
       </w:r>
       <w:r>
-        <w:t>requirements); interfaces to other a</w:t>
-      </w:r>
-      <w:r>
-        <w:t>pplications; specific technologies, tools, and databases to be</w:t>
+        <w:t>requirements); interfaces to other applications; specific technologies, tools, and databases to be</w:t>
       </w:r>
       <w:r>
         <w:rPr>
@@ -4905,10 +4212,7 @@
         <w:t xml:space="preserve"> </w:t>
       </w:r>
       <w:r>
-        <w:t>wil</w:t>
-      </w:r>
-      <w:r>
-        <w:t>l</w:t>
+        <w:t>will</w:t>
       </w:r>
       <w:r>
         <w:rPr>
@@ -5270,10 +4574,7 @@
         <w:t xml:space="preserve"> </w:t>
       </w:r>
       <w:r>
-        <w:t>these assumptions are incorrect, are not shared, or change. Als</w:t>
-      </w:r>
-      <w:r>
-        <w:t>o identify any dependencies the</w:t>
+        <w:t>these assumptions are incorrect, are not shared, or change. Also identify any dependencies the</w:t>
       </w:r>
       <w:r>
         <w:rPr>
@@ -5594,13 +4895,11 @@
         <w:ind w:left="142"/>
         <w:rPr>
           <w:i w:val="0"/>
-          <w:lang w:val="es-AR"/>
-        </w:rPr>
-      </w:pPr>
-      <w:r>
-        <w:rPr>
-          <w:i w:val="0"/>
-          <w:lang w:val="es-AR"/>
+        </w:rPr>
+      </w:pPr>
+      <w:r>
+        <w:rPr>
+          <w:i w:val="0"/>
         </w:rPr>
         <w:t>Al abrir la aplicación, los usuarios son recibidos con una pantalla de inicio que les ofrece dos opciones: iniciar sesión con su nombre de usuario y contraseña existentes, o registrarse si son nuevos en la plataforma.</w:t>
       </w:r>
@@ -5611,7 +4910,6 @@
         <w:spacing w:before="1"/>
         <w:rPr>
           <w:sz w:val="23"/>
-          <w:lang w:val="es-AR"/>
         </w:rPr>
       </w:pPr>
     </w:p>
@@ -5661,13 +4959,11 @@
         <w:ind w:left="142"/>
         <w:rPr>
           <w:i w:val="0"/>
-          <w:lang w:val="es-AR"/>
-        </w:rPr>
-      </w:pPr>
-      <w:r>
-        <w:rPr>
-          <w:i w:val="0"/>
-          <w:lang w:val="es-AR"/>
+        </w:rPr>
+      </w:pPr>
+      <w:r>
+        <w:rPr>
+          <w:i w:val="0"/>
         </w:rPr>
         <w:t>El producto tiene como objetivo ser accesible y funcional tanto en computadoras de escritorio como en dispositivos móviles, incluyendo teléfonos inteligentes y tablets.</w:t>
       </w:r>
@@ -5678,11 +4974,8 @@
         <w:spacing w:before="2"/>
         <w:rPr>
           <w:sz w:val="23"/>
-          <w:lang w:val="es-AR"/>
-        </w:rPr>
-      </w:pPr>
-      <w:bookmarkStart w:id="19" w:name="_GoBack"/>
-      <w:bookmarkEnd w:id="19"/>
+        </w:rPr>
+      </w:pPr>
     </w:p>
     <w:p>
       <w:pPr>
@@ -5696,7 +4989,7 @@
           <w:tab w:val="left" w:pos="836"/>
         </w:tabs>
       </w:pPr>
-      <w:bookmarkStart w:id="20" w:name="_TOC_250014"/>
+      <w:bookmarkStart w:id="19" w:name="_TOC_250014"/>
       <w:r>
         <w:t>Software</w:t>
       </w:r>
@@ -5706,7 +4999,7 @@
         </w:rPr>
         <w:t xml:space="preserve"> </w:t>
       </w:r>
-      <w:bookmarkEnd w:id="20"/>
+      <w:bookmarkEnd w:id="19"/>
       <w:r>
         <w:t>Interfaces</w:t>
       </w:r>
@@ -5727,225 +5020,17 @@
       <w:pPr>
         <w:pStyle w:val="Textoindependiente"/>
         <w:ind w:left="116" w:right="676"/>
-      </w:pPr>
-      <w:r>
-        <w:t>&lt;Describe the conn</w:t>
-      </w:r>
-      <w:r>
-        <w:t>ections between this product and other specific software components (name</w:t>
-      </w:r>
-      <w:r>
-        <w:rPr>
-          <w:spacing w:val="1"/>
-        </w:rPr>
-        <w:t xml:space="preserve"> </w:t>
-      </w:r>
-      <w:r>
-        <w:t>and</w:t>
-      </w:r>
-      <w:r>
-        <w:rPr>
-          <w:spacing w:val="-8"/>
-        </w:rPr>
-        <w:t xml:space="preserve"> </w:t>
-      </w:r>
-      <w:r>
-        <w:t>version),</w:t>
-      </w:r>
-      <w:r>
-        <w:rPr>
-          <w:spacing w:val="-8"/>
-        </w:rPr>
-        <w:t xml:space="preserve"> </w:t>
-      </w:r>
-      <w:r>
-        <w:t>including</w:t>
-      </w:r>
-      <w:r>
-        <w:rPr>
-          <w:spacing w:val="-8"/>
-        </w:rPr>
-        <w:t xml:space="preserve"> </w:t>
-      </w:r>
-      <w:r>
-        <w:t>databases,</w:t>
-      </w:r>
-      <w:r>
-        <w:rPr>
-          <w:spacing w:val="-7"/>
-        </w:rPr>
-        <w:t xml:space="preserve"> </w:t>
-      </w:r>
-      <w:r>
-        <w:t>operating</w:t>
-      </w:r>
-      <w:r>
-        <w:rPr>
-          <w:spacing w:val="-8"/>
-        </w:rPr>
-        <w:t xml:space="preserve"> </w:t>
-      </w:r>
-      <w:r>
-        <w:t>systems,</w:t>
-      </w:r>
-      <w:r>
-        <w:rPr>
-          <w:spacing w:val="-8"/>
-        </w:rPr>
-        <w:t xml:space="preserve"> </w:t>
-      </w:r>
-      <w:r>
-        <w:t>tools,</w:t>
-      </w:r>
-      <w:r>
-        <w:rPr>
-          <w:spacing w:val="-7"/>
-        </w:rPr>
-        <w:t xml:space="preserve"> </w:t>
-      </w:r>
-      <w:r>
-        <w:t>libraries,</w:t>
-      </w:r>
-      <w:r>
-        <w:rPr>
-          <w:spacing w:val="-8"/>
-        </w:rPr>
-        <w:t xml:space="preserve"> </w:t>
-      </w:r>
-      <w:r>
-        <w:t>and</w:t>
-      </w:r>
-      <w:r>
-        <w:rPr>
-          <w:spacing w:val="-8"/>
-        </w:rPr>
-        <w:t xml:space="preserve"> </w:t>
-      </w:r>
-      <w:r>
-        <w:t>integrated</w:t>
-      </w:r>
-      <w:r>
-        <w:rPr>
-          <w:spacing w:val="-7"/>
-        </w:rPr>
-        <w:t xml:space="preserve"> </w:t>
-      </w:r>
-      <w:r>
-        <w:t>commercial</w:t>
-      </w:r>
-      <w:r>
-        <w:rPr>
-          <w:spacing w:val="1"/>
-        </w:rPr>
-        <w:t xml:space="preserve"> </w:t>
-      </w:r>
-      <w:r>
-        <w:t>components. Identify the data items or messages coming into the system and going out</w:t>
-      </w:r>
-      <w:r>
-        <w:t xml:space="preserve"> and</w:t>
-      </w:r>
-      <w:r>
-        <w:rPr>
-          <w:spacing w:val="1"/>
-        </w:rPr>
-        <w:t xml:space="preserve"> </w:t>
-      </w:r>
-      <w:r>
-        <w:t>describe the purpose of each. Describe the services needed and the nature of communications.</w:t>
-      </w:r>
-      <w:r>
-        <w:rPr>
-          <w:spacing w:val="1"/>
-        </w:rPr>
-        <w:t xml:space="preserve"> </w:t>
-      </w:r>
-      <w:r>
-        <w:t>Refer to documents that describe detailed application programming interface protocols. Identify</w:t>
-      </w:r>
-      <w:r>
-        <w:rPr>
-          <w:spacing w:val="1"/>
-        </w:rPr>
-        <w:t xml:space="preserve"> </w:t>
-      </w:r>
-      <w:r>
-        <w:t>data that will be shared across software components. If the da</w:t>
-      </w:r>
-      <w:r>
-        <w:t>ta sharing mechanism must be</w:t>
-      </w:r>
-      <w:r>
-        <w:rPr>
-          <w:spacing w:val="1"/>
-        </w:rPr>
-        <w:t xml:space="preserve"> </w:t>
-      </w:r>
-      <w:r>
-        <w:t>implemented in a specific way (for example, use of a global data area in a multitasking operating</w:t>
-      </w:r>
-      <w:r>
-        <w:rPr>
-          <w:spacing w:val="-59"/>
-        </w:rPr>
-        <w:t xml:space="preserve"> </w:t>
-      </w:r>
-      <w:r>
-        <w:t>system),</w:t>
-      </w:r>
-      <w:r>
-        <w:rPr>
-          <w:spacing w:val="-2"/>
-        </w:rPr>
-        <w:t xml:space="preserve"> </w:t>
-      </w:r>
-      <w:r>
-        <w:t>specify</w:t>
-      </w:r>
-      <w:r>
-        <w:rPr>
-          <w:spacing w:val="-2"/>
-        </w:rPr>
-        <w:t xml:space="preserve"> </w:t>
-      </w:r>
-      <w:r>
-        <w:t>this</w:t>
-      </w:r>
-      <w:r>
-        <w:rPr>
-          <w:spacing w:val="-1"/>
-        </w:rPr>
-        <w:t xml:space="preserve"> </w:t>
-      </w:r>
-      <w:r>
-        <w:t>as</w:t>
-      </w:r>
-      <w:r>
-        <w:rPr>
-          <w:spacing w:val="-2"/>
-        </w:rPr>
-        <w:t xml:space="preserve"> </w:t>
-      </w:r>
-      <w:r>
-        <w:t>an</w:t>
-      </w:r>
-      <w:r>
-        <w:rPr>
-          <w:spacing w:val="-1"/>
-        </w:rPr>
-        <w:t xml:space="preserve"> </w:t>
-      </w:r>
-      <w:r>
-        <w:t>implementation</w:t>
-      </w:r>
-      <w:r>
-        <w:rPr>
-          <w:spacing w:val="-2"/>
-        </w:rPr>
-        <w:t xml:space="preserve"> </w:t>
-      </w:r>
-      <w:r>
-        <w:t>constraint.&gt;</w:t>
+        <w:rPr>
+          <w:i w:val="0"/>
+          <w:iCs w:val="0"/>
+        </w:rPr>
+      </w:pPr>
+      <w:r>
+        <w:rPr>
+          <w:i w:val="0"/>
+          <w:iCs w:val="0"/>
+        </w:rPr>
+        <w:t>El producto cuenta con conexión a una base de datos donde se almacena información sobre sus usuarios, un conjunto de preguntas y respuestas y, además, reportes o sugerencias que puedan surgir por parte de los usuarios.</w:t>
       </w:r>
     </w:p>
     <w:p>
@@ -5969,7 +5054,7 @@
           <w:tab w:val="left" w:pos="836"/>
         </w:tabs>
       </w:pPr>
-      <w:bookmarkStart w:id="21" w:name="_TOC_250013"/>
+      <w:bookmarkStart w:id="20" w:name="_TOC_250013"/>
       <w:r>
         <w:rPr>
           <w:spacing w:val="-1"/>
@@ -5982,7 +5067,7 @@
         </w:rPr>
         <w:t xml:space="preserve"> </w:t>
       </w:r>
-      <w:bookmarkEnd w:id="21"/>
+      <w:bookmarkEnd w:id="20"/>
       <w:r>
         <w:t>Interfaces</w:t>
       </w:r>
@@ -6006,10 +5091,7 @@
         <w:ind w:left="116" w:right="421"/>
       </w:pPr>
       <w:r>
-        <w:t>&lt;</w:t>
-      </w:r>
-      <w:r>
-        <w:t>Describe the requirements associated with any communications functions required by this</w:t>
+        <w:t>&lt;Describe the requirements associated with any communications functions required by this</w:t>
       </w:r>
       <w:r>
         <w:rPr>
@@ -6207,10 +5289,7 @@
         <w:t xml:space="preserve"> </w:t>
       </w:r>
       <w:r>
-        <w:t>comm</w:t>
-      </w:r>
-      <w:r>
-        <w:t>unication</w:t>
+        <w:t>communication</w:t>
       </w:r>
       <w:r>
         <w:rPr>
@@ -6306,7 +5385,7 @@
           <w:tab w:val="left" w:pos="836"/>
         </w:tabs>
       </w:pPr>
-      <w:bookmarkStart w:id="22" w:name="_TOC_250012"/>
+      <w:bookmarkStart w:id="21" w:name="_TOC_250012"/>
       <w:r>
         <w:lastRenderedPageBreak/>
         <w:t>System</w:t>
@@ -6317,7 +5396,7 @@
         </w:rPr>
         <w:t xml:space="preserve"> </w:t>
       </w:r>
-      <w:bookmarkEnd w:id="22"/>
+      <w:bookmarkEnd w:id="21"/>
       <w:r>
         <w:t>Features</w:t>
       </w:r>
@@ -6329,10 +5408,7 @@
         <w:ind w:left="116" w:right="522"/>
       </w:pPr>
       <w:r>
-        <w:t>&lt;</w:t>
-      </w:r>
-      <w:r>
-        <w:t>This template illustrates organizing the functional requirements for the product by system</w:t>
+        <w:t>&lt;This template illustrates organizing the functional requirements for the product by system</w:t>
       </w:r>
       <w:r>
         <w:rPr>
@@ -6599,7 +5675,7 @@
           <w:tab w:val="left" w:pos="836"/>
         </w:tabs>
       </w:pPr>
-      <w:bookmarkStart w:id="23" w:name="_TOC_250011"/>
+      <w:bookmarkStart w:id="22" w:name="_TOC_250011"/>
       <w:r>
         <w:t>System</w:t>
       </w:r>
@@ -6618,7 +5694,7 @@
         </w:rPr>
         <w:t xml:space="preserve"> </w:t>
       </w:r>
-      <w:bookmarkEnd w:id="23"/>
+      <w:bookmarkEnd w:id="22"/>
       <w:r>
         <w:t>1</w:t>
       </w:r>
@@ -6767,10 +5843,7 @@
         <w:t xml:space="preserve"> </w:t>
       </w:r>
       <w:r>
-        <w:t>wo</w:t>
-      </w:r>
-      <w:r>
-        <w:t>rds.&gt;</w:t>
+        <w:t>words.&gt;</w:t>
       </w:r>
     </w:p>
     <w:p>
@@ -7559,10 +6632,7 @@
         <w:t xml:space="preserve"> </w:t>
       </w:r>
       <w:r>
-        <w:t>y</w:t>
-      </w:r>
-      <w:r>
-        <w:t>et</w:t>
+        <w:t>yet</w:t>
       </w:r>
       <w:r>
         <w:rPr>
@@ -7780,7 +6850,7 @@
           <w:tab w:val="left" w:pos="836"/>
         </w:tabs>
       </w:pPr>
-      <w:bookmarkStart w:id="24" w:name="_TOC_250010"/>
+      <w:bookmarkStart w:id="23" w:name="_TOC_250010"/>
       <w:r>
         <w:t>System</w:t>
       </w:r>
@@ -7826,7 +6896,7 @@
         </w:rPr>
         <w:t xml:space="preserve"> </w:t>
       </w:r>
-      <w:bookmarkEnd w:id="24"/>
+      <w:bookmarkEnd w:id="23"/>
       <w:r>
         <w:t>on)</w:t>
       </w:r>
@@ -7855,7 +6925,7 @@
         </w:tabs>
         <w:spacing w:before="168"/>
       </w:pPr>
-      <w:bookmarkStart w:id="25" w:name="_TOC_250009"/>
+      <w:bookmarkStart w:id="24" w:name="_TOC_250009"/>
       <w:r>
         <w:t>Other</w:t>
       </w:r>
@@ -7874,7 +6944,7 @@
         </w:rPr>
         <w:t xml:space="preserve"> </w:t>
       </w:r>
-      <w:bookmarkEnd w:id="25"/>
+      <w:bookmarkEnd w:id="24"/>
       <w:r>
         <w:t>Requirements</w:t>
       </w:r>
@@ -7892,7 +6962,7 @@
         </w:tabs>
         <w:spacing w:before="302"/>
       </w:pPr>
-      <w:bookmarkStart w:id="26" w:name="_TOC_250008"/>
+      <w:bookmarkStart w:id="25" w:name="_TOC_250008"/>
       <w:r>
         <w:rPr>
           <w:spacing w:val="-1"/>
@@ -7905,7 +6975,7 @@
         </w:rPr>
         <w:t xml:space="preserve"> </w:t>
       </w:r>
-      <w:bookmarkEnd w:id="26"/>
+      <w:bookmarkEnd w:id="25"/>
       <w:r>
         <w:t>Requirements</w:t>
       </w:r>
@@ -7928,10 +6998,7 @@
         <w:ind w:left="116" w:right="522"/>
       </w:pPr>
       <w:r>
-        <w:t>&lt;</w:t>
-      </w:r>
-      <w:r>
-        <w:t>If there are performance requirements for the product under various circumstances, state them</w:t>
+        <w:t>&lt;If there are performance requirements for the product under various circumstances, state them</w:t>
       </w:r>
       <w:r>
         <w:rPr>
@@ -8030,10 +7097,7 @@
         <w:t xml:space="preserve"> </w:t>
       </w:r>
       <w:r>
-        <w:t>sy</w:t>
-      </w:r>
-      <w:r>
-        <w:t>stems.</w:t>
+        <w:t>systems.</w:t>
       </w:r>
       <w:r>
         <w:rPr>
@@ -8130,7 +7194,7 @@
         </w:tabs>
         <w:spacing w:before="20"/>
       </w:pPr>
-      <w:bookmarkStart w:id="27" w:name="_TOC_250007"/>
+      <w:bookmarkStart w:id="26" w:name="_TOC_250007"/>
       <w:r>
         <w:lastRenderedPageBreak/>
         <w:t>Safety</w:t>
@@ -8141,7 +7205,7 @@
         </w:rPr>
         <w:t xml:space="preserve"> </w:t>
       </w:r>
-      <w:bookmarkEnd w:id="27"/>
+      <w:bookmarkEnd w:id="26"/>
       <w:r>
         <w:t>Requirements</w:t>
       </w:r>
@@ -8164,10 +7228,7 @@
         <w:ind w:left="116" w:right="522"/>
       </w:pPr>
       <w:r>
-        <w:t>&lt;</w:t>
-      </w:r>
-      <w:r>
-        <w:t>Specify those requirements that are concerned with possible loss, damage, or harm that could</w:t>
+        <w:t>&lt;Specify those requirements that are concerned with possible loss, damage, or harm that could</w:t>
       </w:r>
       <w:r>
         <w:rPr>
@@ -8347,10 +7408,7 @@
         <w:t xml:space="preserve"> </w:t>
       </w:r>
       <w:r>
-        <w:t xml:space="preserve">actions that must be prevented. Refer to any external policies </w:t>
-      </w:r>
-      <w:r>
-        <w:t>or regulations that state safety</w:t>
+        <w:t>actions that must be prevented. Refer to any external policies or regulations that state safety</w:t>
       </w:r>
       <w:r>
         <w:rPr>
@@ -8392,7 +7450,7 @@
           <w:tab w:val="left" w:pos="836"/>
         </w:tabs>
       </w:pPr>
-      <w:bookmarkStart w:id="28" w:name="_TOC_250006"/>
+      <w:bookmarkStart w:id="27" w:name="_TOC_250006"/>
       <w:r>
         <w:t>Security</w:t>
       </w:r>
@@ -8402,7 +7460,7 @@
         </w:rPr>
         <w:t xml:space="preserve"> </w:t>
       </w:r>
-      <w:bookmarkEnd w:id="28"/>
+      <w:bookmarkEnd w:id="27"/>
       <w:r>
         <w:t>Requirements</w:t>
       </w:r>
@@ -8425,10 +7483,7 @@
         <w:ind w:left="116" w:right="374"/>
       </w:pPr>
       <w:r>
-        <w:t>&lt;Specify any requirements regarding security or privacy issues surrounding use of the product</w:t>
-      </w:r>
-      <w:r>
-        <w:t xml:space="preserve"> or</w:t>
+        <w:t>&lt;Specify any requirements regarding security or privacy issues surrounding use of the product or</w:t>
       </w:r>
       <w:r>
         <w:rPr>
@@ -8687,7 +7742,7 @@
         </w:tabs>
         <w:spacing w:before="1"/>
       </w:pPr>
-      <w:bookmarkStart w:id="29" w:name="_TOC_250005"/>
+      <w:bookmarkStart w:id="28" w:name="_TOC_250005"/>
       <w:r>
         <w:t>Software</w:t>
       </w:r>
@@ -8706,7 +7761,7 @@
         </w:rPr>
         <w:t xml:space="preserve"> </w:t>
       </w:r>
-      <w:bookmarkEnd w:id="29"/>
+      <w:bookmarkEnd w:id="28"/>
       <w:r>
         <w:t>Attributes</w:t>
       </w:r>
@@ -8891,10 +7946,7 @@
         <w:t xml:space="preserve"> </w:t>
       </w:r>
       <w:r>
-        <w:t>quantitat</w:t>
-      </w:r>
-      <w:r>
-        <w:t>ive,</w:t>
+        <w:t>quantitative,</w:t>
       </w:r>
       <w:r>
         <w:rPr>
@@ -9125,7 +8177,7 @@
           <w:tab w:val="left" w:pos="836"/>
         </w:tabs>
       </w:pPr>
-      <w:bookmarkStart w:id="30" w:name="_TOC_250004"/>
+      <w:bookmarkStart w:id="29" w:name="_TOC_250004"/>
       <w:r>
         <w:t>Business</w:t>
       </w:r>
@@ -9135,7 +8187,7 @@
         </w:rPr>
         <w:t xml:space="preserve"> </w:t>
       </w:r>
-      <w:bookmarkEnd w:id="30"/>
+      <w:bookmarkEnd w:id="29"/>
       <w:r>
         <w:t>Rules</w:t>
       </w:r>
@@ -9425,7 +8477,7 @@
         </w:tabs>
         <w:spacing w:before="186"/>
       </w:pPr>
-      <w:bookmarkStart w:id="31" w:name="_TOC_250003"/>
+      <w:bookmarkStart w:id="30" w:name="_TOC_250003"/>
       <w:r>
         <w:t>Other</w:t>
       </w:r>
@@ -9435,7 +8487,7 @@
         </w:rPr>
         <w:t xml:space="preserve"> </w:t>
       </w:r>
-      <w:bookmarkEnd w:id="31"/>
+      <w:bookmarkEnd w:id="30"/>
       <w:r>
         <w:t>Requirements</w:t>
       </w:r>
@@ -9708,7 +8760,7 @@
         <w:spacing w:before="101"/>
         <w:ind w:left="116" w:firstLine="0"/>
       </w:pPr>
-      <w:bookmarkStart w:id="32" w:name="_TOC_250002"/>
+      <w:bookmarkStart w:id="31" w:name="_TOC_250002"/>
       <w:r>
         <w:t>Appendix</w:t>
       </w:r>
@@ -9727,7 +8779,7 @@
         </w:rPr>
         <w:t xml:space="preserve"> </w:t>
       </w:r>
-      <w:bookmarkEnd w:id="32"/>
+      <w:bookmarkEnd w:id="31"/>
       <w:r>
         <w:t>Glossary</w:t>
       </w:r>
@@ -9739,10 +8791,7 @@
         <w:ind w:left="116" w:right="522"/>
       </w:pPr>
       <w:r>
-        <w:t>&lt;Define all the terms nece</w:t>
-      </w:r>
-      <w:r>
-        <w:t>ssary to properly interpret the SRS, including acronyms and</w:t>
+        <w:t>&lt;Define all the terms necessary to properly interpret the SRS, including acronyms and</w:t>
       </w:r>
       <w:r>
         <w:rPr>
@@ -10012,7 +9061,7 @@
         <w:spacing w:before="101"/>
         <w:ind w:left="116" w:firstLine="0"/>
       </w:pPr>
-      <w:bookmarkStart w:id="33" w:name="_TOC_250001"/>
+      <w:bookmarkStart w:id="32" w:name="_TOC_250001"/>
       <w:r>
         <w:t>Appendix</w:t>
       </w:r>
@@ -10040,7 +9089,7 @@
         </w:rPr>
         <w:t xml:space="preserve"> </w:t>
       </w:r>
-      <w:bookmarkEnd w:id="33"/>
+      <w:bookmarkEnd w:id="32"/>
       <w:r>
         <w:t>Models</w:t>
       </w:r>
@@ -10236,7 +9285,7 @@
         <w:pStyle w:val="Ttulo1"/>
         <w:ind w:left="116" w:firstLine="0"/>
       </w:pPr>
-      <w:bookmarkStart w:id="34" w:name="_TOC_250000"/>
+      <w:bookmarkStart w:id="33" w:name="_TOC_250000"/>
       <w:r>
         <w:lastRenderedPageBreak/>
         <w:t>Appendix</w:t>
@@ -10283,7 +9332,7 @@
         </w:rPr>
         <w:t xml:space="preserve"> </w:t>
       </w:r>
-      <w:bookmarkEnd w:id="34"/>
+      <w:bookmarkEnd w:id="33"/>
       <w:r>
         <w:t>List</w:t>
       </w:r>
@@ -10506,7 +9555,7 @@
 </file>
 
 <file path=word/endnotes.xml><?xml version="1.0" encoding="utf-8"?>
-<w:endnotes xmlns:wpc="http://schemas.microsoft.com/office/word/2010/wordprocessingCanvas" xmlns:mc="http://schemas.openxmlformats.org/markup-compatibility/2006" xmlns:o="urn:schemas-microsoft-com:office:office" xmlns:r="http://schemas.openxmlformats.org/officeDocument/2006/relationships" xmlns:m="http://schemas.openxmlformats.org/officeDocument/2006/math" xmlns:v="urn:schemas-microsoft-com:vml" xmlns:wp14="http://schemas.microsoft.com/office/word/2010/wordprocessingDrawing" xmlns:wp="http://schemas.openxmlformats.org/drawingml/2006/wordprocessingDrawing" xmlns:w10="urn:schemas-microsoft-com:office:word" xmlns:w="http://schemas.openxmlformats.org/wordprocessingml/2006/main" xmlns:w14="http://schemas.microsoft.com/office/word/2010/wordml" xmlns:w15="http://schemas.microsoft.com/office/word/2012/wordml" xmlns:wpg="http://schemas.microsoft.com/office/word/2010/wordprocessingGroup" xmlns:wpi="http://schemas.microsoft.com/office/word/2010/wordprocessingInk" xmlns:wne="http://schemas.microsoft.com/office/word/2006/wordml" xmlns:wps="http://schemas.microsoft.com/office/word/2010/wordprocessingShape" mc:Ignorable="w14 w15 wp14">
+<w:endnotes xmlns:wpc="http://schemas.microsoft.com/office/word/2010/wordprocessingCanvas" xmlns:cx="http://schemas.microsoft.com/office/drawing/2014/chartex" xmlns:cx1="http://schemas.microsoft.com/office/drawing/2015/9/8/chartex" xmlns:cx2="http://schemas.microsoft.com/office/drawing/2015/10/21/chartex" xmlns:cx3="http://schemas.microsoft.com/office/drawing/2016/5/9/chartex" xmlns:cx4="http://schemas.microsoft.com/office/drawing/2016/5/10/chartex" xmlns:cx5="http://schemas.microsoft.com/office/drawing/2016/5/11/chartex" xmlns:cx6="http://schemas.microsoft.com/office/drawing/2016/5/12/chartex" xmlns:cx7="http://schemas.microsoft.com/office/drawing/2016/5/13/chartex" xmlns:cx8="http://schemas.microsoft.com/office/drawing/2016/5/14/chartex" xmlns:mc="http://schemas.openxmlformats.org/markup-compatibility/2006" xmlns:aink="http://schemas.microsoft.com/office/drawing/2016/ink" xmlns:am3d="http://schemas.microsoft.com/office/drawing/2017/model3d" xmlns:o="urn:schemas-microsoft-com:office:office" xmlns:oel="http://schemas.microsoft.com/office/2019/extlst" xmlns:r="http://schemas.openxmlformats.org/officeDocument/2006/relationships" xmlns:m="http://schemas.openxmlformats.org/officeDocument/2006/math" xmlns:v="urn:schemas-microsoft-com:vml" xmlns:wp14="http://schemas.microsoft.com/office/word/2010/wordprocessingDrawing" xmlns:wp="http://schemas.openxmlformats.org/drawingml/2006/wordprocessingDrawing" xmlns:w10="urn:schemas-microsoft-com:office:word" xmlns:w="http://schemas.openxmlformats.org/wordprocessingml/2006/main" xmlns:w14="http://schemas.microsoft.com/office/word/2010/wordml" xmlns:w15="http://schemas.microsoft.com/office/word/2012/wordml" xmlns:w16cex="http://schemas.microsoft.com/office/word/2018/wordml/cex" xmlns:w16cid="http://schemas.microsoft.com/office/word/2016/wordml/cid" xmlns:w16="http://schemas.microsoft.com/office/word/2018/wordml" xmlns:w16sdtdh="http://schemas.microsoft.com/office/word/2020/wordml/sdtdatahash" xmlns:w16se="http://schemas.microsoft.com/office/word/2015/wordml/symex" xmlns:wpg="http://schemas.microsoft.com/office/word/2010/wordprocessingGroup" xmlns:wpi="http://schemas.microsoft.com/office/word/2010/wordprocessingInk" xmlns:wne="http://schemas.microsoft.com/office/word/2006/wordml" xmlns:wps="http://schemas.microsoft.com/office/word/2010/wordprocessingShape" mc:Ignorable="w14 w15 w16se w16cid w16 w16cex w16sdtdh wp14">
   <w:endnote w:type="separator" w:id="-1">
     <w:p>
       <w:r>
@@ -10525,7 +9574,7 @@
 </file>
 
 <file path=word/footnotes.xml><?xml version="1.0" encoding="utf-8"?>
-<w:footnotes xmlns:wpc="http://schemas.microsoft.com/office/word/2010/wordprocessingCanvas" xmlns:mc="http://schemas.openxmlformats.org/markup-compatibility/2006" xmlns:o="urn:schemas-microsoft-com:office:office" xmlns:r="http://schemas.openxmlformats.org/officeDocument/2006/relationships" xmlns:m="http://schemas.openxmlformats.org/officeDocument/2006/math" xmlns:v="urn:schemas-microsoft-com:vml" xmlns:wp14="http://schemas.microsoft.com/office/word/2010/wordprocessingDrawing" xmlns:wp="http://schemas.openxmlformats.org/drawingml/2006/wordprocessingDrawing" xmlns:w10="urn:schemas-microsoft-com:office:word" xmlns:w="http://schemas.openxmlformats.org/wordprocessingml/2006/main" xmlns:w14="http://schemas.microsoft.com/office/word/2010/wordml" xmlns:w15="http://schemas.microsoft.com/office/word/2012/wordml" xmlns:wpg="http://schemas.microsoft.com/office/word/2010/wordprocessingGroup" xmlns:wpi="http://schemas.microsoft.com/office/word/2010/wordprocessingInk" xmlns:wne="http://schemas.microsoft.com/office/word/2006/wordml" xmlns:wps="http://schemas.microsoft.com/office/word/2010/wordprocessingShape" mc:Ignorable="w14 w15 wp14">
+<w:footnotes xmlns:wpc="http://schemas.microsoft.com/office/word/2010/wordprocessingCanvas" xmlns:cx="http://schemas.microsoft.com/office/drawing/2014/chartex" xmlns:cx1="http://schemas.microsoft.com/office/drawing/2015/9/8/chartex" xmlns:cx2="http://schemas.microsoft.com/office/drawing/2015/10/21/chartex" xmlns:cx3="http://schemas.microsoft.com/office/drawing/2016/5/9/chartex" xmlns:cx4="http://schemas.microsoft.com/office/drawing/2016/5/10/chartex" xmlns:cx5="http://schemas.microsoft.com/office/drawing/2016/5/11/chartex" xmlns:cx6="http://schemas.microsoft.com/office/drawing/2016/5/12/chartex" xmlns:cx7="http://schemas.microsoft.com/office/drawing/2016/5/13/chartex" xmlns:cx8="http://schemas.microsoft.com/office/drawing/2016/5/14/chartex" xmlns:mc="http://schemas.openxmlformats.org/markup-compatibility/2006" xmlns:aink="http://schemas.microsoft.com/office/drawing/2016/ink" xmlns:am3d="http://schemas.microsoft.com/office/drawing/2017/model3d" xmlns:o="urn:schemas-microsoft-com:office:office" xmlns:oel="http://schemas.microsoft.com/office/2019/extlst" xmlns:r="http://schemas.openxmlformats.org/officeDocument/2006/relationships" xmlns:m="http://schemas.openxmlformats.org/officeDocument/2006/math" xmlns:v="urn:schemas-microsoft-com:vml" xmlns:wp14="http://schemas.microsoft.com/office/word/2010/wordprocessingDrawing" xmlns:wp="http://schemas.openxmlformats.org/drawingml/2006/wordprocessingDrawing" xmlns:w10="urn:schemas-microsoft-com:office:word" xmlns:w="http://schemas.openxmlformats.org/wordprocessingml/2006/main" xmlns:w14="http://schemas.microsoft.com/office/word/2010/wordml" xmlns:w15="http://schemas.microsoft.com/office/word/2012/wordml" xmlns:w16cex="http://schemas.microsoft.com/office/word/2018/wordml/cex" xmlns:w16cid="http://schemas.microsoft.com/office/word/2016/wordml/cid" xmlns:w16="http://schemas.microsoft.com/office/word/2018/wordml" xmlns:w16sdtdh="http://schemas.microsoft.com/office/word/2020/wordml/sdtdatahash" xmlns:w16se="http://schemas.microsoft.com/office/word/2015/wordml/symex" xmlns:wpg="http://schemas.microsoft.com/office/word/2010/wordprocessingGroup" xmlns:wpi="http://schemas.microsoft.com/office/word/2010/wordprocessingInk" xmlns:wne="http://schemas.microsoft.com/office/word/2006/wordml" xmlns:wps="http://schemas.microsoft.com/office/word/2010/wordprocessingShape" mc:Ignorable="w14 w15 w16se w16cid w16 w16cex w16sdtdh wp14">
   <w:footnote w:type="separator" w:id="-1">
     <w:p>
       <w:r>
@@ -10544,7 +9593,7 @@
 </file>
 
 <file path=word/header1.xml><?xml version="1.0" encoding="utf-8"?>
-<w:hdr xmlns:wpc="http://schemas.microsoft.com/office/word/2010/wordprocessingCanvas" xmlns:mc="http://schemas.openxmlformats.org/markup-compatibility/2006" xmlns:o="urn:schemas-microsoft-com:office:office" xmlns:r="http://schemas.openxmlformats.org/officeDocument/2006/relationships" xmlns:m="http://schemas.openxmlformats.org/officeDocument/2006/math" xmlns:v="urn:schemas-microsoft-com:vml" xmlns:wp14="http://schemas.microsoft.com/office/word/2010/wordprocessingDrawing" xmlns:wp="http://schemas.openxmlformats.org/drawingml/2006/wordprocessingDrawing" xmlns:w10="urn:schemas-microsoft-com:office:word" xmlns:w="http://schemas.openxmlformats.org/wordprocessingml/2006/main" xmlns:w14="http://schemas.microsoft.com/office/word/2010/wordml" xmlns:w15="http://schemas.microsoft.com/office/word/2012/wordml" xmlns:wpg="http://schemas.microsoft.com/office/word/2010/wordprocessingGroup" xmlns:wpi="http://schemas.microsoft.com/office/word/2010/wordprocessingInk" xmlns:wne="http://schemas.microsoft.com/office/word/2006/wordml" xmlns:wps="http://schemas.microsoft.com/office/word/2010/wordprocessingShape" mc:Ignorable="w14 w15 wp14">
+<w:hdr xmlns:wpc="http://schemas.microsoft.com/office/word/2010/wordprocessingCanvas" xmlns:cx="http://schemas.microsoft.com/office/drawing/2014/chartex" xmlns:cx1="http://schemas.microsoft.com/office/drawing/2015/9/8/chartex" xmlns:cx2="http://schemas.microsoft.com/office/drawing/2015/10/21/chartex" xmlns:cx3="http://schemas.microsoft.com/office/drawing/2016/5/9/chartex" xmlns:cx4="http://schemas.microsoft.com/office/drawing/2016/5/10/chartex" xmlns:cx5="http://schemas.microsoft.com/office/drawing/2016/5/11/chartex" xmlns:cx6="http://schemas.microsoft.com/office/drawing/2016/5/12/chartex" xmlns:cx7="http://schemas.microsoft.com/office/drawing/2016/5/13/chartex" xmlns:cx8="http://schemas.microsoft.com/office/drawing/2016/5/14/chartex" xmlns:mc="http://schemas.openxmlformats.org/markup-compatibility/2006" xmlns:aink="http://schemas.microsoft.com/office/drawing/2016/ink" xmlns:am3d="http://schemas.microsoft.com/office/drawing/2017/model3d" xmlns:o="urn:schemas-microsoft-com:office:office" xmlns:oel="http://schemas.microsoft.com/office/2019/extlst" xmlns:r="http://schemas.openxmlformats.org/officeDocument/2006/relationships" xmlns:m="http://schemas.openxmlformats.org/officeDocument/2006/math" xmlns:v="urn:schemas-microsoft-com:vml" xmlns:wp14="http://schemas.microsoft.com/office/word/2010/wordprocessingDrawing" xmlns:wp="http://schemas.openxmlformats.org/drawingml/2006/wordprocessingDrawing" xmlns:w10="urn:schemas-microsoft-com:office:word" xmlns:w="http://schemas.openxmlformats.org/wordprocessingml/2006/main" xmlns:w14="http://schemas.microsoft.com/office/word/2010/wordml" xmlns:w15="http://schemas.microsoft.com/office/word/2012/wordml" xmlns:w16cex="http://schemas.microsoft.com/office/word/2018/wordml/cex" xmlns:w16cid="http://schemas.microsoft.com/office/word/2016/wordml/cid" xmlns:w16="http://schemas.microsoft.com/office/word/2018/wordml" xmlns:w16sdtdh="http://schemas.microsoft.com/office/word/2020/wordml/sdtdatahash" xmlns:w16se="http://schemas.microsoft.com/office/word/2015/wordml/symex" xmlns:wpg="http://schemas.microsoft.com/office/word/2010/wordprocessingGroup" xmlns:wpi="http://schemas.microsoft.com/office/word/2010/wordprocessingInk" xmlns:wne="http://schemas.microsoft.com/office/word/2006/wordml" xmlns:wps="http://schemas.microsoft.com/office/word/2010/wordprocessingShape" mc:Ignorable="w14 w15 w16se w16cid w16 w16cex w16sdtdh wp14">
   <w:p>
     <w:pPr>
       <w:pStyle w:val="Textoindependiente"/>
@@ -10555,12 +9604,12 @@
       </w:rPr>
     </w:pPr>
     <w:r>
-      <w:pict>
+      <w:pict w14:anchorId="7F871B89">
         <v:shapetype id="_x0000_t202" coordsize="21600,21600" o:spt="202" path="m,l,21600r21600,l21600,xe">
           <v:stroke joinstyle="miter"/>
           <v:path gradientshapeok="t" o:connecttype="rect"/>
         </v:shapetype>
-        <v:shape id="_x0000_s2052" type="#_x0000_t202" style="position:absolute;margin-left:71pt;margin-top:38.75pt;width:212.55pt;height:12pt;z-index:-15918592;mso-position-horizontal-relative:page;mso-position-vertical-relative:page" filled="f" stroked="f">
+        <v:shape id="_x0000_s1028" type="#_x0000_t202" style="position:absolute;margin-left:71pt;margin-top:38.75pt;width:212.55pt;height:12pt;z-index:-15918592;mso-position-horizontal-relative:page;mso-position-vertical-relative:page" filled="f" stroked="f">
           <v:textbox inset="0,0,0,0">
             <w:txbxContent>
               <w:p>
@@ -10667,8 +9716,8 @@
       </w:pict>
     </w:r>
     <w:r>
-      <w:pict>
-        <v:shape id="_x0000_s2051" type="#_x0000_t202" style="position:absolute;margin-left:511.35pt;margin-top:38.75pt;width:31.65pt;height:12pt;z-index:-15918080;mso-position-horizontal-relative:page;mso-position-vertical-relative:page" filled="f" stroked="f">
+      <w:pict w14:anchorId="7D385F36">
+        <v:shape id="_x0000_s1027" type="#_x0000_t202" style="position:absolute;margin-left:511.35pt;margin-top:38.75pt;width:31.65pt;height:12pt;z-index:-15918080;mso-position-horizontal-relative:page;mso-position-vertical-relative:page" filled="f" stroked="f">
           <v:textbox inset="0,0,0,0">
             <w:txbxContent>
               <w:p>
@@ -10721,7 +9770,6 @@
                     <w:rFonts w:ascii="Times New Roman"/>
                     <w:b/>
                     <w:i/>
-                    <w:noProof/>
                     <w:sz w:val="20"/>
                   </w:rPr>
                   <w:t>3</w:t>
@@ -10741,7 +9789,7 @@
 </file>
 
 <file path=word/header2.xml><?xml version="1.0" encoding="utf-8"?>
-<w:hdr xmlns:wpc="http://schemas.microsoft.com/office/word/2010/wordprocessingCanvas" xmlns:mc="http://schemas.openxmlformats.org/markup-compatibility/2006" xmlns:o="urn:schemas-microsoft-com:office:office" xmlns:r="http://schemas.openxmlformats.org/officeDocument/2006/relationships" xmlns:m="http://schemas.openxmlformats.org/officeDocument/2006/math" xmlns:v="urn:schemas-microsoft-com:vml" xmlns:wp14="http://schemas.microsoft.com/office/word/2010/wordprocessingDrawing" xmlns:wp="http://schemas.openxmlformats.org/drawingml/2006/wordprocessingDrawing" xmlns:w10="urn:schemas-microsoft-com:office:word" xmlns:w="http://schemas.openxmlformats.org/wordprocessingml/2006/main" xmlns:w14="http://schemas.microsoft.com/office/word/2010/wordml" xmlns:w15="http://schemas.microsoft.com/office/word/2012/wordml" xmlns:wpg="http://schemas.microsoft.com/office/word/2010/wordprocessingGroup" xmlns:wpi="http://schemas.microsoft.com/office/word/2010/wordprocessingInk" xmlns:wne="http://schemas.microsoft.com/office/word/2006/wordml" xmlns:wps="http://schemas.microsoft.com/office/word/2010/wordprocessingShape" mc:Ignorable="w14 w15 wp14">
+<w:hdr xmlns:wpc="http://schemas.microsoft.com/office/word/2010/wordprocessingCanvas" xmlns:cx="http://schemas.microsoft.com/office/drawing/2014/chartex" xmlns:cx1="http://schemas.microsoft.com/office/drawing/2015/9/8/chartex" xmlns:cx2="http://schemas.microsoft.com/office/drawing/2015/10/21/chartex" xmlns:cx3="http://schemas.microsoft.com/office/drawing/2016/5/9/chartex" xmlns:cx4="http://schemas.microsoft.com/office/drawing/2016/5/10/chartex" xmlns:cx5="http://schemas.microsoft.com/office/drawing/2016/5/11/chartex" xmlns:cx6="http://schemas.microsoft.com/office/drawing/2016/5/12/chartex" xmlns:cx7="http://schemas.microsoft.com/office/drawing/2016/5/13/chartex" xmlns:cx8="http://schemas.microsoft.com/office/drawing/2016/5/14/chartex" xmlns:mc="http://schemas.openxmlformats.org/markup-compatibility/2006" xmlns:aink="http://schemas.microsoft.com/office/drawing/2016/ink" xmlns:am3d="http://schemas.microsoft.com/office/drawing/2017/model3d" xmlns:o="urn:schemas-microsoft-com:office:office" xmlns:oel="http://schemas.microsoft.com/office/2019/extlst" xmlns:r="http://schemas.openxmlformats.org/officeDocument/2006/relationships" xmlns:m="http://schemas.openxmlformats.org/officeDocument/2006/math" xmlns:v="urn:schemas-microsoft-com:vml" xmlns:wp14="http://schemas.microsoft.com/office/word/2010/wordprocessingDrawing" xmlns:wp="http://schemas.openxmlformats.org/drawingml/2006/wordprocessingDrawing" xmlns:w10="urn:schemas-microsoft-com:office:word" xmlns:w="http://schemas.openxmlformats.org/wordprocessingml/2006/main" xmlns:w14="http://schemas.microsoft.com/office/word/2010/wordml" xmlns:w15="http://schemas.microsoft.com/office/word/2012/wordml" xmlns:w16cex="http://schemas.microsoft.com/office/word/2018/wordml/cex" xmlns:w16cid="http://schemas.microsoft.com/office/word/2016/wordml/cid" xmlns:w16="http://schemas.microsoft.com/office/word/2018/wordml" xmlns:w16sdtdh="http://schemas.microsoft.com/office/word/2020/wordml/sdtdatahash" xmlns:w16se="http://schemas.microsoft.com/office/word/2015/wordml/symex" xmlns:wpg="http://schemas.microsoft.com/office/word/2010/wordprocessingGroup" xmlns:wpi="http://schemas.microsoft.com/office/word/2010/wordprocessingInk" xmlns:wne="http://schemas.microsoft.com/office/word/2006/wordml" xmlns:wps="http://schemas.microsoft.com/office/word/2010/wordprocessingShape" mc:Ignorable="w14 w15 w16se w16cid w16 w16cex w16sdtdh wp14">
   <w:p>
     <w:pPr>
       <w:pStyle w:val="Textoindependiente"/>
@@ -10752,12 +9800,12 @@
       </w:rPr>
     </w:pPr>
     <w:r>
-      <w:pict>
+      <w:pict w14:anchorId="76A991FA">
         <v:shapetype id="_x0000_t202" coordsize="21600,21600" o:spt="202" path="m,l,21600r21600,l21600,xe">
           <v:stroke joinstyle="miter"/>
           <v:path gradientshapeok="t" o:connecttype="rect"/>
         </v:shapetype>
-        <v:shape id="_x0000_s2050" type="#_x0000_t202" style="position:absolute;margin-left:63.8pt;margin-top:38.75pt;width:212.55pt;height:12pt;z-index:-15917568;mso-position-horizontal-relative:page;mso-position-vertical-relative:page" filled="f" stroked="f">
+        <v:shape id="_x0000_s1026" type="#_x0000_t202" style="position:absolute;margin-left:63.8pt;margin-top:38.75pt;width:212.55pt;height:12pt;z-index:-15917568;mso-position-horizontal-relative:page;mso-position-vertical-relative:page" filled="f" stroked="f">
           <v:textbox inset="0,0,0,0">
             <w:txbxContent>
               <w:p>
@@ -10864,8 +9912,8 @@
       </w:pict>
     </w:r>
     <w:r>
-      <w:pict>
-        <v:shape id="_x0000_s2049" type="#_x0000_t202" style="position:absolute;margin-left:504.15pt;margin-top:38.75pt;width:31.65pt;height:12pt;z-index:-15917056;mso-position-horizontal-relative:page;mso-position-vertical-relative:page" filled="f" stroked="f">
+      <w:pict w14:anchorId="62520B4B">
+        <v:shape id="_x0000_s1025" type="#_x0000_t202" style="position:absolute;margin-left:504.15pt;margin-top:38.75pt;width:31.65pt;height:12pt;z-index:-15917056;mso-position-horizontal-relative:page;mso-position-vertical-relative:page" filled="f" stroked="f">
           <v:textbox inset="0,0,0,0">
             <w:txbxContent>
               <w:p>
@@ -10918,7 +9966,6 @@
                     <w:rFonts w:ascii="Times New Roman"/>
                     <w:b/>
                     <w:i/>
-                    <w:noProof/>
                     <w:sz w:val="20"/>
                   </w:rPr>
                   <w:t>1</w:t>
@@ -10938,8 +9985,8 @@
 </file>
 
 <file path=word/numbering.xml><?xml version="1.0" encoding="utf-8"?>
-<w:numbering xmlns:wpc="http://schemas.microsoft.com/office/word/2010/wordprocessingCanvas" xmlns:mc="http://schemas.openxmlformats.org/markup-compatibility/2006" xmlns:o="urn:schemas-microsoft-com:office:office" xmlns:r="http://schemas.openxmlformats.org/officeDocument/2006/relationships" xmlns:m="http://schemas.openxmlformats.org/officeDocument/2006/math" xmlns:v="urn:schemas-microsoft-com:vml" xmlns:wp14="http://schemas.microsoft.com/office/word/2010/wordprocessingDrawing" xmlns:wp="http://schemas.openxmlformats.org/drawingml/2006/wordprocessingDrawing" xmlns:w10="urn:schemas-microsoft-com:office:word" xmlns:w="http://schemas.openxmlformats.org/wordprocessingml/2006/main" xmlns:w14="http://schemas.microsoft.com/office/word/2010/wordml" xmlns:w15="http://schemas.microsoft.com/office/word/2012/wordml" xmlns:wpg="http://schemas.microsoft.com/office/word/2010/wordprocessingGroup" xmlns:wpi="http://schemas.microsoft.com/office/word/2010/wordprocessingInk" xmlns:wne="http://schemas.microsoft.com/office/word/2006/wordml" xmlns:wps="http://schemas.microsoft.com/office/word/2010/wordprocessingShape" mc:Ignorable="w14 w15 wp14">
-  <w:abstractNum w:abstractNumId="0">
+<w:numbering xmlns:wpc="http://schemas.microsoft.com/office/word/2010/wordprocessingCanvas" xmlns:cx="http://schemas.microsoft.com/office/drawing/2014/chartex" xmlns:cx1="http://schemas.microsoft.com/office/drawing/2015/9/8/chartex" xmlns:cx2="http://schemas.microsoft.com/office/drawing/2015/10/21/chartex" xmlns:cx3="http://schemas.microsoft.com/office/drawing/2016/5/9/chartex" xmlns:cx4="http://schemas.microsoft.com/office/drawing/2016/5/10/chartex" xmlns:cx5="http://schemas.microsoft.com/office/drawing/2016/5/11/chartex" xmlns:cx6="http://schemas.microsoft.com/office/drawing/2016/5/12/chartex" xmlns:cx7="http://schemas.microsoft.com/office/drawing/2016/5/13/chartex" xmlns:cx8="http://schemas.microsoft.com/office/drawing/2016/5/14/chartex" xmlns:mc="http://schemas.openxmlformats.org/markup-compatibility/2006" xmlns:aink="http://schemas.microsoft.com/office/drawing/2016/ink" xmlns:am3d="http://schemas.microsoft.com/office/drawing/2017/model3d" xmlns:o="urn:schemas-microsoft-com:office:office" xmlns:oel="http://schemas.microsoft.com/office/2019/extlst" xmlns:r="http://schemas.openxmlformats.org/officeDocument/2006/relationships" xmlns:m="http://schemas.openxmlformats.org/officeDocument/2006/math" xmlns:v="urn:schemas-microsoft-com:vml" xmlns:wp14="http://schemas.microsoft.com/office/word/2010/wordprocessingDrawing" xmlns:wp="http://schemas.openxmlformats.org/drawingml/2006/wordprocessingDrawing" xmlns:w10="urn:schemas-microsoft-com:office:word" xmlns:w="http://schemas.openxmlformats.org/wordprocessingml/2006/main" xmlns:w14="http://schemas.microsoft.com/office/word/2010/wordml" xmlns:w15="http://schemas.microsoft.com/office/word/2012/wordml" xmlns:w16cex="http://schemas.microsoft.com/office/word/2018/wordml/cex" xmlns:w16cid="http://schemas.microsoft.com/office/word/2016/wordml/cid" xmlns:w16="http://schemas.microsoft.com/office/word/2018/wordml" xmlns:w16sdtdh="http://schemas.microsoft.com/office/word/2020/wordml/sdtdatahash" xmlns:w16se="http://schemas.microsoft.com/office/word/2015/wordml/symex" xmlns:wpg="http://schemas.microsoft.com/office/word/2010/wordprocessingGroup" xmlns:wpi="http://schemas.microsoft.com/office/word/2010/wordprocessingInk" xmlns:wne="http://schemas.microsoft.com/office/word/2006/wordml" xmlns:wps="http://schemas.microsoft.com/office/word/2010/wordprocessingShape" mc:Ignorable="w14 w15 w16se w16cid w16 w16cex w16sdtdh wp14">
+  <w:abstractNum w:abstractNumId="0" w15:restartNumberingAfterBreak="0">
     <w:nsid w:val="5221782A"/>
     <w:multiLevelType w:val="multilevel"/>
     <w:tmpl w:val="953C9D54"/>
@@ -11072,7 +10119,7 @@
       </w:rPr>
     </w:lvl>
   </w:abstractNum>
-  <w:abstractNum w:abstractNumId="1">
+  <w:abstractNum w:abstractNumId="1" w15:restartNumberingAfterBreak="0">
     <w:nsid w:val="557112B4"/>
     <w:multiLevelType w:val="multilevel"/>
     <w:tmpl w:val="48683CFE"/>
@@ -11198,17 +10245,133 @@
       </w:rPr>
     </w:lvl>
   </w:abstractNum>
-  <w:num w:numId="1">
+  <w:abstractNum w:abstractNumId="2" w15:restartNumberingAfterBreak="0">
+    <w:nsid w:val="5DDB7624"/>
+    <w:multiLevelType w:val="hybridMultilevel"/>
+    <w:tmpl w:val="378A1A74"/>
+    <w:lvl w:ilvl="0" w:tplc="2C0A0001">
+      <w:start w:val="1"/>
+      <w:numFmt w:val="bullet"/>
+      <w:lvlText w:val=""/>
+      <w:lvlJc w:val="left"/>
+      <w:pPr>
+        <w:ind w:left="862" w:hanging="360"/>
+      </w:pPr>
+      <w:rPr>
+        <w:rFonts w:ascii="Symbol" w:hAnsi="Symbol" w:hint="default"/>
+      </w:rPr>
+    </w:lvl>
+    <w:lvl w:ilvl="1" w:tplc="2C0A0003" w:tentative="1">
+      <w:start w:val="1"/>
+      <w:numFmt w:val="bullet"/>
+      <w:lvlText w:val="o"/>
+      <w:lvlJc w:val="left"/>
+      <w:pPr>
+        <w:ind w:left="1582" w:hanging="360"/>
+      </w:pPr>
+      <w:rPr>
+        <w:rFonts w:ascii="Courier New" w:hAnsi="Courier New" w:cs="Courier New" w:hint="default"/>
+      </w:rPr>
+    </w:lvl>
+    <w:lvl w:ilvl="2" w:tplc="2C0A0005" w:tentative="1">
+      <w:start w:val="1"/>
+      <w:numFmt w:val="bullet"/>
+      <w:lvlText w:val=""/>
+      <w:lvlJc w:val="left"/>
+      <w:pPr>
+        <w:ind w:left="2302" w:hanging="360"/>
+      </w:pPr>
+      <w:rPr>
+        <w:rFonts w:ascii="Wingdings" w:hAnsi="Wingdings" w:hint="default"/>
+      </w:rPr>
+    </w:lvl>
+    <w:lvl w:ilvl="3" w:tplc="2C0A0001" w:tentative="1">
+      <w:start w:val="1"/>
+      <w:numFmt w:val="bullet"/>
+      <w:lvlText w:val=""/>
+      <w:lvlJc w:val="left"/>
+      <w:pPr>
+        <w:ind w:left="3022" w:hanging="360"/>
+      </w:pPr>
+      <w:rPr>
+        <w:rFonts w:ascii="Symbol" w:hAnsi="Symbol" w:hint="default"/>
+      </w:rPr>
+    </w:lvl>
+    <w:lvl w:ilvl="4" w:tplc="2C0A0003" w:tentative="1">
+      <w:start w:val="1"/>
+      <w:numFmt w:val="bullet"/>
+      <w:lvlText w:val="o"/>
+      <w:lvlJc w:val="left"/>
+      <w:pPr>
+        <w:ind w:left="3742" w:hanging="360"/>
+      </w:pPr>
+      <w:rPr>
+        <w:rFonts w:ascii="Courier New" w:hAnsi="Courier New" w:cs="Courier New" w:hint="default"/>
+      </w:rPr>
+    </w:lvl>
+    <w:lvl w:ilvl="5" w:tplc="2C0A0005" w:tentative="1">
+      <w:start w:val="1"/>
+      <w:numFmt w:val="bullet"/>
+      <w:lvlText w:val=""/>
+      <w:lvlJc w:val="left"/>
+      <w:pPr>
+        <w:ind w:left="4462" w:hanging="360"/>
+      </w:pPr>
+      <w:rPr>
+        <w:rFonts w:ascii="Wingdings" w:hAnsi="Wingdings" w:hint="default"/>
+      </w:rPr>
+    </w:lvl>
+    <w:lvl w:ilvl="6" w:tplc="2C0A0001" w:tentative="1">
+      <w:start w:val="1"/>
+      <w:numFmt w:val="bullet"/>
+      <w:lvlText w:val=""/>
+      <w:lvlJc w:val="left"/>
+      <w:pPr>
+        <w:ind w:left="5182" w:hanging="360"/>
+      </w:pPr>
+      <w:rPr>
+        <w:rFonts w:ascii="Symbol" w:hAnsi="Symbol" w:hint="default"/>
+      </w:rPr>
+    </w:lvl>
+    <w:lvl w:ilvl="7" w:tplc="2C0A0003" w:tentative="1">
+      <w:start w:val="1"/>
+      <w:numFmt w:val="bullet"/>
+      <w:lvlText w:val="o"/>
+      <w:lvlJc w:val="left"/>
+      <w:pPr>
+        <w:ind w:left="5902" w:hanging="360"/>
+      </w:pPr>
+      <w:rPr>
+        <w:rFonts w:ascii="Courier New" w:hAnsi="Courier New" w:cs="Courier New" w:hint="default"/>
+      </w:rPr>
+    </w:lvl>
+    <w:lvl w:ilvl="8" w:tplc="2C0A0005" w:tentative="1">
+      <w:start w:val="1"/>
+      <w:numFmt w:val="bullet"/>
+      <w:lvlText w:val=""/>
+      <w:lvlJc w:val="left"/>
+      <w:pPr>
+        <w:ind w:left="6622" w:hanging="360"/>
+      </w:pPr>
+      <w:rPr>
+        <w:rFonts w:ascii="Wingdings" w:hAnsi="Wingdings" w:hint="default"/>
+      </w:rPr>
+    </w:lvl>
+  </w:abstractNum>
+  <w:num w:numId="1" w16cid:durableId="644284620">
     <w:abstractNumId w:val="0"/>
   </w:num>
-  <w:num w:numId="2">
+  <w:num w:numId="2" w16cid:durableId="757138083">
     <w:abstractNumId w:val="1"/>
+  </w:num>
+  <w:num w:numId="3" w16cid:durableId="1959221442">
+    <w:abstractNumId w:val="2"/>
   </w:num>
 </w:numbering>
 </file>
 
 <file path=word/styles.xml><?xml version="1.0" encoding="utf-8"?>
-<w:styles xmlns:mc="http://schemas.openxmlformats.org/markup-compatibility/2006" xmlns:r="http://schemas.openxmlformats.org/officeDocument/2006/relationships" xmlns:w="http://schemas.openxmlformats.org/wordprocessingml/2006/main" xmlns:w14="http://schemas.microsoft.com/office/word/2010/wordml" xmlns:w15="http://schemas.microsoft.com/office/word/2012/wordml" mc:Ignorable="w14 w15">
+<w:styles xmlns:mc="http://schemas.openxmlformats.org/markup-compatibility/2006" xmlns:r="http://schemas.openxmlformats.org/officeDocument/2006/relationships" xmlns:w="http://schemas.openxmlformats.org/wordprocessingml/2006/main" xmlns:w14="http://schemas.microsoft.com/office/word/2010/wordml" xmlns:w15="http://schemas.microsoft.com/office/word/2012/wordml" xmlns:w16cex="http://schemas.microsoft.com/office/word/2018/wordml/cex" xmlns:w16cid="http://schemas.microsoft.com/office/word/2016/wordml/cid" xmlns:w16="http://schemas.microsoft.com/office/word/2018/wordml" xmlns:w16sdtdh="http://schemas.microsoft.com/office/word/2020/wordml/sdtdatahash" xmlns:w16se="http://schemas.microsoft.com/office/word/2015/wordml/symex" mc:Ignorable="w14 w15 w16se w16cid w16 w16cex w16sdtdh">
   <w:docDefaults>
     <w:rPrDefault>
       <w:rPr>
@@ -11226,7 +10389,7 @@
       </w:pPr>
     </w:pPrDefault>
   </w:docDefaults>
-  <w:latentStyles w:defLockedState="0" w:defUIPriority="99" w:defSemiHidden="0" w:defUnhideWhenUsed="0" w:defQFormat="0" w:count="371">
+  <w:latentStyles w:defLockedState="0" w:defUIPriority="99" w:defSemiHidden="0" w:defUnhideWhenUsed="0" w:defQFormat="0" w:count="376">
     <w:lsdException w:name="Normal" w:uiPriority="0" w:qFormat="1"/>
     <w:lsdException w:name="heading 1" w:uiPriority="9" w:qFormat="1"/>
     <w:lsdException w:name="heading 2" w:semiHidden="1" w:uiPriority="9" w:unhideWhenUsed="1" w:qFormat="1"/>
@@ -11598,6 +10761,11 @@
     <w:lsdException w:name="List Table 5 Dark Accent 6" w:uiPriority="50"/>
     <w:lsdException w:name="List Table 6 Colorful Accent 6" w:uiPriority="51"/>
     <w:lsdException w:name="List Table 7 Colorful Accent 6" w:uiPriority="52"/>
+    <w:lsdException w:name="Mention" w:semiHidden="1" w:unhideWhenUsed="1"/>
+    <w:lsdException w:name="Smart Hyperlink" w:semiHidden="1" w:unhideWhenUsed="1"/>
+    <w:lsdException w:name="Hashtag" w:semiHidden="1" w:unhideWhenUsed="1"/>
+    <w:lsdException w:name="Unresolved Mention" w:semiHidden="1" w:unhideWhenUsed="1"/>
+    <w:lsdException w:name="Smart Link" w:semiHidden="1" w:unhideWhenUsed="1"/>
   </w:latentStyles>
   <w:style w:type="paragraph" w:default="1" w:styleId="Normal">
     <w:name w:val="Normal"/>
@@ -11605,6 +10773,7 @@
     <w:qFormat/>
     <w:rPr>
       <w:rFonts w:ascii="Arial" w:eastAsia="Arial" w:hAnsi="Arial" w:cs="Arial"/>
+      <w:lang w:val="es-AR"/>
     </w:rPr>
   </w:style>
   <w:style w:type="paragraph" w:styleId="Ttulo1">
@@ -11775,6 +10944,22 @@
       <w:i/>
       <w:iCs/>
     </w:rPr>
+  </w:style>
+  <w:style w:type="table" w:styleId="Tablaconcuadrcula">
+    <w:name w:val="Table Grid"/>
+    <w:basedOn w:val="Tablanormal"/>
+    <w:uiPriority w:val="39"/>
+    <w:rsid w:val="006775B9"/>
+    <w:tblPr>
+      <w:tblBorders>
+        <w:top w:val="single" w:sz="4" w:space="0" w:color="auto"/>
+        <w:left w:val="single" w:sz="4" w:space="0" w:color="auto"/>
+        <w:bottom w:val="single" w:sz="4" w:space="0" w:color="auto"/>
+        <w:right w:val="single" w:sz="4" w:space="0" w:color="auto"/>
+        <w:insideH w:val="single" w:sz="4" w:space="0" w:color="auto"/>
+        <w:insideV w:val="single" w:sz="4" w:space="0" w:color="auto"/>
+      </w:tblBorders>
+    </w:tblPr>
   </w:style>
 </w:styles>
 </file>

</xml_diff>

<commit_message>
Realizo modificaciones al SRS
</commit_message>
<xml_diff>
--- a/SRS_Proyecto AYDS.docx
+++ b/SRS_Proyecto AYDS.docx
@@ -42,7 +42,6 @@
         <w:pict w14:anchorId="0603E8CD">
           <v:group id="_x0000_s1026" style="width:468pt;height:5pt;mso-position-horizontal-relative:char;mso-position-vertical-relative:line" coordsize="9360,100">
             <v:line id="_x0000_s1027" style="position:absolute" from="0,50" to="9360,50" strokeweight="5pt"/>
-            <w10:wrap type="none"/>
             <w10:anchorlock/>
           </v:group>
         </w:pict>
@@ -146,6 +145,7 @@
           <w:lang w:val="en-US"/>
         </w:rPr>
       </w:pPr>
+      <w:proofErr w:type="gramStart"/>
       <w:r>
         <w:rPr>
           <w:b/>
@@ -154,6 +154,7 @@
         </w:rPr>
         <w:t>for</w:t>
       </w:r>
+      <w:proofErr w:type="gramEnd"/>
     </w:p>
     <w:p>
       <w:pPr>
@@ -183,7 +184,23 @@
           <w:sz w:val="64"/>
           <w:lang w:val="en-US"/>
         </w:rPr>
-        <w:t>&lt;Project&gt;</w:t>
+        <w:t xml:space="preserve">Road </w:t>
+      </w:r>
+      <w:r>
+        <w:rPr>
+          <w:b/>
+          <w:sz w:val="64"/>
+          <w:lang w:val="en-US"/>
+        </w:rPr>
+        <w:t>t</w:t>
+      </w:r>
+      <w:r>
+        <w:rPr>
+          <w:b/>
+          <w:sz w:val="64"/>
+          <w:lang w:val="en-US"/>
+        </w:rPr>
+        <w:t>o Senior</w:t>
       </w:r>
     </w:p>
     <w:p>
@@ -718,6 +735,7 @@
         </w:rPr>
         <w:t xml:space="preserve"> </w:t>
       </w:r>
+      <w:proofErr w:type="spellStart"/>
       <w:r>
         <w:rPr>
           <w:rFonts w:ascii="Times New Roman" w:hAnsi="Times New Roman"/>
@@ -726,7 +744,18 @@
           <w:sz w:val="20"/>
           <w:lang w:val="en-US"/>
         </w:rPr>
-        <w:t>Wiegers.</w:t>
+        <w:t>Wiegers</w:t>
+      </w:r>
+      <w:proofErr w:type="spellEnd"/>
+      <w:r>
+        <w:rPr>
+          <w:rFonts w:ascii="Times New Roman" w:hAnsi="Times New Roman"/>
+          <w:b/>
+          <w:i/>
+          <w:sz w:val="20"/>
+          <w:lang w:val="en-US"/>
+        </w:rPr>
+        <w:t>.</w:t>
       </w:r>
       <w:r>
         <w:rPr>
@@ -960,10 +989,12 @@
         <w:ind w:left="260" w:firstLine="0"/>
       </w:pPr>
       <w:bookmarkStart w:id="0" w:name="_TOC_250033"/>
+      <w:proofErr w:type="spellStart"/>
       <w:r>
         <w:lastRenderedPageBreak/>
         <w:t>Table</w:t>
       </w:r>
+      <w:proofErr w:type="spellEnd"/>
       <w:r>
         <w:rPr>
           <w:spacing w:val="-11"/>
@@ -980,9 +1011,11 @@
         <w:t xml:space="preserve"> </w:t>
       </w:r>
       <w:bookmarkEnd w:id="0"/>
+      <w:proofErr w:type="spellStart"/>
       <w:r>
         <w:t>Contents</w:t>
       </w:r>
+      <w:proofErr w:type="spellEnd"/>
     </w:p>
     <w:sdt>
       <w:sdtPr>
@@ -2183,9 +2216,11 @@
         <w:ind w:left="260" w:firstLine="0"/>
       </w:pPr>
       <w:bookmarkStart w:id="1" w:name="_TOC_250032"/>
+      <w:proofErr w:type="spellStart"/>
       <w:r>
         <w:t>Revision</w:t>
       </w:r>
+      <w:proofErr w:type="spellEnd"/>
       <w:r>
         <w:rPr>
           <w:spacing w:val="-3"/>
@@ -2193,9 +2228,11 @@
         <w:t xml:space="preserve"> </w:t>
       </w:r>
       <w:bookmarkEnd w:id="1"/>
+      <w:proofErr w:type="spellStart"/>
       <w:r>
         <w:t>History</w:t>
       </w:r>
+      <w:proofErr w:type="spellEnd"/>
     </w:p>
     <w:p>
       <w:pPr>
@@ -2252,6 +2289,7 @@
                 <w:sz w:val="24"/>
               </w:rPr>
             </w:pPr>
+            <w:proofErr w:type="spellStart"/>
             <w:r>
               <w:rPr>
                 <w:b/>
@@ -2259,6 +2297,7 @@
               </w:rPr>
               <w:t>Name</w:t>
             </w:r>
+            <w:proofErr w:type="spellEnd"/>
           </w:p>
         </w:tc>
         <w:tc>
@@ -2306,6 +2345,7 @@
                 <w:sz w:val="24"/>
               </w:rPr>
             </w:pPr>
+            <w:proofErr w:type="spellStart"/>
             <w:r>
               <w:rPr>
                 <w:b/>
@@ -2313,6 +2353,7 @@
               </w:rPr>
               <w:t>Reason</w:t>
             </w:r>
+            <w:proofErr w:type="spellEnd"/>
             <w:r>
               <w:rPr>
                 <w:b/>
@@ -2321,6 +2362,7 @@
               </w:rPr>
               <w:t xml:space="preserve"> </w:t>
             </w:r>
+            <w:proofErr w:type="spellStart"/>
             <w:r>
               <w:rPr>
                 <w:b/>
@@ -2328,6 +2370,7 @@
               </w:rPr>
               <w:t>For</w:t>
             </w:r>
+            <w:proofErr w:type="spellEnd"/>
             <w:r>
               <w:rPr>
                 <w:b/>
@@ -2336,6 +2379,7 @@
               </w:rPr>
               <w:t xml:space="preserve"> </w:t>
             </w:r>
+            <w:proofErr w:type="spellStart"/>
             <w:r>
               <w:rPr>
                 <w:b/>
@@ -2343,6 +2387,7 @@
               </w:rPr>
               <w:t>Changes</w:t>
             </w:r>
+            <w:proofErr w:type="spellEnd"/>
           </w:p>
         </w:tc>
         <w:tc>
@@ -2362,6 +2407,7 @@
                 <w:sz w:val="24"/>
               </w:rPr>
             </w:pPr>
+            <w:proofErr w:type="spellStart"/>
             <w:r>
               <w:rPr>
                 <w:b/>
@@ -2369,6 +2415,7 @@
               </w:rPr>
               <w:t>Version</w:t>
             </w:r>
+            <w:proofErr w:type="spellEnd"/>
           </w:p>
         </w:tc>
       </w:tr>
@@ -2602,9 +2649,11 @@
       </w:pPr>
       <w:bookmarkStart w:id="2" w:name="_TOC_250031"/>
       <w:bookmarkEnd w:id="2"/>
+      <w:proofErr w:type="spellStart"/>
       <w:r>
         <w:t>Introduction</w:t>
       </w:r>
+      <w:proofErr w:type="spellEnd"/>
     </w:p>
     <w:p>
       <w:pPr>
@@ -2621,9 +2670,11 @@
       </w:pPr>
       <w:bookmarkStart w:id="3" w:name="_TOC_250030"/>
       <w:bookmarkEnd w:id="3"/>
+      <w:proofErr w:type="spellStart"/>
       <w:r>
         <w:t>Purpose</w:t>
       </w:r>
+      <w:proofErr w:type="spellEnd"/>
     </w:p>
     <w:p>
       <w:pPr>
@@ -2640,13 +2691,45 @@
           <w:bCs/>
           <w:i w:val="0"/>
         </w:rPr>
-        <w:t>Esta Software Requirement Specification (SRS) define con detalle la estructura, especificaciones, requerimientos funcionales</w:t>
-      </w:r>
+        <w:t xml:space="preserve">Esta Software </w:t>
+      </w:r>
+      <w:proofErr w:type="spellStart"/>
       <w:r>
         <w:rPr>
           <w:bCs/>
           <w:i w:val="0"/>
         </w:rPr>
+        <w:t>Requirement</w:t>
+      </w:r>
+      <w:proofErr w:type="spellEnd"/>
+      <w:r>
+        <w:rPr>
+          <w:bCs/>
+          <w:i w:val="0"/>
+        </w:rPr>
+        <w:t xml:space="preserve"> </w:t>
+      </w:r>
+      <w:proofErr w:type="spellStart"/>
+      <w:r>
+        <w:rPr>
+          <w:bCs/>
+          <w:i w:val="0"/>
+        </w:rPr>
+        <w:t>Specification</w:t>
+      </w:r>
+      <w:proofErr w:type="spellEnd"/>
+      <w:r>
+        <w:rPr>
+          <w:bCs/>
+          <w:i w:val="0"/>
+        </w:rPr>
+        <w:t xml:space="preserve"> (SRS) define con detalle la estructura, especificaciones, requerimientos funcionales</w:t>
+      </w:r>
+      <w:r>
+        <w:rPr>
+          <w:bCs/>
+          <w:i w:val="0"/>
+        </w:rPr>
         <w:t xml:space="preserve">, </w:t>
       </w:r>
       <w:r>
@@ -2668,14 +2751,60 @@
           <w:bCs/>
           <w:i w:val="0"/>
         </w:rPr>
-        <w:t>del proyecto &lt;Project&gt;.</w:t>
+        <w:t xml:space="preserve">del proyecto </w:t>
       </w:r>
       <w:r>
         <w:rPr>
           <w:bCs/>
           <w:i w:val="0"/>
         </w:rPr>
-        <w:t xml:space="preserve"> Este documento está centrado en orientar tanto a desarrolladores como a usuarios.</w:t>
+        <w:t xml:space="preserve">Road </w:t>
+      </w:r>
+      <w:proofErr w:type="spellStart"/>
+      <w:r>
+        <w:rPr>
+          <w:bCs/>
+          <w:i w:val="0"/>
+        </w:rPr>
+        <w:t>t</w:t>
+      </w:r>
+      <w:r>
+        <w:rPr>
+          <w:bCs/>
+          <w:i w:val="0"/>
+        </w:rPr>
+        <w:t>o</w:t>
+      </w:r>
+      <w:proofErr w:type="spellEnd"/>
+      <w:r>
+        <w:rPr>
+          <w:bCs/>
+          <w:i w:val="0"/>
+        </w:rPr>
+        <w:t xml:space="preserve"> </w:t>
+      </w:r>
+      <w:proofErr w:type="spellStart"/>
+      <w:r>
+        <w:rPr>
+          <w:bCs/>
+          <w:i w:val="0"/>
+        </w:rPr>
+        <w:t>Senior</w:t>
+      </w:r>
+      <w:proofErr w:type="spellEnd"/>
+      <w:r>
+        <w:rPr>
+          <w:bCs/>
+          <w:i w:val="0"/>
+        </w:rPr>
+        <w:t xml:space="preserve">. </w:t>
+      </w:r>
+      <w:r>
+        <w:rPr>
+          <w:bCs/>
+          <w:i w:val="0"/>
+        </w:rPr>
+        <w:t>Este documento está centrado en orientar tanto a desarrolladores como a usuarios.</w:t>
       </w:r>
     </w:p>
     <w:p>
@@ -2704,7 +2833,151 @@
           <w:bCs/>
           <w:i w:val="0"/>
         </w:rPr>
-        <w:t>El propósito del proyecto &lt;Project&gt; es desarrollar un software de trivia basado en conceptos varios de la programación. Su público objetivo es principalmente estudiantes y entusiastas de la programación que deseen poner a pruebas sus conocimientos.</w:t>
+        <w:t xml:space="preserve">El propósito del proyecto </w:t>
+      </w:r>
+      <w:r>
+        <w:rPr>
+          <w:bCs/>
+          <w:i w:val="0"/>
+        </w:rPr>
+        <w:t xml:space="preserve">Road </w:t>
+      </w:r>
+      <w:proofErr w:type="spellStart"/>
+      <w:r>
+        <w:rPr>
+          <w:bCs/>
+          <w:i w:val="0"/>
+        </w:rPr>
+        <w:t>t</w:t>
+      </w:r>
+      <w:r>
+        <w:rPr>
+          <w:bCs/>
+          <w:i w:val="0"/>
+        </w:rPr>
+        <w:t>o</w:t>
+      </w:r>
+      <w:proofErr w:type="spellEnd"/>
+      <w:r>
+        <w:rPr>
+          <w:bCs/>
+          <w:i w:val="0"/>
+        </w:rPr>
+        <w:t xml:space="preserve"> </w:t>
+      </w:r>
+      <w:proofErr w:type="spellStart"/>
+      <w:r>
+        <w:rPr>
+          <w:bCs/>
+          <w:i w:val="0"/>
+        </w:rPr>
+        <w:t>Senior</w:t>
+      </w:r>
+      <w:proofErr w:type="spellEnd"/>
+      <w:r>
+        <w:rPr>
+          <w:bCs/>
+          <w:i w:val="0"/>
+        </w:rPr>
+        <w:t xml:space="preserve"> es desarrollar un software de </w:t>
+      </w:r>
+      <w:proofErr w:type="spellStart"/>
+      <w:r>
+        <w:rPr>
+          <w:bCs/>
+          <w:i w:val="0"/>
+        </w:rPr>
+        <w:t>trivia</w:t>
+      </w:r>
+      <w:proofErr w:type="spellEnd"/>
+      <w:r>
+        <w:rPr>
+          <w:bCs/>
+          <w:i w:val="0"/>
+        </w:rPr>
+        <w:t xml:space="preserve"> basado en </w:t>
+      </w:r>
+      <w:proofErr w:type="spellStart"/>
+      <w:r>
+        <w:rPr>
+          <w:bCs/>
+          <w:i w:val="0"/>
+        </w:rPr>
+        <w:t>Python</w:t>
+      </w:r>
+      <w:proofErr w:type="spellEnd"/>
+      <w:r>
+        <w:rPr>
+          <w:bCs/>
+          <w:i w:val="0"/>
+        </w:rPr>
+        <w:t>. Su público objetivo es principalmente estudiantes y entusiastas de la program</w:t>
+      </w:r>
+      <w:r>
+        <w:rPr>
+          <w:bCs/>
+          <w:i w:val="0"/>
+        </w:rPr>
+        <w:t>ación que deseen poner a prueba y mejorar</w:t>
+      </w:r>
+      <w:r>
+        <w:rPr>
+          <w:bCs/>
+          <w:i w:val="0"/>
+        </w:rPr>
+        <w:t xml:space="preserve"> sus conocimientos</w:t>
+      </w:r>
+      <w:r>
+        <w:rPr>
+          <w:bCs/>
+          <w:i w:val="0"/>
+        </w:rPr>
+        <w:t xml:space="preserve"> sobre el lenguaje </w:t>
+      </w:r>
+      <w:proofErr w:type="spellStart"/>
+      <w:r>
+        <w:rPr>
+          <w:bCs/>
+          <w:i w:val="0"/>
+        </w:rPr>
+        <w:t>Python</w:t>
+      </w:r>
+      <w:proofErr w:type="spellEnd"/>
+      <w:r>
+        <w:rPr>
+          <w:bCs/>
+          <w:i w:val="0"/>
+        </w:rPr>
+        <w:t>.</w:t>
+      </w:r>
+    </w:p>
+    <w:p>
+      <w:pPr>
+        <w:pStyle w:val="Textoindependiente"/>
+        <w:spacing w:before="9"/>
+        <w:ind w:left="116"/>
+        <w:rPr>
+          <w:bCs/>
+          <w:i w:val="0"/>
+        </w:rPr>
+      </w:pPr>
+    </w:p>
+    <w:p>
+      <w:pPr>
+        <w:pStyle w:val="Textoindependiente"/>
+        <w:spacing w:before="9"/>
+        <w:ind w:left="116"/>
+        <w:rPr>
+          <w:bCs/>
+          <w:i w:val="0"/>
+        </w:rPr>
+      </w:pPr>
+      <w:r>
+        <w:rPr>
+          <w:bCs/>
+          <w:i w:val="0"/>
+        </w:rPr>
+        <w:t>Desde conceptos fundamentales hasta temas más avanzados, cada etapa desafiará a los usuarios con preguntas diseñadas para evaluar y ampliar su conocimiento en el lenguaje.</w:t>
       </w:r>
     </w:p>
     <w:p>
@@ -2729,9 +3002,11 @@
         </w:tabs>
       </w:pPr>
       <w:bookmarkStart w:id="4" w:name="_TOC_250029"/>
+      <w:proofErr w:type="spellStart"/>
       <w:r>
         <w:t>Document</w:t>
       </w:r>
+      <w:proofErr w:type="spellEnd"/>
       <w:r>
         <w:rPr>
           <w:spacing w:val="-14"/>
@@ -2739,9 +3014,11 @@
         <w:t xml:space="preserve"> </w:t>
       </w:r>
       <w:bookmarkEnd w:id="4"/>
+      <w:proofErr w:type="spellStart"/>
       <w:r>
         <w:t>Conventions</w:t>
       </w:r>
+      <w:proofErr w:type="spellEnd"/>
     </w:p>
     <w:p>
       <w:pPr>
@@ -2782,7 +3059,21 @@
                 <w:b/>
                 <w:i w:val="0"/>
               </w:rPr>
-              <w:t>Termino</w:t>
+              <w:t>T</w:t>
+            </w:r>
+            <w:r>
+              <w:rPr>
+                <w:b/>
+                <w:i w:val="0"/>
+              </w:rPr>
+              <w:t>é</w:t>
+            </w:r>
+            <w:r>
+              <w:rPr>
+                <w:b/>
+                <w:i w:val="0"/>
+              </w:rPr>
+              <w:t>rmino</w:t>
             </w:r>
           </w:p>
         </w:tc>
@@ -2823,6 +3114,7 @@
                 <w:i w:val="0"/>
               </w:rPr>
             </w:pPr>
+            <w:proofErr w:type="spellStart"/>
             <w:r>
               <w:rPr>
                 <w:bCs/>
@@ -2830,6 +3122,7 @@
               </w:rPr>
               <w:t>Trivia</w:t>
             </w:r>
+            <w:proofErr w:type="spellEnd"/>
           </w:p>
         </w:tc>
         <w:tc>
@@ -2876,7 +3169,7 @@
                 <w:bCs/>
                 <w:i w:val="0"/>
               </w:rPr>
-              <w:t>Progreso</w:t>
+              <w:t>Etapa</w:t>
             </w:r>
           </w:p>
         </w:tc>
@@ -2900,7 +3193,33 @@
                 <w:i w:val="0"/>
                 <w:iCs w:val="0"/>
               </w:rPr>
-              <w:t>Sistema de niveles y logros.</w:t>
+              <w:t>N</w:t>
+            </w:r>
+            <w:r>
+              <w:rPr>
+                <w:bCs/>
+                <w:i w:val="0"/>
+                <w:iCs w:val="0"/>
+              </w:rPr>
+              <w:t xml:space="preserve">ivel específico de habilidad y comprensión en </w:t>
+            </w:r>
+            <w:proofErr w:type="spellStart"/>
+            <w:r>
+              <w:rPr>
+                <w:bCs/>
+                <w:i w:val="0"/>
+                <w:iCs w:val="0"/>
+              </w:rPr>
+              <w:t>Python</w:t>
+            </w:r>
+            <w:proofErr w:type="spellEnd"/>
+            <w:r>
+              <w:rPr>
+                <w:bCs/>
+                <w:i w:val="0"/>
+                <w:iCs w:val="0"/>
+              </w:rPr>
+              <w:t xml:space="preserve"> que los usuarios pueden alcanzar a medida que avanzan en su aprendizaje.</w:t>
             </w:r>
           </w:p>
         </w:tc>
@@ -2924,7 +3243,7 @@
                 <w:bCs/>
                 <w:i w:val="0"/>
               </w:rPr>
-              <w:t>Ranking</w:t>
+              <w:t>Progreso</w:t>
             </w:r>
           </w:p>
         </w:tc>
@@ -2948,7 +3267,63 @@
                 <w:i w:val="0"/>
                 <w:iCs w:val="0"/>
               </w:rPr>
-              <w:t>Tabla comparativa del progreso de los usuarios de la aplicación (50 mejores)</w:t>
+              <w:t xml:space="preserve">Sistema </w:t>
+            </w:r>
+            <w:r>
+              <w:rPr>
+                <w:bCs/>
+                <w:i w:val="0"/>
+                <w:iCs w:val="0"/>
+              </w:rPr>
+              <w:t>de etapas y logros.</w:t>
+            </w:r>
+          </w:p>
+        </w:tc>
+      </w:tr>
+      <w:tr>
+        <w:tc>
+          <w:tcPr>
+            <w:tcW w:w="5139" w:type="dxa"/>
+          </w:tcPr>
+          <w:p>
+            <w:pPr>
+              <w:pStyle w:val="Textoindependiente"/>
+              <w:spacing w:before="9"/>
+              <w:rPr>
+                <w:bCs/>
+                <w:i w:val="0"/>
+              </w:rPr>
+            </w:pPr>
+            <w:r>
+              <w:rPr>
+                <w:bCs/>
+                <w:i w:val="0"/>
+              </w:rPr>
+              <w:t>Ranking</w:t>
+            </w:r>
+          </w:p>
+        </w:tc>
+        <w:tc>
+          <w:tcPr>
+            <w:tcW w:w="5141" w:type="dxa"/>
+          </w:tcPr>
+          <w:p>
+            <w:pPr>
+              <w:pStyle w:val="Textoindependiente"/>
+              <w:spacing w:before="9"/>
+              <w:rPr>
+                <w:bCs/>
+                <w:i w:val="0"/>
+                <w:iCs w:val="0"/>
+              </w:rPr>
+            </w:pPr>
+            <w:r>
+              <w:rPr>
+                <w:bCs/>
+                <w:i w:val="0"/>
+                <w:iCs w:val="0"/>
+              </w:rPr>
+              <w:t>Tabla comparativa del progreso de los usuarios de la aplicación</w:t>
             </w:r>
             <w:r>
               <w:rPr>
@@ -2962,333 +3337,6 @@
         </w:tc>
       </w:tr>
     </w:tbl>
-    <w:p>
-      <w:pPr>
-        <w:pStyle w:val="Textoindependiente"/>
-        <w:spacing w:before="9"/>
-        <w:ind w:left="116"/>
-        <w:rPr>
-          <w:rFonts w:ascii="Times New Roman"/>
-          <w:b/>
-          <w:i w:val="0"/>
-          <w:sz w:val="26"/>
-        </w:rPr>
-      </w:pPr>
-    </w:p>
-    <w:p>
-      <w:pPr>
-        <w:pStyle w:val="Textoindependiente"/>
-        <w:ind w:left="116" w:right="522"/>
-        <w:rPr>
-          <w:lang w:val="en-US"/>
-        </w:rPr>
-      </w:pPr>
-      <w:r>
-        <w:rPr>
-          <w:lang w:val="en-US"/>
-        </w:rPr>
-        <w:t>&lt;Describe</w:t>
-      </w:r>
-      <w:r>
-        <w:rPr>
-          <w:spacing w:val="-7"/>
-          <w:lang w:val="en-US"/>
-        </w:rPr>
-        <w:t xml:space="preserve"> </w:t>
-      </w:r>
-      <w:r>
-        <w:rPr>
-          <w:lang w:val="en-US"/>
-        </w:rPr>
-        <w:t>any</w:t>
-      </w:r>
-      <w:r>
-        <w:rPr>
-          <w:spacing w:val="-6"/>
-          <w:lang w:val="en-US"/>
-        </w:rPr>
-        <w:t xml:space="preserve"> </w:t>
-      </w:r>
-      <w:r>
-        <w:rPr>
-          <w:lang w:val="en-US"/>
-        </w:rPr>
-        <w:t>standards</w:t>
-      </w:r>
-      <w:r>
-        <w:rPr>
-          <w:spacing w:val="-6"/>
-          <w:lang w:val="en-US"/>
-        </w:rPr>
-        <w:t xml:space="preserve"> </w:t>
-      </w:r>
-      <w:r>
-        <w:rPr>
-          <w:lang w:val="en-US"/>
-        </w:rPr>
-        <w:t>or</w:t>
-      </w:r>
-      <w:r>
-        <w:rPr>
-          <w:spacing w:val="-6"/>
-          <w:lang w:val="en-US"/>
-        </w:rPr>
-        <w:t xml:space="preserve"> </w:t>
-      </w:r>
-      <w:r>
-        <w:rPr>
-          <w:lang w:val="en-US"/>
-        </w:rPr>
-        <w:t>typographical</w:t>
-      </w:r>
-      <w:r>
-        <w:rPr>
-          <w:spacing w:val="-6"/>
-          <w:lang w:val="en-US"/>
-        </w:rPr>
-        <w:t xml:space="preserve"> </w:t>
-      </w:r>
-      <w:r>
-        <w:rPr>
-          <w:lang w:val="en-US"/>
-        </w:rPr>
-        <w:t>conventions</w:t>
-      </w:r>
-      <w:r>
-        <w:rPr>
-          <w:spacing w:val="-7"/>
-          <w:lang w:val="en-US"/>
-        </w:rPr>
-        <w:t xml:space="preserve"> </w:t>
-      </w:r>
-      <w:r>
-        <w:rPr>
-          <w:lang w:val="en-US"/>
-        </w:rPr>
-        <w:t>that</w:t>
-      </w:r>
-      <w:r>
-        <w:rPr>
-          <w:spacing w:val="-6"/>
-          <w:lang w:val="en-US"/>
-        </w:rPr>
-        <w:t xml:space="preserve"> </w:t>
-      </w:r>
-      <w:r>
-        <w:rPr>
-          <w:lang w:val="en-US"/>
-        </w:rPr>
-        <w:t>were</w:t>
-      </w:r>
-      <w:r>
-        <w:rPr>
-          <w:spacing w:val="-6"/>
-          <w:lang w:val="en-US"/>
-        </w:rPr>
-        <w:t xml:space="preserve"> </w:t>
-      </w:r>
-      <w:r>
-        <w:rPr>
-          <w:lang w:val="en-US"/>
-        </w:rPr>
-        <w:t>followed</w:t>
-      </w:r>
-      <w:r>
-        <w:rPr>
-          <w:spacing w:val="-6"/>
-          <w:lang w:val="en-US"/>
-        </w:rPr>
-        <w:t xml:space="preserve"> </w:t>
-      </w:r>
-      <w:r>
-        <w:rPr>
-          <w:lang w:val="en-US"/>
-        </w:rPr>
-        <w:t>when</w:t>
-      </w:r>
-      <w:r>
-        <w:rPr>
-          <w:spacing w:val="-6"/>
-          <w:lang w:val="en-US"/>
-        </w:rPr>
-        <w:t xml:space="preserve"> </w:t>
-      </w:r>
-      <w:r>
-        <w:rPr>
-          <w:lang w:val="en-US"/>
-        </w:rPr>
-        <w:t>writing</w:t>
-      </w:r>
-      <w:r>
-        <w:rPr>
-          <w:spacing w:val="-7"/>
-          <w:lang w:val="en-US"/>
-        </w:rPr>
-        <w:t xml:space="preserve"> </w:t>
-      </w:r>
-      <w:r>
-        <w:rPr>
-          <w:lang w:val="en-US"/>
-        </w:rPr>
-        <w:t>this</w:t>
-      </w:r>
-      <w:r>
-        <w:rPr>
-          <w:spacing w:val="-6"/>
-          <w:lang w:val="en-US"/>
-        </w:rPr>
-        <w:t xml:space="preserve"> </w:t>
-      </w:r>
-      <w:r>
-        <w:rPr>
-          <w:lang w:val="en-US"/>
-        </w:rPr>
-        <w:t>SRS,</w:t>
-      </w:r>
-      <w:r>
-        <w:rPr>
-          <w:spacing w:val="1"/>
-          <w:lang w:val="en-US"/>
-        </w:rPr>
-        <w:t xml:space="preserve"> </w:t>
-      </w:r>
-      <w:r>
-        <w:rPr>
-          <w:lang w:val="en-US"/>
-        </w:rPr>
-        <w:t>such as fonts or highlighting that have special significance. For example, state whether priorities</w:t>
-      </w:r>
-      <w:r>
-        <w:rPr>
-          <w:spacing w:val="1"/>
-          <w:lang w:val="en-US"/>
-        </w:rPr>
-        <w:t xml:space="preserve"> </w:t>
-      </w:r>
-      <w:r>
-        <w:rPr>
-          <w:lang w:val="en-US"/>
-        </w:rPr>
-        <w:t>for higher-level requirements are assumed to be inherited by detailed requirements, or whether</w:t>
-      </w:r>
-      <w:r>
-        <w:rPr>
-          <w:spacing w:val="1"/>
-          <w:lang w:val="en-US"/>
-        </w:rPr>
-        <w:t xml:space="preserve"> </w:t>
-      </w:r>
-      <w:r>
-        <w:rPr>
-          <w:lang w:val="en-US"/>
-        </w:rPr>
-        <w:t>every</w:t>
-      </w:r>
-      <w:r>
-        <w:rPr>
-          <w:spacing w:val="-2"/>
-          <w:lang w:val="en-US"/>
-        </w:rPr>
-        <w:t xml:space="preserve"> </w:t>
-      </w:r>
-      <w:r>
-        <w:rPr>
-          <w:lang w:val="en-US"/>
-        </w:rPr>
-        <w:t>requirement</w:t>
-      </w:r>
-      <w:r>
-        <w:rPr>
-          <w:spacing w:val="-2"/>
-          <w:lang w:val="en-US"/>
-        </w:rPr>
-        <w:t xml:space="preserve"> </w:t>
-      </w:r>
-      <w:r>
-        <w:rPr>
-          <w:lang w:val="en-US"/>
-        </w:rPr>
-        <w:t>statement</w:t>
-      </w:r>
-      <w:r>
-        <w:rPr>
-          <w:spacing w:val="-2"/>
-          <w:lang w:val="en-US"/>
-        </w:rPr>
-        <w:t xml:space="preserve"> </w:t>
-      </w:r>
-      <w:r>
-        <w:rPr>
-          <w:lang w:val="en-US"/>
-        </w:rPr>
-        <w:t>is</w:t>
-      </w:r>
-      <w:r>
-        <w:rPr>
-          <w:spacing w:val="-1"/>
-          <w:lang w:val="en-US"/>
-        </w:rPr>
-        <w:t xml:space="preserve"> </w:t>
-      </w:r>
-      <w:r>
-        <w:rPr>
-          <w:lang w:val="en-US"/>
-        </w:rPr>
-        <w:t>to</w:t>
-      </w:r>
-      <w:r>
-        <w:rPr>
-          <w:spacing w:val="-2"/>
-          <w:lang w:val="en-US"/>
-        </w:rPr>
-        <w:t xml:space="preserve"> </w:t>
-      </w:r>
-      <w:r>
-        <w:rPr>
-          <w:lang w:val="en-US"/>
-        </w:rPr>
-        <w:t>have</w:t>
-      </w:r>
-      <w:r>
-        <w:rPr>
-          <w:spacing w:val="-2"/>
-          <w:lang w:val="en-US"/>
-        </w:rPr>
-        <w:t xml:space="preserve"> </w:t>
-      </w:r>
-      <w:r>
-        <w:rPr>
-          <w:lang w:val="en-US"/>
-        </w:rPr>
-        <w:t>its</w:t>
-      </w:r>
-      <w:r>
-        <w:rPr>
-          <w:spacing w:val="-2"/>
-          <w:lang w:val="en-US"/>
-        </w:rPr>
-        <w:t xml:space="preserve"> </w:t>
-      </w:r>
-      <w:r>
-        <w:rPr>
-          <w:lang w:val="en-US"/>
-        </w:rPr>
-        <w:t>own</w:t>
-      </w:r>
-      <w:r>
-        <w:rPr>
-          <w:spacing w:val="-2"/>
-          <w:lang w:val="en-US"/>
-        </w:rPr>
-        <w:t xml:space="preserve"> </w:t>
-      </w:r>
-      <w:r>
-        <w:rPr>
-          <w:lang w:val="en-US"/>
-        </w:rPr>
-        <w:t>priority.&gt;</w:t>
-      </w:r>
-    </w:p>
     <w:p>
       <w:pPr>
         <w:pStyle w:val="Textoindependiente"/>
@@ -3310,46 +3358,68 @@
           <w:tab w:val="left" w:pos="835"/>
           <w:tab w:val="left" w:pos="836"/>
         </w:tabs>
+        <w:rPr>
+          <w:lang w:val="en-US"/>
+        </w:rPr>
       </w:pPr>
       <w:bookmarkStart w:id="5" w:name="_TOC_250028"/>
       <w:r>
+        <w:rPr>
+          <w:lang w:val="en-US"/>
+        </w:rPr>
         <w:t>Intended</w:t>
       </w:r>
       <w:r>
         <w:rPr>
           <w:spacing w:val="-10"/>
-        </w:rPr>
-        <w:t xml:space="preserve"> </w:t>
-      </w:r>
-      <w:r>
+          <w:lang w:val="en-US"/>
+        </w:rPr>
+        <w:t xml:space="preserve"> </w:t>
+      </w:r>
+      <w:r>
+        <w:rPr>
+          <w:lang w:val="en-US"/>
+        </w:rPr>
         <w:t>Audience</w:t>
       </w:r>
       <w:r>
         <w:rPr>
           <w:spacing w:val="-10"/>
-        </w:rPr>
-        <w:t xml:space="preserve"> </w:t>
-      </w:r>
-      <w:r>
+          <w:lang w:val="en-US"/>
+        </w:rPr>
+        <w:t xml:space="preserve"> </w:t>
+      </w:r>
+      <w:r>
+        <w:rPr>
+          <w:lang w:val="en-US"/>
+        </w:rPr>
         <w:t>and</w:t>
       </w:r>
       <w:r>
         <w:rPr>
           <w:spacing w:val="-9"/>
-        </w:rPr>
-        <w:t xml:space="preserve"> </w:t>
-      </w:r>
-      <w:r>
+          <w:lang w:val="en-US"/>
+        </w:rPr>
+        <w:t xml:space="preserve"> </w:t>
+      </w:r>
+      <w:r>
+        <w:rPr>
+          <w:lang w:val="en-US"/>
+        </w:rPr>
         <w:t>Reading</w:t>
       </w:r>
       <w:r>
         <w:rPr>
           <w:spacing w:val="-10"/>
+          <w:lang w:val="en-US"/>
         </w:rPr>
         <w:t xml:space="preserve"> </w:t>
       </w:r>
       <w:bookmarkEnd w:id="5"/>
       <w:r>
+        <w:rPr>
+          <w:lang w:val="en-US"/>
+        </w:rPr>
         <w:t>Suggestions</w:t>
       </w:r>
     </w:p>
@@ -3357,7 +3427,6 @@
       <w:pPr>
         <w:pStyle w:val="Textoindependiente"/>
         <w:spacing w:before="9"/>
-        <w:ind w:left="116"/>
         <w:rPr>
           <w:bCs/>
           <w:i w:val="0"/>
@@ -3367,9 +3436,62 @@
         <w:rPr>
           <w:bCs/>
           <w:i w:val="0"/>
+          <w:lang w:val="en-US"/>
         </w:rPr>
         <w:br/>
-        <w:t xml:space="preserve">Este documento está dirigido a todas las personas involucradas en la supervisión o participación en el proyecto &lt;Project&gt;. El documento </w:t>
+      </w:r>
+      <w:r>
+        <w:rPr>
+          <w:bCs/>
+          <w:i w:val="0"/>
+        </w:rPr>
+        <w:t xml:space="preserve">Este documento está dirigido a todas las personas involucradas en la supervisión o participación en el proyecto </w:t>
+      </w:r>
+      <w:r>
+        <w:rPr>
+          <w:bCs/>
+          <w:i w:val="0"/>
+        </w:rPr>
+        <w:t xml:space="preserve">Road </w:t>
+      </w:r>
+      <w:proofErr w:type="spellStart"/>
+      <w:r>
+        <w:rPr>
+          <w:bCs/>
+          <w:i w:val="0"/>
+        </w:rPr>
+        <w:t>t</w:t>
+      </w:r>
+      <w:r>
+        <w:rPr>
+          <w:bCs/>
+          <w:i w:val="0"/>
+        </w:rPr>
+        <w:t>o</w:t>
+      </w:r>
+      <w:proofErr w:type="spellEnd"/>
+      <w:r>
+        <w:rPr>
+          <w:bCs/>
+          <w:i w:val="0"/>
+        </w:rPr>
+        <w:t xml:space="preserve"> </w:t>
+      </w:r>
+      <w:proofErr w:type="spellStart"/>
+      <w:r>
+        <w:rPr>
+          <w:bCs/>
+          <w:i w:val="0"/>
+        </w:rPr>
+        <w:t>Senior</w:t>
+      </w:r>
+      <w:proofErr w:type="spellEnd"/>
+      <w:r>
+        <w:rPr>
+          <w:bCs/>
+          <w:i w:val="0"/>
+        </w:rPr>
+        <w:t xml:space="preserve">. El documento </w:t>
       </w:r>
       <w:r>
         <w:rPr>
@@ -3422,9 +3544,11 @@
         </w:tabs>
       </w:pPr>
       <w:bookmarkStart w:id="6" w:name="_TOC_250027"/>
+      <w:proofErr w:type="spellStart"/>
       <w:r>
         <w:t>Product</w:t>
       </w:r>
+      <w:proofErr w:type="spellEnd"/>
       <w:r>
         <w:rPr>
           <w:spacing w:val="-8"/>
@@ -3432,9 +3556,11 @@
         <w:t xml:space="preserve"> </w:t>
       </w:r>
       <w:bookmarkEnd w:id="6"/>
+      <w:proofErr w:type="spellStart"/>
       <w:r>
         <w:t>Scope</w:t>
       </w:r>
+      <w:proofErr w:type="spellEnd"/>
     </w:p>
     <w:p>
       <w:pPr>
@@ -3452,111 +3578,161 @@
       <w:pPr>
         <w:pStyle w:val="Textoindependiente"/>
         <w:spacing w:before="1"/>
-        <w:ind w:left="142"/>
-        <w:rPr>
-          <w:i w:val="0"/>
-        </w:rPr>
-      </w:pPr>
-      <w:r>
-        <w:rPr>
-          <w:i w:val="0"/>
-        </w:rPr>
-        <w:t>El producto final es una aplicación que provee a los usuarios un sistema de trivia enfocada en la temática de programación. La misma debe soportar conexión entre usuarios y red de internet. El usuario debe estar habilitado a:</w:t>
-      </w:r>
-    </w:p>
-    <w:p>
-      <w:pPr>
-        <w:pStyle w:val="Textoindependiente"/>
-        <w:numPr>
-          <w:ilvl w:val="0"/>
-          <w:numId w:val="3"/>
-        </w:numPr>
-        <w:spacing w:before="1"/>
-        <w:rPr>
-          <w:i w:val="0"/>
-        </w:rPr>
-      </w:pPr>
-      <w:r>
-        <w:rPr>
-          <w:i w:val="0"/>
-        </w:rPr>
-        <w:t>Responder preguntas</w:t>
-      </w:r>
-    </w:p>
-    <w:p>
-      <w:pPr>
-        <w:pStyle w:val="Textoindependiente"/>
-        <w:numPr>
-          <w:ilvl w:val="0"/>
-          <w:numId w:val="3"/>
-        </w:numPr>
-        <w:spacing w:before="1"/>
-        <w:rPr>
-          <w:i w:val="0"/>
-        </w:rPr>
-      </w:pPr>
-      <w:r>
-        <w:rPr>
-          <w:i w:val="0"/>
-        </w:rPr>
-        <w:t>Conocer las respuestas correctas e incorrectas</w:t>
-      </w:r>
-    </w:p>
-    <w:p>
-      <w:pPr>
-        <w:pStyle w:val="Textoindependiente"/>
-        <w:numPr>
-          <w:ilvl w:val="0"/>
-          <w:numId w:val="3"/>
-        </w:numPr>
-        <w:spacing w:before="1"/>
-        <w:rPr>
-          <w:i w:val="0"/>
-        </w:rPr>
-      </w:pPr>
-      <w:r>
-        <w:rPr>
-          <w:i w:val="0"/>
-        </w:rPr>
-        <w:t>Seguimiento del progreso y logros</w:t>
-      </w:r>
-    </w:p>
-    <w:p>
-      <w:pPr>
-        <w:pStyle w:val="Textoindependiente"/>
-        <w:numPr>
-          <w:ilvl w:val="0"/>
-          <w:numId w:val="3"/>
-        </w:numPr>
-        <w:spacing w:before="1"/>
-        <w:rPr>
-          <w:i w:val="0"/>
-        </w:rPr>
-      </w:pPr>
-      <w:r>
-        <w:rPr>
-          <w:i w:val="0"/>
-        </w:rPr>
-        <w:t>Reportar errores</w:t>
-      </w:r>
-    </w:p>
-    <w:p>
-      <w:pPr>
-        <w:pStyle w:val="Textoindependiente"/>
-        <w:numPr>
-          <w:ilvl w:val="0"/>
-          <w:numId w:val="3"/>
-        </w:numPr>
-        <w:spacing w:before="1"/>
-        <w:rPr>
-          <w:i w:val="0"/>
-        </w:rPr>
-      </w:pPr>
-      <w:r>
-        <w:rPr>
-          <w:i w:val="0"/>
-        </w:rPr>
-        <w:t>Ver posición en el ranking</w:t>
+        <w:rPr>
+          <w:i w:val="0"/>
+        </w:rPr>
+      </w:pPr>
+      <w:r>
+        <w:rPr>
+          <w:i w:val="0"/>
+        </w:rPr>
+        <w:t xml:space="preserve">El proyecto "Road </w:t>
+      </w:r>
+      <w:proofErr w:type="spellStart"/>
+      <w:r>
+        <w:rPr>
+          <w:i w:val="0"/>
+        </w:rPr>
+        <w:t>to</w:t>
+      </w:r>
+      <w:proofErr w:type="spellEnd"/>
+      <w:r>
+        <w:rPr>
+          <w:i w:val="0"/>
+        </w:rPr>
+        <w:t xml:space="preserve"> </w:t>
+      </w:r>
+      <w:proofErr w:type="spellStart"/>
+      <w:r>
+        <w:rPr>
+          <w:i w:val="0"/>
+        </w:rPr>
+        <w:t>Senior</w:t>
+      </w:r>
+      <w:proofErr w:type="spellEnd"/>
+      <w:r>
+        <w:rPr>
+          <w:i w:val="0"/>
+        </w:rPr>
+        <w:t xml:space="preserve">" es un software de </w:t>
+      </w:r>
+      <w:proofErr w:type="spellStart"/>
+      <w:r>
+        <w:rPr>
+          <w:i w:val="0"/>
+        </w:rPr>
+        <w:t>trivia</w:t>
+      </w:r>
+      <w:proofErr w:type="spellEnd"/>
+      <w:r>
+        <w:rPr>
+          <w:i w:val="0"/>
+        </w:rPr>
+        <w:t xml:space="preserve"> basado en </w:t>
+      </w:r>
+      <w:proofErr w:type="spellStart"/>
+      <w:r>
+        <w:rPr>
+          <w:i w:val="0"/>
+        </w:rPr>
+        <w:t>Python</w:t>
+      </w:r>
+      <w:proofErr w:type="spellEnd"/>
+      <w:r>
+        <w:rPr>
+          <w:i w:val="0"/>
+        </w:rPr>
+        <w:t xml:space="preserve"> diseñado para ayudar a estudiantes y entusiastas de la programación a mejorar sus habilidades en el lenguaje </w:t>
+      </w:r>
+      <w:proofErr w:type="spellStart"/>
+      <w:r>
+        <w:rPr>
+          <w:i w:val="0"/>
+        </w:rPr>
+        <w:t>Python</w:t>
+      </w:r>
+      <w:proofErr w:type="spellEnd"/>
+      <w:r>
+        <w:rPr>
+          <w:i w:val="0"/>
+        </w:rPr>
+        <w:t xml:space="preserve">. El software permitirá a los usuarios participar en una serie de preguntas y respuestas estructuradas en diferentes etapas de aprendizaje, cada una destinada a abordar aspectos específicos del lenguaje </w:t>
+      </w:r>
+      <w:proofErr w:type="spellStart"/>
+      <w:r>
+        <w:rPr>
+          <w:i w:val="0"/>
+        </w:rPr>
+        <w:t>Python</w:t>
+      </w:r>
+      <w:proofErr w:type="spellEnd"/>
+      <w:r>
+        <w:rPr>
+          <w:i w:val="0"/>
+        </w:rPr>
+        <w:t>.</w:t>
+      </w:r>
+      <w:r>
+        <w:rPr>
+          <w:i w:val="0"/>
+        </w:rPr>
+        <w:t xml:space="preserve"> </w:t>
+      </w:r>
+      <w:r>
+        <w:rPr>
+          <w:i w:val="0"/>
+        </w:rPr>
+        <w:t xml:space="preserve">En cada etapa, los usuarios tendrán acceso a lecciones </w:t>
+      </w:r>
+      <w:r>
+        <w:rPr>
+          <w:i w:val="0"/>
+        </w:rPr>
+        <w:t xml:space="preserve">diseñadas para reforzar el </w:t>
+      </w:r>
+      <w:r>
+        <w:rPr>
+          <w:i w:val="0"/>
+        </w:rPr>
+        <w:t>conocimiento existente y ayudar en la comprensión de nuevos conceptos. Estas lecciones podrán incluir texto, ejemplos de código</w:t>
+      </w:r>
+      <w:r>
+        <w:rPr>
+          <w:i w:val="0"/>
+        </w:rPr>
+        <w:t xml:space="preserve"> y</w:t>
+      </w:r>
+      <w:r>
+        <w:rPr>
+          <w:i w:val="0"/>
+        </w:rPr>
+        <w:t xml:space="preserve"> otros recursos educativos.</w:t>
+      </w:r>
+      <w:r>
+        <w:rPr>
+          <w:i w:val="0"/>
+        </w:rPr>
+        <w:t xml:space="preserve"> </w:t>
+      </w:r>
+      <w:r>
+        <w:rPr>
+          <w:i w:val="0"/>
+        </w:rPr>
+        <w:t xml:space="preserve">Además de las preguntas y respuestas de </w:t>
+      </w:r>
+      <w:proofErr w:type="spellStart"/>
+      <w:r>
+        <w:rPr>
+          <w:i w:val="0"/>
+        </w:rPr>
+        <w:t>trivia</w:t>
+      </w:r>
+      <w:proofErr w:type="spellEnd"/>
+      <w:r>
+        <w:rPr>
+          <w:i w:val="0"/>
+        </w:rPr>
+        <w:t>, el software incluirá características adicionales como la pérdida de vida por respuestas incorrectas, la posibilidad de obtener logros y un sistema de clasificación para ver la posición en un ranking.</w:t>
       </w:r>
     </w:p>
     <w:p>
@@ -3582,9 +3758,11 @@
       </w:pPr>
       <w:bookmarkStart w:id="7" w:name="_TOC_250026"/>
       <w:bookmarkEnd w:id="7"/>
+      <w:proofErr w:type="spellStart"/>
       <w:r>
         <w:t>References</w:t>
       </w:r>
+      <w:proofErr w:type="spellEnd"/>
     </w:p>
     <w:p>
       <w:pPr>
@@ -3610,10 +3788,12 @@
         </w:tabs>
       </w:pPr>
       <w:bookmarkStart w:id="8" w:name="_TOC_250025"/>
+      <w:proofErr w:type="spellStart"/>
       <w:r>
         <w:lastRenderedPageBreak/>
         <w:t>Overall</w:t>
       </w:r>
+      <w:proofErr w:type="spellEnd"/>
       <w:r>
         <w:rPr>
           <w:spacing w:val="-2"/>
@@ -3621,9 +3801,11 @@
         <w:t xml:space="preserve"> </w:t>
       </w:r>
       <w:bookmarkEnd w:id="8"/>
+      <w:proofErr w:type="spellStart"/>
       <w:r>
         <w:t>Description</w:t>
       </w:r>
+      <w:proofErr w:type="spellEnd"/>
     </w:p>
     <w:p>
       <w:pPr>
@@ -3639,9 +3821,11 @@
         <w:spacing w:before="303"/>
       </w:pPr>
       <w:bookmarkStart w:id="9" w:name="_TOC_250024"/>
+      <w:proofErr w:type="spellStart"/>
       <w:r>
         <w:t>Product</w:t>
       </w:r>
+      <w:proofErr w:type="spellEnd"/>
       <w:r>
         <w:rPr>
           <w:spacing w:val="-15"/>
@@ -3649,9 +3833,11 @@
         <w:t xml:space="preserve"> </w:t>
       </w:r>
       <w:bookmarkEnd w:id="9"/>
+      <w:proofErr w:type="spellStart"/>
       <w:r>
         <w:t>Perspective</w:t>
       </w:r>
+      <w:proofErr w:type="spellEnd"/>
     </w:p>
     <w:p>
       <w:pPr>
@@ -3678,7 +3864,93 @@
           <w:sz w:val="22"/>
           <w:szCs w:val="22"/>
         </w:rPr>
-        <w:t>El proyecto &lt;Project&gt; es un nuevo software auto-contenido desarrollado como una aplicación web y destinado a ofrecer a los usuarios una forma entretenida de reforzar sus conocimientos sobre conceptos de programación.</w:t>
+        <w:t xml:space="preserve">El proyecto </w:t>
+      </w:r>
+      <w:r>
+        <w:rPr>
+          <w:rFonts w:ascii="Arial" w:hAnsi="Arial" w:cs="Arial"/>
+          <w:b w:val="0"/>
+          <w:bCs w:val="0"/>
+          <w:sz w:val="22"/>
+          <w:szCs w:val="22"/>
+        </w:rPr>
+        <w:t xml:space="preserve">Road </w:t>
+      </w:r>
+      <w:proofErr w:type="spellStart"/>
+      <w:r>
+        <w:rPr>
+          <w:rFonts w:ascii="Arial" w:hAnsi="Arial" w:cs="Arial"/>
+          <w:b w:val="0"/>
+          <w:bCs w:val="0"/>
+          <w:sz w:val="22"/>
+          <w:szCs w:val="22"/>
+        </w:rPr>
+        <w:t>to</w:t>
+      </w:r>
+      <w:proofErr w:type="spellEnd"/>
+      <w:r>
+        <w:rPr>
+          <w:rFonts w:ascii="Arial" w:hAnsi="Arial" w:cs="Arial"/>
+          <w:b w:val="0"/>
+          <w:bCs w:val="0"/>
+          <w:sz w:val="22"/>
+          <w:szCs w:val="22"/>
+        </w:rPr>
+        <w:t xml:space="preserve"> </w:t>
+      </w:r>
+      <w:proofErr w:type="spellStart"/>
+      <w:r>
+        <w:rPr>
+          <w:rFonts w:ascii="Arial" w:hAnsi="Arial" w:cs="Arial"/>
+          <w:b w:val="0"/>
+          <w:bCs w:val="0"/>
+          <w:sz w:val="22"/>
+          <w:szCs w:val="22"/>
+        </w:rPr>
+        <w:t>Senior</w:t>
+      </w:r>
+      <w:proofErr w:type="spellEnd"/>
+      <w:r>
+        <w:rPr>
+          <w:rFonts w:ascii="Arial" w:hAnsi="Arial" w:cs="Arial"/>
+          <w:b w:val="0"/>
+          <w:bCs w:val="0"/>
+          <w:sz w:val="22"/>
+          <w:szCs w:val="22"/>
+        </w:rPr>
+        <w:t xml:space="preserve"> es un nuevo software auto-contenido desarrollado como una aplicación web y destinado a ofrecer a los usuarios una forma entretenida de reforzar sus conocimientos sobre conceptos de </w:t>
+      </w:r>
+      <w:proofErr w:type="spellStart"/>
+      <w:r>
+        <w:rPr>
+          <w:rFonts w:ascii="Arial" w:hAnsi="Arial" w:cs="Arial"/>
+          <w:b w:val="0"/>
+          <w:bCs w:val="0"/>
+          <w:sz w:val="22"/>
+          <w:szCs w:val="22"/>
+        </w:rPr>
+        <w:t>Python</w:t>
+      </w:r>
+      <w:proofErr w:type="spellEnd"/>
+      <w:r>
+        <w:rPr>
+          <w:rFonts w:ascii="Arial" w:hAnsi="Arial" w:cs="Arial"/>
+          <w:b w:val="0"/>
+          <w:bCs w:val="0"/>
+          <w:sz w:val="22"/>
+          <w:szCs w:val="22"/>
+        </w:rPr>
+        <w:t xml:space="preserve">. </w:t>
+      </w:r>
+      <w:r>
+        <w:rPr>
+          <w:rFonts w:ascii="Arial" w:hAnsi="Arial" w:cs="Arial"/>
+          <w:b w:val="0"/>
+          <w:bCs w:val="0"/>
+          <w:sz w:val="22"/>
+          <w:szCs w:val="22"/>
+        </w:rPr>
+        <w:t>Esto se logrará mediante la combinación de preguntas desafiantes, retroalimentación inmediata y una interfaz de usuario intuitiva y atractiva.</w:t>
       </w:r>
     </w:p>
     <w:p>
@@ -3703,9 +3975,11 @@
         </w:tabs>
       </w:pPr>
       <w:bookmarkStart w:id="10" w:name="_TOC_250023"/>
+      <w:proofErr w:type="spellStart"/>
       <w:r>
         <w:t>Product</w:t>
       </w:r>
+      <w:proofErr w:type="spellEnd"/>
       <w:r>
         <w:rPr>
           <w:spacing w:val="-10"/>
@@ -3713,9 +3987,11 @@
         <w:t xml:space="preserve"> </w:t>
       </w:r>
       <w:bookmarkEnd w:id="10"/>
+      <w:proofErr w:type="spellStart"/>
       <w:r>
         <w:t>Functions</w:t>
       </w:r>
+      <w:proofErr w:type="spellEnd"/>
     </w:p>
     <w:p>
       <w:pPr>
@@ -3732,18 +4008,129 @@
     <w:p>
       <w:pPr>
         <w:pStyle w:val="Textoindependiente"/>
-        <w:ind w:left="116" w:right="421"/>
-        <w:rPr>
-          <w:b/>
-          <w:i w:val="0"/>
-        </w:rPr>
-      </w:pPr>
-      <w:r>
-        <w:rPr>
-          <w:b/>
-          <w:i w:val="0"/>
-        </w:rPr>
-        <w:t>Sistema de Usuario:</w:t>
+        <w:numPr>
+          <w:ilvl w:val="0"/>
+          <w:numId w:val="5"/>
+        </w:numPr>
+        <w:ind w:right="421"/>
+        <w:rPr>
+          <w:i w:val="0"/>
+        </w:rPr>
+      </w:pPr>
+      <w:r>
+        <w:rPr>
+          <w:i w:val="0"/>
+        </w:rPr>
+        <w:t>Gestión de Usuario</w:t>
+      </w:r>
+    </w:p>
+    <w:p>
+      <w:pPr>
+        <w:pStyle w:val="Textoindependiente"/>
+        <w:numPr>
+          <w:ilvl w:val="0"/>
+          <w:numId w:val="5"/>
+        </w:numPr>
+        <w:ind w:right="421"/>
+        <w:rPr>
+          <w:i w:val="0"/>
+        </w:rPr>
+      </w:pPr>
+      <w:r>
+        <w:rPr>
+          <w:i w:val="0"/>
+        </w:rPr>
+        <w:t xml:space="preserve">Sistema de </w:t>
+      </w:r>
+      <w:proofErr w:type="spellStart"/>
+      <w:r>
+        <w:rPr>
+          <w:i w:val="0"/>
+        </w:rPr>
+        <w:t>Trivia</w:t>
+      </w:r>
+      <w:proofErr w:type="spellEnd"/>
+    </w:p>
+    <w:p>
+      <w:pPr>
+        <w:pStyle w:val="Textoindependiente"/>
+        <w:numPr>
+          <w:ilvl w:val="0"/>
+          <w:numId w:val="5"/>
+        </w:numPr>
+        <w:ind w:right="421"/>
+        <w:rPr>
+          <w:i w:val="0"/>
+        </w:rPr>
+      </w:pPr>
+      <w:r>
+        <w:rPr>
+          <w:i w:val="0"/>
+        </w:rPr>
+        <w:t>Sistema de Reportes</w:t>
+      </w:r>
+    </w:p>
+    <w:p>
+      <w:pPr>
+        <w:pStyle w:val="Textoindependiente"/>
+        <w:numPr>
+          <w:ilvl w:val="0"/>
+          <w:numId w:val="5"/>
+        </w:numPr>
+        <w:ind w:right="421"/>
+        <w:rPr>
+          <w:i w:val="0"/>
+        </w:rPr>
+      </w:pPr>
+      <w:r>
+        <w:rPr>
+          <w:i w:val="0"/>
+        </w:rPr>
+        <w:t xml:space="preserve">Seguimiento del </w:t>
+      </w:r>
+      <w:r>
+        <w:rPr>
+          <w:i w:val="0"/>
+        </w:rPr>
+        <w:t>Progreso</w:t>
+      </w:r>
+    </w:p>
+    <w:p>
+      <w:pPr>
+        <w:pStyle w:val="Textoindependiente"/>
+        <w:numPr>
+          <w:ilvl w:val="0"/>
+          <w:numId w:val="5"/>
+        </w:numPr>
+        <w:ind w:right="421"/>
+        <w:rPr>
+          <w:i w:val="0"/>
+        </w:rPr>
+      </w:pPr>
+      <w:r>
+        <w:rPr>
+          <w:i w:val="0"/>
+        </w:rPr>
+        <w:t>Seguimiento de Logros</w:t>
+      </w:r>
+    </w:p>
+    <w:p>
+      <w:pPr>
+        <w:pStyle w:val="Textoindependiente"/>
+        <w:numPr>
+          <w:ilvl w:val="0"/>
+          <w:numId w:val="5"/>
+        </w:numPr>
+        <w:ind w:right="421"/>
+        <w:rPr>
+          <w:i w:val="0"/>
+        </w:rPr>
+      </w:pPr>
+      <w:r>
+        <w:rPr>
+          <w:i w:val="0"/>
+        </w:rPr>
+        <w:t>Visualización de Ranking</w:t>
       </w:r>
     </w:p>
     <w:p>
@@ -3751,444 +4138,9 @@
         <w:pStyle w:val="Textoindependiente"/>
         <w:ind w:left="116" w:right="421"/>
         <w:rPr>
-          <w:b/>
-          <w:i w:val="0"/>
-        </w:rPr>
-      </w:pPr>
-    </w:p>
-    <w:p>
-      <w:pPr>
-        <w:pStyle w:val="Textoindependiente"/>
-        <w:ind w:left="116" w:right="421"/>
-        <w:rPr>
-          <w:i w:val="0"/>
-        </w:rPr>
-      </w:pPr>
-      <w:r>
-        <w:rPr>
-          <w:i w:val="0"/>
-        </w:rPr>
-        <w:t>Una vez se ingresa a la aplicación se mostrará el menú principal donde el usuario tendrá de iniciar sesión (mediante usuario y contraseña) o crear una nueva cuenta.</w:t>
-      </w:r>
-    </w:p>
-    <w:p>
-      <w:pPr>
-        <w:pStyle w:val="Textoindependiente"/>
-        <w:ind w:left="116" w:right="421"/>
-        <w:rPr>
-          <w:i w:val="0"/>
-        </w:rPr>
-      </w:pPr>
-    </w:p>
-    <w:p>
-      <w:pPr>
-        <w:pStyle w:val="Textoindependiente"/>
-        <w:ind w:left="116" w:right="421"/>
-        <w:rPr>
-          <w:b/>
-          <w:i w:val="0"/>
-        </w:rPr>
-      </w:pPr>
-      <w:r>
-        <w:rPr>
-          <w:b/>
-          <w:i w:val="0"/>
-        </w:rPr>
-        <w:t>Sistema de Trivia:</w:t>
-      </w:r>
-    </w:p>
-    <w:p>
-      <w:pPr>
-        <w:pStyle w:val="Textoindependiente"/>
-        <w:ind w:left="116" w:right="421"/>
-        <w:rPr>
-          <w:b/>
-          <w:i w:val="0"/>
-        </w:rPr>
-      </w:pPr>
-    </w:p>
-    <w:p>
-      <w:pPr>
-        <w:pStyle w:val="Textoindependiente"/>
-        <w:ind w:left="116" w:right="421"/>
-        <w:rPr>
-          <w:i w:val="0"/>
-        </w:rPr>
-      </w:pPr>
-      <w:r>
-        <w:rPr>
-          <w:i w:val="0"/>
-        </w:rPr>
-        <w:t xml:space="preserve">La aplicación de basa en un sistema de niveles a alcanzar por el usuario. </w:t>
-      </w:r>
-      <w:r>
-        <w:rPr>
-          <w:i w:val="0"/>
-        </w:rPr>
-        <w:t>Se avanza de nivel al responder 10 preguntar de manera correcta. Avanzar de nivel implica un aumento en la dificultad de las preguntas. Al responder incorrectamente a una pregunta, el usuario perderá una vida. Al llegar a cero vidas, se reinicia el nivel actual para continuar. Antes de que un usuario pueda comenzar una nueva partida, debe tener al menos una vida disponible.</w:t>
-      </w:r>
-    </w:p>
-    <w:p>
-      <w:pPr>
-        <w:pStyle w:val="Textoindependiente"/>
-        <w:ind w:left="116" w:right="421"/>
-        <w:rPr>
-          <w:i w:val="0"/>
-        </w:rPr>
-      </w:pPr>
-      <w:r>
-        <w:rPr>
-          <w:i w:val="0"/>
-        </w:rPr>
-        <w:t>Si el usuario no tiene ninguna vida disponible, se le informará que necesita esperar para recuperar al menos una vida antes de poder comenzar una nueva partida.</w:t>
-      </w:r>
-    </w:p>
-    <w:p>
-      <w:pPr>
-        <w:pStyle w:val="Textoindependiente"/>
-        <w:ind w:left="116" w:right="421"/>
-        <w:rPr>
-          <w:b/>
-          <w:i w:val="0"/>
-        </w:rPr>
-      </w:pPr>
-    </w:p>
-    <w:p>
-      <w:pPr>
-        <w:pStyle w:val="Textoindependiente"/>
-        <w:ind w:left="116" w:right="421"/>
-        <w:rPr>
-          <w:i w:val="0"/>
-        </w:rPr>
-      </w:pPr>
-      <w:r>
-        <w:rPr>
-          <w:i w:val="0"/>
-        </w:rPr>
-        <w:t>Las preguntas cuentan con un ID único, 4 opciones y una respuesta correcta.</w:t>
-      </w:r>
-    </w:p>
-    <w:p>
-      <w:pPr>
-        <w:pStyle w:val="Textoindependiente"/>
-        <w:ind w:left="116" w:right="421"/>
-        <w:rPr>
-          <w:i w:val="0"/>
-        </w:rPr>
-      </w:pPr>
-    </w:p>
-    <w:p>
-      <w:pPr>
-        <w:pStyle w:val="Textoindependiente"/>
-        <w:ind w:left="116" w:right="421"/>
-        <w:rPr>
-          <w:i w:val="0"/>
-        </w:rPr>
-      </w:pPr>
-      <w:r>
-        <w:rPr>
-          <w:i w:val="0"/>
-        </w:rPr>
-        <w:t>Después de que un usuario responda correctamente todas las preguntas de un nivel, se llevará a cabo un "Examen Final".</w:t>
-      </w:r>
-    </w:p>
-    <w:p>
-      <w:pPr>
-        <w:pStyle w:val="Textoindependiente"/>
-        <w:ind w:left="116" w:right="421"/>
-        <w:rPr>
-          <w:i w:val="0"/>
-        </w:rPr>
-      </w:pPr>
-      <w:r>
-        <w:rPr>
-          <w:i w:val="0"/>
-        </w:rPr>
-        <w:t xml:space="preserve">El Examen Final consistirá en un conjunto de 3 preguntas, que incluirán aquellas preguntas que el usuario respondió incorrectamente durante el nivel superado, así como </w:t>
-      </w:r>
-      <w:r>
-        <w:rPr>
-          <w:i w:val="0"/>
-        </w:rPr>
-        <w:t xml:space="preserve">preguntas </w:t>
-      </w:r>
-      <w:r>
-        <w:rPr>
-          <w:i w:val="0"/>
-        </w:rPr>
-        <w:t>correspondientes al nivel.</w:t>
-      </w:r>
-    </w:p>
-    <w:p>
-      <w:pPr>
-        <w:pStyle w:val="Textoindependiente"/>
-        <w:ind w:left="116" w:right="421"/>
-        <w:rPr>
-          <w:i w:val="0"/>
-        </w:rPr>
-      </w:pPr>
-      <w:r>
-        <w:rPr>
-          <w:i w:val="0"/>
-        </w:rPr>
-        <w:t>Las preguntas incorrectamente respondidas durante el nivel serán incluidas en el Examen Final para proporcionar al usuario una oportunidad de corregir sus errores y consolidar su aprendizaje.</w:t>
-      </w:r>
-    </w:p>
-    <w:p>
-      <w:pPr>
-        <w:pStyle w:val="Textoindependiente"/>
-        <w:ind w:left="116" w:right="421"/>
-        <w:rPr>
-          <w:i w:val="0"/>
-        </w:rPr>
-      </w:pPr>
-    </w:p>
-    <w:p>
-      <w:pPr>
-        <w:pStyle w:val="Textoindependiente"/>
-        <w:ind w:left="116" w:right="421"/>
-        <w:rPr>
-          <w:b/>
-          <w:i w:val="0"/>
-        </w:rPr>
-      </w:pPr>
-      <w:r>
-        <w:rPr>
-          <w:b/>
-          <w:i w:val="0"/>
-        </w:rPr>
-        <w:t>Sistema de Vidas:</w:t>
-      </w:r>
-    </w:p>
-    <w:p>
-      <w:pPr>
-        <w:pStyle w:val="Textoindependiente"/>
-        <w:ind w:left="116" w:right="421"/>
-        <w:rPr>
-          <w:b/>
-          <w:i w:val="0"/>
-        </w:rPr>
-      </w:pPr>
-    </w:p>
-    <w:p>
-      <w:pPr>
-        <w:pStyle w:val="Textoindependiente"/>
-        <w:ind w:left="116" w:right="421"/>
-        <w:rPr>
-          <w:i w:val="0"/>
-        </w:rPr>
-      </w:pPr>
-      <w:r>
-        <w:rPr>
-          <w:i w:val="0"/>
-        </w:rPr>
-        <w:t>L</w:t>
-      </w:r>
-      <w:r>
-        <w:rPr>
-          <w:i w:val="0"/>
-        </w:rPr>
-        <w:t>os usuarios comenzarán con 3 vidas. El usuario puede recuperar vidas perdidas esperando un tiempo (8 horas). El tiempo de espera solo se cuenta cuando el usuario no está participando en una partida activa (es decir, no está respondiendo preguntas). Transcurrido el tiempo de espera el usuario recupera 1 vida.</w:t>
-      </w:r>
-    </w:p>
-    <w:p>
-      <w:pPr>
-        <w:pStyle w:val="Textoindependiente"/>
-        <w:ind w:left="116" w:right="421"/>
-        <w:rPr>
-          <w:i w:val="0"/>
-        </w:rPr>
-      </w:pPr>
-      <w:r>
-        <w:rPr>
-          <w:i w:val="0"/>
-        </w:rPr>
-        <w:t xml:space="preserve"> </w:t>
-      </w:r>
-    </w:p>
-    <w:p>
-      <w:pPr>
-        <w:pStyle w:val="Textoindependiente"/>
-        <w:ind w:left="116" w:right="421"/>
-        <w:rPr>
-          <w:i w:val="0"/>
-        </w:rPr>
-      </w:pPr>
-      <w:r>
-        <w:rPr>
-          <w:i w:val="0"/>
-        </w:rPr>
-        <w:t xml:space="preserve">El usuario podrá reportar errores a través de un apartado en la propia pregunta. </w:t>
-      </w:r>
-    </w:p>
-    <w:p>
-      <w:pPr>
-        <w:pStyle w:val="Textoindependiente"/>
-        <w:ind w:left="116" w:right="421"/>
-        <w:rPr>
-          <w:i w:val="0"/>
-        </w:rPr>
-      </w:pPr>
-    </w:p>
-    <w:p>
-      <w:pPr>
-        <w:pStyle w:val="Textoindependiente"/>
-        <w:ind w:left="116" w:right="421"/>
-        <w:rPr>
-          <w:b/>
-          <w:i w:val="0"/>
-        </w:rPr>
-      </w:pPr>
-      <w:r>
-        <w:rPr>
-          <w:b/>
-          <w:i w:val="0"/>
-        </w:rPr>
-        <w:t>Sistema de Reportes:</w:t>
-      </w:r>
-    </w:p>
-    <w:p>
-      <w:pPr>
-        <w:pStyle w:val="Textoindependiente"/>
-        <w:ind w:left="116" w:right="421"/>
-        <w:rPr>
-          <w:i w:val="0"/>
-        </w:rPr>
-      </w:pPr>
-    </w:p>
-    <w:p>
-      <w:pPr>
-        <w:pStyle w:val="Textoindependiente"/>
-        <w:ind w:left="116" w:right="421"/>
-        <w:rPr>
-          <w:i w:val="0"/>
-        </w:rPr>
-      </w:pPr>
-      <w:r>
-        <w:rPr>
-          <w:i w:val="0"/>
-        </w:rPr>
-        <w:t>En cada pregunta, los usuarios pueden observar un apartado de reporte para indicar errores en la pregunta o en las respuestas.</w:t>
-      </w:r>
-    </w:p>
-    <w:p>
-      <w:pPr>
-        <w:pStyle w:val="Textoindependiente"/>
-        <w:ind w:left="116" w:right="421"/>
-        <w:rPr>
-          <w:i w:val="0"/>
-        </w:rPr>
-      </w:pPr>
-    </w:p>
-    <w:p>
-      <w:pPr>
-        <w:pStyle w:val="Textoindependiente"/>
-        <w:ind w:left="116" w:right="421"/>
-        <w:rPr>
-          <w:b/>
-          <w:i w:val="0"/>
-        </w:rPr>
-      </w:pPr>
-      <w:r>
-        <w:rPr>
-          <w:b/>
-          <w:i w:val="0"/>
-        </w:rPr>
-        <w:t xml:space="preserve">Seguimiento del </w:t>
-      </w:r>
-      <w:r>
-        <w:rPr>
-          <w:b/>
-          <w:i w:val="0"/>
-        </w:rPr>
-        <w:t>Progreso y L</w:t>
-      </w:r>
-      <w:r>
-        <w:rPr>
-          <w:b/>
-          <w:i w:val="0"/>
-        </w:rPr>
-        <w:t>ogros:</w:t>
-      </w:r>
-    </w:p>
-    <w:p>
-      <w:pPr>
-        <w:pStyle w:val="Textoindependiente"/>
-        <w:ind w:left="116" w:right="421"/>
-        <w:rPr>
-          <w:b/>
-          <w:i w:val="0"/>
-        </w:rPr>
-      </w:pPr>
-    </w:p>
-    <w:p>
-      <w:pPr>
-        <w:pStyle w:val="Textoindependiente"/>
-        <w:ind w:left="116" w:right="421"/>
-        <w:rPr>
-          <w:i w:val="0"/>
-        </w:rPr>
-      </w:pPr>
-      <w:r>
-        <w:rPr>
-          <w:i w:val="0"/>
-        </w:rPr>
-        <w:t xml:space="preserve">El progreso de cada usuario se registra y se mide a través del nivel alcanzado y logros obtenidos. Se le permite al usuario realizar un seguimiento de su progreso a lo largo del tiempo, incluyendo estadísticas como nivel alcanzado, número de preguntas respondidas correctamente, porcentaje </w:t>
-      </w:r>
-      <w:r>
-        <w:rPr>
-          <w:i w:val="0"/>
-        </w:rPr>
-        <w:lastRenderedPageBreak/>
-        <w:t>de respuestas correctas y logros desbloqueados.</w:t>
-      </w:r>
-    </w:p>
-    <w:p>
-      <w:pPr>
-        <w:pStyle w:val="Textoindependiente"/>
-        <w:ind w:left="116" w:right="421"/>
-        <w:rPr>
-          <w:i w:val="0"/>
-        </w:rPr>
-      </w:pPr>
-    </w:p>
-    <w:p>
-      <w:pPr>
-        <w:pStyle w:val="Textoindependiente"/>
-        <w:ind w:left="116" w:right="421"/>
-        <w:rPr>
-          <w:b/>
-          <w:i w:val="0"/>
-        </w:rPr>
-      </w:pPr>
-      <w:r>
-        <w:rPr>
-          <w:b/>
-          <w:i w:val="0"/>
-        </w:rPr>
-        <w:t>Ranking:</w:t>
-      </w:r>
-    </w:p>
-    <w:p>
-      <w:pPr>
-        <w:pStyle w:val="Textoindependiente"/>
-        <w:ind w:left="116" w:right="421"/>
-        <w:rPr>
-          <w:i w:val="0"/>
-        </w:rPr>
-      </w:pPr>
-      <w:r>
-        <w:rPr>
-          <w:i w:val="0"/>
-        </w:rPr>
-        <w:t>Se crea una tabla de posiciones donde el usuario puede consultar si se encuentre entre los 50 mejores jugadores (mayor nivel alcanzado y cantidad de logros obtenidos) a nivel global.</w:t>
-      </w:r>
-      <w:r>
-        <w:rPr>
-          <w:i w:val="0"/>
-        </w:rPr>
-        <w:t xml:space="preserve"> </w:t>
-      </w:r>
+          <w:i w:val="0"/>
+        </w:rPr>
+      </w:pPr>
     </w:p>
     <w:p>
       <w:pPr>
@@ -4212,18 +4164,22 @@
         </w:tabs>
       </w:pPr>
       <w:bookmarkStart w:id="11" w:name="_TOC_250022"/>
+      <w:proofErr w:type="spellStart"/>
       <w:r>
         <w:t>User</w:t>
       </w:r>
+      <w:proofErr w:type="spellEnd"/>
       <w:r>
         <w:rPr>
           <w:spacing w:val="-7"/>
         </w:rPr>
         <w:t xml:space="preserve"> </w:t>
       </w:r>
+      <w:proofErr w:type="spellStart"/>
       <w:r>
         <w:t>Classes</w:t>
       </w:r>
+      <w:proofErr w:type="spellEnd"/>
       <w:r>
         <w:rPr>
           <w:spacing w:val="-7"/>
@@ -4240,9 +4196,11 @@
         <w:t xml:space="preserve"> </w:t>
       </w:r>
       <w:bookmarkEnd w:id="11"/>
+      <w:proofErr w:type="spellStart"/>
       <w:r>
         <w:t>Characteristics</w:t>
       </w:r>
+      <w:proofErr w:type="spellEnd"/>
     </w:p>
     <w:p>
       <w:pPr>
@@ -4310,9 +4268,11 @@
         </w:tabs>
       </w:pPr>
       <w:bookmarkStart w:id="12" w:name="_TOC_250021"/>
+      <w:proofErr w:type="spellStart"/>
       <w:r>
         <w:t>Operating</w:t>
       </w:r>
+      <w:proofErr w:type="spellEnd"/>
       <w:r>
         <w:rPr>
           <w:spacing w:val="-15"/>
@@ -4320,9 +4280,11 @@
         <w:t xml:space="preserve"> </w:t>
       </w:r>
       <w:bookmarkEnd w:id="12"/>
+      <w:proofErr w:type="spellStart"/>
       <w:r>
         <w:t>Environment</w:t>
       </w:r>
+      <w:proofErr w:type="spellEnd"/>
     </w:p>
     <w:p>
       <w:pPr>
@@ -4596,9 +4558,11 @@
         </w:tabs>
       </w:pPr>
       <w:bookmarkStart w:id="13" w:name="_TOC_250020"/>
+      <w:proofErr w:type="spellStart"/>
       <w:r>
         <w:t>Design</w:t>
       </w:r>
+      <w:proofErr w:type="spellEnd"/>
       <w:r>
         <w:rPr>
           <w:spacing w:val="-8"/>
@@ -4614,9 +4578,11 @@
         </w:rPr>
         <w:t xml:space="preserve"> </w:t>
       </w:r>
+      <w:proofErr w:type="spellStart"/>
       <w:r>
         <w:t>Implementation</w:t>
       </w:r>
+      <w:proofErr w:type="spellEnd"/>
       <w:r>
         <w:rPr>
           <w:spacing w:val="-8"/>
@@ -4624,9 +4590,11 @@
         <w:t xml:space="preserve"> </w:t>
       </w:r>
       <w:bookmarkEnd w:id="13"/>
+      <w:proofErr w:type="spellStart"/>
       <w:r>
         <w:t>Constraints</w:t>
       </w:r>
+      <w:proofErr w:type="spellEnd"/>
     </w:p>
     <w:p>
       <w:pPr>
@@ -5042,9 +5010,11 @@
         </w:tabs>
       </w:pPr>
       <w:bookmarkStart w:id="14" w:name="_TOC_250019"/>
+      <w:proofErr w:type="spellStart"/>
       <w:r>
         <w:t>User</w:t>
       </w:r>
+      <w:proofErr w:type="spellEnd"/>
       <w:r>
         <w:rPr>
           <w:spacing w:val="-8"/>
@@ -5052,9 +5022,11 @@
         <w:t xml:space="preserve"> </w:t>
       </w:r>
       <w:bookmarkEnd w:id="14"/>
+      <w:proofErr w:type="spellStart"/>
       <w:r>
         <w:t>Documentation</w:t>
       </w:r>
+      <w:proofErr w:type="spellEnd"/>
     </w:p>
     <w:p>
       <w:pPr>
@@ -5070,230 +5042,61 @@
     </w:p>
     <w:p>
       <w:pPr>
-        <w:pStyle w:val="Textoindependiente"/>
-        <w:spacing w:before="1"/>
-        <w:ind w:left="116" w:right="621"/>
-        <w:jc w:val="both"/>
-      </w:pPr>
-      <w:r>
-        <w:rPr>
-          <w:lang w:val="en-US"/>
-        </w:rPr>
-        <w:t>&lt;List</w:t>
-      </w:r>
-      <w:r>
-        <w:rPr>
-          <w:spacing w:val="-6"/>
-          <w:lang w:val="en-US"/>
-        </w:rPr>
-        <w:t xml:space="preserve"> </w:t>
-      </w:r>
-      <w:r>
-        <w:rPr>
-          <w:lang w:val="en-US"/>
-        </w:rPr>
-        <w:t>the</w:t>
-      </w:r>
-      <w:r>
-        <w:rPr>
-          <w:spacing w:val="-6"/>
-          <w:lang w:val="en-US"/>
-        </w:rPr>
-        <w:t xml:space="preserve"> </w:t>
-      </w:r>
-      <w:r>
-        <w:rPr>
-          <w:lang w:val="en-US"/>
-        </w:rPr>
-        <w:t>user</w:t>
-      </w:r>
-      <w:r>
-        <w:rPr>
-          <w:spacing w:val="-6"/>
-          <w:lang w:val="en-US"/>
-        </w:rPr>
-        <w:t xml:space="preserve"> </w:t>
-      </w:r>
-      <w:r>
-        <w:rPr>
-          <w:lang w:val="en-US"/>
-        </w:rPr>
-        <w:t>documentation</w:t>
-      </w:r>
-      <w:r>
-        <w:rPr>
-          <w:spacing w:val="-6"/>
-          <w:lang w:val="en-US"/>
-        </w:rPr>
-        <w:t xml:space="preserve"> </w:t>
-      </w:r>
-      <w:r>
-        <w:rPr>
-          <w:lang w:val="en-US"/>
-        </w:rPr>
-        <w:t>components</w:t>
-      </w:r>
-      <w:r>
-        <w:rPr>
-          <w:spacing w:val="-6"/>
-          <w:lang w:val="en-US"/>
-        </w:rPr>
-        <w:t xml:space="preserve"> </w:t>
-      </w:r>
-      <w:r>
-        <w:rPr>
-          <w:lang w:val="en-US"/>
-        </w:rPr>
-        <w:t>(such</w:t>
-      </w:r>
-      <w:r>
-        <w:rPr>
-          <w:spacing w:val="-5"/>
-          <w:lang w:val="en-US"/>
-        </w:rPr>
-        <w:t xml:space="preserve"> </w:t>
-      </w:r>
-      <w:r>
-        <w:rPr>
-          <w:lang w:val="en-US"/>
-        </w:rPr>
-        <w:t>as</w:t>
-      </w:r>
-      <w:r>
-        <w:rPr>
-          <w:spacing w:val="-6"/>
-          <w:lang w:val="en-US"/>
-        </w:rPr>
-        <w:t xml:space="preserve"> </w:t>
-      </w:r>
-      <w:r>
-        <w:rPr>
-          <w:lang w:val="en-US"/>
-        </w:rPr>
-        <w:t>user</w:t>
-      </w:r>
-      <w:r>
-        <w:rPr>
-          <w:spacing w:val="-6"/>
-          <w:lang w:val="en-US"/>
-        </w:rPr>
-        <w:t xml:space="preserve"> </w:t>
-      </w:r>
-      <w:r>
-        <w:rPr>
-          <w:lang w:val="en-US"/>
-        </w:rPr>
-        <w:t>manuals,</w:t>
-      </w:r>
-      <w:r>
-        <w:rPr>
-          <w:spacing w:val="-6"/>
-          <w:lang w:val="en-US"/>
-        </w:rPr>
-        <w:t xml:space="preserve"> </w:t>
-      </w:r>
-      <w:r>
-        <w:rPr>
-          <w:lang w:val="en-US"/>
-        </w:rPr>
-        <w:t>on-line</w:t>
-      </w:r>
-      <w:r>
-        <w:rPr>
-          <w:spacing w:val="-6"/>
-          <w:lang w:val="en-US"/>
-        </w:rPr>
-        <w:t xml:space="preserve"> </w:t>
-      </w:r>
-      <w:r>
-        <w:rPr>
-          <w:lang w:val="en-US"/>
-        </w:rPr>
-        <w:t>help,</w:t>
-      </w:r>
-      <w:r>
-        <w:rPr>
-          <w:spacing w:val="-6"/>
-          <w:lang w:val="en-US"/>
-        </w:rPr>
-        <w:t xml:space="preserve"> </w:t>
-      </w:r>
-      <w:r>
-        <w:rPr>
-          <w:lang w:val="en-US"/>
-        </w:rPr>
-        <w:t>and</w:t>
-      </w:r>
-      <w:r>
-        <w:rPr>
-          <w:spacing w:val="-5"/>
-          <w:lang w:val="en-US"/>
-        </w:rPr>
-        <w:t xml:space="preserve"> </w:t>
-      </w:r>
-      <w:r>
-        <w:rPr>
-          <w:lang w:val="en-US"/>
-        </w:rPr>
-        <w:t>tutorials)</w:t>
-      </w:r>
-      <w:r>
-        <w:rPr>
-          <w:spacing w:val="-6"/>
-          <w:lang w:val="en-US"/>
-        </w:rPr>
-        <w:t xml:space="preserve"> </w:t>
-      </w:r>
-      <w:r>
-        <w:rPr>
-          <w:lang w:val="en-US"/>
-        </w:rPr>
-        <w:t>that</w:t>
-      </w:r>
-      <w:r>
-        <w:rPr>
-          <w:spacing w:val="1"/>
-          <w:lang w:val="en-US"/>
-        </w:rPr>
-        <w:t xml:space="preserve"> </w:t>
-      </w:r>
-      <w:r>
-        <w:rPr>
-          <w:lang w:val="en-US"/>
-        </w:rPr>
-        <w:t xml:space="preserve">will be delivered along with the software. </w:t>
-      </w:r>
-      <w:r>
-        <w:t>Identify any known user documentation delivery formats</w:t>
-      </w:r>
-      <w:r>
-        <w:rPr>
-          <w:spacing w:val="-59"/>
-        </w:rPr>
-        <w:t xml:space="preserve"> </w:t>
-      </w:r>
-      <w:r>
-        <w:t>or</w:t>
-      </w:r>
-      <w:r>
-        <w:rPr>
-          <w:spacing w:val="-2"/>
-        </w:rPr>
-        <w:t xml:space="preserve"> </w:t>
-      </w:r>
-      <w:r>
-        <w:t>standards.&gt;</w:t>
-      </w:r>
-    </w:p>
-    <w:p>
-      <w:pPr>
-        <w:jc w:val="both"/>
+        <w:ind w:left="142"/>
         <w:sectPr>
           <w:pgSz w:w="12240" w:h="15840"/>
           <w:pgMar w:top="1400" w:right="880" w:bottom="280" w:left="1180" w:header="795" w:footer="0" w:gutter="0"/>
           <w:cols w:space="720"/>
         </w:sectPr>
       </w:pPr>
+      <w:r>
+        <w:rPr>
+          <w:iCs/>
+        </w:rPr>
+        <w:t xml:space="preserve">La documentación para el usuario proporcionará una guía detallada sobre cómo utilizar la aplicación "Road </w:t>
+      </w:r>
+      <w:proofErr w:type="spellStart"/>
+      <w:r>
+        <w:rPr>
+          <w:iCs/>
+        </w:rPr>
+        <w:t>to</w:t>
+      </w:r>
+      <w:proofErr w:type="spellEnd"/>
+      <w:r>
+        <w:rPr>
+          <w:iCs/>
+        </w:rPr>
+        <w:t xml:space="preserve"> </w:t>
+      </w:r>
+      <w:proofErr w:type="spellStart"/>
+      <w:r>
+        <w:rPr>
+          <w:iCs/>
+        </w:rPr>
+        <w:t>Senior</w:t>
+      </w:r>
+      <w:proofErr w:type="spellEnd"/>
+      <w:r>
+        <w:rPr>
+          <w:iCs/>
+        </w:rPr>
+        <w:t xml:space="preserve">" y comprender su lógica subyacente. Incluirá un tutorial introductorio que explicará los conceptos básicos y el funcionamiento del sistema de </w:t>
+      </w:r>
+      <w:proofErr w:type="spellStart"/>
+      <w:r>
+        <w:rPr>
+          <w:iCs/>
+        </w:rPr>
+        <w:t>trivia</w:t>
+      </w:r>
+      <w:proofErr w:type="spellEnd"/>
+      <w:r>
+        <w:rPr>
+          <w:iCs/>
+        </w:rPr>
+        <w:t>.</w:t>
+      </w:r>
     </w:p>
     <w:p>
       <w:pPr>
@@ -5309,10 +5112,12 @@
         <w:spacing w:before="20"/>
       </w:pPr>
       <w:bookmarkStart w:id="15" w:name="_TOC_250018"/>
+      <w:proofErr w:type="spellStart"/>
       <w:r>
         <w:lastRenderedPageBreak/>
         <w:t>Assumptions</w:t>
       </w:r>
+      <w:proofErr w:type="spellEnd"/>
       <w:r>
         <w:rPr>
           <w:spacing w:val="-8"/>
@@ -5329,9 +5134,11 @@
         <w:t xml:space="preserve"> </w:t>
       </w:r>
       <w:bookmarkEnd w:id="15"/>
+      <w:proofErr w:type="spellStart"/>
       <w:r>
         <w:t>Dependencies</w:t>
       </w:r>
+      <w:proofErr w:type="spellEnd"/>
     </w:p>
     <w:p>
       <w:pPr>
@@ -5708,9 +5515,11 @@
         <w:spacing w:before="186"/>
       </w:pPr>
       <w:bookmarkStart w:id="16" w:name="_TOC_250017"/>
+      <w:proofErr w:type="spellStart"/>
       <w:r>
         <w:t>External</w:t>
       </w:r>
+      <w:proofErr w:type="spellEnd"/>
       <w:r>
         <w:rPr>
           <w:spacing w:val="-4"/>
@@ -5727,9 +5536,11 @@
         <w:t xml:space="preserve"> </w:t>
       </w:r>
       <w:bookmarkEnd w:id="16"/>
+      <w:proofErr w:type="spellStart"/>
       <w:r>
         <w:t>Requirements</w:t>
       </w:r>
+      <w:proofErr w:type="spellEnd"/>
     </w:p>
     <w:p>
       <w:pPr>
@@ -5745,9 +5556,11 @@
         <w:spacing w:before="302"/>
       </w:pPr>
       <w:bookmarkStart w:id="17" w:name="_TOC_250016"/>
+      <w:proofErr w:type="spellStart"/>
       <w:r>
         <w:t>User</w:t>
       </w:r>
+      <w:proofErr w:type="spellEnd"/>
       <w:r>
         <w:rPr>
           <w:spacing w:val="-7"/>
@@ -5798,6 +5611,8 @@
           <w:i w:val="0"/>
         </w:rPr>
       </w:pPr>
+      <w:bookmarkStart w:id="18" w:name="_GoBack"/>
+      <w:bookmarkEnd w:id="18"/>
     </w:p>
     <w:p>
       <w:pPr>
@@ -5873,7 +5688,6 @@
       <w:pPr>
         <w:pStyle w:val="Textoindependiente"/>
         <w:spacing w:before="1"/>
-        <w:ind w:left="142"/>
         <w:rPr>
           <w:i w:val="0"/>
         </w:rPr>
@@ -5887,7 +5701,6 @@
         <w:rPr>
           <w:b/>
           <w:i w:val="0"/>
-          <w:u w:val="single"/>
         </w:rPr>
       </w:pPr>
       <w:r>
@@ -5895,7 +5708,7 @@
           <w:b/>
           <w:i w:val="0"/>
         </w:rPr>
-        <w:t>Interfaz de juego:</w:t>
+        <w:t>Interfaz de registro:</w:t>
       </w:r>
     </w:p>
     <w:p>
@@ -5908,13 +5721,6 @@
           <w:i w:val="0"/>
         </w:rPr>
       </w:pPr>
-      <w:r>
-        <w:rPr>
-          <w:b/>
-          <w:i w:val="0"/>
-        </w:rPr>
-        <w:t xml:space="preserve"> </w:t>
-      </w:r>
     </w:p>
     <w:p>
       <w:pPr>
@@ -5929,25 +5735,86 @@
         <w:rPr>
           <w:i w:val="0"/>
         </w:rPr>
-        <w:t xml:space="preserve">Se le presenta al usuario la pregunta a responder y cuatro opciones correspondientes, junto con un apartado de reporte para </w:t>
-      </w:r>
-      <w:r>
-        <w:rPr>
-          <w:i w:val="0"/>
-        </w:rPr>
-        <w:t>informar errores.</w:t>
+        <w:t>Los usuarios deben ingresar su nombre de usuario, contraseña y dirección de correo electrónico para crear una cuenta.</w:t>
       </w:r>
     </w:p>
     <w:p>
       <w:pPr>
         <w:pStyle w:val="Textoindependiente"/>
         <w:spacing w:before="1"/>
+        <w:ind w:left="142"/>
+        <w:rPr>
+          <w:i w:val="0"/>
+        </w:rPr>
+      </w:pPr>
+    </w:p>
+    <w:p>
+      <w:pPr>
+        <w:pStyle w:val="Textoindependiente"/>
+        <w:spacing w:before="1"/>
+        <w:ind w:left="142"/>
+        <w:rPr>
+          <w:b/>
+          <w:i w:val="0"/>
+          <w:u w:val="single"/>
+        </w:rPr>
+      </w:pPr>
+      <w:r>
+        <w:rPr>
+          <w:b/>
+          <w:i w:val="0"/>
+        </w:rPr>
+        <w:t>Interfaz de juego:</w:t>
+      </w:r>
+    </w:p>
+    <w:p>
+      <w:pPr>
+        <w:pStyle w:val="Textoindependiente"/>
+        <w:spacing w:before="1"/>
+        <w:ind w:left="142"/>
+        <w:rPr>
+          <w:b/>
+          <w:i w:val="0"/>
+        </w:rPr>
+      </w:pPr>
+      <w:r>
+        <w:rPr>
+          <w:b/>
+          <w:i w:val="0"/>
+        </w:rPr>
+        <w:t xml:space="preserve"> </w:t>
+      </w:r>
+    </w:p>
+    <w:p>
+      <w:pPr>
+        <w:pStyle w:val="Textoindependiente"/>
+        <w:spacing w:before="1"/>
+        <w:ind w:left="142"/>
+        <w:rPr>
+          <w:i w:val="0"/>
+        </w:rPr>
+      </w:pPr>
+      <w:r>
+        <w:rPr>
+          <w:i w:val="0"/>
+        </w:rPr>
+        <w:t xml:space="preserve">Se le presenta al usuario la pregunta a responder y cuatro opciones correspondientes, junto con un apartado de reporte para </w:t>
+      </w:r>
+      <w:r>
+        <w:rPr>
+          <w:i w:val="0"/>
+        </w:rPr>
+        <w:t>informar errores.</w:t>
+      </w:r>
+    </w:p>
+    <w:p>
+      <w:pPr>
+        <w:pStyle w:val="Textoindependiente"/>
+        <w:spacing w:before="1"/>
         <w:rPr>
           <w:sz w:val="23"/>
         </w:rPr>
       </w:pPr>
-      <w:bookmarkStart w:id="18" w:name="_GoBack"/>
-      <w:bookmarkEnd w:id="18"/>
     </w:p>
     <w:p>
       <w:pPr>
@@ -6001,7 +5868,13 @@
         <w:rPr>
           <w:i w:val="0"/>
         </w:rPr>
-        <w:t>El producto tiene como objetivo ser accesible y funcional tanto en computadoras de escritorio como en dispositivos móviles, incluyendo teléfonos inteligentes y tablets.</w:t>
+        <w:t>El producto tiene como objetivo ser accesible y funcional en computadoras de escritorio</w:t>
+      </w:r>
+      <w:r>
+        <w:rPr>
+          <w:i w:val="0"/>
+        </w:rPr>
+        <w:t>.</w:t>
       </w:r>
     </w:p>
     <w:p>
@@ -6066,7 +5939,7 @@
           <w:i w:val="0"/>
           <w:iCs w:val="0"/>
         </w:rPr>
-        <w:t>El producto cuenta con conexión a una base de datos donde se almacena información sobre sus usuarios, un conjunto de preguntas y respuestas y, además, reportes o sugerencias que puedan surgir por parte de los usuarios.</w:t>
+        <w:t>El producto cuenta con conexión a una base de datos donde se almacena información sobre sus usuarios, un conjunto de preguntas y respuestas y, además, reportes que puedan surgir por parte de los usuarios.</w:t>
       </w:r>
     </w:p>
     <w:p>
@@ -6091,12 +5964,14 @@
         </w:tabs>
       </w:pPr>
       <w:bookmarkStart w:id="21" w:name="_TOC_250013"/>
+      <w:proofErr w:type="spellStart"/>
       <w:r>
         <w:rPr>
           <w:spacing w:val="-1"/>
         </w:rPr>
         <w:t>Communications</w:t>
       </w:r>
+      <w:proofErr w:type="spellEnd"/>
       <w:r>
         <w:rPr>
           <w:spacing w:val="-10"/>
@@ -6551,10 +6426,12 @@
         </w:tabs>
       </w:pPr>
       <w:bookmarkStart w:id="22" w:name="_TOC_250012"/>
+      <w:proofErr w:type="spellStart"/>
       <w:r>
         <w:lastRenderedPageBreak/>
         <w:t>System</w:t>
       </w:r>
+      <w:proofErr w:type="spellEnd"/>
       <w:r>
         <w:rPr>
           <w:spacing w:val="-8"/>
@@ -6562,9 +6439,11 @@
         <w:t xml:space="preserve"> </w:t>
       </w:r>
       <w:bookmarkEnd w:id="22"/>
+      <w:proofErr w:type="spellStart"/>
       <w:r>
         <w:t>Features</w:t>
       </w:r>
+      <w:proofErr w:type="spellEnd"/>
     </w:p>
     <w:p>
       <w:pPr>
@@ -6956,18 +6835,22 @@
         </w:tabs>
       </w:pPr>
       <w:bookmarkStart w:id="23" w:name="_TOC_250011"/>
+      <w:proofErr w:type="spellStart"/>
       <w:r>
         <w:t>System</w:t>
       </w:r>
+      <w:proofErr w:type="spellEnd"/>
       <w:r>
         <w:rPr>
           <w:spacing w:val="-8"/>
         </w:rPr>
         <w:t xml:space="preserve"> </w:t>
       </w:r>
+      <w:proofErr w:type="spellStart"/>
       <w:r>
         <w:t>Feature</w:t>
       </w:r>
+      <w:proofErr w:type="spellEnd"/>
       <w:r>
         <w:rPr>
           <w:spacing w:val="-8"/>
@@ -7200,9 +7083,19 @@
           <w:tab w:val="left" w:pos="1556"/>
         </w:tabs>
       </w:pPr>
-      <w:r>
-        <w:t>Description and Priority</w:t>
-      </w:r>
+      <w:proofErr w:type="spellStart"/>
+      <w:r>
+        <w:t>Description</w:t>
+      </w:r>
+      <w:proofErr w:type="spellEnd"/>
+      <w:r>
+        <w:t xml:space="preserve"> and </w:t>
+      </w:r>
+      <w:proofErr w:type="spellStart"/>
+      <w:r>
+        <w:t>Priority</w:t>
+      </w:r>
+      <w:proofErr w:type="spellEnd"/>
     </w:p>
     <w:p>
       <w:pPr>
@@ -7713,9 +7606,19 @@
           <w:tab w:val="left" w:pos="1556"/>
         </w:tabs>
       </w:pPr>
-      <w:r>
-        <w:t>Stimulus/Response Sequences</w:t>
-      </w:r>
+      <w:proofErr w:type="spellStart"/>
+      <w:r>
+        <w:t>Stimulus</w:t>
+      </w:r>
+      <w:proofErr w:type="spellEnd"/>
+      <w:r>
+        <w:t xml:space="preserve">/Response </w:t>
+      </w:r>
+      <w:proofErr w:type="spellStart"/>
+      <w:r>
+        <w:t>Sequences</w:t>
+      </w:r>
+      <w:proofErr w:type="spellEnd"/>
     </w:p>
     <w:p>
       <w:pPr>
@@ -7940,9 +7843,19 @@
           <w:tab w:val="left" w:pos="1556"/>
         </w:tabs>
       </w:pPr>
-      <w:r>
-        <w:t>Functional Requirements</w:t>
-      </w:r>
+      <w:proofErr w:type="spellStart"/>
+      <w:r>
+        <w:t>Functional</w:t>
+      </w:r>
+      <w:proofErr w:type="spellEnd"/>
+      <w:r>
+        <w:t xml:space="preserve"> </w:t>
+      </w:r>
+      <w:proofErr w:type="spellStart"/>
+      <w:r>
+        <w:t>Requirements</w:t>
+      </w:r>
+      <w:proofErr w:type="spellEnd"/>
     </w:p>
     <w:p>
       <w:pPr>
@@ -8709,18 +8622,22 @@
         <w:spacing w:before="168"/>
       </w:pPr>
       <w:bookmarkStart w:id="25" w:name="_TOC_250009"/>
+      <w:proofErr w:type="spellStart"/>
       <w:r>
         <w:t>Other</w:t>
       </w:r>
+      <w:proofErr w:type="spellEnd"/>
       <w:r>
         <w:rPr>
           <w:spacing w:val="-3"/>
         </w:rPr>
         <w:t xml:space="preserve"> </w:t>
       </w:r>
+      <w:proofErr w:type="spellStart"/>
       <w:r>
         <w:t>Nonfunctional</w:t>
       </w:r>
+      <w:proofErr w:type="spellEnd"/>
       <w:r>
         <w:rPr>
           <w:spacing w:val="-2"/>
@@ -8728,9 +8645,11 @@
         <w:t xml:space="preserve"> </w:t>
       </w:r>
       <w:bookmarkEnd w:id="25"/>
+      <w:proofErr w:type="spellStart"/>
       <w:r>
         <w:t>Requirements</w:t>
       </w:r>
+      <w:proofErr w:type="spellEnd"/>
     </w:p>
     <w:p>
       <w:pPr>
@@ -8759,9 +8678,11 @@
         <w:t xml:space="preserve"> </w:t>
       </w:r>
       <w:bookmarkEnd w:id="26"/>
+      <w:proofErr w:type="spellStart"/>
       <w:r>
         <w:t>Requirements</w:t>
       </w:r>
+      <w:proofErr w:type="spellEnd"/>
     </w:p>
     <w:p>
       <w:pPr>
@@ -9074,9 +8995,11 @@
         <w:t xml:space="preserve"> </w:t>
       </w:r>
       <w:bookmarkEnd w:id="27"/>
+      <w:proofErr w:type="spellStart"/>
       <w:r>
         <w:t>Requirements</w:t>
       </w:r>
+      <w:proofErr w:type="spellEnd"/>
     </w:p>
     <w:p>
       <w:pPr>
@@ -9375,7 +9298,39 @@
         <w:t xml:space="preserve">issues that affect the product’s design or use. </w:t>
       </w:r>
       <w:r>
-        <w:t>Define any safety certifications that must be</w:t>
+        <w:t xml:space="preserve">Define </w:t>
+      </w:r>
+      <w:proofErr w:type="spellStart"/>
+      <w:r>
+        <w:t>any</w:t>
+      </w:r>
+      <w:proofErr w:type="spellEnd"/>
+      <w:r>
+        <w:t xml:space="preserve"> safety </w:t>
+      </w:r>
+      <w:proofErr w:type="spellStart"/>
+      <w:r>
+        <w:t>certifications</w:t>
+      </w:r>
+      <w:proofErr w:type="spellEnd"/>
+      <w:r>
+        <w:t xml:space="preserve"> </w:t>
+      </w:r>
+      <w:proofErr w:type="spellStart"/>
+      <w:r>
+        <w:t>that</w:t>
+      </w:r>
+      <w:proofErr w:type="spellEnd"/>
+      <w:r>
+        <w:t xml:space="preserve"> </w:t>
+      </w:r>
+      <w:proofErr w:type="spellStart"/>
+      <w:r>
+        <w:t>must</w:t>
+      </w:r>
+      <w:proofErr w:type="spellEnd"/>
+      <w:r>
+        <w:t xml:space="preserve"> be</w:t>
       </w:r>
       <w:r>
         <w:rPr>
@@ -9383,8 +9338,13 @@
         </w:rPr>
         <w:t xml:space="preserve"> </w:t>
       </w:r>
-      <w:r>
-        <w:t>satisfied.&gt;</w:t>
+      <w:proofErr w:type="spellStart"/>
+      <w:r>
+        <w:t>satisfied</w:t>
+      </w:r>
+      <w:proofErr w:type="spellEnd"/>
+      <w:r>
+        <w:t>.&gt;</w:t>
       </w:r>
     </w:p>
     <w:p>
@@ -9419,9 +9379,11 @@
         <w:t xml:space="preserve"> </w:t>
       </w:r>
       <w:bookmarkEnd w:id="28"/>
+      <w:proofErr w:type="spellStart"/>
       <w:r>
         <w:t>Requirements</w:t>
       </w:r>
+      <w:proofErr w:type="spellEnd"/>
     </w:p>
     <w:p>
       <w:pPr>
@@ -9821,9 +9783,11 @@
         </w:rPr>
         <w:t xml:space="preserve"> </w:t>
       </w:r>
+      <w:proofErr w:type="spellStart"/>
       <w:r>
         <w:t>Quality</w:t>
       </w:r>
+      <w:proofErr w:type="spellEnd"/>
       <w:r>
         <w:rPr>
           <w:spacing w:val="-11"/>
@@ -9831,9 +9795,11 @@
         <w:t xml:space="preserve"> </w:t>
       </w:r>
       <w:bookmarkEnd w:id="29"/>
+      <w:proofErr w:type="spellStart"/>
       <w:r>
         <w:t>Attributes</w:t>
       </w:r>
+      <w:proofErr w:type="spellEnd"/>
     </w:p>
     <w:p>
       <w:pPr>
@@ -10813,9 +10779,11 @@
         <w:spacing w:before="186"/>
       </w:pPr>
       <w:bookmarkStart w:id="31" w:name="_TOC_250003"/>
+      <w:proofErr w:type="spellStart"/>
       <w:r>
         <w:t>Other</w:t>
       </w:r>
+      <w:proofErr w:type="spellEnd"/>
       <w:r>
         <w:rPr>
           <w:spacing w:val="-3"/>
@@ -10823,9 +10791,11 @@
         <w:t xml:space="preserve"> </w:t>
       </w:r>
       <w:bookmarkEnd w:id="31"/>
+      <w:proofErr w:type="spellStart"/>
       <w:r>
         <w:t>Requirements</w:t>
       </w:r>
+      <w:proofErr w:type="spellEnd"/>
     </w:p>
     <w:p>
       <w:pPr>
@@ -12467,6 +12437,7 @@
                   </w:rPr>
                   <w:t xml:space="preserve"> </w:t>
                 </w:r>
+                <w:proofErr w:type="spellStart"/>
                 <w:r>
                   <w:rPr>
                     <w:rFonts w:ascii="Times New Roman" w:hAnsi="Times New Roman"/>
@@ -12477,6 +12448,7 @@
                   </w:rPr>
                   <w:t>Speci</w:t>
                 </w:r>
+                <w:proofErr w:type="spellEnd"/>
                 <w:r>
                   <w:rPr>
                     <w:rFonts w:ascii="Times New Roman" w:hAnsi="Times New Roman"/>
@@ -12486,6 +12458,7 @@
                   </w:rPr>
                   <w:t>ﬁ</w:t>
                 </w:r>
+                <w:proofErr w:type="spellStart"/>
                 <w:r>
                   <w:rPr>
                     <w:rFonts w:ascii="Times New Roman" w:hAnsi="Times New Roman"/>
@@ -12496,6 +12469,7 @@
                   </w:rPr>
                   <w:t>cation</w:t>
                 </w:r>
+                <w:proofErr w:type="spellEnd"/>
                 <w:r>
                   <w:rPr>
                     <w:rFonts w:ascii="Times New Roman" w:hAnsi="Times New Roman"/>
@@ -12693,6 +12667,7 @@
                   </w:rPr>
                   <w:t xml:space="preserve"> </w:t>
                 </w:r>
+                <w:proofErr w:type="spellStart"/>
                 <w:r>
                   <w:rPr>
                     <w:rFonts w:ascii="Times New Roman" w:hAnsi="Times New Roman"/>
@@ -12703,6 +12678,7 @@
                   </w:rPr>
                   <w:t>Speci</w:t>
                 </w:r>
+                <w:proofErr w:type="spellEnd"/>
                 <w:r>
                   <w:rPr>
                     <w:rFonts w:ascii="Times New Roman" w:hAnsi="Times New Roman"/>
@@ -12712,6 +12688,7 @@
                   </w:rPr>
                   <w:t>ﬁ</w:t>
                 </w:r>
+                <w:proofErr w:type="spellStart"/>
                 <w:r>
                   <w:rPr>
                     <w:rFonts w:ascii="Times New Roman" w:hAnsi="Times New Roman"/>
@@ -12722,6 +12699,7 @@
                   </w:rPr>
                   <w:t>cation</w:t>
                 </w:r>
+                <w:proofErr w:type="spellEnd"/>
                 <w:r>
                   <w:rPr>
                     <w:rFonts w:ascii="Times New Roman" w:hAnsi="Times New Roman"/>
@@ -12829,7 +12807,7 @@
                     <w:noProof/>
                     <w:sz w:val="20"/>
                   </w:rPr>
-                  <w:t>4</w:t>
+                  <w:t>6</w:t>
                 </w:r>
                 <w:r>
                   <w:fldChar w:fldCharType="end"/>
@@ -12961,6 +12939,119 @@
     </w:lvl>
   </w:abstractNum>
   <w:abstractNum w:abstractNumId="1">
+    <w:nsid w:val="46126486"/>
+    <w:multiLevelType w:val="hybridMultilevel"/>
+    <w:tmpl w:val="6E2AB860"/>
+    <w:lvl w:ilvl="0" w:tplc="2C0A0001">
+      <w:start w:val="1"/>
+      <w:numFmt w:val="bullet"/>
+      <w:lvlText w:val=""/>
+      <w:lvlJc w:val="left"/>
+      <w:pPr>
+        <w:ind w:left="836" w:hanging="360"/>
+      </w:pPr>
+      <w:rPr>
+        <w:rFonts w:ascii="Symbol" w:hAnsi="Symbol" w:hint="default"/>
+      </w:rPr>
+    </w:lvl>
+    <w:lvl w:ilvl="1" w:tplc="2C0A0003" w:tentative="1">
+      <w:start w:val="1"/>
+      <w:numFmt w:val="bullet"/>
+      <w:lvlText w:val="o"/>
+      <w:lvlJc w:val="left"/>
+      <w:pPr>
+        <w:ind w:left="1556" w:hanging="360"/>
+      </w:pPr>
+      <w:rPr>
+        <w:rFonts w:ascii="Courier New" w:hAnsi="Courier New" w:cs="Courier New" w:hint="default"/>
+      </w:rPr>
+    </w:lvl>
+    <w:lvl w:ilvl="2" w:tplc="2C0A0005" w:tentative="1">
+      <w:start w:val="1"/>
+      <w:numFmt w:val="bullet"/>
+      <w:lvlText w:val=""/>
+      <w:lvlJc w:val="left"/>
+      <w:pPr>
+        <w:ind w:left="2276" w:hanging="360"/>
+      </w:pPr>
+      <w:rPr>
+        <w:rFonts w:ascii="Wingdings" w:hAnsi="Wingdings" w:hint="default"/>
+      </w:rPr>
+    </w:lvl>
+    <w:lvl w:ilvl="3" w:tplc="2C0A0001" w:tentative="1">
+      <w:start w:val="1"/>
+      <w:numFmt w:val="bullet"/>
+      <w:lvlText w:val=""/>
+      <w:lvlJc w:val="left"/>
+      <w:pPr>
+        <w:ind w:left="2996" w:hanging="360"/>
+      </w:pPr>
+      <w:rPr>
+        <w:rFonts w:ascii="Symbol" w:hAnsi="Symbol" w:hint="default"/>
+      </w:rPr>
+    </w:lvl>
+    <w:lvl w:ilvl="4" w:tplc="2C0A0003" w:tentative="1">
+      <w:start w:val="1"/>
+      <w:numFmt w:val="bullet"/>
+      <w:lvlText w:val="o"/>
+      <w:lvlJc w:val="left"/>
+      <w:pPr>
+        <w:ind w:left="3716" w:hanging="360"/>
+      </w:pPr>
+      <w:rPr>
+        <w:rFonts w:ascii="Courier New" w:hAnsi="Courier New" w:cs="Courier New" w:hint="default"/>
+      </w:rPr>
+    </w:lvl>
+    <w:lvl w:ilvl="5" w:tplc="2C0A0005" w:tentative="1">
+      <w:start w:val="1"/>
+      <w:numFmt w:val="bullet"/>
+      <w:lvlText w:val=""/>
+      <w:lvlJc w:val="left"/>
+      <w:pPr>
+        <w:ind w:left="4436" w:hanging="360"/>
+      </w:pPr>
+      <w:rPr>
+        <w:rFonts w:ascii="Wingdings" w:hAnsi="Wingdings" w:hint="default"/>
+      </w:rPr>
+    </w:lvl>
+    <w:lvl w:ilvl="6" w:tplc="2C0A0001" w:tentative="1">
+      <w:start w:val="1"/>
+      <w:numFmt w:val="bullet"/>
+      <w:lvlText w:val=""/>
+      <w:lvlJc w:val="left"/>
+      <w:pPr>
+        <w:ind w:left="5156" w:hanging="360"/>
+      </w:pPr>
+      <w:rPr>
+        <w:rFonts w:ascii="Symbol" w:hAnsi="Symbol" w:hint="default"/>
+      </w:rPr>
+    </w:lvl>
+    <w:lvl w:ilvl="7" w:tplc="2C0A0003" w:tentative="1">
+      <w:start w:val="1"/>
+      <w:numFmt w:val="bullet"/>
+      <w:lvlText w:val="o"/>
+      <w:lvlJc w:val="left"/>
+      <w:pPr>
+        <w:ind w:left="5876" w:hanging="360"/>
+      </w:pPr>
+      <w:rPr>
+        <w:rFonts w:ascii="Courier New" w:hAnsi="Courier New" w:cs="Courier New" w:hint="default"/>
+      </w:rPr>
+    </w:lvl>
+    <w:lvl w:ilvl="8" w:tplc="2C0A0005" w:tentative="1">
+      <w:start w:val="1"/>
+      <w:numFmt w:val="bullet"/>
+      <w:lvlText w:val=""/>
+      <w:lvlJc w:val="left"/>
+      <w:pPr>
+        <w:ind w:left="6596" w:hanging="360"/>
+      </w:pPr>
+      <w:rPr>
+        <w:rFonts w:ascii="Wingdings" w:hAnsi="Wingdings" w:hint="default"/>
+      </w:rPr>
+    </w:lvl>
+  </w:abstractNum>
+  <w:abstractNum w:abstractNumId="2">
     <w:nsid w:val="5221782A"/>
     <w:multiLevelType w:val="multilevel"/>
     <w:tmpl w:val="953C9D54"/>
@@ -12971,7 +13062,6 @@
       <w:lvlJc w:val="left"/>
       <w:pPr>
         <w:ind w:left="836" w:hanging="720"/>
-        <w:jc w:val="left"/>
       </w:pPr>
       <w:rPr>
         <w:rFonts w:ascii="Times New Roman" w:eastAsia="Times New Roman" w:hAnsi="Times New Roman" w:cs="Times New Roman" w:hint="default"/>
@@ -12990,7 +13080,6 @@
       <w:lvlJc w:val="left"/>
       <w:pPr>
         <w:ind w:left="836" w:hanging="720"/>
-        <w:jc w:val="left"/>
       </w:pPr>
       <w:rPr>
         <w:rFonts w:ascii="Times New Roman" w:eastAsia="Times New Roman" w:hAnsi="Times New Roman" w:cs="Times New Roman" w:hint="default"/>
@@ -13010,7 +13099,6 @@
       <w:lvlJc w:val="left"/>
       <w:pPr>
         <w:ind w:left="1556" w:hanging="810"/>
-        <w:jc w:val="left"/>
       </w:pPr>
       <w:rPr>
         <w:rFonts w:ascii="Times New Roman" w:eastAsia="Times New Roman" w:hAnsi="Times New Roman" w:cs="Times New Roman" w:hint="default"/>
@@ -13093,7 +13181,7 @@
       </w:rPr>
     </w:lvl>
   </w:abstractNum>
-  <w:abstractNum w:abstractNumId="2">
+  <w:abstractNum w:abstractNumId="3">
     <w:nsid w:val="557112B4"/>
     <w:multiLevelType w:val="multilevel"/>
     <w:tmpl w:val="48683CFE"/>
@@ -13104,7 +13192,6 @@
       <w:lvlJc w:val="left"/>
       <w:pPr>
         <w:ind w:left="620" w:hanging="360"/>
-        <w:jc w:val="left"/>
       </w:pPr>
       <w:rPr>
         <w:rFonts w:ascii="Times New Roman" w:eastAsia="Times New Roman" w:hAnsi="Times New Roman" w:cs="Times New Roman" w:hint="default"/>
@@ -13123,7 +13210,6 @@
       <w:lvlJc w:val="left"/>
       <w:pPr>
         <w:ind w:left="980" w:hanging="450"/>
-        <w:jc w:val="left"/>
       </w:pPr>
       <w:rPr>
         <w:rFonts w:ascii="Times New Roman" w:eastAsia="Times New Roman" w:hAnsi="Times New Roman" w:cs="Times New Roman" w:hint="default"/>
@@ -13219,7 +13305,7 @@
       </w:rPr>
     </w:lvl>
   </w:abstractNum>
-  <w:abstractNum w:abstractNumId="3">
+  <w:abstractNum w:abstractNumId="4">
     <w:nsid w:val="5DDB7624"/>
     <w:multiLevelType w:val="hybridMultilevel"/>
     <w:tmpl w:val="378A1A74"/>
@@ -13333,16 +13419,19 @@
     </w:lvl>
   </w:abstractNum>
   <w:num w:numId="1">
-    <w:abstractNumId w:val="1"/>
+    <w:abstractNumId w:val="2"/>
   </w:num>
   <w:num w:numId="2">
-    <w:abstractNumId w:val="2"/>
+    <w:abstractNumId w:val="3"/>
   </w:num>
   <w:num w:numId="3">
-    <w:abstractNumId w:val="3"/>
+    <w:abstractNumId w:val="4"/>
   </w:num>
   <w:num w:numId="4">
     <w:abstractNumId w:val="0"/>
+  </w:num>
+  <w:num w:numId="5">
+    <w:abstractNumId w:val="1"/>
   </w:num>
 </w:numbering>
 </file>

</xml_diff>

<commit_message>
Modifiqué secciones 2 y 3 del SRS
</commit_message>
<xml_diff>
--- a/SRS_Proyecto AYDS.docx
+++ b/SRS_Proyecto AYDS.docx
@@ -1,6 +1,6 @@
 
 <file path=word/document.xml><?xml version="1.0" encoding="utf-8"?>
-<w:document xmlns:wpc="http://schemas.microsoft.com/office/word/2010/wordprocessingCanvas" xmlns:mc="http://schemas.openxmlformats.org/markup-compatibility/2006" xmlns:o="urn:schemas-microsoft-com:office:office" xmlns:r="http://schemas.openxmlformats.org/officeDocument/2006/relationships" xmlns:m="http://schemas.openxmlformats.org/officeDocument/2006/math" xmlns:v="urn:schemas-microsoft-com:vml" xmlns:wp14="http://schemas.microsoft.com/office/word/2010/wordprocessingDrawing" xmlns:wp="http://schemas.openxmlformats.org/drawingml/2006/wordprocessingDrawing" xmlns:w10="urn:schemas-microsoft-com:office:word" xmlns:w="http://schemas.openxmlformats.org/wordprocessingml/2006/main" xmlns:w14="http://schemas.microsoft.com/office/word/2010/wordml" xmlns:w15="http://schemas.microsoft.com/office/word/2012/wordml" xmlns:wpg="http://schemas.microsoft.com/office/word/2010/wordprocessingGroup" xmlns:wpi="http://schemas.microsoft.com/office/word/2010/wordprocessingInk" xmlns:wne="http://schemas.microsoft.com/office/word/2006/wordml" xmlns:wps="http://schemas.microsoft.com/office/word/2010/wordprocessingShape" mc:Ignorable="w14 w15 wp14">
+<w:document xmlns:wpc="http://schemas.microsoft.com/office/word/2010/wordprocessingCanvas" xmlns:cx="http://schemas.microsoft.com/office/drawing/2014/chartex" xmlns:cx1="http://schemas.microsoft.com/office/drawing/2015/9/8/chartex" xmlns:cx2="http://schemas.microsoft.com/office/drawing/2015/10/21/chartex" xmlns:cx3="http://schemas.microsoft.com/office/drawing/2016/5/9/chartex" xmlns:cx4="http://schemas.microsoft.com/office/drawing/2016/5/10/chartex" xmlns:cx5="http://schemas.microsoft.com/office/drawing/2016/5/11/chartex" xmlns:cx6="http://schemas.microsoft.com/office/drawing/2016/5/12/chartex" xmlns:cx7="http://schemas.microsoft.com/office/drawing/2016/5/13/chartex" xmlns:cx8="http://schemas.microsoft.com/office/drawing/2016/5/14/chartex" xmlns:mc="http://schemas.openxmlformats.org/markup-compatibility/2006" xmlns:aink="http://schemas.microsoft.com/office/drawing/2016/ink" xmlns:am3d="http://schemas.microsoft.com/office/drawing/2017/model3d" xmlns:o="urn:schemas-microsoft-com:office:office" xmlns:oel="http://schemas.microsoft.com/office/2019/extlst" xmlns:r="http://schemas.openxmlformats.org/officeDocument/2006/relationships" xmlns:m="http://schemas.openxmlformats.org/officeDocument/2006/math" xmlns:v="urn:schemas-microsoft-com:vml" xmlns:wp14="http://schemas.microsoft.com/office/word/2010/wordprocessingDrawing" xmlns:wp="http://schemas.openxmlformats.org/drawingml/2006/wordprocessingDrawing" xmlns:w10="urn:schemas-microsoft-com:office:word" xmlns:w="http://schemas.openxmlformats.org/wordprocessingml/2006/main" xmlns:w14="http://schemas.microsoft.com/office/word/2010/wordml" xmlns:w15="http://schemas.microsoft.com/office/word/2012/wordml" xmlns:w16cex="http://schemas.microsoft.com/office/word/2018/wordml/cex" xmlns:w16cid="http://schemas.microsoft.com/office/word/2016/wordml/cid" xmlns:w16="http://schemas.microsoft.com/office/word/2018/wordml" xmlns:w16sdtdh="http://schemas.microsoft.com/office/word/2020/wordml/sdtdatahash" xmlns:w16se="http://schemas.microsoft.com/office/word/2015/wordml/symex" xmlns:wpg="http://schemas.microsoft.com/office/word/2010/wordprocessingGroup" xmlns:wpi="http://schemas.microsoft.com/office/word/2010/wordprocessingInk" xmlns:wne="http://schemas.microsoft.com/office/word/2006/wordml" xmlns:wps="http://schemas.microsoft.com/office/word/2010/wordprocessingShape" mc:Ignorable="w14 w15 w16se w16cid w16 w16cex w16sdtdh wp14">
   <w:body>
     <w:p>
       <w:pPr>
@@ -32,7 +32,7 @@
         <mc:AlternateContent>
           <mc:Choice Requires="wpg">
             <w:drawing>
-              <wp:inline distT="0" distB="0" distL="0" distR="0">
+              <wp:inline distT="0" distB="0" distL="0" distR="0" wp14:anchorId="1DCDAD4A" wp14:editId="767DC107">
                 <wp:extent cx="5943600" cy="0"/>
                 <wp:effectExtent l="114300" t="0" r="114300" b="0"/>
                 <wp:docPr id="1" name="Grupo 1"/>
@@ -89,8 +89,8 @@
           </mc:Choice>
           <mc:Fallback>
             <w:pict>
-              <v:group w14:anchorId="35C27EC5" id="Grupo 1" o:spid="_x0000_s1026" style="width:468pt;height:0;mso-position-horizontal-relative:char;mso-position-vertical-relative:line" coordsize="59436,0" o:gfxdata="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">
-                <v:line id="Conector recto 2" o:spid="_x0000_s1027" style="position:absolute;visibility:visible;mso-wrap-style:square" from="0,0" to="59436,0" o:connectortype="straight" o:gfxdata="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" strokeweight="1.76mm"/>
+              <v:group w14:anchorId="1DDC17F6" id="Grupo 1" o:spid="_x0000_s1026" style="width:468pt;height:0;mso-position-horizontal-relative:char;mso-position-vertical-relative:line" coordsize="59436,0" o:gfxdata="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">
+                <v:line id="Conector recto 2" o:spid="_x0000_s1027" style="position:absolute;visibility:visible;mso-wrap-style:square" from="0,0" to="59436,0" o:connectortype="straight" o:gfxdata="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" strokeweight="1.76mm"/>
                 <w10:anchorlock/>
               </v:group>
             </w:pict>
@@ -988,9 +988,11 @@
         </w:rPr>
         <w:t xml:space="preserve"> </w:t>
       </w:r>
+      <w:proofErr w:type="spellStart"/>
       <w:r>
         <w:t>of</w:t>
       </w:r>
+      <w:proofErr w:type="spellEnd"/>
       <w:r>
         <w:rPr>
           <w:spacing w:val="-10"/>
@@ -998,9 +1000,11 @@
         <w:t xml:space="preserve"> </w:t>
       </w:r>
       <w:bookmarkEnd w:id="0"/>
+      <w:proofErr w:type="spellStart"/>
       <w:r>
         <w:t>Contents</w:t>
       </w:r>
+      <w:proofErr w:type="spellEnd"/>
     </w:p>
     <w:sdt>
       <w:sdtPr>
@@ -1010,7 +1014,6 @@
           <w:docPartUnique/>
         </w:docPartObj>
       </w:sdtPr>
-      <w:sdtEndPr/>
       <w:sdtContent>
         <w:p>
           <w:pPr>
@@ -2629,9 +2632,11 @@
         <w:ind w:left="260" w:firstLine="0"/>
       </w:pPr>
       <w:bookmarkStart w:id="1" w:name="_TOC_250032"/>
+      <w:proofErr w:type="spellStart"/>
       <w:r>
         <w:t>Revision</w:t>
       </w:r>
+      <w:proofErr w:type="spellEnd"/>
       <w:r>
         <w:rPr>
           <w:spacing w:val="-3"/>
@@ -2639,9 +2644,11 @@
         <w:t xml:space="preserve"> </w:t>
       </w:r>
       <w:bookmarkEnd w:id="1"/>
+      <w:proofErr w:type="spellStart"/>
       <w:r>
         <w:t>History</w:t>
       </w:r>
+      <w:proofErr w:type="spellEnd"/>
     </w:p>
     <w:p>
       <w:pPr>
@@ -2697,6 +2704,7 @@
                 <w:sz w:val="24"/>
               </w:rPr>
             </w:pPr>
+            <w:proofErr w:type="spellStart"/>
             <w:r>
               <w:rPr>
                 <w:b/>
@@ -2704,6 +2712,7 @@
               </w:rPr>
               <w:t>Name</w:t>
             </w:r>
+            <w:proofErr w:type="spellEnd"/>
           </w:p>
         </w:tc>
         <w:tc>
@@ -2770,6 +2779,7 @@
               </w:rPr>
               <w:t xml:space="preserve"> </w:t>
             </w:r>
+            <w:proofErr w:type="spellStart"/>
             <w:r>
               <w:rPr>
                 <w:b/>
@@ -2777,6 +2787,7 @@
               </w:rPr>
               <w:t>For</w:t>
             </w:r>
+            <w:proofErr w:type="spellEnd"/>
             <w:r>
               <w:rPr>
                 <w:b/>
@@ -2785,6 +2796,7 @@
               </w:rPr>
               <w:t xml:space="preserve"> </w:t>
             </w:r>
+            <w:proofErr w:type="spellStart"/>
             <w:r>
               <w:rPr>
                 <w:b/>
@@ -2792,6 +2804,7 @@
               </w:rPr>
               <w:t>Changes</w:t>
             </w:r>
+            <w:proofErr w:type="spellEnd"/>
           </w:p>
         </w:tc>
         <w:tc>
@@ -2814,6 +2827,7 @@
                 <w:sz w:val="24"/>
               </w:rPr>
             </w:pPr>
+            <w:proofErr w:type="spellStart"/>
             <w:r>
               <w:rPr>
                 <w:b/>
@@ -2821,6 +2835,7 @@
               </w:rPr>
               <w:t>Version</w:t>
             </w:r>
+            <w:proofErr w:type="spellEnd"/>
           </w:p>
         </w:tc>
       </w:tr>
@@ -3068,9 +3083,11 @@
       </w:pPr>
       <w:bookmarkStart w:id="2" w:name="_TOC_250031"/>
       <w:bookmarkEnd w:id="2"/>
+      <w:proofErr w:type="spellStart"/>
       <w:r>
         <w:t>Introduction</w:t>
       </w:r>
+      <w:proofErr w:type="spellEnd"/>
     </w:p>
     <w:p>
       <w:pPr>
@@ -3087,9 +3104,11 @@
       </w:pPr>
       <w:bookmarkStart w:id="3" w:name="_TOC_250030"/>
       <w:bookmarkEnd w:id="3"/>
+      <w:proofErr w:type="spellStart"/>
       <w:r>
         <w:t>Purpose</w:t>
       </w:r>
+      <w:proofErr w:type="spellEnd"/>
     </w:p>
     <w:p>
       <w:pPr>
@@ -3106,7 +3125,55 @@
           <w:bCs/>
           <w:i w:val="0"/>
         </w:rPr>
-        <w:t>Esta Software Requirement Specification (SRS) define con detalle la estructura, especificaciones, requerimientos funcionales y no funcionales, y el dominio del proyecto Road to Senior. Este documento está centrado en orientar tanto a desarrolladores como a usuarios.</w:t>
+        <w:t xml:space="preserve">Esta Software </w:t>
+      </w:r>
+      <w:proofErr w:type="spellStart"/>
+      <w:r>
+        <w:rPr>
+          <w:bCs/>
+          <w:i w:val="0"/>
+        </w:rPr>
+        <w:t>Requirement</w:t>
+      </w:r>
+      <w:proofErr w:type="spellEnd"/>
+      <w:r>
+        <w:rPr>
+          <w:bCs/>
+          <w:i w:val="0"/>
+        </w:rPr>
+        <w:t xml:space="preserve"> </w:t>
+      </w:r>
+      <w:proofErr w:type="spellStart"/>
+      <w:r>
+        <w:rPr>
+          <w:bCs/>
+          <w:i w:val="0"/>
+        </w:rPr>
+        <w:t>Specification</w:t>
+      </w:r>
+      <w:proofErr w:type="spellEnd"/>
+      <w:r>
+        <w:rPr>
+          <w:bCs/>
+          <w:i w:val="0"/>
+        </w:rPr>
+        <w:t xml:space="preserve"> (SRS) define con detalle la estructura, especificaciones, requerimientos funcionales y no funcionales, y el dominio del proyecto Road </w:t>
+      </w:r>
+      <w:proofErr w:type="spellStart"/>
+      <w:r>
+        <w:rPr>
+          <w:bCs/>
+          <w:i w:val="0"/>
+        </w:rPr>
+        <w:t>to</w:t>
+      </w:r>
+      <w:proofErr w:type="spellEnd"/>
+      <w:r>
+        <w:rPr>
+          <w:bCs/>
+          <w:i w:val="0"/>
+        </w:rPr>
+        <w:t xml:space="preserve"> Senior. Este documento está centrado en orientar tanto a desarrolladores como a usuarios.</w:t>
       </w:r>
     </w:p>
     <w:p>
@@ -3135,7 +3202,23 @@
           <w:bCs/>
           <w:i w:val="0"/>
         </w:rPr>
-        <w:t>El propósito del proyecto Road to Senior es desarrollar un software de trivia sobre programación inspirado en Duolingo. Su público objetivo son principalmente estudiantes y entusiastas que deseen poner a prueba y mejorar sus conocimientos sobre conceptos generales de programación y del lenguaje Python.</w:t>
+        <w:t xml:space="preserve">El propósito del proyecto Road </w:t>
+      </w:r>
+      <w:proofErr w:type="spellStart"/>
+      <w:r>
+        <w:rPr>
+          <w:bCs/>
+          <w:i w:val="0"/>
+        </w:rPr>
+        <w:t>to</w:t>
+      </w:r>
+      <w:proofErr w:type="spellEnd"/>
+      <w:r>
+        <w:rPr>
+          <w:bCs/>
+          <w:i w:val="0"/>
+        </w:rPr>
+        <w:t xml:space="preserve"> Senior es desarrollar un software de trivia sobre programación inspirado en Duolingo. Su público objetivo son principalmente estudiantes y entusiastas que deseen poner a prueba y mejorar sus conocimientos sobre conceptos generales de programación y del lenguaje Python.</w:t>
       </w:r>
     </w:p>
     <w:p>
@@ -3189,9 +3272,11 @@
         </w:tabs>
       </w:pPr>
       <w:bookmarkStart w:id="4" w:name="_TOC_250029"/>
+      <w:proofErr w:type="spellStart"/>
       <w:r>
         <w:t>Document</w:t>
       </w:r>
+      <w:proofErr w:type="spellEnd"/>
       <w:r>
         <w:rPr>
           <w:spacing w:val="-14"/>
@@ -3199,9 +3284,11 @@
         <w:t xml:space="preserve"> </w:t>
       </w:r>
       <w:bookmarkEnd w:id="4"/>
+      <w:proofErr w:type="spellStart"/>
       <w:r>
         <w:t>Conventions</w:t>
       </w:r>
+      <w:proofErr w:type="spellEnd"/>
     </w:p>
     <w:p>
       <w:pPr>
@@ -3325,8 +3412,6 @@
             </w:r>
           </w:p>
         </w:tc>
-        <w:bookmarkStart w:id="5" w:name="_GoBack"/>
-        <w:bookmarkEnd w:id="5"/>
       </w:tr>
       <w:tr>
         <w:tc>
@@ -3497,7 +3582,7 @@
           <w:lang w:val="en-US"/>
         </w:rPr>
       </w:pPr>
-      <w:bookmarkStart w:id="6" w:name="_TOC_250028"/>
+      <w:bookmarkStart w:id="5" w:name="_TOC_250028"/>
       <w:r>
         <w:rPr>
           <w:lang w:val="en-US"/>
@@ -3550,7 +3635,7 @@
         </w:rPr>
         <w:t xml:space="preserve"> </w:t>
       </w:r>
-      <w:bookmarkEnd w:id="6"/>
+      <w:bookmarkEnd w:id="5"/>
       <w:r>
         <w:rPr>
           <w:lang w:val="en-US"/>
@@ -3579,7 +3664,23 @@
           <w:bCs/>
           <w:i w:val="0"/>
         </w:rPr>
-        <w:t>Este documento está dirigido a todas las personas involucradas en la supervisión o participación en el proyecto Road to Senior. El documento brinda una breve introducción al proyecto, a sus objetivos y distintos tipos de requerimientos.</w:t>
+        <w:t xml:space="preserve">Este documento está dirigido a todas las personas involucradas en la supervisión o participación en el proyecto Road </w:t>
+      </w:r>
+      <w:proofErr w:type="spellStart"/>
+      <w:r>
+        <w:rPr>
+          <w:bCs/>
+          <w:i w:val="0"/>
+        </w:rPr>
+        <w:t>to</w:t>
+      </w:r>
+      <w:proofErr w:type="spellEnd"/>
+      <w:r>
+        <w:rPr>
+          <w:bCs/>
+          <w:i w:val="0"/>
+        </w:rPr>
+        <w:t xml:space="preserve"> Senior. El documento brinda una breve introducción al proyecto, a sus objetivos y distintos tipos de requerimientos.</w:t>
       </w:r>
     </w:p>
     <w:p>
@@ -3603,20 +3704,24 @@
           <w:tab w:val="left" w:pos="836"/>
         </w:tabs>
       </w:pPr>
-      <w:bookmarkStart w:id="7" w:name="_TOC_250027"/>
+      <w:bookmarkStart w:id="6" w:name="_TOC_250027"/>
+      <w:proofErr w:type="spellStart"/>
       <w:r>
         <w:t>Product</w:t>
       </w:r>
+      <w:proofErr w:type="spellEnd"/>
       <w:r>
         <w:rPr>
           <w:spacing w:val="-8"/>
         </w:rPr>
         <w:t xml:space="preserve"> </w:t>
       </w:r>
-      <w:bookmarkEnd w:id="7"/>
+      <w:bookmarkEnd w:id="6"/>
+      <w:proofErr w:type="spellStart"/>
       <w:r>
         <w:t>Scope</w:t>
       </w:r>
+      <w:proofErr w:type="spellEnd"/>
     </w:p>
     <w:p>
       <w:pPr>
@@ -3642,7 +3747,21 @@
         <w:rPr>
           <w:i w:val="0"/>
         </w:rPr>
-        <w:t>El proyecto "Road to Senior" es un software de trivia basado en Python diseñado para ayudar a estudiantes y entusiastas de la programación a mejorar sus habilidades en conceptos clave de programación y el lenguaje. El software permitirá a los usuarios participar en una serie de preguntas y respuestas estructuradas en diferentes etapas de aprendizaje, cada una destinada a abordar aspectos específicos del lenguaje Python. En cada etapa, los usuarios tendrán acceso a lecciones diseñadas para reforzar el conocimiento existente y ayudar en la comprensión de nuevos conceptos. Estas lecciones podrán incluir texto, ejemplos de código y otros recursos educativos. Además de las preguntas y respuestas de trivia, el software incluirá características adicionales como la pérdida de vida por respuestas incorrectas, la posibilidad de obtener logros y un sistema de clasificación para ver la posición en un ranking.</w:t>
+        <w:t xml:space="preserve">El proyecto "Road </w:t>
+      </w:r>
+      <w:proofErr w:type="spellStart"/>
+      <w:r>
+        <w:rPr>
+          <w:i w:val="0"/>
+        </w:rPr>
+        <w:t>to</w:t>
+      </w:r>
+      <w:proofErr w:type="spellEnd"/>
+      <w:r>
+        <w:rPr>
+          <w:i w:val="0"/>
+        </w:rPr>
+        <w:t xml:space="preserve"> Senior" es un software de trivia basado en Python diseñado para ayudar a estudiantes y entusiastas de la programación a mejorar sus habilidades en conceptos clave de programación y el lenguaje. El software permitirá a los usuarios participar en una serie de preguntas y respuestas estructuradas en diferentes etapas de aprendizaje, cada una destinada a abordar aspectos específicos del lenguaje Python. En cada etapa, los usuarios tendrán acceso a lecciones diseñadas para reforzar el conocimiento existente y ayudar en la comprensión de nuevos conceptos. Estas lecciones podrán incluir texto, ejemplos de código y otros recursos educativos. Además de las preguntas y respuestas de trivia, el software incluirá características adicionales como la pérdida de vida por respuestas incorrectas, la posibilidad de obtener logros y un sistema de clasificación para ver la posición en un ranking.</w:t>
       </w:r>
     </w:p>
     <w:p>
@@ -3675,11 +3794,13 @@
           <w:docGrid w:linePitch="100" w:charSpace="4096"/>
         </w:sectPr>
       </w:pPr>
-      <w:bookmarkStart w:id="8" w:name="_TOC_250026"/>
-      <w:bookmarkEnd w:id="8"/>
+      <w:bookmarkStart w:id="7" w:name="_TOC_250026"/>
+      <w:bookmarkEnd w:id="7"/>
+      <w:proofErr w:type="spellStart"/>
       <w:r>
         <w:t>References</w:t>
       </w:r>
+      <w:proofErr w:type="spellEnd"/>
     </w:p>
     <w:p>
       <w:pPr>
@@ -3693,21 +3814,25 @@
           <w:tab w:val="left" w:pos="836"/>
         </w:tabs>
       </w:pPr>
-      <w:bookmarkStart w:id="9" w:name="_TOC_250025"/>
+      <w:bookmarkStart w:id="8" w:name="_TOC_250025"/>
+      <w:proofErr w:type="spellStart"/>
       <w:r>
         <w:lastRenderedPageBreak/>
         <w:t>Overall</w:t>
       </w:r>
+      <w:proofErr w:type="spellEnd"/>
       <w:r>
         <w:rPr>
           <w:spacing w:val="-2"/>
         </w:rPr>
         <w:t xml:space="preserve"> </w:t>
       </w:r>
-      <w:bookmarkEnd w:id="9"/>
+      <w:bookmarkEnd w:id="8"/>
+      <w:proofErr w:type="spellStart"/>
       <w:r>
         <w:t>Description</w:t>
       </w:r>
+      <w:proofErr w:type="spellEnd"/>
     </w:p>
     <w:p>
       <w:pPr>
@@ -3722,20 +3847,24 @@
         </w:tabs>
         <w:spacing w:before="303"/>
       </w:pPr>
-      <w:bookmarkStart w:id="10" w:name="_TOC_250024"/>
+      <w:bookmarkStart w:id="9" w:name="_TOC_250024"/>
+      <w:proofErr w:type="spellStart"/>
       <w:r>
         <w:t>Product</w:t>
       </w:r>
+      <w:proofErr w:type="spellEnd"/>
       <w:r>
         <w:rPr>
           <w:spacing w:val="-15"/>
         </w:rPr>
         <w:t xml:space="preserve"> </w:t>
       </w:r>
-      <w:bookmarkEnd w:id="10"/>
+      <w:bookmarkEnd w:id="9"/>
+      <w:proofErr w:type="spellStart"/>
       <w:r>
         <w:t>Perspective</w:t>
       </w:r>
+      <w:proofErr w:type="spellEnd"/>
     </w:p>
     <w:p>
       <w:pPr>
@@ -3762,7 +3891,51 @@
           <w:sz w:val="22"/>
           <w:szCs w:val="22"/>
         </w:rPr>
-        <w:t>El proyecto Road to Senior es un nuevo software auto-contenido desarrollado como una aplicación web y destinado a ofrecer a los usuarios una forma entretenida de reforzar sus conocimientos sobre conceptos de programación y Python. Esto se logrará mediante la combinación de preguntas desafiantes, retroalimentación inmediata y una interfaz de usuario intuitiva y atractiva.</w:t>
+        <w:t xml:space="preserve">El proyecto Road </w:t>
+      </w:r>
+      <w:proofErr w:type="spellStart"/>
+      <w:r>
+        <w:rPr>
+          <w:rFonts w:ascii="Arial" w:hAnsi="Arial" w:cs="Arial"/>
+          <w:b w:val="0"/>
+          <w:bCs w:val="0"/>
+          <w:sz w:val="22"/>
+          <w:szCs w:val="22"/>
+        </w:rPr>
+        <w:t>to</w:t>
+      </w:r>
+      <w:proofErr w:type="spellEnd"/>
+      <w:r>
+        <w:rPr>
+          <w:rFonts w:ascii="Arial" w:hAnsi="Arial" w:cs="Arial"/>
+          <w:b w:val="0"/>
+          <w:bCs w:val="0"/>
+          <w:sz w:val="22"/>
+          <w:szCs w:val="22"/>
+        </w:rPr>
+        <w:t xml:space="preserve"> Senior es un nuevo software </w:t>
+      </w:r>
+      <w:proofErr w:type="spellStart"/>
+      <w:r>
+        <w:rPr>
+          <w:rFonts w:ascii="Arial" w:hAnsi="Arial" w:cs="Arial"/>
+          <w:b w:val="0"/>
+          <w:bCs w:val="0"/>
+          <w:sz w:val="22"/>
+          <w:szCs w:val="22"/>
+        </w:rPr>
+        <w:t>auto-contenido</w:t>
+      </w:r>
+      <w:proofErr w:type="spellEnd"/>
+      <w:r>
+        <w:rPr>
+          <w:rFonts w:ascii="Arial" w:hAnsi="Arial" w:cs="Arial"/>
+          <w:b w:val="0"/>
+          <w:bCs w:val="0"/>
+          <w:sz w:val="22"/>
+          <w:szCs w:val="22"/>
+        </w:rPr>
+        <w:t xml:space="preserve"> desarrollado como una aplicación web y destinado a ofrecer a los usuarios una forma entretenida de reforzar sus conocimientos sobre conceptos de programación y Python. Esto se logrará mediante la combinación de preguntas desafiantes, retroalimentación inmediata y una interfaz de usuario intuitiva y atractiva.</w:t>
       </w:r>
     </w:p>
     <w:p>
@@ -3786,20 +3959,24 @@
           <w:tab w:val="left" w:pos="836"/>
         </w:tabs>
       </w:pPr>
-      <w:bookmarkStart w:id="11" w:name="_TOC_250023"/>
+      <w:bookmarkStart w:id="10" w:name="_TOC_250023"/>
+      <w:proofErr w:type="spellStart"/>
       <w:r>
         <w:t>Product</w:t>
       </w:r>
+      <w:proofErr w:type="spellEnd"/>
       <w:r>
         <w:rPr>
           <w:spacing w:val="-10"/>
         </w:rPr>
         <w:t xml:space="preserve"> </w:t>
       </w:r>
-      <w:bookmarkEnd w:id="11"/>
+      <w:bookmarkEnd w:id="10"/>
+      <w:proofErr w:type="spellStart"/>
       <w:r>
         <w:t>Functions</w:t>
       </w:r>
+      <w:proofErr w:type="spellEnd"/>
     </w:p>
     <w:p>
       <w:pPr>
@@ -3838,7 +4015,19 @@
         <w:rPr>
           <w:i w:val="0"/>
         </w:rPr>
-        <w:t xml:space="preserve"> (iniciar sesión, crear cuenta, modificar datos de usuario, eliminar cuenta)</w:t>
+        <w:t xml:space="preserve"> (iniciar sesión, crear cuenta, modificar</w:t>
+      </w:r>
+      <w:r>
+        <w:rPr>
+          <w:i w:val="0"/>
+        </w:rPr>
+        <w:t xml:space="preserve"> ciertos</w:t>
+      </w:r>
+      <w:r>
+        <w:rPr>
+          <w:i w:val="0"/>
+        </w:rPr>
+        <w:t xml:space="preserve"> datos de usuario, eliminar cuenta)</w:t>
       </w:r>
     </w:p>
     <w:p>
@@ -4025,19 +4214,23 @@
           <w:tab w:val="left" w:pos="836"/>
         </w:tabs>
       </w:pPr>
-      <w:bookmarkStart w:id="12" w:name="_TOC_250022"/>
+      <w:bookmarkStart w:id="11" w:name="_TOC_250022"/>
+      <w:proofErr w:type="spellStart"/>
       <w:r>
         <w:t>User</w:t>
       </w:r>
+      <w:proofErr w:type="spellEnd"/>
       <w:r>
         <w:rPr>
           <w:spacing w:val="-7"/>
         </w:rPr>
         <w:t xml:space="preserve"> </w:t>
       </w:r>
+      <w:proofErr w:type="spellStart"/>
       <w:r>
         <w:t>Classes</w:t>
       </w:r>
+      <w:proofErr w:type="spellEnd"/>
       <w:r>
         <w:rPr>
           <w:spacing w:val="-7"/>
@@ -4053,10 +4246,12 @@
         </w:rPr>
         <w:t xml:space="preserve"> </w:t>
       </w:r>
-      <w:bookmarkEnd w:id="12"/>
+      <w:bookmarkEnd w:id="11"/>
+      <w:proofErr w:type="spellStart"/>
       <w:r>
         <w:t>Characteristics</w:t>
       </w:r>
+      <w:proofErr w:type="spellEnd"/>
     </w:p>
     <w:p>
       <w:pPr>
@@ -4123,19 +4318,58 @@
           <w:tab w:val="left" w:pos="836"/>
         </w:tabs>
       </w:pPr>
-      <w:bookmarkStart w:id="13" w:name="_TOC_250021"/>
+      <w:bookmarkStart w:id="12" w:name="_TOC_250021"/>
+      <w:proofErr w:type="spellStart"/>
       <w:r>
         <w:t>Operating</w:t>
       </w:r>
+      <w:proofErr w:type="spellEnd"/>
       <w:r>
         <w:rPr>
           <w:spacing w:val="-15"/>
         </w:rPr>
         <w:t xml:space="preserve"> </w:t>
       </w:r>
-      <w:bookmarkEnd w:id="13"/>
+      <w:bookmarkEnd w:id="12"/>
+      <w:proofErr w:type="spellStart"/>
       <w:r>
         <w:t>Environment</w:t>
+      </w:r>
+      <w:proofErr w:type="spellEnd"/>
+    </w:p>
+    <w:p>
+      <w:pPr>
+        <w:pStyle w:val="Textoindependiente"/>
+        <w:spacing w:before="9"/>
+      </w:pPr>
+    </w:p>
+    <w:p>
+      <w:pPr>
+        <w:pStyle w:val="Textoindependiente"/>
+        <w:spacing w:before="9"/>
+        <w:ind w:left="116"/>
+      </w:pPr>
+      <w:r>
+        <w:rPr>
+          <w:i w:val="0"/>
+          <w:iCs w:val="0"/>
+        </w:rPr>
+        <w:t>El entorno operativo está diseñado para ser accesible desde una variedad de dispositivos y navegadores web comunes. Los usuarios podrán acceder a la plataforma desde computadoras de escritorio, laptops, tabletas y dispositivos móviles.</w:t>
+      </w:r>
+    </w:p>
+    <w:p>
+      <w:pPr>
+        <w:pStyle w:val="Textoindependiente"/>
+        <w:spacing w:before="9"/>
+        <w:rPr>
+          <w:vanish/>
+        </w:rPr>
+      </w:pPr>
+      <w:r>
+        <w:rPr>
+          <w:vanish/>
+        </w:rPr>
+        <w:t>Principio del formulario</w:t>
       </w:r>
     </w:p>
     <w:p>
@@ -4146,246 +4380,10 @@
           <w:rFonts w:ascii="Times New Roman" w:hAnsi="Times New Roman"/>
           <w:b/>
           <w:i w:val="0"/>
+          <w:iCs w:val="0"/>
           <w:sz w:val="26"/>
         </w:rPr>
       </w:pPr>
-    </w:p>
-    <w:p>
-      <w:pPr>
-        <w:pStyle w:val="Textoindependiente"/>
-        <w:spacing w:before="1"/>
-        <w:ind w:left="116" w:right="522"/>
-        <w:rPr>
-          <w:lang w:val="en-US"/>
-        </w:rPr>
-      </w:pPr>
-      <w:r>
-        <w:rPr>
-          <w:lang w:val="en-US"/>
-        </w:rPr>
-        <w:t>&lt;Describe the environment in which the software will operate, including the hardware platform,</w:t>
-      </w:r>
-      <w:r>
-        <w:rPr>
-          <w:spacing w:val="1"/>
-          <w:lang w:val="en-US"/>
-        </w:rPr>
-        <w:t xml:space="preserve"> </w:t>
-      </w:r>
-      <w:r>
-        <w:rPr>
-          <w:lang w:val="en-US"/>
-        </w:rPr>
-        <w:t>operating</w:t>
-      </w:r>
-      <w:r>
-        <w:rPr>
-          <w:spacing w:val="-6"/>
-          <w:lang w:val="en-US"/>
-        </w:rPr>
-        <w:t xml:space="preserve"> </w:t>
-      </w:r>
-      <w:r>
-        <w:rPr>
-          <w:lang w:val="en-US"/>
-        </w:rPr>
-        <w:t>system</w:t>
-      </w:r>
-      <w:r>
-        <w:rPr>
-          <w:spacing w:val="-6"/>
-          <w:lang w:val="en-US"/>
-        </w:rPr>
-        <w:t xml:space="preserve"> </w:t>
-      </w:r>
-      <w:r>
-        <w:rPr>
-          <w:lang w:val="en-US"/>
-        </w:rPr>
-        <w:t>and</w:t>
-      </w:r>
-      <w:r>
-        <w:rPr>
-          <w:spacing w:val="-6"/>
-          <w:lang w:val="en-US"/>
-        </w:rPr>
-        <w:t xml:space="preserve"> </w:t>
-      </w:r>
-      <w:r>
-        <w:rPr>
-          <w:lang w:val="en-US"/>
-        </w:rPr>
-        <w:t>versions,</w:t>
-      </w:r>
-      <w:r>
-        <w:rPr>
-          <w:spacing w:val="-5"/>
-          <w:lang w:val="en-US"/>
-        </w:rPr>
-        <w:t xml:space="preserve"> </w:t>
-      </w:r>
-      <w:r>
-        <w:rPr>
-          <w:lang w:val="en-US"/>
-        </w:rPr>
-        <w:t>and</w:t>
-      </w:r>
-      <w:r>
-        <w:rPr>
-          <w:spacing w:val="-6"/>
-          <w:lang w:val="en-US"/>
-        </w:rPr>
-        <w:t xml:space="preserve"> </w:t>
-      </w:r>
-      <w:r>
-        <w:rPr>
-          <w:lang w:val="en-US"/>
-        </w:rPr>
-        <w:t>any</w:t>
-      </w:r>
-      <w:r>
-        <w:rPr>
-          <w:spacing w:val="-6"/>
-          <w:lang w:val="en-US"/>
-        </w:rPr>
-        <w:t xml:space="preserve"> </w:t>
-      </w:r>
-      <w:r>
-        <w:rPr>
-          <w:lang w:val="en-US"/>
-        </w:rPr>
-        <w:t>other</w:t>
-      </w:r>
-      <w:r>
-        <w:rPr>
-          <w:spacing w:val="-5"/>
-          <w:lang w:val="en-US"/>
-        </w:rPr>
-        <w:t xml:space="preserve"> </w:t>
-      </w:r>
-      <w:r>
-        <w:rPr>
-          <w:lang w:val="en-US"/>
-        </w:rPr>
-        <w:t>software</w:t>
-      </w:r>
-      <w:r>
-        <w:rPr>
-          <w:spacing w:val="-6"/>
-          <w:lang w:val="en-US"/>
-        </w:rPr>
-        <w:t xml:space="preserve"> </w:t>
-      </w:r>
-      <w:r>
-        <w:rPr>
-          <w:lang w:val="en-US"/>
-        </w:rPr>
-        <w:t>components</w:t>
-      </w:r>
-      <w:r>
-        <w:rPr>
-          <w:spacing w:val="-6"/>
-          <w:lang w:val="en-US"/>
-        </w:rPr>
-        <w:t xml:space="preserve"> </w:t>
-      </w:r>
-      <w:r>
-        <w:rPr>
-          <w:lang w:val="en-US"/>
-        </w:rPr>
-        <w:t>or</w:t>
-      </w:r>
-      <w:r>
-        <w:rPr>
-          <w:spacing w:val="-5"/>
-          <w:lang w:val="en-US"/>
-        </w:rPr>
-        <w:t xml:space="preserve"> </w:t>
-      </w:r>
-      <w:r>
-        <w:rPr>
-          <w:lang w:val="en-US"/>
-        </w:rPr>
-        <w:t>applications</w:t>
-      </w:r>
-      <w:r>
-        <w:rPr>
-          <w:spacing w:val="-6"/>
-          <w:lang w:val="en-US"/>
-        </w:rPr>
-        <w:t xml:space="preserve"> </w:t>
-      </w:r>
-      <w:r>
-        <w:rPr>
-          <w:lang w:val="en-US"/>
-        </w:rPr>
-        <w:t>with</w:t>
-      </w:r>
-      <w:r>
-        <w:rPr>
-          <w:spacing w:val="-6"/>
-          <w:lang w:val="en-US"/>
-        </w:rPr>
-        <w:t xml:space="preserve"> </w:t>
-      </w:r>
-      <w:r>
-        <w:rPr>
-          <w:lang w:val="en-US"/>
-        </w:rPr>
-        <w:t>which</w:t>
-      </w:r>
-      <w:r>
-        <w:rPr>
-          <w:spacing w:val="-6"/>
-          <w:lang w:val="en-US"/>
-        </w:rPr>
-        <w:t xml:space="preserve"> </w:t>
-      </w:r>
-      <w:r>
-        <w:rPr>
-          <w:lang w:val="en-US"/>
-        </w:rPr>
-        <w:t>it</w:t>
-      </w:r>
-      <w:r>
-        <w:rPr>
-          <w:spacing w:val="1"/>
-          <w:lang w:val="en-US"/>
-        </w:rPr>
-        <w:t xml:space="preserve"> </w:t>
-      </w:r>
-      <w:r>
-        <w:rPr>
-          <w:lang w:val="en-US"/>
-        </w:rPr>
-        <w:t>must</w:t>
-      </w:r>
-      <w:r>
-        <w:rPr>
-          <w:spacing w:val="-2"/>
-          <w:lang w:val="en-US"/>
-        </w:rPr>
-        <w:t xml:space="preserve"> </w:t>
-      </w:r>
-      <w:r>
-        <w:rPr>
-          <w:lang w:val="en-US"/>
-        </w:rPr>
-        <w:t>peacefully</w:t>
-      </w:r>
-      <w:r>
-        <w:rPr>
-          <w:spacing w:val="-1"/>
-          <w:lang w:val="en-US"/>
-        </w:rPr>
-        <w:t xml:space="preserve"> </w:t>
-      </w:r>
-      <w:r>
-        <w:rPr>
-          <w:lang w:val="en-US"/>
-        </w:rPr>
-        <w:t>coexist.&gt;</w:t>
-      </w:r>
     </w:p>
     <w:p>
       <w:pPr>
@@ -4409,10 +4407,12 @@
           <w:tab w:val="left" w:pos="836"/>
         </w:tabs>
       </w:pPr>
-      <w:bookmarkStart w:id="14" w:name="_TOC_250020"/>
+      <w:bookmarkStart w:id="13" w:name="_TOC_250020"/>
+      <w:proofErr w:type="spellStart"/>
       <w:r>
         <w:t>Design</w:t>
       </w:r>
+      <w:proofErr w:type="spellEnd"/>
       <w:r>
         <w:rPr>
           <w:spacing w:val="-8"/>
@@ -4428,409 +4428,112 @@
         </w:rPr>
         <w:t xml:space="preserve"> </w:t>
       </w:r>
+      <w:proofErr w:type="spellStart"/>
       <w:r>
         <w:t>Implementation</w:t>
       </w:r>
+      <w:proofErr w:type="spellEnd"/>
       <w:r>
         <w:rPr>
           <w:spacing w:val="-8"/>
         </w:rPr>
         <w:t xml:space="preserve"> </w:t>
       </w:r>
-      <w:bookmarkEnd w:id="14"/>
+      <w:bookmarkEnd w:id="13"/>
+      <w:proofErr w:type="spellStart"/>
       <w:r>
         <w:t>Constraints</w:t>
       </w:r>
+      <w:proofErr w:type="spellEnd"/>
     </w:p>
     <w:p>
       <w:pPr>
         <w:pStyle w:val="Textoindependiente"/>
         <w:spacing w:before="9"/>
-        <w:rPr>
-          <w:rFonts w:ascii="Times New Roman" w:hAnsi="Times New Roman"/>
+        <w:ind w:left="836"/>
+        <w:rPr>
           <w:b/>
           <w:i w:val="0"/>
-          <w:sz w:val="26"/>
         </w:rPr>
       </w:pPr>
     </w:p>
     <w:p>
       <w:pPr>
         <w:pStyle w:val="Textoindependiente"/>
-        <w:ind w:left="116" w:right="725"/>
-        <w:rPr>
-          <w:lang w:val="en-US"/>
-        </w:rPr>
-      </w:pPr>
-      <w:r>
-        <w:rPr>
-          <w:lang w:val="en-US"/>
-        </w:rPr>
-        <w:t>&lt;Describe</w:t>
-      </w:r>
-      <w:r>
-        <w:rPr>
-          <w:spacing w:val="-6"/>
-          <w:lang w:val="en-US"/>
-        </w:rPr>
-        <w:t xml:space="preserve"> </w:t>
-      </w:r>
-      <w:r>
-        <w:rPr>
-          <w:lang w:val="en-US"/>
-        </w:rPr>
-        <w:t>any</w:t>
-      </w:r>
-      <w:r>
-        <w:rPr>
-          <w:spacing w:val="-5"/>
-          <w:lang w:val="en-US"/>
-        </w:rPr>
-        <w:t xml:space="preserve"> </w:t>
-      </w:r>
-      <w:r>
-        <w:rPr>
-          <w:lang w:val="en-US"/>
-        </w:rPr>
-        <w:t>items</w:t>
-      </w:r>
-      <w:r>
-        <w:rPr>
-          <w:spacing w:val="-5"/>
-          <w:lang w:val="en-US"/>
-        </w:rPr>
-        <w:t xml:space="preserve"> </w:t>
-      </w:r>
-      <w:r>
-        <w:rPr>
-          <w:lang w:val="en-US"/>
-        </w:rPr>
-        <w:t>or</w:t>
-      </w:r>
-      <w:r>
-        <w:rPr>
-          <w:spacing w:val="-5"/>
-          <w:lang w:val="en-US"/>
-        </w:rPr>
-        <w:t xml:space="preserve"> </w:t>
-      </w:r>
-      <w:r>
-        <w:rPr>
-          <w:lang w:val="en-US"/>
-        </w:rPr>
-        <w:t>issues</w:t>
-      </w:r>
-      <w:r>
-        <w:rPr>
-          <w:spacing w:val="-5"/>
-          <w:lang w:val="en-US"/>
-        </w:rPr>
-        <w:t xml:space="preserve"> </w:t>
-      </w:r>
-      <w:r>
-        <w:rPr>
-          <w:lang w:val="en-US"/>
-        </w:rPr>
-        <w:t>that</w:t>
-      </w:r>
-      <w:r>
-        <w:rPr>
-          <w:spacing w:val="-5"/>
-          <w:lang w:val="en-US"/>
-        </w:rPr>
-        <w:t xml:space="preserve"> </w:t>
-      </w:r>
-      <w:r>
-        <w:rPr>
-          <w:lang w:val="en-US"/>
-        </w:rPr>
-        <w:t>will</w:t>
-      </w:r>
-      <w:r>
-        <w:rPr>
-          <w:spacing w:val="-5"/>
-          <w:lang w:val="en-US"/>
-        </w:rPr>
-        <w:t xml:space="preserve"> </w:t>
-      </w:r>
-      <w:r>
-        <w:rPr>
-          <w:lang w:val="en-US"/>
-        </w:rPr>
-        <w:t>limit</w:t>
-      </w:r>
-      <w:r>
-        <w:rPr>
-          <w:spacing w:val="-5"/>
-          <w:lang w:val="en-US"/>
-        </w:rPr>
-        <w:t xml:space="preserve"> </w:t>
-      </w:r>
-      <w:r>
-        <w:rPr>
-          <w:lang w:val="en-US"/>
-        </w:rPr>
-        <w:t>the</w:t>
-      </w:r>
-      <w:r>
-        <w:rPr>
-          <w:spacing w:val="-5"/>
-          <w:lang w:val="en-US"/>
-        </w:rPr>
-        <w:t xml:space="preserve"> </w:t>
-      </w:r>
-      <w:r>
-        <w:rPr>
-          <w:lang w:val="en-US"/>
-        </w:rPr>
-        <w:t>options</w:t>
-      </w:r>
-      <w:r>
-        <w:rPr>
-          <w:spacing w:val="-6"/>
-          <w:lang w:val="en-US"/>
-        </w:rPr>
-        <w:t xml:space="preserve"> </w:t>
-      </w:r>
-      <w:r>
-        <w:rPr>
-          <w:lang w:val="en-US"/>
-        </w:rPr>
-        <w:t>available</w:t>
-      </w:r>
-      <w:r>
-        <w:rPr>
-          <w:spacing w:val="-5"/>
-          <w:lang w:val="en-US"/>
-        </w:rPr>
-        <w:t xml:space="preserve"> </w:t>
-      </w:r>
-      <w:r>
-        <w:rPr>
-          <w:lang w:val="en-US"/>
-        </w:rPr>
-        <w:t>to</w:t>
-      </w:r>
-      <w:r>
-        <w:rPr>
-          <w:spacing w:val="-5"/>
-          <w:lang w:val="en-US"/>
-        </w:rPr>
-        <w:t xml:space="preserve"> </w:t>
-      </w:r>
-      <w:r>
-        <w:rPr>
-          <w:lang w:val="en-US"/>
-        </w:rPr>
-        <w:t>the</w:t>
-      </w:r>
-      <w:r>
-        <w:rPr>
-          <w:spacing w:val="-5"/>
-          <w:lang w:val="en-US"/>
-        </w:rPr>
-        <w:t xml:space="preserve"> </w:t>
-      </w:r>
-      <w:r>
-        <w:rPr>
-          <w:lang w:val="en-US"/>
-        </w:rPr>
-        <w:t>developers.</w:t>
-      </w:r>
-      <w:r>
-        <w:rPr>
-          <w:spacing w:val="-5"/>
-          <w:lang w:val="en-US"/>
-        </w:rPr>
-        <w:t xml:space="preserve"> </w:t>
-      </w:r>
-      <w:r>
-        <w:rPr>
-          <w:lang w:val="en-US"/>
-        </w:rPr>
-        <w:t>These</w:t>
-      </w:r>
-      <w:r>
-        <w:rPr>
-          <w:spacing w:val="-5"/>
-          <w:lang w:val="en-US"/>
-        </w:rPr>
-        <w:t xml:space="preserve"> </w:t>
-      </w:r>
-      <w:r>
-        <w:rPr>
-          <w:lang w:val="en-US"/>
-        </w:rPr>
-        <w:t>might</w:t>
-      </w:r>
-      <w:r>
-        <w:rPr>
-          <w:spacing w:val="1"/>
-          <w:lang w:val="en-US"/>
-        </w:rPr>
-        <w:t xml:space="preserve"> </w:t>
-      </w:r>
-      <w:r>
-        <w:rPr>
-          <w:lang w:val="en-US"/>
-        </w:rPr>
-        <w:t>include: corporate or regulatory policies; hardware limitations (timing requirements, memory</w:t>
-      </w:r>
-      <w:r>
-        <w:rPr>
-          <w:spacing w:val="1"/>
-          <w:lang w:val="en-US"/>
-        </w:rPr>
-        <w:t xml:space="preserve"> </w:t>
-      </w:r>
-      <w:r>
-        <w:rPr>
-          <w:lang w:val="en-US"/>
-        </w:rPr>
-        <w:t>requirements); interfaces to other applications; specific technologies, tools, and databases to be</w:t>
-      </w:r>
-      <w:r>
-        <w:rPr>
-          <w:spacing w:val="-59"/>
-          <w:lang w:val="en-US"/>
-        </w:rPr>
-        <w:t xml:space="preserve"> </w:t>
-      </w:r>
-      <w:r>
-        <w:rPr>
-          <w:lang w:val="en-US"/>
-        </w:rPr>
-        <w:t>used; parallel operations; language requirements; communications protocols; security</w:t>
-      </w:r>
-      <w:r>
-        <w:rPr>
-          <w:spacing w:val="1"/>
-          <w:lang w:val="en-US"/>
-        </w:rPr>
-        <w:t xml:space="preserve"> </w:t>
-      </w:r>
-      <w:r>
-        <w:rPr>
-          <w:lang w:val="en-US"/>
-        </w:rPr>
-        <w:t>considerations; design conventions or programming standards (for example, if the customer’s</w:t>
-      </w:r>
-      <w:r>
-        <w:rPr>
-          <w:spacing w:val="1"/>
-          <w:lang w:val="en-US"/>
-        </w:rPr>
-        <w:t xml:space="preserve"> </w:t>
-      </w:r>
-      <w:r>
-        <w:rPr>
-          <w:lang w:val="en-US"/>
-        </w:rPr>
-        <w:t>organization</w:t>
-      </w:r>
-      <w:r>
-        <w:rPr>
-          <w:spacing w:val="-3"/>
-          <w:lang w:val="en-US"/>
-        </w:rPr>
-        <w:t xml:space="preserve"> </w:t>
-      </w:r>
-      <w:r>
-        <w:rPr>
-          <w:lang w:val="en-US"/>
-        </w:rPr>
-        <w:t>will</w:t>
-      </w:r>
-      <w:r>
-        <w:rPr>
-          <w:spacing w:val="-2"/>
-          <w:lang w:val="en-US"/>
-        </w:rPr>
-        <w:t xml:space="preserve"> </w:t>
-      </w:r>
-      <w:r>
-        <w:rPr>
-          <w:lang w:val="en-US"/>
-        </w:rPr>
-        <w:t>be</w:t>
-      </w:r>
-      <w:r>
-        <w:rPr>
-          <w:spacing w:val="-2"/>
-          <w:lang w:val="en-US"/>
-        </w:rPr>
-        <w:t xml:space="preserve"> </w:t>
-      </w:r>
-      <w:r>
-        <w:rPr>
-          <w:lang w:val="en-US"/>
-        </w:rPr>
-        <w:t>responsible</w:t>
-      </w:r>
-      <w:r>
-        <w:rPr>
-          <w:spacing w:val="-2"/>
-          <w:lang w:val="en-US"/>
-        </w:rPr>
-        <w:t xml:space="preserve"> </w:t>
-      </w:r>
-      <w:r>
-        <w:rPr>
-          <w:lang w:val="en-US"/>
-        </w:rPr>
-        <w:t>for</w:t>
-      </w:r>
-      <w:r>
-        <w:rPr>
-          <w:spacing w:val="-3"/>
-          <w:lang w:val="en-US"/>
-        </w:rPr>
-        <w:t xml:space="preserve"> </w:t>
-      </w:r>
-      <w:r>
-        <w:rPr>
-          <w:lang w:val="en-US"/>
-        </w:rPr>
-        <w:t>maintaining</w:t>
-      </w:r>
-      <w:r>
-        <w:rPr>
-          <w:spacing w:val="-2"/>
-          <w:lang w:val="en-US"/>
-        </w:rPr>
-        <w:t xml:space="preserve"> </w:t>
-      </w:r>
-      <w:r>
-        <w:rPr>
-          <w:lang w:val="en-US"/>
-        </w:rPr>
-        <w:t>the</w:t>
-      </w:r>
-      <w:r>
-        <w:rPr>
-          <w:spacing w:val="-2"/>
-          <w:lang w:val="en-US"/>
-        </w:rPr>
-        <w:t xml:space="preserve"> </w:t>
-      </w:r>
-      <w:r>
-        <w:rPr>
-          <w:lang w:val="en-US"/>
-        </w:rPr>
-        <w:t>delivered</w:t>
-      </w:r>
-      <w:r>
-        <w:rPr>
-          <w:spacing w:val="-2"/>
-          <w:lang w:val="en-US"/>
-        </w:rPr>
-        <w:t xml:space="preserve"> </w:t>
-      </w:r>
-      <w:r>
-        <w:rPr>
-          <w:lang w:val="en-US"/>
-        </w:rPr>
-        <w:t>software).&gt;</w:t>
+        <w:numPr>
+          <w:ilvl w:val="0"/>
+          <w:numId w:val="9"/>
+        </w:numPr>
+        <w:spacing w:before="9"/>
+        <w:rPr>
+          <w:b/>
+          <w:i w:val="0"/>
+        </w:rPr>
+      </w:pPr>
+      <w:r>
+        <w:rPr>
+          <w:bCs/>
+          <w:i w:val="0"/>
+        </w:rPr>
+        <w:t>La aplicación será compatible con una variedad de navegadores web, ya sea Chrome, Firefox, Safari, Edge, etc.</w:t>
+      </w:r>
+    </w:p>
+    <w:p>
+      <w:pPr>
+        <w:pStyle w:val="Textoindependiente"/>
+        <w:numPr>
+          <w:ilvl w:val="0"/>
+          <w:numId w:val="9"/>
+        </w:numPr>
+        <w:spacing w:before="9"/>
+        <w:rPr>
+          <w:b/>
+          <w:i w:val="0"/>
+        </w:rPr>
+      </w:pPr>
+      <w:r>
+        <w:rPr>
+          <w:bCs/>
+          <w:i w:val="0"/>
+        </w:rPr>
+        <w:t xml:space="preserve">La aplicación será accesible desde dispositivos tales como computadoras de escritorio, notebooks, </w:t>
+      </w:r>
+      <w:proofErr w:type="spellStart"/>
+      <w:r>
+        <w:rPr>
+          <w:bCs/>
+          <w:i w:val="0"/>
+        </w:rPr>
+        <w:t>tablets</w:t>
+      </w:r>
+      <w:proofErr w:type="spellEnd"/>
+      <w:r>
+        <w:rPr>
+          <w:bCs/>
+          <w:i w:val="0"/>
+        </w:rPr>
+        <w:t>, teléfonos, etc.</w:t>
+      </w:r>
+    </w:p>
+    <w:p>
+      <w:pPr>
+        <w:pStyle w:val="Textoindependiente"/>
+        <w:numPr>
+          <w:ilvl w:val="0"/>
+          <w:numId w:val="9"/>
+        </w:numPr>
+        <w:spacing w:before="9"/>
+        <w:rPr>
+          <w:b/>
+          <w:i w:val="0"/>
+        </w:rPr>
+      </w:pPr>
+      <w:r>
+        <w:rPr>
+          <w:bCs/>
+          <w:i w:val="0"/>
+        </w:rPr>
+        <w:t>Debe ser desarrollada en parte utilizando el lenguaje Ruby</w:t>
       </w:r>
     </w:p>
     <w:p>
@@ -4855,20 +4558,24 @@
           <w:tab w:val="left" w:pos="836"/>
         </w:tabs>
       </w:pPr>
-      <w:bookmarkStart w:id="15" w:name="_TOC_250019"/>
+      <w:bookmarkStart w:id="14" w:name="_TOC_250019"/>
+      <w:proofErr w:type="spellStart"/>
       <w:r>
         <w:t>User</w:t>
       </w:r>
+      <w:proofErr w:type="spellEnd"/>
       <w:r>
         <w:rPr>
           <w:spacing w:val="-8"/>
         </w:rPr>
         <w:t xml:space="preserve"> </w:t>
       </w:r>
-      <w:bookmarkEnd w:id="15"/>
+      <w:bookmarkEnd w:id="14"/>
+      <w:proofErr w:type="spellStart"/>
       <w:r>
         <w:t>Documentation</w:t>
       </w:r>
+      <w:proofErr w:type="spellEnd"/>
     </w:p>
     <w:p>
       <w:pPr>
@@ -4898,7 +4605,21 @@
         <w:rPr>
           <w:iCs/>
         </w:rPr>
-        <w:t>La documentación para el usuario proporcionará una guía detallada sobre cómo utilizar la aplicación "Road to Senior" y comprender su lógica subyacente. Incluirá un tutorial introductorio que explicará los conceptos básicos y el funcionamiento del sistema de trivia.</w:t>
+        <w:t xml:space="preserve">La documentación para el usuario proporcionará una guía detallada sobre cómo utilizar la aplicación "Road </w:t>
+      </w:r>
+      <w:proofErr w:type="spellStart"/>
+      <w:r>
+        <w:rPr>
+          <w:iCs/>
+        </w:rPr>
+        <w:t>to</w:t>
+      </w:r>
+      <w:proofErr w:type="spellEnd"/>
+      <w:r>
+        <w:rPr>
+          <w:iCs/>
+        </w:rPr>
+        <w:t xml:space="preserve"> Senior" y comprender su lógica subyacente. Incluirá un tutorial introductorio que explicará los conceptos básicos y el funcionamiento del sistema de trivia.</w:t>
       </w:r>
     </w:p>
     <w:p>
@@ -4914,11 +4635,13 @@
         </w:tabs>
         <w:spacing w:before="20"/>
       </w:pPr>
-      <w:bookmarkStart w:id="16" w:name="_TOC_250018"/>
+      <w:bookmarkStart w:id="15" w:name="_TOC_250018"/>
+      <w:proofErr w:type="spellStart"/>
       <w:r>
         <w:lastRenderedPageBreak/>
         <w:t>Assumptions</w:t>
       </w:r>
+      <w:proofErr w:type="spellEnd"/>
       <w:r>
         <w:rPr>
           <w:spacing w:val="-8"/>
@@ -4934,371 +4657,201 @@
         </w:rPr>
         <w:t xml:space="preserve"> </w:t>
       </w:r>
-      <w:bookmarkEnd w:id="16"/>
+      <w:bookmarkEnd w:id="15"/>
+      <w:proofErr w:type="spellStart"/>
       <w:r>
         <w:t>Dependencies</w:t>
       </w:r>
+      <w:proofErr w:type="spellEnd"/>
+    </w:p>
+    <w:p>
+      <w:pPr>
+        <w:pStyle w:val="Ttulo2"/>
+        <w:tabs>
+          <w:tab w:val="left" w:pos="835"/>
+          <w:tab w:val="left" w:pos="836"/>
+        </w:tabs>
+        <w:spacing w:before="20"/>
+        <w:ind w:firstLine="0"/>
+      </w:pPr>
     </w:p>
     <w:p>
       <w:pPr>
         <w:pStyle w:val="Textoindependiente"/>
         <w:spacing w:before="9"/>
-        <w:rPr>
-          <w:rFonts w:ascii="Times New Roman" w:hAnsi="Times New Roman"/>
-          <w:b/>
+        <w:ind w:left="116"/>
+        <w:rPr>
+          <w:bCs/>
           <w:i w:val="0"/>
-          <w:sz w:val="26"/>
-        </w:rPr>
-      </w:pPr>
+        </w:rPr>
+      </w:pPr>
+      <w:r>
+        <w:rPr>
+          <w:bCs/>
+          <w:i w:val="0"/>
+        </w:rPr>
+        <w:t>Se asume:</w:t>
+      </w:r>
     </w:p>
     <w:p>
       <w:pPr>
         <w:pStyle w:val="Textoindependiente"/>
-        <w:ind w:left="116" w:right="421"/>
-        <w:rPr>
-          <w:lang w:val="en-US"/>
-        </w:rPr>
-      </w:pPr>
-      <w:r>
-        <w:rPr>
-          <w:lang w:val="en-US"/>
-        </w:rPr>
-        <w:t>&lt;List any assumed factors (as opposed to known facts) that could affect the requirements stated in</w:t>
-      </w:r>
-      <w:r>
-        <w:rPr>
-          <w:spacing w:val="-59"/>
-          <w:lang w:val="en-US"/>
-        </w:rPr>
-        <w:t xml:space="preserve"> </w:t>
-      </w:r>
-      <w:r>
-        <w:rPr>
-          <w:lang w:val="en-US"/>
-        </w:rPr>
-        <w:t>the SRS. These could include third-party or commercial components that you plan to use, issues</w:t>
-      </w:r>
-      <w:r>
-        <w:rPr>
-          <w:spacing w:val="1"/>
-          <w:lang w:val="en-US"/>
-        </w:rPr>
-        <w:t xml:space="preserve"> </w:t>
-      </w:r>
-      <w:r>
-        <w:rPr>
-          <w:lang w:val="en-US"/>
-        </w:rPr>
-        <w:t>around the development or operating environment, or constraints. The project could be affected if</w:t>
-      </w:r>
-      <w:r>
-        <w:rPr>
-          <w:spacing w:val="1"/>
-          <w:lang w:val="en-US"/>
-        </w:rPr>
-        <w:t xml:space="preserve"> </w:t>
-      </w:r>
-      <w:r>
-        <w:rPr>
-          <w:lang w:val="en-US"/>
-        </w:rPr>
-        <w:t>these assumptions are incorrect, are not shared, or change. Also identify any dependencies the</w:t>
-      </w:r>
-      <w:r>
-        <w:rPr>
-          <w:spacing w:val="1"/>
-          <w:lang w:val="en-US"/>
-        </w:rPr>
-        <w:t xml:space="preserve"> </w:t>
-      </w:r>
-      <w:r>
-        <w:rPr>
-          <w:lang w:val="en-US"/>
-        </w:rPr>
-        <w:t>project</w:t>
-      </w:r>
-      <w:r>
-        <w:rPr>
-          <w:spacing w:val="-6"/>
-          <w:lang w:val="en-US"/>
-        </w:rPr>
-        <w:t xml:space="preserve"> </w:t>
-      </w:r>
-      <w:r>
-        <w:rPr>
-          <w:lang w:val="en-US"/>
-        </w:rPr>
-        <w:t>has</w:t>
-      </w:r>
-      <w:r>
-        <w:rPr>
-          <w:spacing w:val="-5"/>
-          <w:lang w:val="en-US"/>
-        </w:rPr>
-        <w:t xml:space="preserve"> </w:t>
-      </w:r>
-      <w:r>
-        <w:rPr>
-          <w:lang w:val="en-US"/>
-        </w:rPr>
-        <w:t>on</w:t>
-      </w:r>
-      <w:r>
-        <w:rPr>
-          <w:spacing w:val="-5"/>
-          <w:lang w:val="en-US"/>
-        </w:rPr>
-        <w:t xml:space="preserve"> </w:t>
-      </w:r>
-      <w:r>
-        <w:rPr>
-          <w:lang w:val="en-US"/>
-        </w:rPr>
-        <w:t>external</w:t>
-      </w:r>
-      <w:r>
-        <w:rPr>
-          <w:spacing w:val="-5"/>
-          <w:lang w:val="en-US"/>
-        </w:rPr>
-        <w:t xml:space="preserve"> </w:t>
-      </w:r>
-      <w:r>
-        <w:rPr>
-          <w:lang w:val="en-US"/>
-        </w:rPr>
-        <w:t>factors,</w:t>
-      </w:r>
-      <w:r>
-        <w:rPr>
-          <w:spacing w:val="-5"/>
-          <w:lang w:val="en-US"/>
-        </w:rPr>
-        <w:t xml:space="preserve"> </w:t>
-      </w:r>
-      <w:r>
-        <w:rPr>
-          <w:lang w:val="en-US"/>
-        </w:rPr>
-        <w:t>such</w:t>
-      </w:r>
-      <w:r>
-        <w:rPr>
-          <w:spacing w:val="-5"/>
-          <w:lang w:val="en-US"/>
-        </w:rPr>
-        <w:t xml:space="preserve"> </w:t>
-      </w:r>
-      <w:r>
-        <w:rPr>
-          <w:lang w:val="en-US"/>
-        </w:rPr>
-        <w:t>as</w:t>
-      </w:r>
-      <w:r>
-        <w:rPr>
-          <w:spacing w:val="-5"/>
-          <w:lang w:val="en-US"/>
-        </w:rPr>
-        <w:t xml:space="preserve"> </w:t>
-      </w:r>
-      <w:r>
-        <w:rPr>
-          <w:lang w:val="en-US"/>
-        </w:rPr>
-        <w:t>software</w:t>
-      </w:r>
-      <w:r>
-        <w:rPr>
-          <w:spacing w:val="-5"/>
-          <w:lang w:val="en-US"/>
-        </w:rPr>
-        <w:t xml:space="preserve"> </w:t>
-      </w:r>
-      <w:r>
-        <w:rPr>
-          <w:lang w:val="en-US"/>
-        </w:rPr>
-        <w:t>components</w:t>
-      </w:r>
-      <w:r>
-        <w:rPr>
-          <w:spacing w:val="-6"/>
-          <w:lang w:val="en-US"/>
-        </w:rPr>
-        <w:t xml:space="preserve"> </w:t>
-      </w:r>
-      <w:r>
-        <w:rPr>
-          <w:lang w:val="en-US"/>
-        </w:rPr>
-        <w:t>that</w:t>
-      </w:r>
-      <w:r>
-        <w:rPr>
-          <w:spacing w:val="-5"/>
-          <w:lang w:val="en-US"/>
-        </w:rPr>
-        <w:t xml:space="preserve"> </w:t>
-      </w:r>
-      <w:r>
-        <w:rPr>
-          <w:lang w:val="en-US"/>
-        </w:rPr>
-        <w:t>you</w:t>
-      </w:r>
-      <w:r>
-        <w:rPr>
-          <w:spacing w:val="-5"/>
-          <w:lang w:val="en-US"/>
-        </w:rPr>
-        <w:t xml:space="preserve"> </w:t>
-      </w:r>
-      <w:r>
-        <w:rPr>
-          <w:lang w:val="en-US"/>
-        </w:rPr>
-        <w:t>intend</w:t>
-      </w:r>
-      <w:r>
-        <w:rPr>
-          <w:spacing w:val="-5"/>
-          <w:lang w:val="en-US"/>
-        </w:rPr>
-        <w:t xml:space="preserve"> </w:t>
-      </w:r>
-      <w:r>
-        <w:rPr>
-          <w:lang w:val="en-US"/>
-        </w:rPr>
-        <w:t>to</w:t>
-      </w:r>
-      <w:r>
-        <w:rPr>
-          <w:spacing w:val="-5"/>
-          <w:lang w:val="en-US"/>
-        </w:rPr>
-        <w:t xml:space="preserve"> </w:t>
-      </w:r>
-      <w:r>
-        <w:rPr>
-          <w:lang w:val="en-US"/>
-        </w:rPr>
-        <w:t>reuse</w:t>
-      </w:r>
-      <w:r>
-        <w:rPr>
-          <w:spacing w:val="-5"/>
-          <w:lang w:val="en-US"/>
-        </w:rPr>
-        <w:t xml:space="preserve"> </w:t>
-      </w:r>
-      <w:r>
-        <w:rPr>
-          <w:lang w:val="en-US"/>
-        </w:rPr>
-        <w:t>from</w:t>
-      </w:r>
-      <w:r>
-        <w:rPr>
-          <w:spacing w:val="-5"/>
-          <w:lang w:val="en-US"/>
-        </w:rPr>
-        <w:t xml:space="preserve"> </w:t>
-      </w:r>
-      <w:r>
-        <w:rPr>
-          <w:lang w:val="en-US"/>
-        </w:rPr>
-        <w:t>another</w:t>
-      </w:r>
-      <w:r>
-        <w:rPr>
-          <w:spacing w:val="1"/>
-          <w:lang w:val="en-US"/>
-        </w:rPr>
-        <w:t xml:space="preserve"> </w:t>
-      </w:r>
-      <w:r>
-        <w:rPr>
-          <w:lang w:val="en-US"/>
-        </w:rPr>
-        <w:t>project, unless they are already documented elsewhere (for example, in the vision and scope</w:t>
-      </w:r>
-      <w:r>
-        <w:rPr>
-          <w:spacing w:val="1"/>
-          <w:lang w:val="en-US"/>
-        </w:rPr>
-        <w:t xml:space="preserve"> </w:t>
-      </w:r>
-      <w:r>
-        <w:rPr>
-          <w:lang w:val="en-US"/>
-        </w:rPr>
-        <w:t>document</w:t>
-      </w:r>
-      <w:r>
-        <w:rPr>
-          <w:spacing w:val="-2"/>
-          <w:lang w:val="en-US"/>
-        </w:rPr>
-        <w:t xml:space="preserve"> </w:t>
-      </w:r>
-      <w:r>
-        <w:rPr>
-          <w:lang w:val="en-US"/>
-        </w:rPr>
-        <w:t>or</w:t>
-      </w:r>
-      <w:r>
-        <w:rPr>
-          <w:spacing w:val="-1"/>
-          <w:lang w:val="en-US"/>
-        </w:rPr>
-        <w:t xml:space="preserve"> </w:t>
-      </w:r>
-      <w:r>
-        <w:rPr>
-          <w:lang w:val="en-US"/>
-        </w:rPr>
-        <w:t>the</w:t>
-      </w:r>
-      <w:r>
-        <w:rPr>
-          <w:spacing w:val="-1"/>
-          <w:lang w:val="en-US"/>
-        </w:rPr>
-        <w:t xml:space="preserve"> </w:t>
-      </w:r>
-      <w:r>
-        <w:rPr>
-          <w:lang w:val="en-US"/>
-        </w:rPr>
-        <w:t>project</w:t>
-      </w:r>
-      <w:r>
-        <w:rPr>
-          <w:spacing w:val="-1"/>
-          <w:lang w:val="en-US"/>
-        </w:rPr>
-        <w:t xml:space="preserve"> </w:t>
-      </w:r>
-      <w:r>
-        <w:rPr>
-          <w:lang w:val="en-US"/>
-        </w:rPr>
-        <w:t>plan).&gt;</w:t>
+        <w:numPr>
+          <w:ilvl w:val="0"/>
+          <w:numId w:val="10"/>
+        </w:numPr>
+        <w:spacing w:before="9"/>
+        <w:rPr>
+          <w:bCs/>
+          <w:i w:val="0"/>
+        </w:rPr>
+      </w:pPr>
+      <w:r>
+        <w:rPr>
+          <w:bCs/>
+          <w:i w:val="0"/>
+        </w:rPr>
+        <w:t>Los usuarios contarán con acceso a internet.</w:t>
       </w:r>
     </w:p>
     <w:p>
       <w:pPr>
         <w:pStyle w:val="Textoindependiente"/>
-        <w:rPr>
-          <w:sz w:val="24"/>
-          <w:lang w:val="en-US"/>
-        </w:rPr>
-      </w:pPr>
+        <w:numPr>
+          <w:ilvl w:val="0"/>
+          <w:numId w:val="10"/>
+        </w:numPr>
+        <w:spacing w:before="9"/>
+        <w:rPr>
+          <w:bCs/>
+          <w:i w:val="0"/>
+        </w:rPr>
+      </w:pPr>
+      <w:r>
+        <w:rPr>
+          <w:bCs/>
+          <w:i w:val="0"/>
+        </w:rPr>
+        <w:t>Los usuarios cuentan con conocimientos básicos sobre el uso de navegadores web y el dispositivo en el cual acceden a la aplicación.</w:t>
+      </w:r>
+    </w:p>
+    <w:p>
+      <w:pPr>
+        <w:pStyle w:val="Textoindependiente"/>
+        <w:numPr>
+          <w:ilvl w:val="0"/>
+          <w:numId w:val="10"/>
+        </w:numPr>
+        <w:spacing w:before="9"/>
+        <w:rPr>
+          <w:bCs/>
+          <w:i w:val="0"/>
+        </w:rPr>
+      </w:pPr>
+      <w:r>
+        <w:rPr>
+          <w:bCs/>
+          <w:i w:val="0"/>
+        </w:rPr>
+        <w:t>Los usuarios cuentan con dispositivos/navegadores web compatibles.</w:t>
+      </w:r>
+    </w:p>
+    <w:p>
+      <w:pPr>
+        <w:pStyle w:val="Textoindependiente"/>
+        <w:spacing w:before="9"/>
+        <w:ind w:left="116"/>
+        <w:rPr>
+          <w:bCs/>
+          <w:i w:val="0"/>
+        </w:rPr>
+      </w:pPr>
+      <w:r>
+        <w:rPr>
+          <w:bCs/>
+          <w:i w:val="0"/>
+        </w:rPr>
+        <w:t>Dependencias:</w:t>
+      </w:r>
+    </w:p>
+    <w:p>
+      <w:pPr>
+        <w:pStyle w:val="Textoindependiente"/>
+        <w:numPr>
+          <w:ilvl w:val="0"/>
+          <w:numId w:val="11"/>
+        </w:numPr>
+        <w:spacing w:before="9"/>
+        <w:rPr>
+          <w:bCs/>
+          <w:i w:val="0"/>
+        </w:rPr>
+      </w:pPr>
+      <w:r>
+        <w:rPr>
+          <w:bCs/>
+          <w:i w:val="0"/>
+        </w:rPr>
+        <w:t>La aplicación podría depender de servicios de terceros (como alojamiento web)</w:t>
+      </w:r>
+    </w:p>
+    <w:p>
+      <w:pPr>
+        <w:pStyle w:val="Textoindependiente"/>
+        <w:numPr>
+          <w:ilvl w:val="0"/>
+          <w:numId w:val="11"/>
+        </w:numPr>
+        <w:spacing w:before="9"/>
+        <w:rPr>
+          <w:bCs/>
+          <w:i w:val="0"/>
+        </w:rPr>
+      </w:pPr>
+      <w:r>
+        <w:rPr>
+          <w:bCs/>
+          <w:i w:val="0"/>
+        </w:rPr>
+        <w:t xml:space="preserve">La aplicación podría depender de bibliotecas o </w:t>
+      </w:r>
+      <w:proofErr w:type="spellStart"/>
+      <w:r>
+        <w:rPr>
+          <w:bCs/>
+          <w:i w:val="0"/>
+        </w:rPr>
+        <w:t>frameworks</w:t>
+      </w:r>
+      <w:proofErr w:type="spellEnd"/>
+      <w:r>
+        <w:rPr>
+          <w:bCs/>
+          <w:i w:val="0"/>
+        </w:rPr>
+        <w:t xml:space="preserve"> de código abierto para ciertas funcionalidades</w:t>
+      </w:r>
+    </w:p>
+    <w:p>
+      <w:pPr>
+        <w:pStyle w:val="Textoindependiente"/>
+        <w:numPr>
+          <w:ilvl w:val="0"/>
+          <w:numId w:val="11"/>
+        </w:numPr>
+        <w:spacing w:before="9"/>
+        <w:rPr>
+          <w:bCs/>
+          <w:i w:val="0"/>
+        </w:rPr>
+      </w:pPr>
+      <w:r>
+        <w:rPr>
+          <w:bCs/>
+          <w:i w:val="0"/>
+        </w:rPr>
+        <w:t>La aplicación podría depender de actualizaciones para mantener un correcto funcionamiento o resolver problemas específicos.</w:t>
+      </w:r>
     </w:p>
     <w:p>
       <w:pPr>
@@ -5313,10 +4866,12 @@
         </w:tabs>
         <w:spacing w:before="186"/>
       </w:pPr>
-      <w:bookmarkStart w:id="17" w:name="_TOC_250017"/>
+      <w:bookmarkStart w:id="16" w:name="_TOC_250017"/>
+      <w:proofErr w:type="spellStart"/>
       <w:r>
         <w:t>External</w:t>
       </w:r>
+      <w:proofErr w:type="spellEnd"/>
       <w:r>
         <w:rPr>
           <w:spacing w:val="-4"/>
@@ -5332,10 +4887,12 @@
         </w:rPr>
         <w:t xml:space="preserve"> </w:t>
       </w:r>
-      <w:bookmarkEnd w:id="17"/>
+      <w:bookmarkEnd w:id="16"/>
+      <w:proofErr w:type="spellStart"/>
       <w:r>
         <w:t>Requirements</w:t>
       </w:r>
+      <w:proofErr w:type="spellEnd"/>
     </w:p>
     <w:p>
       <w:pPr>
@@ -5350,17 +4907,19 @@
         </w:tabs>
         <w:spacing w:before="302"/>
       </w:pPr>
-      <w:bookmarkStart w:id="18" w:name="_TOC_250016"/>
+      <w:bookmarkStart w:id="17" w:name="_TOC_250016"/>
+      <w:proofErr w:type="spellStart"/>
       <w:r>
         <w:t>User</w:t>
       </w:r>
+      <w:proofErr w:type="spellEnd"/>
       <w:r>
         <w:rPr>
           <w:spacing w:val="-7"/>
         </w:rPr>
         <w:t xml:space="preserve"> </w:t>
       </w:r>
-      <w:bookmarkEnd w:id="18"/>
+      <w:bookmarkEnd w:id="17"/>
       <w:r>
         <w:t>Interfaces</w:t>
       </w:r>
@@ -5706,7 +5265,7 @@
           <w:tab w:val="left" w:pos="836"/>
         </w:tabs>
       </w:pPr>
-      <w:bookmarkStart w:id="19" w:name="_TOC_250015"/>
+      <w:bookmarkStart w:id="18" w:name="_TOC_250015"/>
       <w:r>
         <w:t>Hardware</w:t>
       </w:r>
@@ -5716,7 +5275,7 @@
         </w:rPr>
         <w:t xml:space="preserve"> </w:t>
       </w:r>
-      <w:bookmarkEnd w:id="19"/>
+      <w:bookmarkEnd w:id="18"/>
       <w:r>
         <w:t>Interfaces</w:t>
       </w:r>
@@ -5746,7 +5305,31 @@
         <w:rPr>
           <w:i w:val="0"/>
         </w:rPr>
-        <w:t>El producto tiene como objetivo ser accesible y funcional en computadoras de escritorio.</w:t>
+        <w:t>El producto tiene como objetivo ser accesible y funcional en computadoras de escritorio</w:t>
+      </w:r>
+      <w:r>
+        <w:rPr>
+          <w:i w:val="0"/>
+        </w:rPr>
+        <w:t>/dispositivos móviles</w:t>
+      </w:r>
+      <w:r>
+        <w:rPr>
+          <w:i w:val="0"/>
+        </w:rPr>
+        <w:t xml:space="preserve"> con</w:t>
+      </w:r>
+      <w:r>
+        <w:rPr>
+          <w:i w:val="0"/>
+        </w:rPr>
+        <w:t xml:space="preserve"> acceso a internet</w:t>
+      </w:r>
+      <w:r>
+        <w:rPr>
+          <w:i w:val="0"/>
+        </w:rPr>
+        <w:t>.</w:t>
       </w:r>
     </w:p>
     <w:p>
@@ -5770,7 +5353,7 @@
           <w:tab w:val="left" w:pos="836"/>
         </w:tabs>
       </w:pPr>
-      <w:bookmarkStart w:id="20" w:name="_TOC_250014"/>
+      <w:bookmarkStart w:id="19" w:name="_TOC_250014"/>
       <w:r>
         <w:t>Software</w:t>
       </w:r>
@@ -5780,7 +5363,7 @@
         </w:rPr>
         <w:t xml:space="preserve"> </w:t>
       </w:r>
-      <w:bookmarkEnd w:id="20"/>
+      <w:bookmarkEnd w:id="19"/>
       <w:r>
         <w:t>Interfaces</w:t>
       </w:r>
@@ -5835,20 +5418,22 @@
           <w:tab w:val="left" w:pos="836"/>
         </w:tabs>
       </w:pPr>
-      <w:bookmarkStart w:id="21" w:name="_TOC_250013"/>
+      <w:bookmarkStart w:id="20" w:name="_TOC_250013"/>
+      <w:proofErr w:type="spellStart"/>
       <w:r>
         <w:rPr>
           <w:spacing w:val="-1"/>
         </w:rPr>
         <w:t>Communications</w:t>
       </w:r>
+      <w:proofErr w:type="spellEnd"/>
       <w:r>
         <w:rPr>
           <w:spacing w:val="-10"/>
         </w:rPr>
         <w:t xml:space="preserve"> </w:t>
       </w:r>
-      <w:bookmarkEnd w:id="21"/>
+      <w:bookmarkEnd w:id="20"/>
       <w:r>
         <w:t>Interfaces</w:t>
       </w:r>
@@ -6224,7 +5809,6 @@
         <w:rPr>
           <w:lang w:val="en-US"/>
         </w:rPr>
-        <w:lastRenderedPageBreak/>
         <w:t>transfer</w:t>
       </w:r>
       <w:r>
@@ -6292,21 +5876,25 @@
           <w:tab w:val="left" w:pos="836"/>
         </w:tabs>
       </w:pPr>
-      <w:bookmarkStart w:id="22" w:name="_TOC_250012"/>
+      <w:bookmarkStart w:id="21" w:name="_TOC_250012"/>
+      <w:proofErr w:type="spellStart"/>
       <w:r>
         <w:lastRenderedPageBreak/>
         <w:t>System</w:t>
       </w:r>
+      <w:proofErr w:type="spellEnd"/>
       <w:r>
         <w:rPr>
           <w:spacing w:val="-8"/>
         </w:rPr>
         <w:t xml:space="preserve"> </w:t>
       </w:r>
-      <w:bookmarkEnd w:id="22"/>
+      <w:bookmarkEnd w:id="21"/>
+      <w:proofErr w:type="spellStart"/>
       <w:r>
         <w:t>Features</w:t>
       </w:r>
+      <w:proofErr w:type="spellEnd"/>
     </w:p>
     <w:p>
       <w:pPr>
@@ -6831,9 +6419,19 @@
         <w:autoSpaceDE w:val="0"/>
         <w:autoSpaceDN w:val="0"/>
       </w:pPr>
-      <w:r>
-        <w:t>Description and Priority</w:t>
-      </w:r>
+      <w:proofErr w:type="spellStart"/>
+      <w:r>
+        <w:t>Description</w:t>
+      </w:r>
+      <w:proofErr w:type="spellEnd"/>
+      <w:r>
+        <w:t xml:space="preserve"> and </w:t>
+      </w:r>
+      <w:proofErr w:type="spellStart"/>
+      <w:r>
+        <w:t>Priority</w:t>
+      </w:r>
+      <w:proofErr w:type="spellEnd"/>
     </w:p>
     <w:p>
       <w:pPr>
@@ -6869,9 +6467,19 @@
         <w:autoSpaceDE w:val="0"/>
         <w:autoSpaceDN w:val="0"/>
       </w:pPr>
-      <w:r>
-        <w:t>Stimulus/Response Sequences</w:t>
-      </w:r>
+      <w:proofErr w:type="spellStart"/>
+      <w:r>
+        <w:t>Stimulus</w:t>
+      </w:r>
+      <w:proofErr w:type="spellEnd"/>
+      <w:r>
+        <w:t xml:space="preserve">/Response </w:t>
+      </w:r>
+      <w:proofErr w:type="spellStart"/>
+      <w:r>
+        <w:t>Sequences</w:t>
+      </w:r>
+      <w:proofErr w:type="spellEnd"/>
     </w:p>
     <w:p>
       <w:pPr>
@@ -7099,9 +6707,19 @@
         <w:autoSpaceDE w:val="0"/>
         <w:autoSpaceDN w:val="0"/>
       </w:pPr>
-      <w:r>
-        <w:t>Functional Requirements</w:t>
-      </w:r>
+      <w:proofErr w:type="spellStart"/>
+      <w:r>
+        <w:t>Functional</w:t>
+      </w:r>
+      <w:proofErr w:type="spellEnd"/>
+      <w:r>
+        <w:t xml:space="preserve"> </w:t>
+      </w:r>
+      <w:proofErr w:type="spellStart"/>
+      <w:r>
+        <w:t>Requirements</w:t>
+      </w:r>
+      <w:proofErr w:type="spellEnd"/>
     </w:p>
     <w:p>
       <w:pPr>
@@ -7184,9 +6802,19 @@
         <w:autoSpaceDE w:val="0"/>
         <w:autoSpaceDN w:val="0"/>
       </w:pPr>
-      <w:r>
-        <w:t>Description and Priority</w:t>
-      </w:r>
+      <w:proofErr w:type="spellStart"/>
+      <w:r>
+        <w:t>Description</w:t>
+      </w:r>
+      <w:proofErr w:type="spellEnd"/>
+      <w:r>
+        <w:t xml:space="preserve"> and </w:t>
+      </w:r>
+      <w:proofErr w:type="spellStart"/>
+      <w:r>
+        <w:t>Priority</w:t>
+      </w:r>
+      <w:proofErr w:type="spellEnd"/>
     </w:p>
     <w:p>
       <w:pPr>
@@ -7257,12 +6885,19 @@
         <w:autoSpaceDE w:val="0"/>
         <w:autoSpaceDN w:val="0"/>
       </w:pPr>
-      <w:r>
-        <w:t xml:space="preserve">Stimulus/Response </w:t>
-      </w:r>
+      <w:proofErr w:type="spellStart"/>
+      <w:r>
+        <w:t>Stimulus</w:t>
+      </w:r>
+      <w:proofErr w:type="spellEnd"/>
+      <w:r>
+        <w:t xml:space="preserve">/Response </w:t>
+      </w:r>
+      <w:proofErr w:type="spellStart"/>
       <w:r>
         <w:t>Sequences</w:t>
       </w:r>
+      <w:proofErr w:type="spellEnd"/>
     </w:p>
     <w:p>
       <w:pPr>
@@ -7279,9 +6914,19 @@
         <w:autoSpaceDE w:val="0"/>
         <w:autoSpaceDN w:val="0"/>
       </w:pPr>
-      <w:r>
-        <w:t>Functional Requirements</w:t>
-      </w:r>
+      <w:proofErr w:type="spellStart"/>
+      <w:r>
+        <w:t>Functional</w:t>
+      </w:r>
+      <w:proofErr w:type="spellEnd"/>
+      <w:r>
+        <w:t xml:space="preserve"> </w:t>
+      </w:r>
+      <w:proofErr w:type="spellStart"/>
+      <w:r>
+        <w:t>Requirements</w:t>
+      </w:r>
+      <w:proofErr w:type="spellEnd"/>
     </w:p>
     <w:p>
       <w:pPr>
@@ -7360,9 +7005,19 @@
         <w:autoSpaceDE w:val="0"/>
         <w:autoSpaceDN w:val="0"/>
       </w:pPr>
-      <w:r>
-        <w:t>Description and Priority</w:t>
-      </w:r>
+      <w:proofErr w:type="spellStart"/>
+      <w:r>
+        <w:t>Description</w:t>
+      </w:r>
+      <w:proofErr w:type="spellEnd"/>
+      <w:r>
+        <w:t xml:space="preserve"> and </w:t>
+      </w:r>
+      <w:proofErr w:type="spellStart"/>
+      <w:r>
+        <w:t>Priority</w:t>
+      </w:r>
+      <w:proofErr w:type="spellEnd"/>
     </w:p>
     <w:p>
       <w:pPr>
@@ -7399,9 +7054,19 @@
         <w:autoSpaceDE w:val="0"/>
         <w:autoSpaceDN w:val="0"/>
       </w:pPr>
-      <w:r>
-        <w:t>Stimulus/Response Sequences</w:t>
-      </w:r>
+      <w:proofErr w:type="spellStart"/>
+      <w:r>
+        <w:t>Stimulus</w:t>
+      </w:r>
+      <w:proofErr w:type="spellEnd"/>
+      <w:r>
+        <w:t xml:space="preserve">/Response </w:t>
+      </w:r>
+      <w:proofErr w:type="spellStart"/>
+      <w:r>
+        <w:t>Sequences</w:t>
+      </w:r>
+      <w:proofErr w:type="spellEnd"/>
     </w:p>
     <w:p>
       <w:pPr>
@@ -7418,9 +7083,19 @@
         <w:autoSpaceDE w:val="0"/>
         <w:autoSpaceDN w:val="0"/>
       </w:pPr>
-      <w:r>
-        <w:t>Functional Requirements</w:t>
-      </w:r>
+      <w:proofErr w:type="spellStart"/>
+      <w:r>
+        <w:t>Functional</w:t>
+      </w:r>
+      <w:proofErr w:type="spellEnd"/>
+      <w:r>
+        <w:t xml:space="preserve"> </w:t>
+      </w:r>
+      <w:proofErr w:type="spellStart"/>
+      <w:r>
+        <w:t>Requirements</w:t>
+      </w:r>
+      <w:proofErr w:type="spellEnd"/>
     </w:p>
     <w:p>
       <w:pPr>
@@ -7476,9 +7151,19 @@
         <w:autoSpaceDE w:val="0"/>
         <w:autoSpaceDN w:val="0"/>
       </w:pPr>
-      <w:r>
-        <w:t>Description and Priority</w:t>
-      </w:r>
+      <w:proofErr w:type="spellStart"/>
+      <w:r>
+        <w:t>Description</w:t>
+      </w:r>
+      <w:proofErr w:type="spellEnd"/>
+      <w:r>
+        <w:t xml:space="preserve"> and </w:t>
+      </w:r>
+      <w:proofErr w:type="spellStart"/>
+      <w:r>
+        <w:t>Priority</w:t>
+      </w:r>
+      <w:proofErr w:type="spellEnd"/>
     </w:p>
     <w:p>
       <w:pPr>
@@ -7490,7 +7175,15 @@
         <w:ind w:firstLine="0"/>
       </w:pPr>
       <w:r>
-        <w:t>El progreso de cada usuario se registra y se mide en función de la etapa alcanzada y los logros desbloqueados. Los usuarios pueden realizar un seguimiento de su progreso a lo largo del tiempo, consultando estadísticas como la etapa actual, el nivel de progreso (junior, semi-senior, senior), el número de preguntas respondidas correctamente, el porcentaje de respuestas correctas y los logros obtenidos.</w:t>
+        <w:t xml:space="preserve">El progreso de cada usuario se registra y se mide en función de la etapa alcanzada y los logros desbloqueados. Los usuarios pueden realizar un seguimiento de su progreso a lo largo del tiempo, consultando estadísticas como la etapa actual, el nivel de progreso (junior, </w:t>
+      </w:r>
+      <w:proofErr w:type="spellStart"/>
+      <w:r>
+        <w:t>semi-senior</w:t>
+      </w:r>
+      <w:proofErr w:type="spellEnd"/>
+      <w:r>
+        <w:t>, senior), el número de preguntas respondidas correctamente, el porcentaje de respuestas correctas y los logros obtenidos.</w:t>
       </w:r>
     </w:p>
     <w:p>
@@ -7521,9 +7214,19 @@
         <w:autoSpaceDE w:val="0"/>
         <w:autoSpaceDN w:val="0"/>
       </w:pPr>
-      <w:r>
-        <w:t>Stimulus/Response Sequences</w:t>
-      </w:r>
+      <w:proofErr w:type="spellStart"/>
+      <w:r>
+        <w:t>Stimulus</w:t>
+      </w:r>
+      <w:proofErr w:type="spellEnd"/>
+      <w:r>
+        <w:t xml:space="preserve">/Response </w:t>
+      </w:r>
+      <w:proofErr w:type="spellStart"/>
+      <w:r>
+        <w:t>Sequences</w:t>
+      </w:r>
+      <w:proofErr w:type="spellEnd"/>
     </w:p>
     <w:p>
       <w:pPr>
@@ -7540,9 +7243,19 @@
         <w:autoSpaceDE w:val="0"/>
         <w:autoSpaceDN w:val="0"/>
       </w:pPr>
-      <w:r>
-        <w:t>Functional Requirements</w:t>
-      </w:r>
+      <w:proofErr w:type="spellStart"/>
+      <w:r>
+        <w:t>Functional</w:t>
+      </w:r>
+      <w:proofErr w:type="spellEnd"/>
+      <w:r>
+        <w:t xml:space="preserve"> </w:t>
+      </w:r>
+      <w:proofErr w:type="spellStart"/>
+      <w:r>
+        <w:t>Requirements</w:t>
+      </w:r>
+      <w:proofErr w:type="spellEnd"/>
     </w:p>
     <w:p>
       <w:pPr>
@@ -7613,9 +7326,19 @@
         <w:autoSpaceDE w:val="0"/>
         <w:autoSpaceDN w:val="0"/>
       </w:pPr>
-      <w:r>
-        <w:t>Description and Priority</w:t>
-      </w:r>
+      <w:proofErr w:type="spellStart"/>
+      <w:r>
+        <w:t>Description</w:t>
+      </w:r>
+      <w:proofErr w:type="spellEnd"/>
+      <w:r>
+        <w:t xml:space="preserve"> and </w:t>
+      </w:r>
+      <w:proofErr w:type="spellStart"/>
+      <w:r>
+        <w:t>Priority</w:t>
+      </w:r>
+      <w:proofErr w:type="spellEnd"/>
     </w:p>
     <w:p>
       <w:pPr>
@@ -7648,9 +7371,19 @@
         <w:autoSpaceDE w:val="0"/>
         <w:autoSpaceDN w:val="0"/>
       </w:pPr>
-      <w:r>
-        <w:t>Stimulus/Response Sequences</w:t>
-      </w:r>
+      <w:proofErr w:type="spellStart"/>
+      <w:r>
+        <w:t>Stimulus</w:t>
+      </w:r>
+      <w:proofErr w:type="spellEnd"/>
+      <w:r>
+        <w:t xml:space="preserve">/Response </w:t>
+      </w:r>
+      <w:proofErr w:type="spellStart"/>
+      <w:r>
+        <w:t>Sequences</w:t>
+      </w:r>
+      <w:proofErr w:type="spellEnd"/>
     </w:p>
     <w:p>
       <w:pPr>
@@ -7878,9 +7611,19 @@
         <w:autoSpaceDE w:val="0"/>
         <w:autoSpaceDN w:val="0"/>
       </w:pPr>
-      <w:r>
-        <w:t>Functional Requirements</w:t>
-      </w:r>
+      <w:proofErr w:type="spellStart"/>
+      <w:r>
+        <w:t>Functional</w:t>
+      </w:r>
+      <w:proofErr w:type="spellEnd"/>
+      <w:r>
+        <w:t xml:space="preserve"> </w:t>
+      </w:r>
+      <w:proofErr w:type="spellStart"/>
+      <w:r>
+        <w:t>Requirements</w:t>
+      </w:r>
+      <w:proofErr w:type="spellEnd"/>
     </w:p>
     <w:p>
       <w:pPr>
@@ -7911,29 +7654,35 @@
         </w:tabs>
         <w:spacing w:before="168"/>
       </w:pPr>
-      <w:bookmarkStart w:id="23" w:name="_TOC_250009"/>
+      <w:bookmarkStart w:id="22" w:name="_TOC_250009"/>
+      <w:proofErr w:type="spellStart"/>
       <w:r>
         <w:t>Other</w:t>
       </w:r>
+      <w:proofErr w:type="spellEnd"/>
       <w:r>
         <w:rPr>
           <w:spacing w:val="-3"/>
         </w:rPr>
         <w:t xml:space="preserve"> </w:t>
       </w:r>
+      <w:proofErr w:type="spellStart"/>
       <w:r>
         <w:t>Nonfunctional</w:t>
       </w:r>
+      <w:proofErr w:type="spellEnd"/>
       <w:r>
         <w:rPr>
           <w:spacing w:val="-2"/>
         </w:rPr>
         <w:t xml:space="preserve"> </w:t>
       </w:r>
-      <w:bookmarkEnd w:id="23"/>
+      <w:bookmarkEnd w:id="22"/>
+      <w:proofErr w:type="spellStart"/>
       <w:r>
         <w:t>Requirements</w:t>
       </w:r>
+      <w:proofErr w:type="spellEnd"/>
     </w:p>
     <w:p>
       <w:pPr>
@@ -7948,7 +7697,7 @@
         </w:tabs>
         <w:spacing w:before="302"/>
       </w:pPr>
-      <w:bookmarkStart w:id="24" w:name="_TOC_250008"/>
+      <w:bookmarkStart w:id="23" w:name="_TOC_250008"/>
       <w:r>
         <w:rPr>
           <w:spacing w:val="-1"/>
@@ -7961,10 +7710,12 @@
         </w:rPr>
         <w:t xml:space="preserve"> </w:t>
       </w:r>
-      <w:bookmarkEnd w:id="24"/>
+      <w:bookmarkEnd w:id="23"/>
+      <w:proofErr w:type="spellStart"/>
       <w:r>
         <w:t>Requirements</w:t>
       </w:r>
+      <w:proofErr w:type="spellEnd"/>
     </w:p>
     <w:p>
       <w:pPr>
@@ -8261,7 +8012,7 @@
         </w:tabs>
         <w:spacing w:before="20"/>
       </w:pPr>
-      <w:bookmarkStart w:id="25" w:name="_TOC_250007"/>
+      <w:bookmarkStart w:id="24" w:name="_TOC_250007"/>
       <w:r>
         <w:lastRenderedPageBreak/>
         <w:t>Safety</w:t>
@@ -8272,10 +8023,12 @@
         </w:rPr>
         <w:t xml:space="preserve"> </w:t>
       </w:r>
-      <w:bookmarkEnd w:id="25"/>
+      <w:bookmarkEnd w:id="24"/>
+      <w:proofErr w:type="spellStart"/>
       <w:r>
         <w:t>Requirements</w:t>
       </w:r>
+      <w:proofErr w:type="spellEnd"/>
     </w:p>
     <w:p>
       <w:pPr>
@@ -8574,7 +8327,39 @@
         <w:t xml:space="preserve">issues that affect the product’s design or use. </w:t>
       </w:r>
       <w:r>
-        <w:t>Define any safety certifications that must be</w:t>
+        <w:t xml:space="preserve">Define </w:t>
+      </w:r>
+      <w:proofErr w:type="spellStart"/>
+      <w:r>
+        <w:t>any</w:t>
+      </w:r>
+      <w:proofErr w:type="spellEnd"/>
+      <w:r>
+        <w:t xml:space="preserve"> safety </w:t>
+      </w:r>
+      <w:proofErr w:type="spellStart"/>
+      <w:r>
+        <w:t>certifications</w:t>
+      </w:r>
+      <w:proofErr w:type="spellEnd"/>
+      <w:r>
+        <w:t xml:space="preserve"> </w:t>
+      </w:r>
+      <w:proofErr w:type="spellStart"/>
+      <w:r>
+        <w:t>that</w:t>
+      </w:r>
+      <w:proofErr w:type="spellEnd"/>
+      <w:r>
+        <w:t xml:space="preserve"> </w:t>
+      </w:r>
+      <w:proofErr w:type="spellStart"/>
+      <w:r>
+        <w:t>must</w:t>
+      </w:r>
+      <w:proofErr w:type="spellEnd"/>
+      <w:r>
+        <w:t xml:space="preserve"> be</w:t>
       </w:r>
       <w:r>
         <w:rPr>
@@ -8582,8 +8367,13 @@
         </w:rPr>
         <w:t xml:space="preserve"> </w:t>
       </w:r>
-      <w:r>
-        <w:t>satisfied.&gt;</w:t>
+      <w:proofErr w:type="spellStart"/>
+      <w:r>
+        <w:t>satisfied</w:t>
+      </w:r>
+      <w:proofErr w:type="spellEnd"/>
+      <w:r>
+        <w:t>.&gt;</w:t>
       </w:r>
     </w:p>
     <w:p>
@@ -8607,7 +8397,7 @@
           <w:tab w:val="left" w:pos="836"/>
         </w:tabs>
       </w:pPr>
-      <w:bookmarkStart w:id="26" w:name="_TOC_250006"/>
+      <w:bookmarkStart w:id="25" w:name="_TOC_250006"/>
       <w:r>
         <w:t>Security</w:t>
       </w:r>
@@ -8617,10 +8407,12 @@
         </w:rPr>
         <w:t xml:space="preserve"> </w:t>
       </w:r>
-      <w:bookmarkEnd w:id="26"/>
+      <w:bookmarkEnd w:id="25"/>
+      <w:proofErr w:type="spellStart"/>
       <w:r>
         <w:t>Requirements</w:t>
       </w:r>
+      <w:proofErr w:type="spellEnd"/>
     </w:p>
     <w:p>
       <w:pPr>
@@ -9010,7 +8802,7 @@
         </w:tabs>
         <w:spacing w:before="1"/>
       </w:pPr>
-      <w:bookmarkStart w:id="27" w:name="_TOC_250005"/>
+      <w:bookmarkStart w:id="26" w:name="_TOC_250005"/>
       <w:r>
         <w:t>Software</w:t>
       </w:r>
@@ -9020,19 +8812,23 @@
         </w:rPr>
         <w:t xml:space="preserve"> </w:t>
       </w:r>
+      <w:proofErr w:type="spellStart"/>
       <w:r>
         <w:t>Quality</w:t>
       </w:r>
+      <w:proofErr w:type="spellEnd"/>
       <w:r>
         <w:rPr>
           <w:spacing w:val="-11"/>
         </w:rPr>
         <w:t xml:space="preserve"> </w:t>
       </w:r>
-      <w:bookmarkEnd w:id="27"/>
+      <w:bookmarkEnd w:id="26"/>
+      <w:proofErr w:type="spellStart"/>
       <w:r>
         <w:t>Attributes</w:t>
       </w:r>
+      <w:proofErr w:type="spellEnd"/>
     </w:p>
     <w:p>
       <w:pPr>
@@ -9596,7 +9392,7 @@
           <w:tab w:val="left" w:pos="836"/>
         </w:tabs>
       </w:pPr>
-      <w:bookmarkStart w:id="28" w:name="_TOC_250004"/>
+      <w:bookmarkStart w:id="27" w:name="_TOC_250004"/>
       <w:r>
         <w:t>Business</w:t>
       </w:r>
@@ -9606,7 +9402,7 @@
         </w:rPr>
         <w:t xml:space="preserve"> </w:t>
       </w:r>
-      <w:bookmarkEnd w:id="28"/>
+      <w:bookmarkEnd w:id="27"/>
       <w:r>
         <w:t>Rules</w:t>
       </w:r>
@@ -10011,20 +9807,24 @@
         </w:tabs>
         <w:spacing w:before="186"/>
       </w:pPr>
-      <w:bookmarkStart w:id="29" w:name="_TOC_250003"/>
+      <w:bookmarkStart w:id="28" w:name="_TOC_250003"/>
+      <w:proofErr w:type="spellStart"/>
       <w:r>
         <w:t>Other</w:t>
       </w:r>
+      <w:proofErr w:type="spellEnd"/>
       <w:r>
         <w:rPr>
           <w:spacing w:val="-3"/>
         </w:rPr>
         <w:t xml:space="preserve"> </w:t>
       </w:r>
-      <w:bookmarkEnd w:id="29"/>
+      <w:bookmarkEnd w:id="28"/>
+      <w:proofErr w:type="spellStart"/>
       <w:r>
         <w:t>Requirements</w:t>
       </w:r>
+      <w:proofErr w:type="spellEnd"/>
     </w:p>
     <w:p>
       <w:pPr>
@@ -10415,7 +10215,7 @@
           <w:lang w:val="en-US"/>
         </w:rPr>
       </w:pPr>
-      <w:bookmarkStart w:id="30" w:name="_TOC_250002"/>
+      <w:bookmarkStart w:id="29" w:name="_TOC_250002"/>
       <w:r>
         <w:rPr>
           <w:lang w:val="en-US"/>
@@ -10442,7 +10242,7 @@
         </w:rPr>
         <w:t xml:space="preserve"> </w:t>
       </w:r>
-      <w:bookmarkEnd w:id="30"/>
+      <w:bookmarkEnd w:id="29"/>
       <w:r>
         <w:rPr>
           <w:lang w:val="en-US"/>
@@ -10852,7 +10652,7 @@
           <w:lang w:val="en-US"/>
         </w:rPr>
       </w:pPr>
-      <w:bookmarkStart w:id="31" w:name="_TOC_250001"/>
+      <w:bookmarkStart w:id="30" w:name="_TOC_250001"/>
       <w:r>
         <w:rPr>
           <w:lang w:val="en-US"/>
@@ -10892,7 +10692,7 @@
         </w:rPr>
         <w:t xml:space="preserve"> </w:t>
       </w:r>
-      <w:bookmarkEnd w:id="31"/>
+      <w:bookmarkEnd w:id="30"/>
       <w:r>
         <w:rPr>
           <w:lang w:val="en-US"/>
@@ -11163,7 +10963,7 @@
           <w:lang w:val="en-US"/>
         </w:rPr>
       </w:pPr>
-      <w:bookmarkStart w:id="32" w:name="_TOC_250000"/>
+      <w:bookmarkStart w:id="31" w:name="_TOC_250000"/>
       <w:r>
         <w:rPr>
           <w:lang w:val="en-US"/>
@@ -11230,7 +11030,7 @@
         </w:rPr>
         <w:t xml:space="preserve"> </w:t>
       </w:r>
-      <w:bookmarkEnd w:id="32"/>
+      <w:bookmarkEnd w:id="31"/>
       <w:r>
         <w:rPr>
           <w:lang w:val="en-US"/>
@@ -11553,7 +11353,7 @@
 </file>
 
 <file path=word/endnotes.xml><?xml version="1.0" encoding="utf-8"?>
-<w:endnotes xmlns:wpc="http://schemas.microsoft.com/office/word/2010/wordprocessingCanvas" xmlns:mc="http://schemas.openxmlformats.org/markup-compatibility/2006" xmlns:o="urn:schemas-microsoft-com:office:office" xmlns:r="http://schemas.openxmlformats.org/officeDocument/2006/relationships" xmlns:m="http://schemas.openxmlformats.org/officeDocument/2006/math" xmlns:v="urn:schemas-microsoft-com:vml" xmlns:wp14="http://schemas.microsoft.com/office/word/2010/wordprocessingDrawing" xmlns:wp="http://schemas.openxmlformats.org/drawingml/2006/wordprocessingDrawing" xmlns:w10="urn:schemas-microsoft-com:office:word" xmlns:w="http://schemas.openxmlformats.org/wordprocessingml/2006/main" xmlns:w14="http://schemas.microsoft.com/office/word/2010/wordml" xmlns:w15="http://schemas.microsoft.com/office/word/2012/wordml" xmlns:wpg="http://schemas.microsoft.com/office/word/2010/wordprocessingGroup" xmlns:wpi="http://schemas.microsoft.com/office/word/2010/wordprocessingInk" xmlns:wne="http://schemas.microsoft.com/office/word/2006/wordml" xmlns:wps="http://schemas.microsoft.com/office/word/2010/wordprocessingShape" mc:Ignorable="w14 w15 wp14">
+<w:endnotes xmlns:wpc="http://schemas.microsoft.com/office/word/2010/wordprocessingCanvas" xmlns:cx="http://schemas.microsoft.com/office/drawing/2014/chartex" xmlns:cx1="http://schemas.microsoft.com/office/drawing/2015/9/8/chartex" xmlns:cx2="http://schemas.microsoft.com/office/drawing/2015/10/21/chartex" xmlns:cx3="http://schemas.microsoft.com/office/drawing/2016/5/9/chartex" xmlns:cx4="http://schemas.microsoft.com/office/drawing/2016/5/10/chartex" xmlns:cx5="http://schemas.microsoft.com/office/drawing/2016/5/11/chartex" xmlns:cx6="http://schemas.microsoft.com/office/drawing/2016/5/12/chartex" xmlns:cx7="http://schemas.microsoft.com/office/drawing/2016/5/13/chartex" xmlns:cx8="http://schemas.microsoft.com/office/drawing/2016/5/14/chartex" xmlns:mc="http://schemas.openxmlformats.org/markup-compatibility/2006" xmlns:aink="http://schemas.microsoft.com/office/drawing/2016/ink" xmlns:am3d="http://schemas.microsoft.com/office/drawing/2017/model3d" xmlns:o="urn:schemas-microsoft-com:office:office" xmlns:oel="http://schemas.microsoft.com/office/2019/extlst" xmlns:r="http://schemas.openxmlformats.org/officeDocument/2006/relationships" xmlns:m="http://schemas.openxmlformats.org/officeDocument/2006/math" xmlns:v="urn:schemas-microsoft-com:vml" xmlns:wp14="http://schemas.microsoft.com/office/word/2010/wordprocessingDrawing" xmlns:wp="http://schemas.openxmlformats.org/drawingml/2006/wordprocessingDrawing" xmlns:w10="urn:schemas-microsoft-com:office:word" xmlns:w="http://schemas.openxmlformats.org/wordprocessingml/2006/main" xmlns:w14="http://schemas.microsoft.com/office/word/2010/wordml" xmlns:w15="http://schemas.microsoft.com/office/word/2012/wordml" xmlns:w16cex="http://schemas.microsoft.com/office/word/2018/wordml/cex" xmlns:w16cid="http://schemas.microsoft.com/office/word/2016/wordml/cid" xmlns:w16="http://schemas.microsoft.com/office/word/2018/wordml" xmlns:w16sdtdh="http://schemas.microsoft.com/office/word/2020/wordml/sdtdatahash" xmlns:w16se="http://schemas.microsoft.com/office/word/2015/wordml/symex" xmlns:wpg="http://schemas.microsoft.com/office/word/2010/wordprocessingGroup" xmlns:wpi="http://schemas.microsoft.com/office/word/2010/wordprocessingInk" xmlns:wne="http://schemas.microsoft.com/office/word/2006/wordml" xmlns:wps="http://schemas.microsoft.com/office/word/2010/wordprocessingShape" mc:Ignorable="w14 w15 w16se w16cid w16 w16cex w16sdtdh wp14">
   <w:endnote w:type="separator" w:id="-1">
     <w:p>
       <w:r>
@@ -11572,7 +11372,7 @@
 </file>
 
 <file path=word/footnotes.xml><?xml version="1.0" encoding="utf-8"?>
-<w:footnotes xmlns:wpc="http://schemas.microsoft.com/office/word/2010/wordprocessingCanvas" xmlns:mc="http://schemas.openxmlformats.org/markup-compatibility/2006" xmlns:o="urn:schemas-microsoft-com:office:office" xmlns:r="http://schemas.openxmlformats.org/officeDocument/2006/relationships" xmlns:m="http://schemas.openxmlformats.org/officeDocument/2006/math" xmlns:v="urn:schemas-microsoft-com:vml" xmlns:wp14="http://schemas.microsoft.com/office/word/2010/wordprocessingDrawing" xmlns:wp="http://schemas.openxmlformats.org/drawingml/2006/wordprocessingDrawing" xmlns:w10="urn:schemas-microsoft-com:office:word" xmlns:w="http://schemas.openxmlformats.org/wordprocessingml/2006/main" xmlns:w14="http://schemas.microsoft.com/office/word/2010/wordml" xmlns:w15="http://schemas.microsoft.com/office/word/2012/wordml" xmlns:wpg="http://schemas.microsoft.com/office/word/2010/wordprocessingGroup" xmlns:wpi="http://schemas.microsoft.com/office/word/2010/wordprocessingInk" xmlns:wne="http://schemas.microsoft.com/office/word/2006/wordml" xmlns:wps="http://schemas.microsoft.com/office/word/2010/wordprocessingShape" mc:Ignorable="w14 w15 wp14">
+<w:footnotes xmlns:wpc="http://schemas.microsoft.com/office/word/2010/wordprocessingCanvas" xmlns:cx="http://schemas.microsoft.com/office/drawing/2014/chartex" xmlns:cx1="http://schemas.microsoft.com/office/drawing/2015/9/8/chartex" xmlns:cx2="http://schemas.microsoft.com/office/drawing/2015/10/21/chartex" xmlns:cx3="http://schemas.microsoft.com/office/drawing/2016/5/9/chartex" xmlns:cx4="http://schemas.microsoft.com/office/drawing/2016/5/10/chartex" xmlns:cx5="http://schemas.microsoft.com/office/drawing/2016/5/11/chartex" xmlns:cx6="http://schemas.microsoft.com/office/drawing/2016/5/12/chartex" xmlns:cx7="http://schemas.microsoft.com/office/drawing/2016/5/13/chartex" xmlns:cx8="http://schemas.microsoft.com/office/drawing/2016/5/14/chartex" xmlns:mc="http://schemas.openxmlformats.org/markup-compatibility/2006" xmlns:aink="http://schemas.microsoft.com/office/drawing/2016/ink" xmlns:am3d="http://schemas.microsoft.com/office/drawing/2017/model3d" xmlns:o="urn:schemas-microsoft-com:office:office" xmlns:oel="http://schemas.microsoft.com/office/2019/extlst" xmlns:r="http://schemas.openxmlformats.org/officeDocument/2006/relationships" xmlns:m="http://schemas.openxmlformats.org/officeDocument/2006/math" xmlns:v="urn:schemas-microsoft-com:vml" xmlns:wp14="http://schemas.microsoft.com/office/word/2010/wordprocessingDrawing" xmlns:wp="http://schemas.openxmlformats.org/drawingml/2006/wordprocessingDrawing" xmlns:w10="urn:schemas-microsoft-com:office:word" xmlns:w="http://schemas.openxmlformats.org/wordprocessingml/2006/main" xmlns:w14="http://schemas.microsoft.com/office/word/2010/wordml" xmlns:w15="http://schemas.microsoft.com/office/word/2012/wordml" xmlns:w16cex="http://schemas.microsoft.com/office/word/2018/wordml/cex" xmlns:w16cid="http://schemas.microsoft.com/office/word/2016/wordml/cid" xmlns:w16="http://schemas.microsoft.com/office/word/2018/wordml" xmlns:w16sdtdh="http://schemas.microsoft.com/office/word/2020/wordml/sdtdatahash" xmlns:w16se="http://schemas.microsoft.com/office/word/2015/wordml/symex" xmlns:wpg="http://schemas.microsoft.com/office/word/2010/wordprocessingGroup" xmlns:wpi="http://schemas.microsoft.com/office/word/2010/wordprocessingInk" xmlns:wne="http://schemas.microsoft.com/office/word/2006/wordml" xmlns:wps="http://schemas.microsoft.com/office/word/2010/wordprocessingShape" mc:Ignorable="w14 w15 w16se w16cid w16 w16cex w16sdtdh wp14">
   <w:footnote w:type="separator" w:id="-1">
     <w:p>
       <w:r>
@@ -11591,7 +11391,7 @@
 </file>
 
 <file path=word/header1.xml><?xml version="1.0" encoding="utf-8"?>
-<w:hdr xmlns:wpc="http://schemas.microsoft.com/office/word/2010/wordprocessingCanvas" xmlns:mc="http://schemas.openxmlformats.org/markup-compatibility/2006" xmlns:o="urn:schemas-microsoft-com:office:office" xmlns:r="http://schemas.openxmlformats.org/officeDocument/2006/relationships" xmlns:m="http://schemas.openxmlformats.org/officeDocument/2006/math" xmlns:v="urn:schemas-microsoft-com:vml" xmlns:wp14="http://schemas.microsoft.com/office/word/2010/wordprocessingDrawing" xmlns:wp="http://schemas.openxmlformats.org/drawingml/2006/wordprocessingDrawing" xmlns:w10="urn:schemas-microsoft-com:office:word" xmlns:w="http://schemas.openxmlformats.org/wordprocessingml/2006/main" xmlns:w14="http://schemas.microsoft.com/office/word/2010/wordml" xmlns:w15="http://schemas.microsoft.com/office/word/2012/wordml" xmlns:wpg="http://schemas.microsoft.com/office/word/2010/wordprocessingGroup" xmlns:wpi="http://schemas.microsoft.com/office/word/2010/wordprocessingInk" xmlns:wne="http://schemas.microsoft.com/office/word/2006/wordml" xmlns:wps="http://schemas.microsoft.com/office/word/2010/wordprocessingShape" mc:Ignorable="w14 w15 wp14">
+<w:hdr xmlns:wpc="http://schemas.microsoft.com/office/word/2010/wordprocessingCanvas" xmlns:cx="http://schemas.microsoft.com/office/drawing/2014/chartex" xmlns:cx1="http://schemas.microsoft.com/office/drawing/2015/9/8/chartex" xmlns:cx2="http://schemas.microsoft.com/office/drawing/2015/10/21/chartex" xmlns:cx3="http://schemas.microsoft.com/office/drawing/2016/5/9/chartex" xmlns:cx4="http://schemas.microsoft.com/office/drawing/2016/5/10/chartex" xmlns:cx5="http://schemas.microsoft.com/office/drawing/2016/5/11/chartex" xmlns:cx6="http://schemas.microsoft.com/office/drawing/2016/5/12/chartex" xmlns:cx7="http://schemas.microsoft.com/office/drawing/2016/5/13/chartex" xmlns:cx8="http://schemas.microsoft.com/office/drawing/2016/5/14/chartex" xmlns:mc="http://schemas.openxmlformats.org/markup-compatibility/2006" xmlns:aink="http://schemas.microsoft.com/office/drawing/2016/ink" xmlns:am3d="http://schemas.microsoft.com/office/drawing/2017/model3d" xmlns:o="urn:schemas-microsoft-com:office:office" xmlns:oel="http://schemas.microsoft.com/office/2019/extlst" xmlns:r="http://schemas.openxmlformats.org/officeDocument/2006/relationships" xmlns:m="http://schemas.openxmlformats.org/officeDocument/2006/math" xmlns:v="urn:schemas-microsoft-com:vml" xmlns:wp14="http://schemas.microsoft.com/office/word/2010/wordprocessingDrawing" xmlns:wp="http://schemas.openxmlformats.org/drawingml/2006/wordprocessingDrawing" xmlns:w10="urn:schemas-microsoft-com:office:word" xmlns:w="http://schemas.openxmlformats.org/wordprocessingml/2006/main" xmlns:w14="http://schemas.microsoft.com/office/word/2010/wordml" xmlns:w15="http://schemas.microsoft.com/office/word/2012/wordml" xmlns:w16cex="http://schemas.microsoft.com/office/word/2018/wordml/cex" xmlns:w16cid="http://schemas.microsoft.com/office/word/2016/wordml/cid" xmlns:w16="http://schemas.microsoft.com/office/word/2018/wordml" xmlns:w16sdtdh="http://schemas.microsoft.com/office/word/2020/wordml/sdtdatahash" xmlns:w16se="http://schemas.microsoft.com/office/word/2015/wordml/symex" xmlns:wpg="http://schemas.microsoft.com/office/word/2010/wordprocessingGroup" xmlns:wpi="http://schemas.microsoft.com/office/word/2010/wordprocessingInk" xmlns:wne="http://schemas.microsoft.com/office/word/2006/wordml" xmlns:wps="http://schemas.microsoft.com/office/word/2010/wordprocessingShape" mc:Ignorable="w14 w15 w16se w16cid w16 w16cex w16sdtdh wp14">
   <w:p>
     <w:pPr>
       <w:pStyle w:val="Textoindependiente"/>
@@ -11609,7 +11409,7 @@
       <mc:AlternateContent>
         <mc:Choice Requires="wps">
           <w:drawing>
-            <wp:anchor distT="0" distB="0" distL="114300" distR="114300" simplePos="0" relativeHeight="2" behindDoc="1" locked="0" layoutInCell="0" allowOverlap="1">
+            <wp:anchor distT="0" distB="0" distL="114300" distR="114300" simplePos="0" relativeHeight="2" behindDoc="1" locked="0" layoutInCell="0" allowOverlap="1" wp14:anchorId="31F02F80" wp14:editId="665B11F9">
               <wp:simplePos x="0" y="0"/>
               <wp:positionH relativeFrom="page">
                 <wp:posOffset>6494145</wp:posOffset>
@@ -11705,11 +11505,11 @@
         </mc:Choice>
         <mc:Fallback>
           <w:pict>
-            <v:shapetype id="_x0000_t202" coordsize="21600,21600" o:spt="202" path="m,l,21600r21600,l21600,xe">
+            <v:shapetype w14:anchorId="31F02F80" id="_x0000_t202" coordsize="21600,21600" o:spt="202" path="m,l,21600r21600,l21600,xe">
               <v:stroke joinstyle="miter"/>
               <v:path gradientshapeok="t" o:connecttype="rect"/>
             </v:shapetype>
-            <v:shape id="Marco2" o:spid="_x0000_s1026" type="#_x0000_t202" style="position:absolute;margin-left:511.35pt;margin-top:38.75pt;width:31.65pt;height:12pt;z-index:-503316478;visibility:visible;mso-wrap-style:square;mso-wrap-distance-left:9pt;mso-wrap-distance-top:0;mso-wrap-distance-right:9pt;mso-wrap-distance-bottom:0;mso-position-horizontal:absolute;mso-position-horizontal-relative:page;mso-position-vertical:absolute;mso-position-vertical-relative:page;v-text-anchor:top" o:gfxdata="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" o:allowincell="f" stroked="f">
+            <v:shape id="Marco2" o:spid="_x0000_s1026" type="#_x0000_t202" style="position:absolute;margin-left:511.35pt;margin-top:38.75pt;width:31.65pt;height:12pt;z-index:-503316478;visibility:visible;mso-wrap-style:square;mso-wrap-distance-left:9pt;mso-wrap-distance-top:0;mso-wrap-distance-right:9pt;mso-wrap-distance-bottom:0;mso-position-horizontal:absolute;mso-position-horizontal-relative:page;mso-position-vertical:absolute;mso-position-vertical-relative:page;v-text-anchor:top" o:gfxdata="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" o:allowincell="f" stroked="f">
               <v:fill opacity="0"/>
               <v:textbox inset="0,0,0,0">
                 <w:txbxContent>
@@ -11779,7 +11579,7 @@
       <mc:AlternateContent>
         <mc:Choice Requires="wps">
           <w:drawing>
-            <wp:anchor distT="0" distB="0" distL="114300" distR="114300" simplePos="0" relativeHeight="3" behindDoc="1" locked="0" layoutInCell="0" allowOverlap="1">
+            <wp:anchor distT="0" distB="0" distL="114300" distR="114300" simplePos="0" relativeHeight="3" behindDoc="1" locked="0" layoutInCell="0" allowOverlap="1" wp14:anchorId="4ECD5A71" wp14:editId="37138ADA">
               <wp:simplePos x="0" y="0"/>
               <wp:positionH relativeFrom="page">
                 <wp:posOffset>901700</wp:posOffset>
@@ -11867,6 +11667,7 @@
                             </w:rPr>
                             <w:t xml:space="preserve"> </w:t>
                           </w:r>
+                          <w:proofErr w:type="spellStart"/>
                           <w:r>
                             <w:rPr>
                               <w:rFonts w:ascii="Times New Roman" w:hAnsi="Times New Roman"/>
@@ -11877,6 +11678,7 @@
                             </w:rPr>
                             <w:t>Speci</w:t>
                           </w:r>
+                          <w:proofErr w:type="spellEnd"/>
                           <w:r>
                             <w:rPr>
                               <w:rFonts w:ascii="Times New Roman" w:hAnsi="Times New Roman"/>
@@ -11952,7 +11754,7 @@
         </mc:Choice>
         <mc:Fallback>
           <w:pict>
-            <v:shape id="Marco1" o:spid="_x0000_s1027" type="#_x0000_t202" style="position:absolute;margin-left:71pt;margin-top:38.75pt;width:212.55pt;height:12pt;z-index:-503316477;visibility:visible;mso-wrap-style:square;mso-wrap-distance-left:9pt;mso-wrap-distance-top:0;mso-wrap-distance-right:9pt;mso-wrap-distance-bottom:0;mso-position-horizontal:absolute;mso-position-horizontal-relative:page;mso-position-vertical:absolute;mso-position-vertical-relative:page;v-text-anchor:top" o:gfxdata="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" o:allowincell="f" stroked="f">
+            <v:shape w14:anchorId="4ECD5A71" id="Marco1" o:spid="_x0000_s1027" type="#_x0000_t202" style="position:absolute;margin-left:71pt;margin-top:38.75pt;width:212.55pt;height:12pt;z-index:-503316477;visibility:visible;mso-wrap-style:square;mso-wrap-distance-left:9pt;mso-wrap-distance-top:0;mso-wrap-distance-right:9pt;mso-wrap-distance-bottom:0;mso-position-horizontal:absolute;mso-position-horizontal-relative:page;mso-position-vertical:absolute;mso-position-vertical-relative:page;v-text-anchor:top" o:gfxdata="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" o:allowincell="f" stroked="f">
               <v:fill opacity="0"/>
               <v:textbox inset="0,0,0,0">
                 <w:txbxContent>
@@ -12011,6 +11813,7 @@
                       </w:rPr>
                       <w:t xml:space="preserve"> </w:t>
                     </w:r>
+                    <w:proofErr w:type="spellStart"/>
                     <w:r>
                       <w:rPr>
                         <w:rFonts w:ascii="Times New Roman" w:hAnsi="Times New Roman"/>
@@ -12021,6 +11824,7 @@
                       </w:rPr>
                       <w:t>Speci</w:t>
                     </w:r>
+                    <w:proofErr w:type="spellEnd"/>
                     <w:r>
                       <w:rPr>
                         <w:rFonts w:ascii="Times New Roman" w:hAnsi="Times New Roman"/>
@@ -12096,7 +11900,7 @@
 </file>
 
 <file path=word/header2.xml><?xml version="1.0" encoding="utf-8"?>
-<w:hdr xmlns:wpc="http://schemas.microsoft.com/office/word/2010/wordprocessingCanvas" xmlns:mc="http://schemas.openxmlformats.org/markup-compatibility/2006" xmlns:o="urn:schemas-microsoft-com:office:office" xmlns:r="http://schemas.openxmlformats.org/officeDocument/2006/relationships" xmlns:m="http://schemas.openxmlformats.org/officeDocument/2006/math" xmlns:v="urn:schemas-microsoft-com:vml" xmlns:wp14="http://schemas.microsoft.com/office/word/2010/wordprocessingDrawing" xmlns:wp="http://schemas.openxmlformats.org/drawingml/2006/wordprocessingDrawing" xmlns:w10="urn:schemas-microsoft-com:office:word" xmlns:w="http://schemas.openxmlformats.org/wordprocessingml/2006/main" xmlns:w14="http://schemas.microsoft.com/office/word/2010/wordml" xmlns:w15="http://schemas.microsoft.com/office/word/2012/wordml" xmlns:wpg="http://schemas.microsoft.com/office/word/2010/wordprocessingGroup" xmlns:wpi="http://schemas.microsoft.com/office/word/2010/wordprocessingInk" xmlns:wne="http://schemas.microsoft.com/office/word/2006/wordml" xmlns:wps="http://schemas.microsoft.com/office/word/2010/wordprocessingShape" mc:Ignorable="w14 w15 wp14">
+<w:hdr xmlns:wpc="http://schemas.microsoft.com/office/word/2010/wordprocessingCanvas" xmlns:cx="http://schemas.microsoft.com/office/drawing/2014/chartex" xmlns:cx1="http://schemas.microsoft.com/office/drawing/2015/9/8/chartex" xmlns:cx2="http://schemas.microsoft.com/office/drawing/2015/10/21/chartex" xmlns:cx3="http://schemas.microsoft.com/office/drawing/2016/5/9/chartex" xmlns:cx4="http://schemas.microsoft.com/office/drawing/2016/5/10/chartex" xmlns:cx5="http://schemas.microsoft.com/office/drawing/2016/5/11/chartex" xmlns:cx6="http://schemas.microsoft.com/office/drawing/2016/5/12/chartex" xmlns:cx7="http://schemas.microsoft.com/office/drawing/2016/5/13/chartex" xmlns:cx8="http://schemas.microsoft.com/office/drawing/2016/5/14/chartex" xmlns:mc="http://schemas.openxmlformats.org/markup-compatibility/2006" xmlns:aink="http://schemas.microsoft.com/office/drawing/2016/ink" xmlns:am3d="http://schemas.microsoft.com/office/drawing/2017/model3d" xmlns:o="urn:schemas-microsoft-com:office:office" xmlns:oel="http://schemas.microsoft.com/office/2019/extlst" xmlns:r="http://schemas.openxmlformats.org/officeDocument/2006/relationships" xmlns:m="http://schemas.openxmlformats.org/officeDocument/2006/math" xmlns:v="urn:schemas-microsoft-com:vml" xmlns:wp14="http://schemas.microsoft.com/office/word/2010/wordprocessingDrawing" xmlns:wp="http://schemas.openxmlformats.org/drawingml/2006/wordprocessingDrawing" xmlns:w10="urn:schemas-microsoft-com:office:word" xmlns:w="http://schemas.openxmlformats.org/wordprocessingml/2006/main" xmlns:w14="http://schemas.microsoft.com/office/word/2010/wordml" xmlns:w15="http://schemas.microsoft.com/office/word/2012/wordml" xmlns:w16cex="http://schemas.microsoft.com/office/word/2018/wordml/cex" xmlns:w16cid="http://schemas.microsoft.com/office/word/2016/wordml/cid" xmlns:w16="http://schemas.microsoft.com/office/word/2018/wordml" xmlns:w16sdtdh="http://schemas.microsoft.com/office/word/2020/wordml/sdtdatahash" xmlns:w16se="http://schemas.microsoft.com/office/word/2015/wordml/symex" xmlns:wpg="http://schemas.microsoft.com/office/word/2010/wordprocessingGroup" xmlns:wpi="http://schemas.microsoft.com/office/word/2010/wordprocessingInk" xmlns:wne="http://schemas.microsoft.com/office/word/2006/wordml" xmlns:wps="http://schemas.microsoft.com/office/word/2010/wordprocessingShape" mc:Ignorable="w14 w15 w16se w16cid w16 w16cex w16sdtdh wp14">
   <w:p>
     <w:pPr>
       <w:pStyle w:val="Textoindependiente"/>
@@ -12114,7 +11918,7 @@
       <mc:AlternateContent>
         <mc:Choice Requires="wps">
           <w:drawing>
-            <wp:anchor distT="0" distB="0" distL="114300" distR="114300" simplePos="0" relativeHeight="6" behindDoc="1" locked="0" layoutInCell="0" allowOverlap="1">
+            <wp:anchor distT="0" distB="0" distL="114300" distR="114300" simplePos="0" relativeHeight="6" behindDoc="1" locked="0" layoutInCell="0" allowOverlap="1" wp14:anchorId="03C292F5" wp14:editId="5A8C7899">
               <wp:simplePos x="0" y="0"/>
               <wp:positionH relativeFrom="page">
                 <wp:posOffset>6494145</wp:posOffset>
@@ -12210,11 +12014,11 @@
         </mc:Choice>
         <mc:Fallback>
           <w:pict>
-            <v:shapetype id="_x0000_t202" coordsize="21600,21600" o:spt="202" path="m,l,21600r21600,l21600,xe">
+            <v:shapetype w14:anchorId="03C292F5" id="_x0000_t202" coordsize="21600,21600" o:spt="202" path="m,l,21600r21600,l21600,xe">
               <v:stroke joinstyle="miter"/>
               <v:path gradientshapeok="t" o:connecttype="rect"/>
             </v:shapetype>
-            <v:shape id="Cuadro de texto 4" o:spid="_x0000_s1028" type="#_x0000_t202" style="position:absolute;margin-left:511.35pt;margin-top:38.75pt;width:31.65pt;height:12pt;z-index:-503316474;visibility:visible;mso-wrap-style:square;mso-wrap-distance-left:9pt;mso-wrap-distance-top:0;mso-wrap-distance-right:9pt;mso-wrap-distance-bottom:0;mso-position-horizontal:absolute;mso-position-horizontal-relative:page;mso-position-vertical:absolute;mso-position-vertical-relative:page;v-text-anchor:top" o:gfxdata="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" o:allowincell="f" stroked="f">
+            <v:shape id="Cuadro de texto 4" o:spid="_x0000_s1028" type="#_x0000_t202" style="position:absolute;margin-left:511.35pt;margin-top:38.75pt;width:31.65pt;height:12pt;z-index:-503316474;visibility:visible;mso-wrap-style:square;mso-wrap-distance-left:9pt;mso-wrap-distance-top:0;mso-wrap-distance-right:9pt;mso-wrap-distance-bottom:0;mso-position-horizontal:absolute;mso-position-horizontal-relative:page;mso-position-vertical:absolute;mso-position-vertical-relative:page;v-text-anchor:top" o:gfxdata="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" o:allowincell="f" stroked="f">
               <v:fill opacity="0"/>
               <v:textbox inset="0,0,0,0">
                 <w:txbxContent>
@@ -12284,7 +12088,7 @@
       <mc:AlternateContent>
         <mc:Choice Requires="wps">
           <w:drawing>
-            <wp:anchor distT="0" distB="0" distL="114300" distR="114300" simplePos="0" relativeHeight="7" behindDoc="1" locked="0" layoutInCell="0" allowOverlap="1">
+            <wp:anchor distT="0" distB="0" distL="114300" distR="114300" simplePos="0" relativeHeight="7" behindDoc="1" locked="0" layoutInCell="0" allowOverlap="1" wp14:anchorId="59FB7D3E" wp14:editId="20009070">
               <wp:simplePos x="0" y="0"/>
               <wp:positionH relativeFrom="page">
                 <wp:posOffset>901700</wp:posOffset>
@@ -12372,6 +12176,7 @@
                             </w:rPr>
                             <w:t xml:space="preserve"> </w:t>
                           </w:r>
+                          <w:proofErr w:type="spellStart"/>
                           <w:r>
                             <w:rPr>
                               <w:rFonts w:ascii="Times New Roman" w:hAnsi="Times New Roman"/>
@@ -12382,6 +12187,7 @@
                             </w:rPr>
                             <w:t>Speci</w:t>
                           </w:r>
+                          <w:proofErr w:type="spellEnd"/>
                           <w:r>
                             <w:rPr>
                               <w:rFonts w:ascii="Times New Roman" w:hAnsi="Times New Roman"/>
@@ -12457,7 +12263,7 @@
         </mc:Choice>
         <mc:Fallback>
           <w:pict>
-            <v:shape id="Cuadro de texto 5" o:spid="_x0000_s1029" type="#_x0000_t202" style="position:absolute;margin-left:71pt;margin-top:38.75pt;width:212.55pt;height:12pt;z-index:-503316473;visibility:visible;mso-wrap-style:square;mso-wrap-distance-left:9pt;mso-wrap-distance-top:0;mso-wrap-distance-right:9pt;mso-wrap-distance-bottom:0;mso-position-horizontal:absolute;mso-position-horizontal-relative:page;mso-position-vertical:absolute;mso-position-vertical-relative:page;v-text-anchor:top" o:gfxdata="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" o:allowincell="f" stroked="f">
+            <v:shape w14:anchorId="59FB7D3E" id="Cuadro de texto 5" o:spid="_x0000_s1029" type="#_x0000_t202" style="position:absolute;margin-left:71pt;margin-top:38.75pt;width:212.55pt;height:12pt;z-index:-503316473;visibility:visible;mso-wrap-style:square;mso-wrap-distance-left:9pt;mso-wrap-distance-top:0;mso-wrap-distance-right:9pt;mso-wrap-distance-bottom:0;mso-position-horizontal:absolute;mso-position-horizontal-relative:page;mso-position-vertical:absolute;mso-position-vertical-relative:page;v-text-anchor:top" o:gfxdata="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" o:allowincell="f" stroked="f">
               <v:fill opacity="0"/>
               <v:textbox inset="0,0,0,0">
                 <w:txbxContent>
@@ -12516,6 +12322,7 @@
                       </w:rPr>
                       <w:t xml:space="preserve"> </w:t>
                     </w:r>
+                    <w:proofErr w:type="spellStart"/>
                     <w:r>
                       <w:rPr>
                         <w:rFonts w:ascii="Times New Roman" w:hAnsi="Times New Roman"/>
@@ -12526,6 +12333,7 @@
                       </w:rPr>
                       <w:t>Speci</w:t>
                     </w:r>
+                    <w:proofErr w:type="spellEnd"/>
                     <w:r>
                       <w:rPr>
                         <w:rFonts w:ascii="Times New Roman" w:hAnsi="Times New Roman"/>
@@ -12601,7 +12409,7 @@
 </file>
 
 <file path=word/header3.xml><?xml version="1.0" encoding="utf-8"?>
-<w:hdr xmlns:wpc="http://schemas.microsoft.com/office/word/2010/wordprocessingCanvas" xmlns:mc="http://schemas.openxmlformats.org/markup-compatibility/2006" xmlns:o="urn:schemas-microsoft-com:office:office" xmlns:r="http://schemas.openxmlformats.org/officeDocument/2006/relationships" xmlns:m="http://schemas.openxmlformats.org/officeDocument/2006/math" xmlns:v="urn:schemas-microsoft-com:vml" xmlns:wp14="http://schemas.microsoft.com/office/word/2010/wordprocessingDrawing" xmlns:wp="http://schemas.openxmlformats.org/drawingml/2006/wordprocessingDrawing" xmlns:w10="urn:schemas-microsoft-com:office:word" xmlns:w="http://schemas.openxmlformats.org/wordprocessingml/2006/main" xmlns:w14="http://schemas.microsoft.com/office/word/2010/wordml" xmlns:w15="http://schemas.microsoft.com/office/word/2012/wordml" xmlns:wpg="http://schemas.microsoft.com/office/word/2010/wordprocessingGroup" xmlns:wpi="http://schemas.microsoft.com/office/word/2010/wordprocessingInk" xmlns:wne="http://schemas.microsoft.com/office/word/2006/wordml" xmlns:wps="http://schemas.microsoft.com/office/word/2010/wordprocessingShape" mc:Ignorable="w14 w15 wp14">
+<w:hdr xmlns:wpc="http://schemas.microsoft.com/office/word/2010/wordprocessingCanvas" xmlns:cx="http://schemas.microsoft.com/office/drawing/2014/chartex" xmlns:cx1="http://schemas.microsoft.com/office/drawing/2015/9/8/chartex" xmlns:cx2="http://schemas.microsoft.com/office/drawing/2015/10/21/chartex" xmlns:cx3="http://schemas.microsoft.com/office/drawing/2016/5/9/chartex" xmlns:cx4="http://schemas.microsoft.com/office/drawing/2016/5/10/chartex" xmlns:cx5="http://schemas.microsoft.com/office/drawing/2016/5/11/chartex" xmlns:cx6="http://schemas.microsoft.com/office/drawing/2016/5/12/chartex" xmlns:cx7="http://schemas.microsoft.com/office/drawing/2016/5/13/chartex" xmlns:cx8="http://schemas.microsoft.com/office/drawing/2016/5/14/chartex" xmlns:mc="http://schemas.openxmlformats.org/markup-compatibility/2006" xmlns:aink="http://schemas.microsoft.com/office/drawing/2016/ink" xmlns:am3d="http://schemas.microsoft.com/office/drawing/2017/model3d" xmlns:o="urn:schemas-microsoft-com:office:office" xmlns:oel="http://schemas.microsoft.com/office/2019/extlst" xmlns:r="http://schemas.openxmlformats.org/officeDocument/2006/relationships" xmlns:m="http://schemas.openxmlformats.org/officeDocument/2006/math" xmlns:v="urn:schemas-microsoft-com:vml" xmlns:wp14="http://schemas.microsoft.com/office/word/2010/wordprocessingDrawing" xmlns:wp="http://schemas.openxmlformats.org/drawingml/2006/wordprocessingDrawing" xmlns:w10="urn:schemas-microsoft-com:office:word" xmlns:w="http://schemas.openxmlformats.org/wordprocessingml/2006/main" xmlns:w14="http://schemas.microsoft.com/office/word/2010/wordml" xmlns:w15="http://schemas.microsoft.com/office/word/2012/wordml" xmlns:w16cex="http://schemas.microsoft.com/office/word/2018/wordml/cex" xmlns:w16cid="http://schemas.microsoft.com/office/word/2016/wordml/cid" xmlns:w16="http://schemas.microsoft.com/office/word/2018/wordml" xmlns:w16sdtdh="http://schemas.microsoft.com/office/word/2020/wordml/sdtdatahash" xmlns:w16se="http://schemas.microsoft.com/office/word/2015/wordml/symex" xmlns:wpg="http://schemas.microsoft.com/office/word/2010/wordprocessingGroup" xmlns:wpi="http://schemas.microsoft.com/office/word/2010/wordprocessingInk" xmlns:wne="http://schemas.microsoft.com/office/word/2006/wordml" xmlns:wps="http://schemas.microsoft.com/office/word/2010/wordprocessingShape" mc:Ignorable="w14 w15 w16se w16cid w16 w16cex w16sdtdh wp14">
   <w:p>
     <w:pPr>
       <w:pStyle w:val="Textoindependiente"/>
@@ -12619,7 +12427,7 @@
       <mc:AlternateContent>
         <mc:Choice Requires="wps">
           <w:drawing>
-            <wp:anchor distT="0" distB="0" distL="114300" distR="114300" simplePos="0" relativeHeight="4" behindDoc="1" locked="0" layoutInCell="0" allowOverlap="1">
+            <wp:anchor distT="0" distB="0" distL="114300" distR="114300" simplePos="0" relativeHeight="4" behindDoc="1" locked="0" layoutInCell="0" allowOverlap="1" wp14:anchorId="50B1D527" wp14:editId="514B2969">
               <wp:simplePos x="0" y="0"/>
               <wp:positionH relativeFrom="page">
                 <wp:posOffset>6402705</wp:posOffset>
@@ -12715,11 +12523,11 @@
         </mc:Choice>
         <mc:Fallback>
           <w:pict>
-            <v:shapetype id="_x0000_t202" coordsize="21600,21600" o:spt="202" path="m,l,21600r21600,l21600,xe">
+            <v:shapetype w14:anchorId="50B1D527" id="_x0000_t202" coordsize="21600,21600" o:spt="202" path="m,l,21600r21600,l21600,xe">
               <v:stroke joinstyle="miter"/>
               <v:path gradientshapeok="t" o:connecttype="rect"/>
             </v:shapetype>
-            <v:shape id="Marco4" o:spid="_x0000_s1030" type="#_x0000_t202" style="position:absolute;margin-left:504.15pt;margin-top:38.75pt;width:31.65pt;height:12pt;z-index:-503316476;visibility:visible;mso-wrap-style:square;mso-wrap-distance-left:9pt;mso-wrap-distance-top:0;mso-wrap-distance-right:9pt;mso-wrap-distance-bottom:0;mso-position-horizontal:absolute;mso-position-horizontal-relative:page;mso-position-vertical:absolute;mso-position-vertical-relative:page;v-text-anchor:top" o:gfxdata="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" o:allowincell="f" stroked="f">
+            <v:shape id="Marco4" o:spid="_x0000_s1030" type="#_x0000_t202" style="position:absolute;margin-left:504.15pt;margin-top:38.75pt;width:31.65pt;height:12pt;z-index:-503316476;visibility:visible;mso-wrap-style:square;mso-wrap-distance-left:9pt;mso-wrap-distance-top:0;mso-wrap-distance-right:9pt;mso-wrap-distance-bottom:0;mso-position-horizontal:absolute;mso-position-horizontal-relative:page;mso-position-vertical:absolute;mso-position-vertical-relative:page;v-text-anchor:top" o:gfxdata="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" o:allowincell="f" stroked="f">
               <v:fill opacity="0"/>
               <v:textbox inset="0,0,0,0">
                 <w:txbxContent>
@@ -12789,7 +12597,7 @@
       <mc:AlternateContent>
         <mc:Choice Requires="wps">
           <w:drawing>
-            <wp:anchor distT="0" distB="0" distL="114300" distR="114300" simplePos="0" relativeHeight="5" behindDoc="1" locked="0" layoutInCell="0" allowOverlap="1">
+            <wp:anchor distT="0" distB="0" distL="114300" distR="114300" simplePos="0" relativeHeight="5" behindDoc="1" locked="0" layoutInCell="0" allowOverlap="1" wp14:anchorId="4B807EBB" wp14:editId="1B8AA0C1">
               <wp:simplePos x="0" y="0"/>
               <wp:positionH relativeFrom="page">
                 <wp:posOffset>810260</wp:posOffset>
@@ -12877,6 +12685,7 @@
                             </w:rPr>
                             <w:t xml:space="preserve"> </w:t>
                           </w:r>
+                          <w:proofErr w:type="spellStart"/>
                           <w:r>
                             <w:rPr>
                               <w:rFonts w:ascii="Times New Roman" w:hAnsi="Times New Roman"/>
@@ -12887,6 +12696,7 @@
                             </w:rPr>
                             <w:t>Speci</w:t>
                           </w:r>
+                          <w:proofErr w:type="spellEnd"/>
                           <w:r>
                             <w:rPr>
                               <w:rFonts w:ascii="Times New Roman" w:hAnsi="Times New Roman"/>
@@ -12962,7 +12772,7 @@
         </mc:Choice>
         <mc:Fallback>
           <w:pict>
-            <v:shape id="Marco3" o:spid="_x0000_s1031" type="#_x0000_t202" style="position:absolute;margin-left:63.8pt;margin-top:38.75pt;width:212.55pt;height:12pt;z-index:-503316475;visibility:visible;mso-wrap-style:square;mso-wrap-distance-left:9pt;mso-wrap-distance-top:0;mso-wrap-distance-right:9pt;mso-wrap-distance-bottom:0;mso-position-horizontal:absolute;mso-position-horizontal-relative:page;mso-position-vertical:absolute;mso-position-vertical-relative:page;v-text-anchor:top" o:gfxdata="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" o:allowincell="f" stroked="f">
+            <v:shape w14:anchorId="4B807EBB" id="Marco3" o:spid="_x0000_s1031" type="#_x0000_t202" style="position:absolute;margin-left:63.8pt;margin-top:38.75pt;width:212.55pt;height:12pt;z-index:-503316475;visibility:visible;mso-wrap-style:square;mso-wrap-distance-left:9pt;mso-wrap-distance-top:0;mso-wrap-distance-right:9pt;mso-wrap-distance-bottom:0;mso-position-horizontal:absolute;mso-position-horizontal-relative:page;mso-position-vertical:absolute;mso-position-vertical-relative:page;v-text-anchor:top" o:gfxdata="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" o:allowincell="f" stroked="f">
               <v:fill opacity="0"/>
               <v:textbox inset="0,0,0,0">
                 <w:txbxContent>
@@ -13021,6 +12831,7 @@
                       </w:rPr>
                       <w:t xml:space="preserve"> </w:t>
                     </w:r>
+                    <w:proofErr w:type="spellStart"/>
                     <w:r>
                       <w:rPr>
                         <w:rFonts w:ascii="Times New Roman" w:hAnsi="Times New Roman"/>
@@ -13031,6 +12842,7 @@
                       </w:rPr>
                       <w:t>Speci</w:t>
                     </w:r>
+                    <w:proofErr w:type="spellEnd"/>
                     <w:r>
                       <w:rPr>
                         <w:rFonts w:ascii="Times New Roman" w:hAnsi="Times New Roman"/>
@@ -13106,7 +12918,7 @@
 </file>
 
 <file path=word/header4.xml><?xml version="1.0" encoding="utf-8"?>
-<w:hdr xmlns:wpc="http://schemas.microsoft.com/office/word/2010/wordprocessingCanvas" xmlns:mc="http://schemas.openxmlformats.org/markup-compatibility/2006" xmlns:o="urn:schemas-microsoft-com:office:office" xmlns:r="http://schemas.openxmlformats.org/officeDocument/2006/relationships" xmlns:m="http://schemas.openxmlformats.org/officeDocument/2006/math" xmlns:v="urn:schemas-microsoft-com:vml" xmlns:wp14="http://schemas.microsoft.com/office/word/2010/wordprocessingDrawing" xmlns:wp="http://schemas.openxmlformats.org/drawingml/2006/wordprocessingDrawing" xmlns:w10="urn:schemas-microsoft-com:office:word" xmlns:w="http://schemas.openxmlformats.org/wordprocessingml/2006/main" xmlns:w14="http://schemas.microsoft.com/office/word/2010/wordml" xmlns:w15="http://schemas.microsoft.com/office/word/2012/wordml" xmlns:wpg="http://schemas.microsoft.com/office/word/2010/wordprocessingGroup" xmlns:wpi="http://schemas.microsoft.com/office/word/2010/wordprocessingInk" xmlns:wne="http://schemas.microsoft.com/office/word/2006/wordml" xmlns:wps="http://schemas.microsoft.com/office/word/2010/wordprocessingShape" mc:Ignorable="w14 w15 wp14">
+<w:hdr xmlns:wpc="http://schemas.microsoft.com/office/word/2010/wordprocessingCanvas" xmlns:cx="http://schemas.microsoft.com/office/drawing/2014/chartex" xmlns:cx1="http://schemas.microsoft.com/office/drawing/2015/9/8/chartex" xmlns:cx2="http://schemas.microsoft.com/office/drawing/2015/10/21/chartex" xmlns:cx3="http://schemas.microsoft.com/office/drawing/2016/5/9/chartex" xmlns:cx4="http://schemas.microsoft.com/office/drawing/2016/5/10/chartex" xmlns:cx5="http://schemas.microsoft.com/office/drawing/2016/5/11/chartex" xmlns:cx6="http://schemas.microsoft.com/office/drawing/2016/5/12/chartex" xmlns:cx7="http://schemas.microsoft.com/office/drawing/2016/5/13/chartex" xmlns:cx8="http://schemas.microsoft.com/office/drawing/2016/5/14/chartex" xmlns:mc="http://schemas.openxmlformats.org/markup-compatibility/2006" xmlns:aink="http://schemas.microsoft.com/office/drawing/2016/ink" xmlns:am3d="http://schemas.microsoft.com/office/drawing/2017/model3d" xmlns:o="urn:schemas-microsoft-com:office:office" xmlns:oel="http://schemas.microsoft.com/office/2019/extlst" xmlns:r="http://schemas.openxmlformats.org/officeDocument/2006/relationships" xmlns:m="http://schemas.openxmlformats.org/officeDocument/2006/math" xmlns:v="urn:schemas-microsoft-com:vml" xmlns:wp14="http://schemas.microsoft.com/office/word/2010/wordprocessingDrawing" xmlns:wp="http://schemas.openxmlformats.org/drawingml/2006/wordprocessingDrawing" xmlns:w10="urn:schemas-microsoft-com:office:word" xmlns:w="http://schemas.openxmlformats.org/wordprocessingml/2006/main" xmlns:w14="http://schemas.microsoft.com/office/word/2010/wordml" xmlns:w15="http://schemas.microsoft.com/office/word/2012/wordml" xmlns:w16cex="http://schemas.microsoft.com/office/word/2018/wordml/cex" xmlns:w16cid="http://schemas.microsoft.com/office/word/2016/wordml/cid" xmlns:w16="http://schemas.microsoft.com/office/word/2018/wordml" xmlns:w16sdtdh="http://schemas.microsoft.com/office/word/2020/wordml/sdtdatahash" xmlns:w16se="http://schemas.microsoft.com/office/word/2015/wordml/symex" xmlns:wpg="http://schemas.microsoft.com/office/word/2010/wordprocessingGroup" xmlns:wpi="http://schemas.microsoft.com/office/word/2010/wordprocessingInk" xmlns:wne="http://schemas.microsoft.com/office/word/2006/wordml" xmlns:wps="http://schemas.microsoft.com/office/word/2010/wordprocessingShape" mc:Ignorable="w14 w15 w16se w16cid w16 w16cex w16sdtdh wp14">
   <w:p>
     <w:pPr>
       <w:pStyle w:val="Textoindependiente"/>
@@ -13124,7 +12936,7 @@
       <mc:AlternateContent>
         <mc:Choice Requires="wps">
           <w:drawing>
-            <wp:anchor distT="0" distB="0" distL="114300" distR="114300" simplePos="0" relativeHeight="9" behindDoc="1" locked="0" layoutInCell="0" allowOverlap="1">
+            <wp:anchor distT="0" distB="0" distL="114300" distR="114300" simplePos="0" relativeHeight="9" behindDoc="1" locked="0" layoutInCell="0" allowOverlap="1" wp14:anchorId="3045D745" wp14:editId="02602CAA">
               <wp:simplePos x="0" y="0"/>
               <wp:positionH relativeFrom="page">
                 <wp:posOffset>810260</wp:posOffset>
@@ -13212,6 +13024,7 @@
                             </w:rPr>
                             <w:t xml:space="preserve"> </w:t>
                           </w:r>
+                          <w:proofErr w:type="spellStart"/>
                           <w:r>
                             <w:rPr>
                               <w:rFonts w:ascii="Times New Roman" w:hAnsi="Times New Roman"/>
@@ -13222,6 +13035,7 @@
                             </w:rPr>
                             <w:t>Speci</w:t>
                           </w:r>
+                          <w:proofErr w:type="spellEnd"/>
                           <w:r>
                             <w:rPr>
                               <w:rFonts w:ascii="Times New Roman" w:hAnsi="Times New Roman"/>
@@ -13297,11 +13111,11 @@
         </mc:Choice>
         <mc:Fallback>
           <w:pict>
-            <v:shapetype id="_x0000_t202" coordsize="21600,21600" o:spt="202" path="m,l,21600r21600,l21600,xe">
+            <v:shapetype w14:anchorId="3045D745" id="_x0000_t202" coordsize="21600,21600" o:spt="202" path="m,l,21600r21600,l21600,xe">
               <v:stroke joinstyle="miter"/>
               <v:path gradientshapeok="t" o:connecttype="rect"/>
             </v:shapetype>
-            <v:shape id="Cuadro de texto 8" o:spid="_x0000_s1032" type="#_x0000_t202" style="position:absolute;margin-left:63.8pt;margin-top:38.75pt;width:212.55pt;height:12pt;z-index:-503316471;visibility:visible;mso-wrap-style:square;mso-wrap-distance-left:9pt;mso-wrap-distance-top:0;mso-wrap-distance-right:9pt;mso-wrap-distance-bottom:0;mso-position-horizontal:absolute;mso-position-horizontal-relative:page;mso-position-vertical:absolute;mso-position-vertical-relative:page;v-text-anchor:top" o:gfxdata="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" o:allowincell="f" stroked="f">
+            <v:shape id="Cuadro de texto 8" o:spid="_x0000_s1032" type="#_x0000_t202" style="position:absolute;margin-left:63.8pt;margin-top:38.75pt;width:212.55pt;height:12pt;z-index:-503316471;visibility:visible;mso-wrap-style:square;mso-wrap-distance-left:9pt;mso-wrap-distance-top:0;mso-wrap-distance-right:9pt;mso-wrap-distance-bottom:0;mso-position-horizontal:absolute;mso-position-horizontal-relative:page;mso-position-vertical:absolute;mso-position-vertical-relative:page;v-text-anchor:top" o:gfxdata="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" o:allowincell="f" stroked="f">
               <v:fill opacity="0"/>
               <v:textbox inset="0,0,0,0">
                 <w:txbxContent>
@@ -13360,6 +13174,7 @@
                       </w:rPr>
                       <w:t xml:space="preserve"> </w:t>
                     </w:r>
+                    <w:proofErr w:type="spellStart"/>
                     <w:r>
                       <w:rPr>
                         <w:rFonts w:ascii="Times New Roman" w:hAnsi="Times New Roman"/>
@@ -13370,6 +13185,7 @@
                       </w:rPr>
                       <w:t>Speci</w:t>
                     </w:r>
+                    <w:proofErr w:type="spellEnd"/>
                     <w:r>
                       <w:rPr>
                         <w:rFonts w:ascii="Times New Roman" w:hAnsi="Times New Roman"/>
@@ -13448,7 +13264,7 @@
       <mc:AlternateContent>
         <mc:Choice Requires="wps">
           <w:drawing>
-            <wp:anchor distT="0" distB="0" distL="114300" distR="114300" simplePos="0" relativeHeight="12" behindDoc="1" locked="0" layoutInCell="0" allowOverlap="1">
+            <wp:anchor distT="0" distB="0" distL="114300" distR="114300" simplePos="0" relativeHeight="12" behindDoc="1" locked="0" layoutInCell="0" allowOverlap="1" wp14:anchorId="3E9E2AE2" wp14:editId="54DFF1A0">
               <wp:simplePos x="0" y="0"/>
               <wp:positionH relativeFrom="page">
                 <wp:posOffset>6402705</wp:posOffset>
@@ -13544,7 +13360,7 @@
         </mc:Choice>
         <mc:Fallback>
           <w:pict>
-            <v:shape id="Cuadro de texto 9" o:spid="_x0000_s1033" type="#_x0000_t202" style="position:absolute;margin-left:504.15pt;margin-top:38.75pt;width:31.65pt;height:12pt;z-index:-503316468;visibility:visible;mso-wrap-style:square;mso-wrap-distance-left:9pt;mso-wrap-distance-top:0;mso-wrap-distance-right:9pt;mso-wrap-distance-bottom:0;mso-position-horizontal:absolute;mso-position-horizontal-relative:page;mso-position-vertical:absolute;mso-position-vertical-relative:page;v-text-anchor:top" o:gfxdata="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" o:allowincell="f" stroked="f">
+            <v:shape w14:anchorId="3E9E2AE2" id="Cuadro de texto 9" o:spid="_x0000_s1033" type="#_x0000_t202" style="position:absolute;margin-left:504.15pt;margin-top:38.75pt;width:31.65pt;height:12pt;z-index:-503316468;visibility:visible;mso-wrap-style:square;mso-wrap-distance-left:9pt;mso-wrap-distance-top:0;mso-wrap-distance-right:9pt;mso-wrap-distance-bottom:0;mso-position-horizontal:absolute;mso-position-horizontal-relative:page;mso-position-vertical:absolute;mso-position-vertical-relative:page;v-text-anchor:top" o:gfxdata="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" o:allowincell="f" stroked="f">
               <v:fill opacity="0"/>
               <v:textbox inset="0,0,0,0">
                 <w:txbxContent>
@@ -13611,7 +13427,7 @@
 </file>
 
 <file path=word/header5.xml><?xml version="1.0" encoding="utf-8"?>
-<w:hdr xmlns:wpc="http://schemas.microsoft.com/office/word/2010/wordprocessingCanvas" xmlns:mc="http://schemas.openxmlformats.org/markup-compatibility/2006" xmlns:o="urn:schemas-microsoft-com:office:office" xmlns:r="http://schemas.openxmlformats.org/officeDocument/2006/relationships" xmlns:m="http://schemas.openxmlformats.org/officeDocument/2006/math" xmlns:v="urn:schemas-microsoft-com:vml" xmlns:wp14="http://schemas.microsoft.com/office/word/2010/wordprocessingDrawing" xmlns:wp="http://schemas.openxmlformats.org/drawingml/2006/wordprocessingDrawing" xmlns:w10="urn:schemas-microsoft-com:office:word" xmlns:w="http://schemas.openxmlformats.org/wordprocessingml/2006/main" xmlns:w14="http://schemas.microsoft.com/office/word/2010/wordml" xmlns:w15="http://schemas.microsoft.com/office/word/2012/wordml" xmlns:wpg="http://schemas.microsoft.com/office/word/2010/wordprocessingGroup" xmlns:wpi="http://schemas.microsoft.com/office/word/2010/wordprocessingInk" xmlns:wne="http://schemas.microsoft.com/office/word/2006/wordml" xmlns:wps="http://schemas.microsoft.com/office/word/2010/wordprocessingShape" mc:Ignorable="w14 w15 wp14">
+<w:hdr xmlns:wpc="http://schemas.microsoft.com/office/word/2010/wordprocessingCanvas" xmlns:cx="http://schemas.microsoft.com/office/drawing/2014/chartex" xmlns:cx1="http://schemas.microsoft.com/office/drawing/2015/9/8/chartex" xmlns:cx2="http://schemas.microsoft.com/office/drawing/2015/10/21/chartex" xmlns:cx3="http://schemas.microsoft.com/office/drawing/2016/5/9/chartex" xmlns:cx4="http://schemas.microsoft.com/office/drawing/2016/5/10/chartex" xmlns:cx5="http://schemas.microsoft.com/office/drawing/2016/5/11/chartex" xmlns:cx6="http://schemas.microsoft.com/office/drawing/2016/5/12/chartex" xmlns:cx7="http://schemas.microsoft.com/office/drawing/2016/5/13/chartex" xmlns:cx8="http://schemas.microsoft.com/office/drawing/2016/5/14/chartex" xmlns:mc="http://schemas.openxmlformats.org/markup-compatibility/2006" xmlns:aink="http://schemas.microsoft.com/office/drawing/2016/ink" xmlns:am3d="http://schemas.microsoft.com/office/drawing/2017/model3d" xmlns:o="urn:schemas-microsoft-com:office:office" xmlns:oel="http://schemas.microsoft.com/office/2019/extlst" xmlns:r="http://schemas.openxmlformats.org/officeDocument/2006/relationships" xmlns:m="http://schemas.openxmlformats.org/officeDocument/2006/math" xmlns:v="urn:schemas-microsoft-com:vml" xmlns:wp14="http://schemas.microsoft.com/office/word/2010/wordprocessingDrawing" xmlns:wp="http://schemas.openxmlformats.org/drawingml/2006/wordprocessingDrawing" xmlns:w10="urn:schemas-microsoft-com:office:word" xmlns:w="http://schemas.openxmlformats.org/wordprocessingml/2006/main" xmlns:w14="http://schemas.microsoft.com/office/word/2010/wordml" xmlns:w15="http://schemas.microsoft.com/office/word/2012/wordml" xmlns:w16cex="http://schemas.microsoft.com/office/word/2018/wordml/cex" xmlns:w16cid="http://schemas.microsoft.com/office/word/2016/wordml/cid" xmlns:w16="http://schemas.microsoft.com/office/word/2018/wordml" xmlns:w16sdtdh="http://schemas.microsoft.com/office/word/2020/wordml/sdtdatahash" xmlns:w16se="http://schemas.microsoft.com/office/word/2015/wordml/symex" xmlns:wpg="http://schemas.microsoft.com/office/word/2010/wordprocessingGroup" xmlns:wpi="http://schemas.microsoft.com/office/word/2010/wordprocessingInk" xmlns:wne="http://schemas.microsoft.com/office/word/2006/wordml" xmlns:wps="http://schemas.microsoft.com/office/word/2010/wordprocessingShape" mc:Ignorable="w14 w15 w16se w16cid w16 w16cex w16sdtdh wp14">
   <w:p>
     <w:pPr>
       <w:pStyle w:val="Textoindependiente"/>
@@ -13629,7 +13445,7 @@
       <mc:AlternateContent>
         <mc:Choice Requires="wps">
           <w:drawing>
-            <wp:anchor distT="0" distB="0" distL="114300" distR="114300" simplePos="0" relativeHeight="10" behindDoc="1" locked="0" layoutInCell="0" allowOverlap="1">
+            <wp:anchor distT="0" distB="0" distL="114300" distR="114300" simplePos="0" relativeHeight="10" behindDoc="1" locked="0" layoutInCell="0" allowOverlap="1" wp14:anchorId="2E456995" wp14:editId="37F04688">
               <wp:simplePos x="0" y="0"/>
               <wp:positionH relativeFrom="page">
                 <wp:posOffset>6402705</wp:posOffset>
@@ -13725,11 +13541,11 @@
         </mc:Choice>
         <mc:Fallback>
           <w:pict>
-            <v:shapetype id="_x0000_t202" coordsize="21600,21600" o:spt="202" path="m,l,21600r21600,l21600,xe">
+            <v:shapetype w14:anchorId="2E456995" id="_x0000_t202" coordsize="21600,21600" o:spt="202" path="m,l,21600r21600,l21600,xe">
               <v:stroke joinstyle="miter"/>
               <v:path gradientshapeok="t" o:connecttype="rect"/>
             </v:shapetype>
-            <v:shape id="Cuadro de texto 10" o:spid="_x0000_s1034" type="#_x0000_t202" style="position:absolute;margin-left:504.15pt;margin-top:38.75pt;width:31.65pt;height:12pt;z-index:-503316470;visibility:visible;mso-wrap-style:square;mso-wrap-distance-left:9pt;mso-wrap-distance-top:0;mso-wrap-distance-right:9pt;mso-wrap-distance-bottom:0;mso-position-horizontal:absolute;mso-position-horizontal-relative:page;mso-position-vertical:absolute;mso-position-vertical-relative:page;v-text-anchor:top" o:gfxdata="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" o:allowincell="f" stroked="f">
+            <v:shape id="Cuadro de texto 10" o:spid="_x0000_s1034" type="#_x0000_t202" style="position:absolute;margin-left:504.15pt;margin-top:38.75pt;width:31.65pt;height:12pt;z-index:-503316470;visibility:visible;mso-wrap-style:square;mso-wrap-distance-left:9pt;mso-wrap-distance-top:0;mso-wrap-distance-right:9pt;mso-wrap-distance-bottom:0;mso-position-horizontal:absolute;mso-position-horizontal-relative:page;mso-position-vertical:absolute;mso-position-vertical-relative:page;v-text-anchor:top" o:gfxdata="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" o:allowincell="f" stroked="f">
               <v:fill opacity="0"/>
               <v:textbox inset="0,0,0,0">
                 <w:txbxContent>
@@ -13799,7 +13615,7 @@
       <mc:AlternateContent>
         <mc:Choice Requires="wps">
           <w:drawing>
-            <wp:anchor distT="0" distB="0" distL="114300" distR="114300" simplePos="0" relativeHeight="11" behindDoc="1" locked="0" layoutInCell="0" allowOverlap="1">
+            <wp:anchor distT="0" distB="0" distL="114300" distR="114300" simplePos="0" relativeHeight="11" behindDoc="1" locked="0" layoutInCell="0" allowOverlap="1" wp14:anchorId="17CE9B3D" wp14:editId="6C261FBD">
               <wp:simplePos x="0" y="0"/>
               <wp:positionH relativeFrom="page">
                 <wp:posOffset>810260</wp:posOffset>
@@ -13887,6 +13703,7 @@
                             </w:rPr>
                             <w:t xml:space="preserve"> </w:t>
                           </w:r>
+                          <w:proofErr w:type="spellStart"/>
                           <w:r>
                             <w:rPr>
                               <w:rFonts w:ascii="Times New Roman" w:hAnsi="Times New Roman"/>
@@ -13897,6 +13714,7 @@
                             </w:rPr>
                             <w:t>Speci</w:t>
                           </w:r>
+                          <w:proofErr w:type="spellEnd"/>
                           <w:r>
                             <w:rPr>
                               <w:rFonts w:ascii="Times New Roman" w:hAnsi="Times New Roman"/>
@@ -13972,7 +13790,7 @@
         </mc:Choice>
         <mc:Fallback>
           <w:pict>
-            <v:shape id="Cuadro de texto 11" o:spid="_x0000_s1035" type="#_x0000_t202" style="position:absolute;margin-left:63.8pt;margin-top:38.75pt;width:212.55pt;height:12pt;z-index:-503316469;visibility:visible;mso-wrap-style:square;mso-wrap-distance-left:9pt;mso-wrap-distance-top:0;mso-wrap-distance-right:9pt;mso-wrap-distance-bottom:0;mso-position-horizontal:absolute;mso-position-horizontal-relative:page;mso-position-vertical:absolute;mso-position-vertical-relative:page;v-text-anchor:top" o:gfxdata="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" o:allowincell="f" stroked="f">
+            <v:shape w14:anchorId="17CE9B3D" id="Cuadro de texto 11" o:spid="_x0000_s1035" type="#_x0000_t202" style="position:absolute;margin-left:63.8pt;margin-top:38.75pt;width:212.55pt;height:12pt;z-index:-503316469;visibility:visible;mso-wrap-style:square;mso-wrap-distance-left:9pt;mso-wrap-distance-top:0;mso-wrap-distance-right:9pt;mso-wrap-distance-bottom:0;mso-position-horizontal:absolute;mso-position-horizontal-relative:page;mso-position-vertical:absolute;mso-position-vertical-relative:page;v-text-anchor:top" o:gfxdata="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" o:allowincell="f" stroked="f">
               <v:fill opacity="0"/>
               <v:textbox inset="0,0,0,0">
                 <w:txbxContent>
@@ -14031,6 +13849,7 @@
                       </w:rPr>
                       <w:t xml:space="preserve"> </w:t>
                     </w:r>
+                    <w:proofErr w:type="spellStart"/>
                     <w:r>
                       <w:rPr>
                         <w:rFonts w:ascii="Times New Roman" w:hAnsi="Times New Roman"/>
@@ -14041,6 +13860,7 @@
                       </w:rPr>
                       <w:t>Speci</w:t>
                     </w:r>
+                    <w:proofErr w:type="spellEnd"/>
                     <w:r>
                       <w:rPr>
                         <w:rFonts w:ascii="Times New Roman" w:hAnsi="Times New Roman"/>
@@ -14116,7 +13936,7 @@
 </file>
 
 <file path=word/header6.xml><?xml version="1.0" encoding="utf-8"?>
-<w:hdr xmlns:wpc="http://schemas.microsoft.com/office/word/2010/wordprocessingCanvas" xmlns:mc="http://schemas.openxmlformats.org/markup-compatibility/2006" xmlns:o="urn:schemas-microsoft-com:office:office" xmlns:r="http://schemas.openxmlformats.org/officeDocument/2006/relationships" xmlns:m="http://schemas.openxmlformats.org/officeDocument/2006/math" xmlns:v="urn:schemas-microsoft-com:vml" xmlns:wp14="http://schemas.microsoft.com/office/word/2010/wordprocessingDrawing" xmlns:wp="http://schemas.openxmlformats.org/drawingml/2006/wordprocessingDrawing" xmlns:w10="urn:schemas-microsoft-com:office:word" xmlns:w="http://schemas.openxmlformats.org/wordprocessingml/2006/main" xmlns:w14="http://schemas.microsoft.com/office/word/2010/wordml" xmlns:w15="http://schemas.microsoft.com/office/word/2012/wordml" xmlns:wpg="http://schemas.microsoft.com/office/word/2010/wordprocessingGroup" xmlns:wpi="http://schemas.microsoft.com/office/word/2010/wordprocessingInk" xmlns:wne="http://schemas.microsoft.com/office/word/2006/wordml" xmlns:wps="http://schemas.microsoft.com/office/word/2010/wordprocessingShape" mc:Ignorable="w14 w15 wp14">
+<w:hdr xmlns:wpc="http://schemas.microsoft.com/office/word/2010/wordprocessingCanvas" xmlns:cx="http://schemas.microsoft.com/office/drawing/2014/chartex" xmlns:cx1="http://schemas.microsoft.com/office/drawing/2015/9/8/chartex" xmlns:cx2="http://schemas.microsoft.com/office/drawing/2015/10/21/chartex" xmlns:cx3="http://schemas.microsoft.com/office/drawing/2016/5/9/chartex" xmlns:cx4="http://schemas.microsoft.com/office/drawing/2016/5/10/chartex" xmlns:cx5="http://schemas.microsoft.com/office/drawing/2016/5/11/chartex" xmlns:cx6="http://schemas.microsoft.com/office/drawing/2016/5/12/chartex" xmlns:cx7="http://schemas.microsoft.com/office/drawing/2016/5/13/chartex" xmlns:cx8="http://schemas.microsoft.com/office/drawing/2016/5/14/chartex" xmlns:mc="http://schemas.openxmlformats.org/markup-compatibility/2006" xmlns:aink="http://schemas.microsoft.com/office/drawing/2016/ink" xmlns:am3d="http://schemas.microsoft.com/office/drawing/2017/model3d" xmlns:o="urn:schemas-microsoft-com:office:office" xmlns:oel="http://schemas.microsoft.com/office/2019/extlst" xmlns:r="http://schemas.openxmlformats.org/officeDocument/2006/relationships" xmlns:m="http://schemas.openxmlformats.org/officeDocument/2006/math" xmlns:v="urn:schemas-microsoft-com:vml" xmlns:wp14="http://schemas.microsoft.com/office/word/2010/wordprocessingDrawing" xmlns:wp="http://schemas.openxmlformats.org/drawingml/2006/wordprocessingDrawing" xmlns:w10="urn:schemas-microsoft-com:office:word" xmlns:w="http://schemas.openxmlformats.org/wordprocessingml/2006/main" xmlns:w14="http://schemas.microsoft.com/office/word/2010/wordml" xmlns:w15="http://schemas.microsoft.com/office/word/2012/wordml" xmlns:w16cex="http://schemas.microsoft.com/office/word/2018/wordml/cex" xmlns:w16cid="http://schemas.microsoft.com/office/word/2016/wordml/cid" xmlns:w16="http://schemas.microsoft.com/office/word/2018/wordml" xmlns:w16sdtdh="http://schemas.microsoft.com/office/word/2020/wordml/sdtdatahash" xmlns:w16se="http://schemas.microsoft.com/office/word/2015/wordml/symex" xmlns:wpg="http://schemas.microsoft.com/office/word/2010/wordprocessingGroup" xmlns:wpi="http://schemas.microsoft.com/office/word/2010/wordprocessingInk" xmlns:wne="http://schemas.microsoft.com/office/word/2006/wordml" xmlns:wps="http://schemas.microsoft.com/office/word/2010/wordprocessingShape" mc:Ignorable="w14 w15 w16se w16cid w16 w16cex w16sdtdh wp14">
   <w:p>
     <w:pPr>
       <w:pStyle w:val="Textoindependiente"/>
@@ -14134,7 +13954,7 @@
       <mc:AlternateContent>
         <mc:Choice Requires="wps">
           <w:drawing>
-            <wp:anchor distT="0" distB="0" distL="114300" distR="114300" simplePos="0" relativeHeight="13" behindDoc="1" locked="0" layoutInCell="0" allowOverlap="1">
+            <wp:anchor distT="0" distB="0" distL="114300" distR="114300" simplePos="0" relativeHeight="13" behindDoc="1" locked="0" layoutInCell="0" allowOverlap="1" wp14:anchorId="0D9C98CA" wp14:editId="4B9E2C10">
               <wp:simplePos x="0" y="0"/>
               <wp:positionH relativeFrom="page">
                 <wp:posOffset>810260</wp:posOffset>
@@ -14222,6 +14042,7 @@
                             </w:rPr>
                             <w:t xml:space="preserve"> </w:t>
                           </w:r>
+                          <w:proofErr w:type="spellStart"/>
                           <w:r>
                             <w:rPr>
                               <w:rFonts w:ascii="Times New Roman" w:hAnsi="Times New Roman"/>
@@ -14232,6 +14053,7 @@
                             </w:rPr>
                             <w:t>Speci</w:t>
                           </w:r>
+                          <w:proofErr w:type="spellEnd"/>
                           <w:r>
                             <w:rPr>
                               <w:rFonts w:ascii="Times New Roman" w:hAnsi="Times New Roman"/>
@@ -14307,11 +14129,11 @@
         </mc:Choice>
         <mc:Fallback>
           <w:pict>
-            <v:shapetype id="_x0000_t202" coordsize="21600,21600" o:spt="202" path="m,l,21600r21600,l21600,xe">
+            <v:shapetype w14:anchorId="0D9C98CA" id="_x0000_t202" coordsize="21600,21600" o:spt="202" path="m,l,21600r21600,l21600,xe">
               <v:stroke joinstyle="miter"/>
               <v:path gradientshapeok="t" o:connecttype="rect"/>
             </v:shapetype>
-            <v:shape id="Cuadro de texto 12" o:spid="_x0000_s1036" type="#_x0000_t202" style="position:absolute;margin-left:63.8pt;margin-top:38.75pt;width:212.55pt;height:12pt;z-index:-503316467;visibility:visible;mso-wrap-style:square;mso-wrap-distance-left:9pt;mso-wrap-distance-top:0;mso-wrap-distance-right:9pt;mso-wrap-distance-bottom:0;mso-position-horizontal:absolute;mso-position-horizontal-relative:page;mso-position-vertical:absolute;mso-position-vertical-relative:page;v-text-anchor:top" o:gfxdata="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" o:allowincell="f" stroked="f">
+            <v:shape id="Cuadro de texto 12" o:spid="_x0000_s1036" type="#_x0000_t202" style="position:absolute;margin-left:63.8pt;margin-top:38.75pt;width:212.55pt;height:12pt;z-index:-503316467;visibility:visible;mso-wrap-style:square;mso-wrap-distance-left:9pt;mso-wrap-distance-top:0;mso-wrap-distance-right:9pt;mso-wrap-distance-bottom:0;mso-position-horizontal:absolute;mso-position-horizontal-relative:page;mso-position-vertical:absolute;mso-position-vertical-relative:page;v-text-anchor:top" o:gfxdata="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" o:allowincell="f" stroked="f">
               <v:fill opacity="0"/>
               <v:textbox inset="0,0,0,0">
                 <w:txbxContent>
@@ -14370,6 +14192,7 @@
                       </w:rPr>
                       <w:t xml:space="preserve"> </w:t>
                     </w:r>
+                    <w:proofErr w:type="spellStart"/>
                     <w:r>
                       <w:rPr>
                         <w:rFonts w:ascii="Times New Roman" w:hAnsi="Times New Roman"/>
@@ -14380,6 +14203,7 @@
                       </w:rPr>
                       <w:t>Speci</w:t>
                     </w:r>
+                    <w:proofErr w:type="spellEnd"/>
                     <w:r>
                       <w:rPr>
                         <w:rFonts w:ascii="Times New Roman" w:hAnsi="Times New Roman"/>
@@ -14458,7 +14282,7 @@
       <mc:AlternateContent>
         <mc:Choice Requires="wps">
           <w:drawing>
-            <wp:anchor distT="0" distB="0" distL="114300" distR="114300" simplePos="0" relativeHeight="16" behindDoc="1" locked="0" layoutInCell="0" allowOverlap="1">
+            <wp:anchor distT="0" distB="0" distL="114300" distR="114300" simplePos="0" relativeHeight="16" behindDoc="1" locked="0" layoutInCell="0" allowOverlap="1" wp14:anchorId="0E0D41E0" wp14:editId="2DA4DC9B">
               <wp:simplePos x="0" y="0"/>
               <wp:positionH relativeFrom="page">
                 <wp:posOffset>6402705</wp:posOffset>
@@ -14554,7 +14378,7 @@
         </mc:Choice>
         <mc:Fallback>
           <w:pict>
-            <v:shape id="Cuadro de texto 13" o:spid="_x0000_s1037" type="#_x0000_t202" style="position:absolute;margin-left:504.15pt;margin-top:38.75pt;width:31.65pt;height:12pt;z-index:-503316464;visibility:visible;mso-wrap-style:square;mso-wrap-distance-left:9pt;mso-wrap-distance-top:0;mso-wrap-distance-right:9pt;mso-wrap-distance-bottom:0;mso-position-horizontal:absolute;mso-position-horizontal-relative:page;mso-position-vertical:absolute;mso-position-vertical-relative:page;v-text-anchor:top" o:gfxdata="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" o:allowincell="f" stroked="f">
+            <v:shape w14:anchorId="0E0D41E0" id="Cuadro de texto 13" o:spid="_x0000_s1037" type="#_x0000_t202" style="position:absolute;margin-left:504.15pt;margin-top:38.75pt;width:31.65pt;height:12pt;z-index:-503316464;visibility:visible;mso-wrap-style:square;mso-wrap-distance-left:9pt;mso-wrap-distance-top:0;mso-wrap-distance-right:9pt;mso-wrap-distance-bottom:0;mso-position-horizontal:absolute;mso-position-horizontal-relative:page;mso-position-vertical:absolute;mso-position-vertical-relative:page;v-text-anchor:top" o:gfxdata="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" o:allowincell="f" stroked="f">
               <v:fill opacity="0"/>
               <v:textbox inset="0,0,0,0">
                 <w:txbxContent>
@@ -14621,7 +14445,7 @@
 </file>
 
 <file path=word/header7.xml><?xml version="1.0" encoding="utf-8"?>
-<w:hdr xmlns:wpc="http://schemas.microsoft.com/office/word/2010/wordprocessingCanvas" xmlns:mc="http://schemas.openxmlformats.org/markup-compatibility/2006" xmlns:o="urn:schemas-microsoft-com:office:office" xmlns:r="http://schemas.openxmlformats.org/officeDocument/2006/relationships" xmlns:m="http://schemas.openxmlformats.org/officeDocument/2006/math" xmlns:v="urn:schemas-microsoft-com:vml" xmlns:wp14="http://schemas.microsoft.com/office/word/2010/wordprocessingDrawing" xmlns:wp="http://schemas.openxmlformats.org/drawingml/2006/wordprocessingDrawing" xmlns:w10="urn:schemas-microsoft-com:office:word" xmlns:w="http://schemas.openxmlformats.org/wordprocessingml/2006/main" xmlns:w14="http://schemas.microsoft.com/office/word/2010/wordml" xmlns:w15="http://schemas.microsoft.com/office/word/2012/wordml" xmlns:wpg="http://schemas.microsoft.com/office/word/2010/wordprocessingGroup" xmlns:wpi="http://schemas.microsoft.com/office/word/2010/wordprocessingInk" xmlns:wne="http://schemas.microsoft.com/office/word/2006/wordml" xmlns:wps="http://schemas.microsoft.com/office/word/2010/wordprocessingShape" mc:Ignorable="w14 w15 wp14">
+<w:hdr xmlns:wpc="http://schemas.microsoft.com/office/word/2010/wordprocessingCanvas" xmlns:cx="http://schemas.microsoft.com/office/drawing/2014/chartex" xmlns:cx1="http://schemas.microsoft.com/office/drawing/2015/9/8/chartex" xmlns:cx2="http://schemas.microsoft.com/office/drawing/2015/10/21/chartex" xmlns:cx3="http://schemas.microsoft.com/office/drawing/2016/5/9/chartex" xmlns:cx4="http://schemas.microsoft.com/office/drawing/2016/5/10/chartex" xmlns:cx5="http://schemas.microsoft.com/office/drawing/2016/5/11/chartex" xmlns:cx6="http://schemas.microsoft.com/office/drawing/2016/5/12/chartex" xmlns:cx7="http://schemas.microsoft.com/office/drawing/2016/5/13/chartex" xmlns:cx8="http://schemas.microsoft.com/office/drawing/2016/5/14/chartex" xmlns:mc="http://schemas.openxmlformats.org/markup-compatibility/2006" xmlns:aink="http://schemas.microsoft.com/office/drawing/2016/ink" xmlns:am3d="http://schemas.microsoft.com/office/drawing/2017/model3d" xmlns:o="urn:schemas-microsoft-com:office:office" xmlns:oel="http://schemas.microsoft.com/office/2019/extlst" xmlns:r="http://schemas.openxmlformats.org/officeDocument/2006/relationships" xmlns:m="http://schemas.openxmlformats.org/officeDocument/2006/math" xmlns:v="urn:schemas-microsoft-com:vml" xmlns:wp14="http://schemas.microsoft.com/office/word/2010/wordprocessingDrawing" xmlns:wp="http://schemas.openxmlformats.org/drawingml/2006/wordprocessingDrawing" xmlns:w10="urn:schemas-microsoft-com:office:word" xmlns:w="http://schemas.openxmlformats.org/wordprocessingml/2006/main" xmlns:w14="http://schemas.microsoft.com/office/word/2010/wordml" xmlns:w15="http://schemas.microsoft.com/office/word/2012/wordml" xmlns:w16cex="http://schemas.microsoft.com/office/word/2018/wordml/cex" xmlns:w16cid="http://schemas.microsoft.com/office/word/2016/wordml/cid" xmlns:w16="http://schemas.microsoft.com/office/word/2018/wordml" xmlns:w16sdtdh="http://schemas.microsoft.com/office/word/2020/wordml/sdtdatahash" xmlns:w16se="http://schemas.microsoft.com/office/word/2015/wordml/symex" xmlns:wpg="http://schemas.microsoft.com/office/word/2010/wordprocessingGroup" xmlns:wpi="http://schemas.microsoft.com/office/word/2010/wordprocessingInk" xmlns:wne="http://schemas.microsoft.com/office/word/2006/wordml" xmlns:wps="http://schemas.microsoft.com/office/word/2010/wordprocessingShape" mc:Ignorable="w14 w15 w16se w16cid w16 w16cex w16sdtdh wp14">
   <w:p>
     <w:pPr>
       <w:pStyle w:val="Textoindependiente"/>
@@ -14639,7 +14463,7 @@
       <mc:AlternateContent>
         <mc:Choice Requires="wps">
           <w:drawing>
-            <wp:anchor distT="0" distB="0" distL="114300" distR="114300" simplePos="0" relativeHeight="14" behindDoc="1" locked="0" layoutInCell="0" allowOverlap="1">
+            <wp:anchor distT="0" distB="0" distL="114300" distR="114300" simplePos="0" relativeHeight="14" behindDoc="1" locked="0" layoutInCell="0" allowOverlap="1" wp14:anchorId="28B002EC" wp14:editId="036CDEB2">
               <wp:simplePos x="0" y="0"/>
               <wp:positionH relativeFrom="page">
                 <wp:posOffset>6402705</wp:posOffset>
@@ -14735,11 +14559,11 @@
         </mc:Choice>
         <mc:Fallback>
           <w:pict>
-            <v:shapetype id="_x0000_t202" coordsize="21600,21600" o:spt="202" path="m,l,21600r21600,l21600,xe">
+            <v:shapetype w14:anchorId="28B002EC" id="_x0000_t202" coordsize="21600,21600" o:spt="202" path="m,l,21600r21600,l21600,xe">
               <v:stroke joinstyle="miter"/>
               <v:path gradientshapeok="t" o:connecttype="rect"/>
             </v:shapetype>
-            <v:shape id="Cuadro de texto 14" o:spid="_x0000_s1038" type="#_x0000_t202" style="position:absolute;margin-left:504.15pt;margin-top:38.75pt;width:31.65pt;height:12pt;z-index:-503316466;visibility:visible;mso-wrap-style:square;mso-wrap-distance-left:9pt;mso-wrap-distance-top:0;mso-wrap-distance-right:9pt;mso-wrap-distance-bottom:0;mso-position-horizontal:absolute;mso-position-horizontal-relative:page;mso-position-vertical:absolute;mso-position-vertical-relative:page;v-text-anchor:top" o:gfxdata="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" o:allowincell="f" stroked="f">
+            <v:shape id="Cuadro de texto 14" o:spid="_x0000_s1038" type="#_x0000_t202" style="position:absolute;margin-left:504.15pt;margin-top:38.75pt;width:31.65pt;height:12pt;z-index:-503316466;visibility:visible;mso-wrap-style:square;mso-wrap-distance-left:9pt;mso-wrap-distance-top:0;mso-wrap-distance-right:9pt;mso-wrap-distance-bottom:0;mso-position-horizontal:absolute;mso-position-horizontal-relative:page;mso-position-vertical:absolute;mso-position-vertical-relative:page;v-text-anchor:top" o:gfxdata="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" o:allowincell="f" stroked="f">
               <v:fill opacity="0"/>
               <v:textbox inset="0,0,0,0">
                 <w:txbxContent>
@@ -14809,7 +14633,7 @@
       <mc:AlternateContent>
         <mc:Choice Requires="wps">
           <w:drawing>
-            <wp:anchor distT="0" distB="0" distL="114300" distR="114300" simplePos="0" relativeHeight="15" behindDoc="1" locked="0" layoutInCell="0" allowOverlap="1">
+            <wp:anchor distT="0" distB="0" distL="114300" distR="114300" simplePos="0" relativeHeight="15" behindDoc="1" locked="0" layoutInCell="0" allowOverlap="1" wp14:anchorId="02A806AB" wp14:editId="031483D9">
               <wp:simplePos x="0" y="0"/>
               <wp:positionH relativeFrom="page">
                 <wp:posOffset>810260</wp:posOffset>
@@ -14897,6 +14721,7 @@
                             </w:rPr>
                             <w:t xml:space="preserve"> </w:t>
                           </w:r>
+                          <w:proofErr w:type="spellStart"/>
                           <w:r>
                             <w:rPr>
                               <w:rFonts w:ascii="Times New Roman" w:hAnsi="Times New Roman"/>
@@ -14907,6 +14732,7 @@
                             </w:rPr>
                             <w:t>Speci</w:t>
                           </w:r>
+                          <w:proofErr w:type="spellEnd"/>
                           <w:r>
                             <w:rPr>
                               <w:rFonts w:ascii="Times New Roman" w:hAnsi="Times New Roman"/>
@@ -14982,7 +14808,7 @@
         </mc:Choice>
         <mc:Fallback>
           <w:pict>
-            <v:shape id="Cuadro de texto 15" o:spid="_x0000_s1039" type="#_x0000_t202" style="position:absolute;margin-left:63.8pt;margin-top:38.75pt;width:212.55pt;height:12pt;z-index:-503316465;visibility:visible;mso-wrap-style:square;mso-wrap-distance-left:9pt;mso-wrap-distance-top:0;mso-wrap-distance-right:9pt;mso-wrap-distance-bottom:0;mso-position-horizontal:absolute;mso-position-horizontal-relative:page;mso-position-vertical:absolute;mso-position-vertical-relative:page;v-text-anchor:top" o:gfxdata="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" o:allowincell="f" stroked="f">
+            <v:shape w14:anchorId="02A806AB" id="Cuadro de texto 15" o:spid="_x0000_s1039" type="#_x0000_t202" style="position:absolute;margin-left:63.8pt;margin-top:38.75pt;width:212.55pt;height:12pt;z-index:-503316465;visibility:visible;mso-wrap-style:square;mso-wrap-distance-left:9pt;mso-wrap-distance-top:0;mso-wrap-distance-right:9pt;mso-wrap-distance-bottom:0;mso-position-horizontal:absolute;mso-position-horizontal-relative:page;mso-position-vertical:absolute;mso-position-vertical-relative:page;v-text-anchor:top" o:gfxdata="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" o:allowincell="f" stroked="f">
               <v:fill opacity="0"/>
               <v:textbox inset="0,0,0,0">
                 <w:txbxContent>
@@ -15041,6 +14867,7 @@
                       </w:rPr>
                       <w:t xml:space="preserve"> </w:t>
                     </w:r>
+                    <w:proofErr w:type="spellStart"/>
                     <w:r>
                       <w:rPr>
                         <w:rFonts w:ascii="Times New Roman" w:hAnsi="Times New Roman"/>
@@ -15051,6 +14878,7 @@
                       </w:rPr>
                       <w:t>Speci</w:t>
                     </w:r>
+                    <w:proofErr w:type="spellEnd"/>
                     <w:r>
                       <w:rPr>
                         <w:rFonts w:ascii="Times New Roman" w:hAnsi="Times New Roman"/>
@@ -15126,7 +14954,7 @@
 </file>
 
 <file path=word/header8.xml><?xml version="1.0" encoding="utf-8"?>
-<w:hdr xmlns:wpc="http://schemas.microsoft.com/office/word/2010/wordprocessingCanvas" xmlns:mc="http://schemas.openxmlformats.org/markup-compatibility/2006" xmlns:o="urn:schemas-microsoft-com:office:office" xmlns:r="http://schemas.openxmlformats.org/officeDocument/2006/relationships" xmlns:m="http://schemas.openxmlformats.org/officeDocument/2006/math" xmlns:v="urn:schemas-microsoft-com:vml" xmlns:wp14="http://schemas.microsoft.com/office/word/2010/wordprocessingDrawing" xmlns:wp="http://schemas.openxmlformats.org/drawingml/2006/wordprocessingDrawing" xmlns:w10="urn:schemas-microsoft-com:office:word" xmlns:w="http://schemas.openxmlformats.org/wordprocessingml/2006/main" xmlns:w14="http://schemas.microsoft.com/office/word/2010/wordml" xmlns:w15="http://schemas.microsoft.com/office/word/2012/wordml" xmlns:wpg="http://schemas.microsoft.com/office/word/2010/wordprocessingGroup" xmlns:wpi="http://schemas.microsoft.com/office/word/2010/wordprocessingInk" xmlns:wne="http://schemas.microsoft.com/office/word/2006/wordml" xmlns:wps="http://schemas.microsoft.com/office/word/2010/wordprocessingShape" mc:Ignorable="w14 w15 wp14">
+<w:hdr xmlns:wpc="http://schemas.microsoft.com/office/word/2010/wordprocessingCanvas" xmlns:cx="http://schemas.microsoft.com/office/drawing/2014/chartex" xmlns:cx1="http://schemas.microsoft.com/office/drawing/2015/9/8/chartex" xmlns:cx2="http://schemas.microsoft.com/office/drawing/2015/10/21/chartex" xmlns:cx3="http://schemas.microsoft.com/office/drawing/2016/5/9/chartex" xmlns:cx4="http://schemas.microsoft.com/office/drawing/2016/5/10/chartex" xmlns:cx5="http://schemas.microsoft.com/office/drawing/2016/5/11/chartex" xmlns:cx6="http://schemas.microsoft.com/office/drawing/2016/5/12/chartex" xmlns:cx7="http://schemas.microsoft.com/office/drawing/2016/5/13/chartex" xmlns:cx8="http://schemas.microsoft.com/office/drawing/2016/5/14/chartex" xmlns:mc="http://schemas.openxmlformats.org/markup-compatibility/2006" xmlns:aink="http://schemas.microsoft.com/office/drawing/2016/ink" xmlns:am3d="http://schemas.microsoft.com/office/drawing/2017/model3d" xmlns:o="urn:schemas-microsoft-com:office:office" xmlns:oel="http://schemas.microsoft.com/office/2019/extlst" xmlns:r="http://schemas.openxmlformats.org/officeDocument/2006/relationships" xmlns:m="http://schemas.openxmlformats.org/officeDocument/2006/math" xmlns:v="urn:schemas-microsoft-com:vml" xmlns:wp14="http://schemas.microsoft.com/office/word/2010/wordprocessingDrawing" xmlns:wp="http://schemas.openxmlformats.org/drawingml/2006/wordprocessingDrawing" xmlns:w10="urn:schemas-microsoft-com:office:word" xmlns:w="http://schemas.openxmlformats.org/wordprocessingml/2006/main" xmlns:w14="http://schemas.microsoft.com/office/word/2010/wordml" xmlns:w15="http://schemas.microsoft.com/office/word/2012/wordml" xmlns:w16cex="http://schemas.microsoft.com/office/word/2018/wordml/cex" xmlns:w16cid="http://schemas.microsoft.com/office/word/2016/wordml/cid" xmlns:w16="http://schemas.microsoft.com/office/word/2018/wordml" xmlns:w16sdtdh="http://schemas.microsoft.com/office/word/2020/wordml/sdtdatahash" xmlns:w16se="http://schemas.microsoft.com/office/word/2015/wordml/symex" xmlns:wpg="http://schemas.microsoft.com/office/word/2010/wordprocessingGroup" xmlns:wpi="http://schemas.microsoft.com/office/word/2010/wordprocessingInk" xmlns:wne="http://schemas.microsoft.com/office/word/2006/wordml" xmlns:wps="http://schemas.microsoft.com/office/word/2010/wordprocessingShape" mc:Ignorable="w14 w15 w16se w16cid w16 w16cex w16sdtdh wp14">
   <w:p>
     <w:pPr>
       <w:pStyle w:val="Textoindependiente"/>
@@ -15144,7 +14972,7 @@
       <mc:AlternateContent>
         <mc:Choice Requires="wps">
           <w:drawing>
-            <wp:anchor distT="0" distB="0" distL="114300" distR="114300" simplePos="0" relativeHeight="17" behindDoc="1" locked="0" layoutInCell="0" allowOverlap="1">
+            <wp:anchor distT="0" distB="0" distL="114300" distR="114300" simplePos="0" relativeHeight="17" behindDoc="1" locked="0" layoutInCell="0" allowOverlap="1" wp14:anchorId="4512D860" wp14:editId="7F03C2B8">
               <wp:simplePos x="0" y="0"/>
               <wp:positionH relativeFrom="page">
                 <wp:posOffset>810260</wp:posOffset>
@@ -15232,6 +15060,7 @@
                             </w:rPr>
                             <w:t xml:space="preserve"> </w:t>
                           </w:r>
+                          <w:proofErr w:type="spellStart"/>
                           <w:r>
                             <w:rPr>
                               <w:rFonts w:ascii="Times New Roman" w:hAnsi="Times New Roman"/>
@@ -15242,6 +15071,7 @@
                             </w:rPr>
                             <w:t>Speci</w:t>
                           </w:r>
+                          <w:proofErr w:type="spellEnd"/>
                           <w:r>
                             <w:rPr>
                               <w:rFonts w:ascii="Times New Roman" w:hAnsi="Times New Roman"/>
@@ -15317,11 +15147,11 @@
         </mc:Choice>
         <mc:Fallback>
           <w:pict>
-            <v:shapetype id="_x0000_t202" coordsize="21600,21600" o:spt="202" path="m,l,21600r21600,l21600,xe">
+            <v:shapetype w14:anchorId="4512D860" id="_x0000_t202" coordsize="21600,21600" o:spt="202" path="m,l,21600r21600,l21600,xe">
               <v:stroke joinstyle="miter"/>
               <v:path gradientshapeok="t" o:connecttype="rect"/>
             </v:shapetype>
-            <v:shape id="Cuadro de texto 16" o:spid="_x0000_s1040" type="#_x0000_t202" style="position:absolute;margin-left:63.8pt;margin-top:38.75pt;width:212.55pt;height:12pt;z-index:-503316463;visibility:visible;mso-wrap-style:square;mso-wrap-distance-left:9pt;mso-wrap-distance-top:0;mso-wrap-distance-right:9pt;mso-wrap-distance-bottom:0;mso-position-horizontal:absolute;mso-position-horizontal-relative:page;mso-position-vertical:absolute;mso-position-vertical-relative:page;v-text-anchor:top" o:gfxdata="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" o:allowincell="f" stroked="f">
+            <v:shape id="Cuadro de texto 16" o:spid="_x0000_s1040" type="#_x0000_t202" style="position:absolute;margin-left:63.8pt;margin-top:38.75pt;width:212.55pt;height:12pt;z-index:-503316463;visibility:visible;mso-wrap-style:square;mso-wrap-distance-left:9pt;mso-wrap-distance-top:0;mso-wrap-distance-right:9pt;mso-wrap-distance-bottom:0;mso-position-horizontal:absolute;mso-position-horizontal-relative:page;mso-position-vertical:absolute;mso-position-vertical-relative:page;v-text-anchor:top" o:gfxdata="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" o:allowincell="f" stroked="f">
               <v:fill opacity="0"/>
               <v:textbox inset="0,0,0,0">
                 <w:txbxContent>
@@ -15380,6 +15210,7 @@
                       </w:rPr>
                       <w:t xml:space="preserve"> </w:t>
                     </w:r>
+                    <w:proofErr w:type="spellStart"/>
                     <w:r>
                       <w:rPr>
                         <w:rFonts w:ascii="Times New Roman" w:hAnsi="Times New Roman"/>
@@ -15390,6 +15221,7 @@
                       </w:rPr>
                       <w:t>Speci</w:t>
                     </w:r>
+                    <w:proofErr w:type="spellEnd"/>
                     <w:r>
                       <w:rPr>
                         <w:rFonts w:ascii="Times New Roman" w:hAnsi="Times New Roman"/>
@@ -15468,7 +15300,7 @@
       <mc:AlternateContent>
         <mc:Choice Requires="wps">
           <w:drawing>
-            <wp:anchor distT="0" distB="0" distL="114300" distR="114300" simplePos="0" relativeHeight="18" behindDoc="1" locked="0" layoutInCell="0" allowOverlap="1">
+            <wp:anchor distT="0" distB="0" distL="114300" distR="114300" simplePos="0" relativeHeight="18" behindDoc="1" locked="0" layoutInCell="0" allowOverlap="1" wp14:anchorId="4E51FBF6" wp14:editId="3A3BF498">
               <wp:simplePos x="0" y="0"/>
               <wp:positionH relativeFrom="page">
                 <wp:posOffset>6402705</wp:posOffset>
@@ -15564,7 +15396,7 @@
         </mc:Choice>
         <mc:Fallback>
           <w:pict>
-            <v:shape id="Cuadro de texto 17" o:spid="_x0000_s1041" type="#_x0000_t202" style="position:absolute;margin-left:504.15pt;margin-top:38.75pt;width:31.65pt;height:12pt;z-index:-503316462;visibility:visible;mso-wrap-style:square;mso-wrap-distance-left:9pt;mso-wrap-distance-top:0;mso-wrap-distance-right:9pt;mso-wrap-distance-bottom:0;mso-position-horizontal:absolute;mso-position-horizontal-relative:page;mso-position-vertical:absolute;mso-position-vertical-relative:page;v-text-anchor:top" o:gfxdata="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" o:allowincell="f" stroked="f">
+            <v:shape w14:anchorId="4E51FBF6" id="Cuadro de texto 17" o:spid="_x0000_s1041" type="#_x0000_t202" style="position:absolute;margin-left:504.15pt;margin-top:38.75pt;width:31.65pt;height:12pt;z-index:-503316462;visibility:visible;mso-wrap-style:square;mso-wrap-distance-left:9pt;mso-wrap-distance-top:0;mso-wrap-distance-right:9pt;mso-wrap-distance-bottom:0;mso-position-horizontal:absolute;mso-position-horizontal-relative:page;mso-position-vertical:absolute;mso-position-vertical-relative:page;v-text-anchor:top" o:gfxdata="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" o:allowincell="f" stroked="f">
               <v:fill opacity="0"/>
               <v:textbox inset="0,0,0,0">
                 <w:txbxContent>
@@ -15631,8 +15463,8 @@
 </file>
 
 <file path=word/numbering.xml><?xml version="1.0" encoding="utf-8"?>
-<w:numbering xmlns:wpc="http://schemas.microsoft.com/office/word/2010/wordprocessingCanvas" xmlns:mc="http://schemas.openxmlformats.org/markup-compatibility/2006" xmlns:o="urn:schemas-microsoft-com:office:office" xmlns:r="http://schemas.openxmlformats.org/officeDocument/2006/relationships" xmlns:m="http://schemas.openxmlformats.org/officeDocument/2006/math" xmlns:v="urn:schemas-microsoft-com:vml" xmlns:wp14="http://schemas.microsoft.com/office/word/2010/wordprocessingDrawing" xmlns:wp="http://schemas.openxmlformats.org/drawingml/2006/wordprocessingDrawing" xmlns:w10="urn:schemas-microsoft-com:office:word" xmlns:w="http://schemas.openxmlformats.org/wordprocessingml/2006/main" xmlns:w14="http://schemas.microsoft.com/office/word/2010/wordml" xmlns:w15="http://schemas.microsoft.com/office/word/2012/wordml" xmlns:wpg="http://schemas.microsoft.com/office/word/2010/wordprocessingGroup" xmlns:wpi="http://schemas.microsoft.com/office/word/2010/wordprocessingInk" xmlns:wne="http://schemas.microsoft.com/office/word/2006/wordml" xmlns:wps="http://schemas.microsoft.com/office/word/2010/wordprocessingShape" mc:Ignorable="w14 w15 wp14">
-  <w:abstractNum w:abstractNumId="0">
+<w:numbering xmlns:wpc="http://schemas.microsoft.com/office/word/2010/wordprocessingCanvas" xmlns:cx="http://schemas.microsoft.com/office/drawing/2014/chartex" xmlns:cx1="http://schemas.microsoft.com/office/drawing/2015/9/8/chartex" xmlns:cx2="http://schemas.microsoft.com/office/drawing/2015/10/21/chartex" xmlns:cx3="http://schemas.microsoft.com/office/drawing/2016/5/9/chartex" xmlns:cx4="http://schemas.microsoft.com/office/drawing/2016/5/10/chartex" xmlns:cx5="http://schemas.microsoft.com/office/drawing/2016/5/11/chartex" xmlns:cx6="http://schemas.microsoft.com/office/drawing/2016/5/12/chartex" xmlns:cx7="http://schemas.microsoft.com/office/drawing/2016/5/13/chartex" xmlns:cx8="http://schemas.microsoft.com/office/drawing/2016/5/14/chartex" xmlns:mc="http://schemas.openxmlformats.org/markup-compatibility/2006" xmlns:aink="http://schemas.microsoft.com/office/drawing/2016/ink" xmlns:am3d="http://schemas.microsoft.com/office/drawing/2017/model3d" xmlns:o="urn:schemas-microsoft-com:office:office" xmlns:oel="http://schemas.microsoft.com/office/2019/extlst" xmlns:r="http://schemas.openxmlformats.org/officeDocument/2006/relationships" xmlns:m="http://schemas.openxmlformats.org/officeDocument/2006/math" xmlns:v="urn:schemas-microsoft-com:vml" xmlns:wp14="http://schemas.microsoft.com/office/word/2010/wordprocessingDrawing" xmlns:wp="http://schemas.openxmlformats.org/drawingml/2006/wordprocessingDrawing" xmlns:w10="urn:schemas-microsoft-com:office:word" xmlns:w="http://schemas.openxmlformats.org/wordprocessingml/2006/main" xmlns:w14="http://schemas.microsoft.com/office/word/2010/wordml" xmlns:w15="http://schemas.microsoft.com/office/word/2012/wordml" xmlns:w16cex="http://schemas.microsoft.com/office/word/2018/wordml/cex" xmlns:w16cid="http://schemas.microsoft.com/office/word/2016/wordml/cid" xmlns:w16="http://schemas.microsoft.com/office/word/2018/wordml" xmlns:w16sdtdh="http://schemas.microsoft.com/office/word/2020/wordml/sdtdatahash" xmlns:w16se="http://schemas.microsoft.com/office/word/2015/wordml/symex" xmlns:wpg="http://schemas.microsoft.com/office/word/2010/wordprocessingGroup" xmlns:wpi="http://schemas.microsoft.com/office/word/2010/wordprocessingInk" xmlns:wne="http://schemas.microsoft.com/office/word/2006/wordml" xmlns:wps="http://schemas.microsoft.com/office/word/2010/wordprocessingShape" mc:Ignorable="w14 w15 w16se w16cid w16 w16cex w16sdtdh wp14">
+  <w:abstractNum w:abstractNumId="0" w15:restartNumberingAfterBreak="0">
     <w:nsid w:val="0CBF3C2F"/>
     <w:multiLevelType w:val="multilevel"/>
     <w:tmpl w:val="1C506D46"/>
@@ -15754,7 +15586,7 @@
       </w:pPr>
     </w:lvl>
   </w:abstractNum>
-  <w:abstractNum w:abstractNumId="1">
+  <w:abstractNum w:abstractNumId="1" w15:restartNumberingAfterBreak="0">
     <w:nsid w:val="1A0734A6"/>
     <w:multiLevelType w:val="multilevel"/>
     <w:tmpl w:val="FB5E0B74"/>
@@ -15905,17 +15737,17 @@
       </w:rPr>
     </w:lvl>
   </w:abstractNum>
-  <w:abstractNum w:abstractNumId="2">
-    <w:nsid w:val="2882391F"/>
+  <w:abstractNum w:abstractNumId="2" w15:restartNumberingAfterBreak="0">
+    <w:nsid w:val="1F17683E"/>
     <w:multiLevelType w:val="hybridMultilevel"/>
-    <w:tmpl w:val="32D8EA8E"/>
+    <w:tmpl w:val="1A7092C4"/>
     <w:lvl w:ilvl="0" w:tplc="2C0A0001">
       <w:start w:val="1"/>
       <w:numFmt w:val="bullet"/>
       <w:lvlText w:val=""/>
       <w:lvlJc w:val="left"/>
       <w:pPr>
-        <w:ind w:left="862" w:hanging="360"/>
+        <w:ind w:left="1440" w:hanging="360"/>
       </w:pPr>
       <w:rPr>
         <w:rFonts w:ascii="Symbol" w:hAnsi="Symbol" w:hint="default"/>
@@ -15927,7 +15759,7 @@
       <w:lvlText w:val="o"/>
       <w:lvlJc w:val="left"/>
       <w:pPr>
-        <w:ind w:left="1582" w:hanging="360"/>
+        <w:ind w:left="2160" w:hanging="360"/>
       </w:pPr>
       <w:rPr>
         <w:rFonts w:ascii="Courier New" w:hAnsi="Courier New" w:cs="Courier New" w:hint="default"/>
@@ -15939,7 +15771,7 @@
       <w:lvlText w:val=""/>
       <w:lvlJc w:val="left"/>
       <w:pPr>
-        <w:ind w:left="2302" w:hanging="360"/>
+        <w:ind w:left="2880" w:hanging="360"/>
       </w:pPr>
       <w:rPr>
         <w:rFonts w:ascii="Wingdings" w:hAnsi="Wingdings" w:hint="default"/>
@@ -15951,7 +15783,7 @@
       <w:lvlText w:val=""/>
       <w:lvlJc w:val="left"/>
       <w:pPr>
-        <w:ind w:left="3022" w:hanging="360"/>
+        <w:ind w:left="3600" w:hanging="360"/>
       </w:pPr>
       <w:rPr>
         <w:rFonts w:ascii="Symbol" w:hAnsi="Symbol" w:hint="default"/>
@@ -15963,7 +15795,7 @@
       <w:lvlText w:val="o"/>
       <w:lvlJc w:val="left"/>
       <w:pPr>
-        <w:ind w:left="3742" w:hanging="360"/>
+        <w:ind w:left="4320" w:hanging="360"/>
       </w:pPr>
       <w:rPr>
         <w:rFonts w:ascii="Courier New" w:hAnsi="Courier New" w:cs="Courier New" w:hint="default"/>
@@ -15975,7 +15807,7 @@
       <w:lvlText w:val=""/>
       <w:lvlJc w:val="left"/>
       <w:pPr>
-        <w:ind w:left="4462" w:hanging="360"/>
+        <w:ind w:left="5040" w:hanging="360"/>
       </w:pPr>
       <w:rPr>
         <w:rFonts w:ascii="Wingdings" w:hAnsi="Wingdings" w:hint="default"/>
@@ -15987,7 +15819,7 @@
       <w:lvlText w:val=""/>
       <w:lvlJc w:val="left"/>
       <w:pPr>
-        <w:ind w:left="5182" w:hanging="360"/>
+        <w:ind w:left="5760" w:hanging="360"/>
       </w:pPr>
       <w:rPr>
         <w:rFonts w:ascii="Symbol" w:hAnsi="Symbol" w:hint="default"/>
@@ -15999,7 +15831,7 @@
       <w:lvlText w:val="o"/>
       <w:lvlJc w:val="left"/>
       <w:pPr>
-        <w:ind w:left="5902" w:hanging="360"/>
+        <w:ind w:left="6480" w:hanging="360"/>
       </w:pPr>
       <w:rPr>
         <w:rFonts w:ascii="Courier New" w:hAnsi="Courier New" w:cs="Courier New" w:hint="default"/>
@@ -16011,17 +15843,17 @@
       <w:lvlText w:val=""/>
       <w:lvlJc w:val="left"/>
       <w:pPr>
-        <w:ind w:left="6622" w:hanging="360"/>
+        <w:ind w:left="7200" w:hanging="360"/>
       </w:pPr>
       <w:rPr>
         <w:rFonts w:ascii="Wingdings" w:hAnsi="Wingdings" w:hint="default"/>
       </w:rPr>
     </w:lvl>
   </w:abstractNum>
-  <w:abstractNum w:abstractNumId="3">
-    <w:nsid w:val="46126486"/>
+  <w:abstractNum w:abstractNumId="3" w15:restartNumberingAfterBreak="0">
+    <w:nsid w:val="1F7201E2"/>
     <w:multiLevelType w:val="hybridMultilevel"/>
-    <w:tmpl w:val="6E2AB860"/>
+    <w:tmpl w:val="EB1401D6"/>
     <w:lvl w:ilvl="0" w:tplc="2C0A0001">
       <w:start w:val="1"/>
       <w:numFmt w:val="bullet"/>
@@ -16131,7 +15963,233 @@
       </w:rPr>
     </w:lvl>
   </w:abstractNum>
-  <w:abstractNum w:abstractNumId="4">
+  <w:abstractNum w:abstractNumId="4" w15:restartNumberingAfterBreak="0">
+    <w:nsid w:val="2882391F"/>
+    <w:multiLevelType w:val="hybridMultilevel"/>
+    <w:tmpl w:val="32D8EA8E"/>
+    <w:lvl w:ilvl="0" w:tplc="2C0A0001">
+      <w:start w:val="1"/>
+      <w:numFmt w:val="bullet"/>
+      <w:lvlText w:val=""/>
+      <w:lvlJc w:val="left"/>
+      <w:pPr>
+        <w:ind w:left="862" w:hanging="360"/>
+      </w:pPr>
+      <w:rPr>
+        <w:rFonts w:ascii="Symbol" w:hAnsi="Symbol" w:hint="default"/>
+      </w:rPr>
+    </w:lvl>
+    <w:lvl w:ilvl="1" w:tplc="2C0A0003" w:tentative="1">
+      <w:start w:val="1"/>
+      <w:numFmt w:val="bullet"/>
+      <w:lvlText w:val="o"/>
+      <w:lvlJc w:val="left"/>
+      <w:pPr>
+        <w:ind w:left="1582" w:hanging="360"/>
+      </w:pPr>
+      <w:rPr>
+        <w:rFonts w:ascii="Courier New" w:hAnsi="Courier New" w:cs="Courier New" w:hint="default"/>
+      </w:rPr>
+    </w:lvl>
+    <w:lvl w:ilvl="2" w:tplc="2C0A0005" w:tentative="1">
+      <w:start w:val="1"/>
+      <w:numFmt w:val="bullet"/>
+      <w:lvlText w:val=""/>
+      <w:lvlJc w:val="left"/>
+      <w:pPr>
+        <w:ind w:left="2302" w:hanging="360"/>
+      </w:pPr>
+      <w:rPr>
+        <w:rFonts w:ascii="Wingdings" w:hAnsi="Wingdings" w:hint="default"/>
+      </w:rPr>
+    </w:lvl>
+    <w:lvl w:ilvl="3" w:tplc="2C0A0001" w:tentative="1">
+      <w:start w:val="1"/>
+      <w:numFmt w:val="bullet"/>
+      <w:lvlText w:val=""/>
+      <w:lvlJc w:val="left"/>
+      <w:pPr>
+        <w:ind w:left="3022" w:hanging="360"/>
+      </w:pPr>
+      <w:rPr>
+        <w:rFonts w:ascii="Symbol" w:hAnsi="Symbol" w:hint="default"/>
+      </w:rPr>
+    </w:lvl>
+    <w:lvl w:ilvl="4" w:tplc="2C0A0003" w:tentative="1">
+      <w:start w:val="1"/>
+      <w:numFmt w:val="bullet"/>
+      <w:lvlText w:val="o"/>
+      <w:lvlJc w:val="left"/>
+      <w:pPr>
+        <w:ind w:left="3742" w:hanging="360"/>
+      </w:pPr>
+      <w:rPr>
+        <w:rFonts w:ascii="Courier New" w:hAnsi="Courier New" w:cs="Courier New" w:hint="default"/>
+      </w:rPr>
+    </w:lvl>
+    <w:lvl w:ilvl="5" w:tplc="2C0A0005" w:tentative="1">
+      <w:start w:val="1"/>
+      <w:numFmt w:val="bullet"/>
+      <w:lvlText w:val=""/>
+      <w:lvlJc w:val="left"/>
+      <w:pPr>
+        <w:ind w:left="4462" w:hanging="360"/>
+      </w:pPr>
+      <w:rPr>
+        <w:rFonts w:ascii="Wingdings" w:hAnsi="Wingdings" w:hint="default"/>
+      </w:rPr>
+    </w:lvl>
+    <w:lvl w:ilvl="6" w:tplc="2C0A0001" w:tentative="1">
+      <w:start w:val="1"/>
+      <w:numFmt w:val="bullet"/>
+      <w:lvlText w:val=""/>
+      <w:lvlJc w:val="left"/>
+      <w:pPr>
+        <w:ind w:left="5182" w:hanging="360"/>
+      </w:pPr>
+      <w:rPr>
+        <w:rFonts w:ascii="Symbol" w:hAnsi="Symbol" w:hint="default"/>
+      </w:rPr>
+    </w:lvl>
+    <w:lvl w:ilvl="7" w:tplc="2C0A0003" w:tentative="1">
+      <w:start w:val="1"/>
+      <w:numFmt w:val="bullet"/>
+      <w:lvlText w:val="o"/>
+      <w:lvlJc w:val="left"/>
+      <w:pPr>
+        <w:ind w:left="5902" w:hanging="360"/>
+      </w:pPr>
+      <w:rPr>
+        <w:rFonts w:ascii="Courier New" w:hAnsi="Courier New" w:cs="Courier New" w:hint="default"/>
+      </w:rPr>
+    </w:lvl>
+    <w:lvl w:ilvl="8" w:tplc="2C0A0005" w:tentative="1">
+      <w:start w:val="1"/>
+      <w:numFmt w:val="bullet"/>
+      <w:lvlText w:val=""/>
+      <w:lvlJc w:val="left"/>
+      <w:pPr>
+        <w:ind w:left="6622" w:hanging="360"/>
+      </w:pPr>
+      <w:rPr>
+        <w:rFonts w:ascii="Wingdings" w:hAnsi="Wingdings" w:hint="default"/>
+      </w:rPr>
+    </w:lvl>
+  </w:abstractNum>
+  <w:abstractNum w:abstractNumId="5" w15:restartNumberingAfterBreak="0">
+    <w:nsid w:val="46126486"/>
+    <w:multiLevelType w:val="hybridMultilevel"/>
+    <w:tmpl w:val="6E2AB860"/>
+    <w:lvl w:ilvl="0" w:tplc="2C0A0001">
+      <w:start w:val="1"/>
+      <w:numFmt w:val="bullet"/>
+      <w:lvlText w:val=""/>
+      <w:lvlJc w:val="left"/>
+      <w:pPr>
+        <w:ind w:left="836" w:hanging="360"/>
+      </w:pPr>
+      <w:rPr>
+        <w:rFonts w:ascii="Symbol" w:hAnsi="Symbol" w:hint="default"/>
+      </w:rPr>
+    </w:lvl>
+    <w:lvl w:ilvl="1" w:tplc="2C0A0003" w:tentative="1">
+      <w:start w:val="1"/>
+      <w:numFmt w:val="bullet"/>
+      <w:lvlText w:val="o"/>
+      <w:lvlJc w:val="left"/>
+      <w:pPr>
+        <w:ind w:left="1556" w:hanging="360"/>
+      </w:pPr>
+      <w:rPr>
+        <w:rFonts w:ascii="Courier New" w:hAnsi="Courier New" w:cs="Courier New" w:hint="default"/>
+      </w:rPr>
+    </w:lvl>
+    <w:lvl w:ilvl="2" w:tplc="2C0A0005" w:tentative="1">
+      <w:start w:val="1"/>
+      <w:numFmt w:val="bullet"/>
+      <w:lvlText w:val=""/>
+      <w:lvlJc w:val="left"/>
+      <w:pPr>
+        <w:ind w:left="2276" w:hanging="360"/>
+      </w:pPr>
+      <w:rPr>
+        <w:rFonts w:ascii="Wingdings" w:hAnsi="Wingdings" w:hint="default"/>
+      </w:rPr>
+    </w:lvl>
+    <w:lvl w:ilvl="3" w:tplc="2C0A0001" w:tentative="1">
+      <w:start w:val="1"/>
+      <w:numFmt w:val="bullet"/>
+      <w:lvlText w:val=""/>
+      <w:lvlJc w:val="left"/>
+      <w:pPr>
+        <w:ind w:left="2996" w:hanging="360"/>
+      </w:pPr>
+      <w:rPr>
+        <w:rFonts w:ascii="Symbol" w:hAnsi="Symbol" w:hint="default"/>
+      </w:rPr>
+    </w:lvl>
+    <w:lvl w:ilvl="4" w:tplc="2C0A0003" w:tentative="1">
+      <w:start w:val="1"/>
+      <w:numFmt w:val="bullet"/>
+      <w:lvlText w:val="o"/>
+      <w:lvlJc w:val="left"/>
+      <w:pPr>
+        <w:ind w:left="3716" w:hanging="360"/>
+      </w:pPr>
+      <w:rPr>
+        <w:rFonts w:ascii="Courier New" w:hAnsi="Courier New" w:cs="Courier New" w:hint="default"/>
+      </w:rPr>
+    </w:lvl>
+    <w:lvl w:ilvl="5" w:tplc="2C0A0005" w:tentative="1">
+      <w:start w:val="1"/>
+      <w:numFmt w:val="bullet"/>
+      <w:lvlText w:val=""/>
+      <w:lvlJc w:val="left"/>
+      <w:pPr>
+        <w:ind w:left="4436" w:hanging="360"/>
+      </w:pPr>
+      <w:rPr>
+        <w:rFonts w:ascii="Wingdings" w:hAnsi="Wingdings" w:hint="default"/>
+      </w:rPr>
+    </w:lvl>
+    <w:lvl w:ilvl="6" w:tplc="2C0A0001" w:tentative="1">
+      <w:start w:val="1"/>
+      <w:numFmt w:val="bullet"/>
+      <w:lvlText w:val=""/>
+      <w:lvlJc w:val="left"/>
+      <w:pPr>
+        <w:ind w:left="5156" w:hanging="360"/>
+      </w:pPr>
+      <w:rPr>
+        <w:rFonts w:ascii="Symbol" w:hAnsi="Symbol" w:hint="default"/>
+      </w:rPr>
+    </w:lvl>
+    <w:lvl w:ilvl="7" w:tplc="2C0A0003" w:tentative="1">
+      <w:start w:val="1"/>
+      <w:numFmt w:val="bullet"/>
+      <w:lvlText w:val="o"/>
+      <w:lvlJc w:val="left"/>
+      <w:pPr>
+        <w:ind w:left="5876" w:hanging="360"/>
+      </w:pPr>
+      <w:rPr>
+        <w:rFonts w:ascii="Courier New" w:hAnsi="Courier New" w:cs="Courier New" w:hint="default"/>
+      </w:rPr>
+    </w:lvl>
+    <w:lvl w:ilvl="8" w:tplc="2C0A0005" w:tentative="1">
+      <w:start w:val="1"/>
+      <w:numFmt w:val="bullet"/>
+      <w:lvlText w:val=""/>
+      <w:lvlJc w:val="left"/>
+      <w:pPr>
+        <w:ind w:left="6596" w:hanging="360"/>
+      </w:pPr>
+      <w:rPr>
+        <w:rFonts w:ascii="Wingdings" w:hAnsi="Wingdings" w:hint="default"/>
+      </w:rPr>
+    </w:lvl>
+  </w:abstractNum>
+  <w:abstractNum w:abstractNumId="6" w15:restartNumberingAfterBreak="0">
     <w:nsid w:val="5221782A"/>
     <w:multiLevelType w:val="multilevel"/>
     <w:tmpl w:val="953C9D54"/>
@@ -16261,7 +16319,7 @@
       </w:rPr>
     </w:lvl>
   </w:abstractNum>
-  <w:abstractNum w:abstractNumId="5">
+  <w:abstractNum w:abstractNumId="7" w15:restartNumberingAfterBreak="0">
     <w:nsid w:val="52EB5840"/>
     <w:multiLevelType w:val="multilevel"/>
     <w:tmpl w:val="9A008E50"/>
@@ -16401,7 +16459,7 @@
       </w:rPr>
     </w:lvl>
   </w:abstractNum>
-  <w:abstractNum w:abstractNumId="6">
+  <w:abstractNum w:abstractNumId="8" w15:restartNumberingAfterBreak="0">
     <w:nsid w:val="5E510916"/>
     <w:multiLevelType w:val="multilevel"/>
     <w:tmpl w:val="61B83EF2"/>
@@ -16558,7 +16616,7 @@
       </w:rPr>
     </w:lvl>
   </w:abstractNum>
-  <w:abstractNum w:abstractNumId="7">
+  <w:abstractNum w:abstractNumId="9" w15:restartNumberingAfterBreak="0">
     <w:nsid w:val="680D10C2"/>
     <w:multiLevelType w:val="multilevel"/>
     <w:tmpl w:val="2E143CBE"/>
@@ -16698,35 +16756,157 @@
       </w:rPr>
     </w:lvl>
   </w:abstractNum>
-  <w:num w:numId="1">
+  <w:abstractNum w:abstractNumId="10" w15:restartNumberingAfterBreak="0">
+    <w:nsid w:val="7EAF4C46"/>
+    <w:multiLevelType w:val="hybridMultilevel"/>
+    <w:tmpl w:val="CE2CF57C"/>
+    <w:lvl w:ilvl="0" w:tplc="2C0A0001">
+      <w:start w:val="1"/>
+      <w:numFmt w:val="bullet"/>
+      <w:lvlText w:val=""/>
+      <w:lvlJc w:val="left"/>
+      <w:pPr>
+        <w:ind w:left="1440" w:hanging="360"/>
+      </w:pPr>
+      <w:rPr>
+        <w:rFonts w:ascii="Symbol" w:hAnsi="Symbol" w:hint="default"/>
+      </w:rPr>
+    </w:lvl>
+    <w:lvl w:ilvl="1" w:tplc="2C0A0003" w:tentative="1">
+      <w:start w:val="1"/>
+      <w:numFmt w:val="bullet"/>
+      <w:lvlText w:val="o"/>
+      <w:lvlJc w:val="left"/>
+      <w:pPr>
+        <w:ind w:left="2160" w:hanging="360"/>
+      </w:pPr>
+      <w:rPr>
+        <w:rFonts w:ascii="Courier New" w:hAnsi="Courier New" w:cs="Courier New" w:hint="default"/>
+      </w:rPr>
+    </w:lvl>
+    <w:lvl w:ilvl="2" w:tplc="2C0A0005" w:tentative="1">
+      <w:start w:val="1"/>
+      <w:numFmt w:val="bullet"/>
+      <w:lvlText w:val=""/>
+      <w:lvlJc w:val="left"/>
+      <w:pPr>
+        <w:ind w:left="2880" w:hanging="360"/>
+      </w:pPr>
+      <w:rPr>
+        <w:rFonts w:ascii="Wingdings" w:hAnsi="Wingdings" w:hint="default"/>
+      </w:rPr>
+    </w:lvl>
+    <w:lvl w:ilvl="3" w:tplc="2C0A0001" w:tentative="1">
+      <w:start w:val="1"/>
+      <w:numFmt w:val="bullet"/>
+      <w:lvlText w:val=""/>
+      <w:lvlJc w:val="left"/>
+      <w:pPr>
+        <w:ind w:left="3600" w:hanging="360"/>
+      </w:pPr>
+      <w:rPr>
+        <w:rFonts w:ascii="Symbol" w:hAnsi="Symbol" w:hint="default"/>
+      </w:rPr>
+    </w:lvl>
+    <w:lvl w:ilvl="4" w:tplc="2C0A0003" w:tentative="1">
+      <w:start w:val="1"/>
+      <w:numFmt w:val="bullet"/>
+      <w:lvlText w:val="o"/>
+      <w:lvlJc w:val="left"/>
+      <w:pPr>
+        <w:ind w:left="4320" w:hanging="360"/>
+      </w:pPr>
+      <w:rPr>
+        <w:rFonts w:ascii="Courier New" w:hAnsi="Courier New" w:cs="Courier New" w:hint="default"/>
+      </w:rPr>
+    </w:lvl>
+    <w:lvl w:ilvl="5" w:tplc="2C0A0005" w:tentative="1">
+      <w:start w:val="1"/>
+      <w:numFmt w:val="bullet"/>
+      <w:lvlText w:val=""/>
+      <w:lvlJc w:val="left"/>
+      <w:pPr>
+        <w:ind w:left="5040" w:hanging="360"/>
+      </w:pPr>
+      <w:rPr>
+        <w:rFonts w:ascii="Wingdings" w:hAnsi="Wingdings" w:hint="default"/>
+      </w:rPr>
+    </w:lvl>
+    <w:lvl w:ilvl="6" w:tplc="2C0A0001" w:tentative="1">
+      <w:start w:val="1"/>
+      <w:numFmt w:val="bullet"/>
+      <w:lvlText w:val=""/>
+      <w:lvlJc w:val="left"/>
+      <w:pPr>
+        <w:ind w:left="5760" w:hanging="360"/>
+      </w:pPr>
+      <w:rPr>
+        <w:rFonts w:ascii="Symbol" w:hAnsi="Symbol" w:hint="default"/>
+      </w:rPr>
+    </w:lvl>
+    <w:lvl w:ilvl="7" w:tplc="2C0A0003" w:tentative="1">
+      <w:start w:val="1"/>
+      <w:numFmt w:val="bullet"/>
+      <w:lvlText w:val="o"/>
+      <w:lvlJc w:val="left"/>
+      <w:pPr>
+        <w:ind w:left="6480" w:hanging="360"/>
+      </w:pPr>
+      <w:rPr>
+        <w:rFonts w:ascii="Courier New" w:hAnsi="Courier New" w:cs="Courier New" w:hint="default"/>
+      </w:rPr>
+    </w:lvl>
+    <w:lvl w:ilvl="8" w:tplc="2C0A0005" w:tentative="1">
+      <w:start w:val="1"/>
+      <w:numFmt w:val="bullet"/>
+      <w:lvlText w:val=""/>
+      <w:lvlJc w:val="left"/>
+      <w:pPr>
+        <w:ind w:left="7200" w:hanging="360"/>
+      </w:pPr>
+      <w:rPr>
+        <w:rFonts w:ascii="Wingdings" w:hAnsi="Wingdings" w:hint="default"/>
+      </w:rPr>
+    </w:lvl>
+  </w:abstractNum>
+  <w:num w:numId="1" w16cid:durableId="358698018">
+    <w:abstractNumId w:val="8"/>
+  </w:num>
+  <w:num w:numId="2" w16cid:durableId="558595218">
+    <w:abstractNumId w:val="1"/>
+  </w:num>
+  <w:num w:numId="3" w16cid:durableId="2033333599">
+    <w:abstractNumId w:val="9"/>
+  </w:num>
+  <w:num w:numId="4" w16cid:durableId="2114979801">
+    <w:abstractNumId w:val="7"/>
+  </w:num>
+  <w:num w:numId="5" w16cid:durableId="1630277111">
+    <w:abstractNumId w:val="0"/>
+  </w:num>
+  <w:num w:numId="6" w16cid:durableId="418020619">
+    <w:abstractNumId w:val="5"/>
+  </w:num>
+  <w:num w:numId="7" w16cid:durableId="668600266">
+    <w:abstractNumId w:val="4"/>
+  </w:num>
+  <w:num w:numId="8" w16cid:durableId="1789274905">
     <w:abstractNumId w:val="6"/>
   </w:num>
-  <w:num w:numId="2">
-    <w:abstractNumId w:val="1"/>
-  </w:num>
-  <w:num w:numId="3">
-    <w:abstractNumId w:val="7"/>
-  </w:num>
-  <w:num w:numId="4">
-    <w:abstractNumId w:val="5"/>
-  </w:num>
-  <w:num w:numId="5">
-    <w:abstractNumId w:val="0"/>
-  </w:num>
-  <w:num w:numId="6">
+  <w:num w:numId="9" w16cid:durableId="1748571220">
     <w:abstractNumId w:val="3"/>
   </w:num>
-  <w:num w:numId="7">
+  <w:num w:numId="10" w16cid:durableId="1095982443">
     <w:abstractNumId w:val="2"/>
   </w:num>
-  <w:num w:numId="8">
-    <w:abstractNumId w:val="4"/>
+  <w:num w:numId="11" w16cid:durableId="506485538">
+    <w:abstractNumId w:val="10"/>
   </w:num>
 </w:numbering>
 </file>
 
 <file path=word/styles.xml><?xml version="1.0" encoding="utf-8"?>
-<w:styles xmlns:mc="http://schemas.openxmlformats.org/markup-compatibility/2006" xmlns:r="http://schemas.openxmlformats.org/officeDocument/2006/relationships" xmlns:w="http://schemas.openxmlformats.org/wordprocessingml/2006/main" xmlns:w14="http://schemas.microsoft.com/office/word/2010/wordml" xmlns:w15="http://schemas.microsoft.com/office/word/2012/wordml" mc:Ignorable="w14 w15">
+<w:styles xmlns:mc="http://schemas.openxmlformats.org/markup-compatibility/2006" xmlns:r="http://schemas.openxmlformats.org/officeDocument/2006/relationships" xmlns:w="http://schemas.openxmlformats.org/wordprocessingml/2006/main" xmlns:w14="http://schemas.microsoft.com/office/word/2010/wordml" xmlns:w15="http://schemas.microsoft.com/office/word/2012/wordml" xmlns:w16cex="http://schemas.microsoft.com/office/word/2018/wordml/cex" xmlns:w16cid="http://schemas.microsoft.com/office/word/2016/wordml/cid" xmlns:w16="http://schemas.microsoft.com/office/word/2018/wordml" xmlns:w16sdtdh="http://schemas.microsoft.com/office/word/2020/wordml/sdtdatahash" xmlns:w16se="http://schemas.microsoft.com/office/word/2015/wordml/symex" mc:Ignorable="w14 w15 w16se w16cid w16 w16cex w16sdtdh">
   <w:docDefaults>
     <w:rPrDefault>
       <w:rPr>
@@ -16742,7 +16922,7 @@
       </w:pPr>
     </w:pPrDefault>
   </w:docDefaults>
-  <w:latentStyles w:defLockedState="0" w:defUIPriority="99" w:defSemiHidden="0" w:defUnhideWhenUsed="0" w:defQFormat="0" w:count="371">
+  <w:latentStyles w:defLockedState="0" w:defUIPriority="99" w:defSemiHidden="0" w:defUnhideWhenUsed="0" w:defQFormat="0" w:count="376">
     <w:lsdException w:name="Normal" w:uiPriority="0" w:qFormat="1"/>
     <w:lsdException w:name="heading 1" w:uiPriority="9" w:qFormat="1"/>
     <w:lsdException w:name="heading 2" w:semiHidden="1" w:uiPriority="9" w:unhideWhenUsed="1" w:qFormat="1"/>
@@ -17114,6 +17294,11 @@
     <w:lsdException w:name="List Table 5 Dark Accent 6" w:uiPriority="50"/>
     <w:lsdException w:name="List Table 6 Colorful Accent 6" w:uiPriority="51"/>
     <w:lsdException w:name="List Table 7 Colorful Accent 6" w:uiPriority="52"/>
+    <w:lsdException w:name="Mention" w:semiHidden="1" w:unhideWhenUsed="1"/>
+    <w:lsdException w:name="Smart Hyperlink" w:semiHidden="1" w:unhideWhenUsed="1"/>
+    <w:lsdException w:name="Hashtag" w:semiHidden="1" w:unhideWhenUsed="1"/>
+    <w:lsdException w:name="Unresolved Mention" w:semiHidden="1" w:unhideWhenUsed="1"/>
+    <w:lsdException w:name="Smart Link" w:semiHidden="1" w:unhideWhenUsed="1"/>
   </w:latentStyles>
   <w:style w:type="paragraph" w:default="1" w:styleId="Normal">
     <w:name w:val="Normal"/>
@@ -17181,7 +17366,6 @@
   <w:style w:type="character" w:default="1" w:styleId="Fuentedeprrafopredeter">
     <w:name w:val="Default Paragraph Font"/>
     <w:uiPriority w:val="1"/>
-    <w:semiHidden/>
     <w:unhideWhenUsed/>
   </w:style>
   <w:style w:type="table" w:default="1" w:styleId="Tablanormal">
@@ -17229,8 +17413,8 @@
     <w:name w:val="Enlace del índice"/>
     <w:qFormat/>
   </w:style>
-  <w:style w:type="paragraph" w:customStyle="1" w:styleId="Ttulo">
-    <w:name w:val="Título"/>
+  <w:style w:type="paragraph" w:customStyle="1" w:styleId="Ttulo10">
+    <w:name w:val="Título1"/>
     <w:basedOn w:val="Normal"/>
     <w:next w:val="Textoindependiente"/>
     <w:qFormat/>
@@ -17376,7 +17560,6 @@
     <w:uiPriority w:val="39"/>
     <w:rsid w:val="006775B9"/>
     <w:tblPr>
-      <w:tblInd w:w="0" w:type="dxa"/>
       <w:tblBorders>
         <w:top w:val="single" w:sz="4" w:space="0" w:color="auto"/>
         <w:left w:val="single" w:sz="4" w:space="0" w:color="auto"/>
@@ -17385,13 +17568,20 @@
         <w:insideH w:val="single" w:sz="4" w:space="0" w:color="auto"/>
         <w:insideV w:val="single" w:sz="4" w:space="0" w:color="auto"/>
       </w:tblBorders>
-      <w:tblCellMar>
-        <w:top w:w="0" w:type="dxa"/>
-        <w:left w:w="108" w:type="dxa"/>
-        <w:bottom w:w="0" w:type="dxa"/>
-        <w:right w:w="108" w:type="dxa"/>
-      </w:tblCellMar>
     </w:tblPr>
+  </w:style>
+  <w:style w:type="paragraph" w:styleId="NormalWeb">
+    <w:name w:val="Normal (Web)"/>
+    <w:basedOn w:val="Normal"/>
+    <w:uiPriority w:val="99"/>
+    <w:semiHidden/>
+    <w:unhideWhenUsed/>
+    <w:rsid w:val="001427AB"/>
+    <w:rPr>
+      <w:rFonts w:ascii="Times New Roman" w:hAnsi="Times New Roman" w:cs="Times New Roman"/>
+      <w:sz w:val="24"/>
+      <w:szCs w:val="24"/>
+    </w:rPr>
   </w:style>
 </w:styles>
 </file>

</xml_diff>

<commit_message>
Modifiqué seccion 4 del SRS
</commit_message>
<xml_diff>
--- a/SRS_Proyecto AYDS.docx
+++ b/SRS_Proyecto AYDS.docx
@@ -89,7 +89,7 @@
           </mc:Choice>
           <mc:Fallback>
             <w:pict>
-              <v:group w14:anchorId="1DDC17F6" id="Grupo 1" o:spid="_x0000_s1026" style="width:468pt;height:0;mso-position-horizontal-relative:char;mso-position-vertical-relative:line" coordsize="59436,0" o:gfxdata="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">
+              <v:group w14:anchorId="7EBA270D" id="Grupo 1" o:spid="_x0000_s1026" style="width:468pt;height:0;mso-position-horizontal-relative:char;mso-position-vertical-relative:line" coordsize="59436,0" o:gfxdata="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">
                 <v:line id="Conector recto 2" o:spid="_x0000_s1027" style="position:absolute;visibility:visible;mso-wrap-style:square" from="0,0" to="59436,0" o:connectortype="straight" o:gfxdata="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" strokeweight="1.76mm"/>
                 <w10:anchorlock/>
               </v:group>
@@ -5899,373 +5899,6 @@
     <w:p>
       <w:pPr>
         <w:pStyle w:val="Textoindependiente"/>
-        <w:spacing w:before="277"/>
-        <w:ind w:left="116" w:right="522"/>
-        <w:rPr>
-          <w:lang w:val="en-US"/>
-        </w:rPr>
-      </w:pPr>
-      <w:r>
-        <w:rPr>
-          <w:lang w:val="en-US"/>
-        </w:rPr>
-        <w:t>&lt;This template illustrates organizing the functional requirements for the product by system</w:t>
-      </w:r>
-      <w:r>
-        <w:rPr>
-          <w:spacing w:val="1"/>
-          <w:lang w:val="en-US"/>
-        </w:rPr>
-        <w:t xml:space="preserve"> </w:t>
-      </w:r>
-      <w:r>
-        <w:rPr>
-          <w:lang w:val="en-US"/>
-        </w:rPr>
-        <w:t>features,</w:t>
-      </w:r>
-      <w:r>
-        <w:rPr>
-          <w:spacing w:val="-6"/>
-          <w:lang w:val="en-US"/>
-        </w:rPr>
-        <w:t xml:space="preserve"> </w:t>
-      </w:r>
-      <w:r>
-        <w:rPr>
-          <w:lang w:val="en-US"/>
-        </w:rPr>
-        <w:t>the</w:t>
-      </w:r>
-      <w:r>
-        <w:rPr>
-          <w:spacing w:val="-6"/>
-          <w:lang w:val="en-US"/>
-        </w:rPr>
-        <w:t xml:space="preserve"> </w:t>
-      </w:r>
-      <w:r>
-        <w:rPr>
-          <w:lang w:val="en-US"/>
-        </w:rPr>
-        <w:t>major</w:t>
-      </w:r>
-      <w:r>
-        <w:rPr>
-          <w:spacing w:val="-6"/>
-          <w:lang w:val="en-US"/>
-        </w:rPr>
-        <w:t xml:space="preserve"> </w:t>
-      </w:r>
-      <w:r>
-        <w:rPr>
-          <w:lang w:val="en-US"/>
-        </w:rPr>
-        <w:t>services</w:t>
-      </w:r>
-      <w:r>
-        <w:rPr>
-          <w:spacing w:val="-5"/>
-          <w:lang w:val="en-US"/>
-        </w:rPr>
-        <w:t xml:space="preserve"> </w:t>
-      </w:r>
-      <w:r>
-        <w:rPr>
-          <w:lang w:val="en-US"/>
-        </w:rPr>
-        <w:t>provided</w:t>
-      </w:r>
-      <w:r>
-        <w:rPr>
-          <w:spacing w:val="-6"/>
-          <w:lang w:val="en-US"/>
-        </w:rPr>
-        <w:t xml:space="preserve"> </w:t>
-      </w:r>
-      <w:r>
-        <w:rPr>
-          <w:lang w:val="en-US"/>
-        </w:rPr>
-        <w:t>by</w:t>
-      </w:r>
-      <w:r>
-        <w:rPr>
-          <w:spacing w:val="-6"/>
-          <w:lang w:val="en-US"/>
-        </w:rPr>
-        <w:t xml:space="preserve"> </w:t>
-      </w:r>
-      <w:r>
-        <w:rPr>
-          <w:lang w:val="en-US"/>
-        </w:rPr>
-        <w:t>the</w:t>
-      </w:r>
-      <w:r>
-        <w:rPr>
-          <w:spacing w:val="-6"/>
-          <w:lang w:val="en-US"/>
-        </w:rPr>
-        <w:t xml:space="preserve"> </w:t>
-      </w:r>
-      <w:r>
-        <w:rPr>
-          <w:lang w:val="en-US"/>
-        </w:rPr>
-        <w:t>product.</w:t>
-      </w:r>
-      <w:r>
-        <w:rPr>
-          <w:spacing w:val="-5"/>
-          <w:lang w:val="en-US"/>
-        </w:rPr>
-        <w:t xml:space="preserve"> </w:t>
-      </w:r>
-      <w:r>
-        <w:rPr>
-          <w:lang w:val="en-US"/>
-        </w:rPr>
-        <w:t>You</w:t>
-      </w:r>
-      <w:r>
-        <w:rPr>
-          <w:spacing w:val="-6"/>
-          <w:lang w:val="en-US"/>
-        </w:rPr>
-        <w:t xml:space="preserve"> </w:t>
-      </w:r>
-      <w:r>
-        <w:rPr>
-          <w:lang w:val="en-US"/>
-        </w:rPr>
-        <w:t>may</w:t>
-      </w:r>
-      <w:r>
-        <w:rPr>
-          <w:spacing w:val="-6"/>
-          <w:lang w:val="en-US"/>
-        </w:rPr>
-        <w:t xml:space="preserve"> </w:t>
-      </w:r>
-      <w:r>
-        <w:rPr>
-          <w:lang w:val="en-US"/>
-        </w:rPr>
-        <w:t>prefer</w:t>
-      </w:r>
-      <w:r>
-        <w:rPr>
-          <w:spacing w:val="-6"/>
-          <w:lang w:val="en-US"/>
-        </w:rPr>
-        <w:t xml:space="preserve"> </w:t>
-      </w:r>
-      <w:r>
-        <w:rPr>
-          <w:lang w:val="en-US"/>
-        </w:rPr>
-        <w:t>to</w:t>
-      </w:r>
-      <w:r>
-        <w:rPr>
-          <w:spacing w:val="-5"/>
-          <w:lang w:val="en-US"/>
-        </w:rPr>
-        <w:t xml:space="preserve"> </w:t>
-      </w:r>
-      <w:r>
-        <w:rPr>
-          <w:lang w:val="en-US"/>
-        </w:rPr>
-        <w:t>organize</w:t>
-      </w:r>
-      <w:r>
-        <w:rPr>
-          <w:spacing w:val="-6"/>
-          <w:lang w:val="en-US"/>
-        </w:rPr>
-        <w:t xml:space="preserve"> </w:t>
-      </w:r>
-      <w:r>
-        <w:rPr>
-          <w:lang w:val="en-US"/>
-        </w:rPr>
-        <w:t>this</w:t>
-      </w:r>
-      <w:r>
-        <w:rPr>
-          <w:spacing w:val="-6"/>
-          <w:lang w:val="en-US"/>
-        </w:rPr>
-        <w:t xml:space="preserve"> </w:t>
-      </w:r>
-      <w:r>
-        <w:rPr>
-          <w:lang w:val="en-US"/>
-        </w:rPr>
-        <w:t>section</w:t>
-      </w:r>
-      <w:r>
-        <w:rPr>
-          <w:spacing w:val="-6"/>
-          <w:lang w:val="en-US"/>
-        </w:rPr>
-        <w:t xml:space="preserve"> </w:t>
-      </w:r>
-      <w:r>
-        <w:rPr>
-          <w:lang w:val="en-US"/>
-        </w:rPr>
-        <w:t>by</w:t>
-      </w:r>
-      <w:r>
-        <w:rPr>
-          <w:spacing w:val="1"/>
-          <w:lang w:val="en-US"/>
-        </w:rPr>
-        <w:t xml:space="preserve"> </w:t>
-      </w:r>
-      <w:r>
-        <w:rPr>
-          <w:lang w:val="en-US"/>
-        </w:rPr>
-        <w:t>use case, mode of operation, user class, object class, functional hierarchy, or combinations of</w:t>
-      </w:r>
-      <w:r>
-        <w:rPr>
-          <w:spacing w:val="1"/>
-          <w:lang w:val="en-US"/>
-        </w:rPr>
-        <w:t xml:space="preserve"> </w:t>
-      </w:r>
-      <w:r>
-        <w:rPr>
-          <w:lang w:val="en-US"/>
-        </w:rPr>
-        <w:t>these,</w:t>
-      </w:r>
-      <w:r>
-        <w:rPr>
-          <w:spacing w:val="-2"/>
-          <w:lang w:val="en-US"/>
-        </w:rPr>
-        <w:t xml:space="preserve"> </w:t>
-      </w:r>
-      <w:r>
-        <w:rPr>
-          <w:lang w:val="en-US"/>
-        </w:rPr>
-        <w:t>whatever</w:t>
-      </w:r>
-      <w:r>
-        <w:rPr>
-          <w:spacing w:val="-2"/>
-          <w:lang w:val="en-US"/>
-        </w:rPr>
-        <w:t xml:space="preserve"> </w:t>
-      </w:r>
-      <w:r>
-        <w:rPr>
-          <w:lang w:val="en-US"/>
-        </w:rPr>
-        <w:t>makes</w:t>
-      </w:r>
-      <w:r>
-        <w:rPr>
-          <w:spacing w:val="-2"/>
-          <w:lang w:val="en-US"/>
-        </w:rPr>
-        <w:t xml:space="preserve"> </w:t>
-      </w:r>
-      <w:r>
-        <w:rPr>
-          <w:lang w:val="en-US"/>
-        </w:rPr>
-        <w:t>the</w:t>
-      </w:r>
-      <w:r>
-        <w:rPr>
-          <w:spacing w:val="-1"/>
-          <w:lang w:val="en-US"/>
-        </w:rPr>
-        <w:t xml:space="preserve"> </w:t>
-      </w:r>
-      <w:r>
-        <w:rPr>
-          <w:lang w:val="en-US"/>
-        </w:rPr>
-        <w:t>most</w:t>
-      </w:r>
-      <w:r>
-        <w:rPr>
-          <w:spacing w:val="-2"/>
-          <w:lang w:val="en-US"/>
-        </w:rPr>
-        <w:t xml:space="preserve"> </w:t>
-      </w:r>
-      <w:r>
-        <w:rPr>
-          <w:lang w:val="en-US"/>
-        </w:rPr>
-        <w:t>logical</w:t>
-      </w:r>
-      <w:r>
-        <w:rPr>
-          <w:spacing w:val="-2"/>
-          <w:lang w:val="en-US"/>
-        </w:rPr>
-        <w:t xml:space="preserve"> </w:t>
-      </w:r>
-      <w:r>
-        <w:rPr>
-          <w:lang w:val="en-US"/>
-        </w:rPr>
-        <w:t>sense</w:t>
-      </w:r>
-      <w:r>
-        <w:rPr>
-          <w:spacing w:val="-2"/>
-          <w:lang w:val="en-US"/>
-        </w:rPr>
-        <w:t xml:space="preserve"> </w:t>
-      </w:r>
-      <w:r>
-        <w:rPr>
-          <w:lang w:val="en-US"/>
-        </w:rPr>
-        <w:t>for</w:t>
-      </w:r>
-      <w:r>
-        <w:rPr>
-          <w:spacing w:val="-1"/>
-          <w:lang w:val="en-US"/>
-        </w:rPr>
-        <w:t xml:space="preserve"> </w:t>
-      </w:r>
-      <w:r>
-        <w:rPr>
-          <w:lang w:val="en-US"/>
-        </w:rPr>
-        <w:t>your</w:t>
-      </w:r>
-      <w:r>
-        <w:rPr>
-          <w:spacing w:val="-2"/>
-          <w:lang w:val="en-US"/>
-        </w:rPr>
-        <w:t xml:space="preserve"> </w:t>
-      </w:r>
-      <w:r>
-        <w:rPr>
-          <w:lang w:val="en-US"/>
-        </w:rPr>
-        <w:t>product.&gt;</w:t>
-      </w:r>
-    </w:p>
-    <w:p>
-      <w:pPr>
-        <w:pStyle w:val="Textoindependiente"/>
         <w:spacing w:before="1"/>
         <w:rPr>
           <w:sz w:val="23"/>
@@ -6480,216 +6113,103 @@
         <w:t>Sequences</w:t>
       </w:r>
       <w:proofErr w:type="spellEnd"/>
-    </w:p>
-    <w:p>
-      <w:pPr>
-        <w:pStyle w:val="Textoindependiente"/>
-        <w:spacing w:before="144"/>
-        <w:ind w:left="1466" w:right="421" w:hanging="720"/>
-        <w:rPr>
-          <w:lang w:val="en-US"/>
-        </w:rPr>
-      </w:pPr>
-      <w:r>
-        <w:rPr>
-          <w:lang w:val="en-US"/>
-        </w:rPr>
-        <w:t>&lt;List the sequences of user actions and system responses that stimulate the behavior</w:t>
-      </w:r>
-      <w:r>
-        <w:rPr>
-          <w:spacing w:val="1"/>
-          <w:lang w:val="en-US"/>
-        </w:rPr>
-        <w:t xml:space="preserve"> </w:t>
-      </w:r>
-      <w:r>
-        <w:rPr>
-          <w:lang w:val="en-US"/>
-        </w:rPr>
-        <w:t>defined</w:t>
-      </w:r>
-      <w:r>
-        <w:rPr>
-          <w:spacing w:val="-6"/>
-          <w:lang w:val="en-US"/>
-        </w:rPr>
-        <w:t xml:space="preserve"> </w:t>
-      </w:r>
-      <w:r>
-        <w:rPr>
-          <w:lang w:val="en-US"/>
-        </w:rPr>
-        <w:t>for</w:t>
-      </w:r>
-      <w:r>
-        <w:rPr>
-          <w:spacing w:val="-6"/>
-          <w:lang w:val="en-US"/>
-        </w:rPr>
-        <w:t xml:space="preserve"> </w:t>
-      </w:r>
-      <w:r>
-        <w:rPr>
-          <w:lang w:val="en-US"/>
-        </w:rPr>
-        <w:t>this</w:t>
-      </w:r>
-      <w:r>
-        <w:rPr>
-          <w:spacing w:val="-5"/>
-          <w:lang w:val="en-US"/>
-        </w:rPr>
-        <w:t xml:space="preserve"> </w:t>
-      </w:r>
-      <w:r>
-        <w:rPr>
-          <w:lang w:val="en-US"/>
-        </w:rPr>
-        <w:t>feature.</w:t>
-      </w:r>
-      <w:r>
-        <w:rPr>
-          <w:spacing w:val="-6"/>
-          <w:lang w:val="en-US"/>
-        </w:rPr>
-        <w:t xml:space="preserve"> </w:t>
-      </w:r>
-      <w:r>
-        <w:rPr>
-          <w:lang w:val="en-US"/>
-        </w:rPr>
-        <w:t>These</w:t>
-      </w:r>
-      <w:r>
-        <w:rPr>
-          <w:spacing w:val="-6"/>
-          <w:lang w:val="en-US"/>
-        </w:rPr>
-        <w:t xml:space="preserve"> </w:t>
-      </w:r>
-      <w:r>
-        <w:rPr>
-          <w:lang w:val="en-US"/>
-        </w:rPr>
-        <w:t>will</w:t>
-      </w:r>
-      <w:r>
-        <w:rPr>
-          <w:spacing w:val="-5"/>
-          <w:lang w:val="en-US"/>
-        </w:rPr>
-        <w:t xml:space="preserve"> </w:t>
-      </w:r>
-      <w:r>
-        <w:rPr>
-          <w:lang w:val="en-US"/>
-        </w:rPr>
-        <w:t>correspond</w:t>
-      </w:r>
-      <w:r>
-        <w:rPr>
-          <w:spacing w:val="-6"/>
-          <w:lang w:val="en-US"/>
-        </w:rPr>
-        <w:t xml:space="preserve"> </w:t>
-      </w:r>
-      <w:r>
-        <w:rPr>
-          <w:lang w:val="en-US"/>
-        </w:rPr>
-        <w:t>to</w:t>
-      </w:r>
-      <w:r>
-        <w:rPr>
-          <w:spacing w:val="-6"/>
-          <w:lang w:val="en-US"/>
-        </w:rPr>
-        <w:t xml:space="preserve"> </w:t>
-      </w:r>
-      <w:r>
-        <w:rPr>
-          <w:lang w:val="en-US"/>
-        </w:rPr>
-        <w:t>the</w:t>
-      </w:r>
-      <w:r>
-        <w:rPr>
-          <w:spacing w:val="-5"/>
-          <w:lang w:val="en-US"/>
-        </w:rPr>
-        <w:t xml:space="preserve"> </w:t>
-      </w:r>
-      <w:r>
-        <w:rPr>
-          <w:lang w:val="en-US"/>
-        </w:rPr>
-        <w:t>dialog</w:t>
-      </w:r>
-      <w:r>
-        <w:rPr>
-          <w:spacing w:val="-6"/>
-          <w:lang w:val="en-US"/>
-        </w:rPr>
-        <w:t xml:space="preserve"> </w:t>
-      </w:r>
-      <w:r>
-        <w:rPr>
-          <w:lang w:val="en-US"/>
-        </w:rPr>
-        <w:t>elements</w:t>
-      </w:r>
-      <w:r>
-        <w:rPr>
-          <w:spacing w:val="-5"/>
-          <w:lang w:val="en-US"/>
-        </w:rPr>
-        <w:t xml:space="preserve"> </w:t>
-      </w:r>
-      <w:r>
-        <w:rPr>
-          <w:lang w:val="en-US"/>
-        </w:rPr>
-        <w:t>associated</w:t>
-      </w:r>
-      <w:r>
-        <w:rPr>
-          <w:spacing w:val="-6"/>
-          <w:lang w:val="en-US"/>
-        </w:rPr>
-        <w:t xml:space="preserve"> </w:t>
-      </w:r>
-      <w:r>
-        <w:rPr>
-          <w:lang w:val="en-US"/>
-        </w:rPr>
-        <w:t>with</w:t>
-      </w:r>
-      <w:r>
-        <w:rPr>
-          <w:spacing w:val="1"/>
-          <w:lang w:val="en-US"/>
-        </w:rPr>
-        <w:t xml:space="preserve"> </w:t>
-      </w:r>
-      <w:r>
-        <w:rPr>
-          <w:lang w:val="en-US"/>
-        </w:rPr>
-        <w:t>use</w:t>
-      </w:r>
-      <w:r>
-        <w:rPr>
-          <w:spacing w:val="-2"/>
-          <w:lang w:val="en-US"/>
-        </w:rPr>
-        <w:t xml:space="preserve"> </w:t>
-      </w:r>
-      <w:r>
-        <w:rPr>
-          <w:lang w:val="en-US"/>
-        </w:rPr>
-        <w:t>cases.&gt;</w:t>
+      <w:r>
+        <w:br/>
+      </w:r>
+      <w:r>
+        <w:br/>
+      </w:r>
+      <w:r>
+        <w:rPr>
+          <w:u w:val="single"/>
+        </w:rPr>
+        <w:t>Creación de cuenta</w:t>
+      </w:r>
+      <w:r>
+        <w:br/>
+        <w:t>EST: El usuario selecciona una opción para crear una cuenta nueva.</w:t>
+      </w:r>
+      <w:r>
+        <w:br/>
+        <w:t>RES: El sistema muestra un formulario solicitando al usuario que proporcione un nombre de usuario, una contraseña y una dirección de correo electrónico.</w:t>
+      </w:r>
+      <w:r>
+        <w:br/>
+        <w:t>EST: El usuario ingresa la información requerida y envía el formulario.</w:t>
+      </w:r>
+      <w:r>
+        <w:br/>
+        <w:t>RES: El sistema valida la información ingresada y crea la cuenta del usuario, mostrando un mensaje de confirmación.</w:t>
+      </w:r>
+      <w:r>
+        <w:br/>
+      </w:r>
+      <w:r>
+        <w:br/>
+      </w:r>
+      <w:r>
+        <w:rPr>
+          <w:u w:val="single"/>
+        </w:rPr>
+        <w:t>Modificación de cuenta</w:t>
+      </w:r>
+      <w:r>
+        <w:br/>
+        <w:t>EST: El usuario selecciona una opción para modificar su cuenta desde la configuración de su perfil.</w:t>
+      </w:r>
+      <w:r>
+        <w:br/>
+        <w:t>RES: El sistema muestra un formulario con su información actual.</w:t>
+      </w:r>
+      <w:r>
+        <w:br/>
+        <w:t>EST: El usuario realiza cambios a la información que desea modificar y envía el formulario.</w:t>
+      </w:r>
+      <w:r>
+        <w:br/>
+        <w:t>RES: El sistema actualiza la información de la cuenta del usuario</w:t>
+      </w:r>
+      <w:r>
+        <w:t xml:space="preserve"> y muestra un mensaje de confirmación</w:t>
+      </w:r>
+      <w:r>
+        <w:br/>
+      </w:r>
+      <w:r>
+        <w:br/>
+      </w:r>
+      <w:r>
+        <w:rPr>
+          <w:u w:val="single"/>
+        </w:rPr>
+        <w:t>Eliminación de cuenta</w:t>
+      </w:r>
+      <w:r>
+        <w:rPr>
+          <w:u w:val="single"/>
+        </w:rPr>
+        <w:br/>
+      </w:r>
+      <w:r>
+        <w:t>EST</w:t>
+      </w:r>
+      <w:r>
+        <w:t>: El usuario selecciona una opción para eliminar su cuenta desde la configuración de su perfil.</w:t>
+      </w:r>
+      <w:r>
+        <w:br/>
+        <w:t>RES: El sistema muestra un mensaje de confirmación solicitando al usuario que confirme tal acción.</w:t>
+      </w:r>
+      <w:r>
+        <w:br/>
+        <w:t>EST: El usuario confirma su decisión de eliminar su cuenta.</w:t>
+      </w:r>
+      <w:r>
+        <w:br/>
+        <w:t>RES: El sistema elimina la cuenta del usuario y muestra un mensaje de despedida.</w:t>
+      </w:r>
+      <w:r>
+        <w:br/>
       </w:r>
     </w:p>
     <w:p>
@@ -6848,6 +6368,7 @@
         <w:ind w:firstLine="0"/>
       </w:pPr>
       <w:r>
+        <w:lastRenderedPageBreak/>
         <w:t>L</w:t>
       </w:r>
       <w:r>
@@ -6898,6 +6419,77 @@
         <w:t>Sequences</w:t>
       </w:r>
       <w:proofErr w:type="spellEnd"/>
+      <w:r>
+        <w:br/>
+      </w:r>
+      <w:r>
+        <w:br/>
+      </w:r>
+      <w:r>
+        <w:rPr>
+          <w:u w:val="single"/>
+        </w:rPr>
+        <w:t>Consulta de lección</w:t>
+      </w:r>
+      <w:r>
+        <w:br/>
+        <w:t>EST: El usuario selecciona la opción para acceder a la lección correspondiente a un nivel.</w:t>
+      </w:r>
+      <w:r>
+        <w:br/>
+        <w:t>RES: El sistema muestra la lección asociada a tal etapa, que presenta conceptos claves para reforzar el aprendizaje.</w:t>
+      </w:r>
+      <w:r>
+        <w:br/>
+      </w:r>
+      <w:r>
+        <w:br/>
+      </w:r>
+      <w:r>
+        <w:rPr>
+          <w:u w:val="single"/>
+        </w:rPr>
+        <w:t>Respuesta a preguntas</w:t>
+      </w:r>
+      <w:r>
+        <w:br/>
+        <w:t>EST: El usuario accede a la etapa en la que se encuentra dentro del recorrido de niveles.</w:t>
+      </w:r>
+      <w:r>
+        <w:br/>
+        <w:t>RES: El sistema presenta una pregunta dentro de las disponibles junto a las opciones de respuesta posibles.</w:t>
+      </w:r>
+      <w:r>
+        <w:br/>
+        <w:t>EST: El usuario selecciona una opción como respuesta.</w:t>
+      </w:r>
+      <w:r>
+        <w:br/>
+        <w:t>RES: El sistema evalúa la respuesta del usuario y le muestra si la opción elegida es correcta o incorrecta, además, actualiza el número de vidas disponibles.</w:t>
+      </w:r>
+      <w:r>
+        <w:br/>
+      </w:r>
+      <w:r>
+        <w:br/>
+      </w:r>
+      <w:r>
+        <w:rPr>
+          <w:u w:val="single"/>
+        </w:rPr>
+        <w:t>Avance de etapa</w:t>
+      </w:r>
+      <w:r>
+        <w:br/>
+        <w:t>EST: El usuario responde correctamente todas las preguntas de la etapa en la que se encuentra.</w:t>
+      </w:r>
+      <w:r>
+        <w:br/>
+        <w:t>RES: El sistema muestra un mensaje de felicitaciones y permite al usuario avanzar a la siguiente etapa de su recorrido.</w:t>
+      </w:r>
+      <w:r>
+        <w:br/>
+      </w:r>
     </w:p>
     <w:p>
       <w:pPr>
@@ -7032,11 +6624,7 @@
         <w:t>En</w:t>
       </w:r>
       <w:r>
-        <w:t xml:space="preserve"> cada pregunta, el usuario tiene la opción de enviar un reporte si encuentran errores en la pregunta o en las respuestas proporcionadas. Un usuario sólo puede enviar un reporte </w:t>
-      </w:r>
-      <w:r>
-        <w:lastRenderedPageBreak/>
-        <w:t>único por pregunta.</w:t>
+        <w:t xml:space="preserve"> cada pregunta, el usuario tiene la opción de enviar un reporte si encuentran errores en la pregunta o en las respuestas proporcionadas. Un usuario sólo puede enviar un reporte único por pregunta.</w:t>
       </w:r>
     </w:p>
     <w:p>
@@ -7067,6 +6655,37 @@
         <w:t>Sequences</w:t>
       </w:r>
       <w:proofErr w:type="spellEnd"/>
+      <w:r>
+        <w:br/>
+      </w:r>
+      <w:r>
+        <w:br/>
+      </w:r>
+      <w:r>
+        <w:rPr>
+          <w:u w:val="single"/>
+        </w:rPr>
+        <w:t>Reportar pregunta</w:t>
+      </w:r>
+      <w:r>
+        <w:br/>
+        <w:t>EST: El usuario selecciona la opción para reportar una pregunta.</w:t>
+      </w:r>
+      <w:r>
+        <w:br/>
+        <w:t>RES: El sistema muestra un formulario donde el usuario puede proporcionar detalles sobre el error encontrado en la pregunta.</w:t>
+      </w:r>
+      <w:r>
+        <w:br/>
+        <w:t>EST: El usuario ingresa la información requerida en el formulario de reporte.</w:t>
+      </w:r>
+      <w:r>
+        <w:br/>
+        <w:t>RES: El sistema registra el reporte del usuario y muestra un mensaje de confirmación indicando que el reporte ha sido enviado correctamente.</w:t>
+      </w:r>
+      <w:r>
+        <w:br/>
+      </w:r>
     </w:p>
     <w:p>
       <w:pPr>
@@ -7104,6 +6723,7 @@
         <w:ind w:left="1466" w:firstLine="0"/>
       </w:pPr>
       <w:r>
+        <w:lastRenderedPageBreak/>
         <w:t>REQ-1:</w:t>
       </w:r>
       <w:r>
@@ -7227,6 +6847,54 @@
         <w:t>Sequences</w:t>
       </w:r>
       <w:proofErr w:type="spellEnd"/>
+      <w:r>
+        <w:br/>
+      </w:r>
+      <w:r>
+        <w:br/>
+      </w:r>
+      <w:r>
+        <w:rPr>
+          <w:u w:val="single"/>
+        </w:rPr>
+        <w:t>Obtener logros</w:t>
+      </w:r>
+      <w:r>
+        <w:br/>
+        <w:t>EST: El usuario realiza ciertas acciones específicas dentro del juego.</w:t>
+      </w:r>
+      <w:r>
+        <w:br/>
+        <w:t>RES: El sistema desbloquea un logro y lo vincula al usuario.</w:t>
+      </w:r>
+      <w:r>
+        <w:br/>
+      </w:r>
+      <w:r>
+        <w:br/>
+      </w:r>
+      <w:r>
+        <w:rPr>
+          <w:u w:val="single"/>
+        </w:rPr>
+        <w:t>Consultar progreso</w:t>
+      </w:r>
+      <w:r>
+        <w:rPr>
+          <w:u w:val="single"/>
+        </w:rPr>
+        <w:br/>
+      </w:r>
+      <w:r>
+        <w:t>EST: El usuario selecciona la opción para consultar su progreso desde su perfil o una sección dedicada del juego.</w:t>
+      </w:r>
+      <w:r>
+        <w:br/>
+        <w:t>RES: El sistema muestra una pantalla con información detallada sobre el progreso del usuario, incluyendo la etapa actual, el nivel de progreso, el número de preguntas respondidas correctamente, el porcentaje de respuestas respondidas correctamente y los logros desbloqueados.</w:t>
+      </w:r>
+      <w:r>
+        <w:br/>
+      </w:r>
     </w:p>
     <w:p>
       <w:pPr>
@@ -7384,216 +7052,28 @@
         <w:t>Sequences</w:t>
       </w:r>
       <w:proofErr w:type="spellEnd"/>
-    </w:p>
-    <w:p>
-      <w:pPr>
-        <w:pStyle w:val="Textoindependiente"/>
-        <w:spacing w:before="144"/>
-        <w:ind w:left="1466" w:right="421" w:hanging="720"/>
-        <w:rPr>
-          <w:lang w:val="en-US"/>
-        </w:rPr>
-      </w:pPr>
-      <w:r>
-        <w:rPr>
-          <w:lang w:val="en-US"/>
-        </w:rPr>
-        <w:t>&lt;List the sequences of user actions and system responses that stimulate the behavior</w:t>
-      </w:r>
-      <w:r>
-        <w:rPr>
-          <w:spacing w:val="1"/>
-          <w:lang w:val="en-US"/>
-        </w:rPr>
-        <w:t xml:space="preserve"> </w:t>
-      </w:r>
-      <w:r>
-        <w:rPr>
-          <w:lang w:val="en-US"/>
-        </w:rPr>
-        <w:t>defined</w:t>
-      </w:r>
-      <w:r>
-        <w:rPr>
-          <w:spacing w:val="-6"/>
-          <w:lang w:val="en-US"/>
-        </w:rPr>
-        <w:t xml:space="preserve"> </w:t>
-      </w:r>
-      <w:r>
-        <w:rPr>
-          <w:lang w:val="en-US"/>
-        </w:rPr>
-        <w:t>for</w:t>
-      </w:r>
-      <w:r>
-        <w:rPr>
-          <w:spacing w:val="-6"/>
-          <w:lang w:val="en-US"/>
-        </w:rPr>
-        <w:t xml:space="preserve"> </w:t>
-      </w:r>
-      <w:r>
-        <w:rPr>
-          <w:lang w:val="en-US"/>
-        </w:rPr>
-        <w:t>this</w:t>
-      </w:r>
-      <w:r>
-        <w:rPr>
-          <w:spacing w:val="-5"/>
-          <w:lang w:val="en-US"/>
-        </w:rPr>
-        <w:t xml:space="preserve"> </w:t>
-      </w:r>
-      <w:r>
-        <w:rPr>
-          <w:lang w:val="en-US"/>
-        </w:rPr>
-        <w:t>feature.</w:t>
-      </w:r>
-      <w:r>
-        <w:rPr>
-          <w:spacing w:val="-6"/>
-          <w:lang w:val="en-US"/>
-        </w:rPr>
-        <w:t xml:space="preserve"> </w:t>
-      </w:r>
-      <w:r>
-        <w:rPr>
-          <w:lang w:val="en-US"/>
-        </w:rPr>
-        <w:t>These</w:t>
-      </w:r>
-      <w:r>
-        <w:rPr>
-          <w:spacing w:val="-6"/>
-          <w:lang w:val="en-US"/>
-        </w:rPr>
-        <w:t xml:space="preserve"> </w:t>
-      </w:r>
-      <w:r>
-        <w:rPr>
-          <w:lang w:val="en-US"/>
-        </w:rPr>
-        <w:t>will</w:t>
-      </w:r>
-      <w:r>
-        <w:rPr>
-          <w:spacing w:val="-5"/>
-          <w:lang w:val="en-US"/>
-        </w:rPr>
-        <w:t xml:space="preserve"> </w:t>
-      </w:r>
-      <w:r>
-        <w:rPr>
-          <w:lang w:val="en-US"/>
-        </w:rPr>
-        <w:t>correspond</w:t>
-      </w:r>
-      <w:r>
-        <w:rPr>
-          <w:spacing w:val="-6"/>
-          <w:lang w:val="en-US"/>
-        </w:rPr>
-        <w:t xml:space="preserve"> </w:t>
-      </w:r>
-      <w:r>
-        <w:rPr>
-          <w:lang w:val="en-US"/>
-        </w:rPr>
-        <w:t>to</w:t>
-      </w:r>
-      <w:r>
-        <w:rPr>
-          <w:spacing w:val="-6"/>
-          <w:lang w:val="en-US"/>
-        </w:rPr>
-        <w:t xml:space="preserve"> </w:t>
-      </w:r>
-      <w:r>
-        <w:rPr>
-          <w:lang w:val="en-US"/>
-        </w:rPr>
-        <w:t>the</w:t>
-      </w:r>
-      <w:r>
-        <w:rPr>
-          <w:spacing w:val="-5"/>
-          <w:lang w:val="en-US"/>
-        </w:rPr>
-        <w:t xml:space="preserve"> </w:t>
-      </w:r>
-      <w:r>
-        <w:rPr>
-          <w:lang w:val="en-US"/>
-        </w:rPr>
-        <w:t>dialog</w:t>
-      </w:r>
-      <w:r>
-        <w:rPr>
-          <w:spacing w:val="-6"/>
-          <w:lang w:val="en-US"/>
-        </w:rPr>
-        <w:t xml:space="preserve"> </w:t>
-      </w:r>
-      <w:r>
-        <w:rPr>
-          <w:lang w:val="en-US"/>
-        </w:rPr>
-        <w:t>elements</w:t>
-      </w:r>
-      <w:r>
-        <w:rPr>
-          <w:spacing w:val="-5"/>
-          <w:lang w:val="en-US"/>
-        </w:rPr>
-        <w:t xml:space="preserve"> </w:t>
-      </w:r>
-      <w:r>
-        <w:rPr>
-          <w:lang w:val="en-US"/>
-        </w:rPr>
-        <w:t>associated</w:t>
-      </w:r>
-      <w:r>
-        <w:rPr>
-          <w:spacing w:val="-6"/>
-          <w:lang w:val="en-US"/>
-        </w:rPr>
-        <w:t xml:space="preserve"> </w:t>
-      </w:r>
-      <w:r>
-        <w:rPr>
-          <w:lang w:val="en-US"/>
-        </w:rPr>
-        <w:t>with</w:t>
-      </w:r>
-      <w:r>
-        <w:rPr>
-          <w:spacing w:val="1"/>
-          <w:lang w:val="en-US"/>
-        </w:rPr>
-        <w:t xml:space="preserve"> </w:t>
-      </w:r>
-      <w:r>
-        <w:rPr>
-          <w:lang w:val="en-US"/>
-        </w:rPr>
-        <w:t>use</w:t>
-      </w:r>
-      <w:r>
-        <w:rPr>
-          <w:spacing w:val="-2"/>
-          <w:lang w:val="en-US"/>
-        </w:rPr>
-        <w:t xml:space="preserve"> </w:t>
-      </w:r>
-      <w:r>
-        <w:rPr>
-          <w:lang w:val="en-US"/>
-        </w:rPr>
-        <w:t>cases.&gt;</w:t>
+      <w:r>
+        <w:br/>
+      </w:r>
+      <w:r>
+        <w:br/>
+      </w:r>
+      <w:r>
+        <w:rPr>
+          <w:u w:val="single"/>
+        </w:rPr>
+        <w:t>Visualizar ranking</w:t>
+      </w:r>
+      <w:r>
+        <w:br/>
+        <w:t>EST: El usuario selecciona una opción para visualizar el ranking desde una sección dedicada del juego.</w:t>
+      </w:r>
+      <w:r>
+        <w:br/>
+        <w:t>RES: El sistema muestra una tabla de posiciones que muestra a los 10 mejores jugadores a nivel global, ordenados según la mayor cantidad de respuestas correctas proporcionadas por cada usuario.</w:t>
+      </w:r>
+      <w:r>
+        <w:br/>
       </w:r>
     </w:p>
     <w:p>
@@ -7702,6 +7182,7 @@
         <w:rPr>
           <w:spacing w:val="-1"/>
         </w:rPr>
+        <w:lastRenderedPageBreak/>
         <w:t>Performance</w:t>
       </w:r>
       <w:r>

</xml_diff>